<commit_message>
WIP fix table of contents
It is collapsed as expected in the RStudio preview window. Let's see what happens when I upload it to GitHub.
</commit_message>
<xml_diff>
--- a/examples/Example Table 1.docx
+++ b/examples/Example Table 1.docx
@@ -18,7 +18,7 @@
       </w:r>
       <w:bookmarkStart w:id="0" w:name="date"/>
       <w:r>
-        <w:t>2021-11-13</w:t>
+        <w:t>2021-11-15</w:t>
       </w:r>
       <w:bookmarkEnd w:id="0"/>
     </w:p>
@@ -147,7 +147,7 @@
             </w:pPr>
             <w:r xmlns:w="http://schemas.openxmlformats.org/wordprocessingml/2006/main" xmlns:wp="http://schemas.openxmlformats.org/drawingml/2006/wordprocessingDrawing" xmlns:r="http://schemas.openxmlformats.org/officeDocument/2006/relationships" xmlns:w14="http://schemas.microsoft.com/office/word/2010/wordml">
               <w:rPr>
-                <w:rFonts w:ascii="Times New Roman" w:hAnsi="Helvetica" w:eastAsia="Helvetica" w:cs="Helvetica"/>
+                <w:rFonts w:ascii="Times New Roman" w:hAnsi="Times New Roman" w:eastAsia="Times New Roman" w:cs="Times New Roman"/>
                 <w:b/>
                 <w:sz w:val="22"/>
                 <w:szCs w:val="22"/>
@@ -180,7 +180,7 @@
             </w:pPr>
             <w:r xmlns:w="http://schemas.openxmlformats.org/wordprocessingml/2006/main" xmlns:wp="http://schemas.openxmlformats.org/drawingml/2006/wordprocessingDrawing" xmlns:r="http://schemas.openxmlformats.org/officeDocument/2006/relationships" xmlns:w14="http://schemas.microsoft.com/office/word/2010/wordml">
               <w:rPr>
-                <w:rFonts w:ascii="Times New Roman" w:hAnsi="Helvetica" w:eastAsia="Helvetica" w:cs="Helvetica"/>
+                <w:rFonts w:ascii="Times New Roman" w:hAnsi="Times New Roman" w:eastAsia="Times New Roman" w:cs="Times New Roman"/>
                 <w:b/>
                 <w:sz w:val="22"/>
                 <w:szCs w:val="22"/>
@@ -215,7 +215,7 @@
             </w:pPr>
             <w:r xmlns:w="http://schemas.openxmlformats.org/wordprocessingml/2006/main" xmlns:wp="http://schemas.openxmlformats.org/drawingml/2006/wordprocessingDrawing" xmlns:r="http://schemas.openxmlformats.org/officeDocument/2006/relationships" xmlns:w14="http://schemas.microsoft.com/office/word/2010/wordml">
               <w:rPr>
-                <w:rFonts w:ascii="Times New Roman" w:hAnsi="Helvetica" w:eastAsia="Helvetica" w:cs="Helvetica"/>
+                <w:rFonts w:ascii="Times New Roman" w:hAnsi="Times New Roman" w:eastAsia="Times New Roman" w:cs="Times New Roman"/>
                 <w:b/>
                 <w:sz w:val="22"/>
                 <w:szCs w:val="22"/>
@@ -253,7 +253,7 @@
             </w:pPr>
             <w:r xmlns:w="http://schemas.openxmlformats.org/wordprocessingml/2006/main" xmlns:wp="http://schemas.openxmlformats.org/drawingml/2006/wordprocessingDrawing" xmlns:r="http://schemas.openxmlformats.org/officeDocument/2006/relationships" xmlns:w14="http://schemas.microsoft.com/office/word/2010/wordml">
               <w:rPr>
-                <w:rFonts w:ascii="Times New Roman" w:hAnsi="Helvetica" w:eastAsia="Helvetica" w:cs="Helvetica"/>
+                <w:rFonts w:ascii="Times New Roman" w:hAnsi="Times New Roman" w:eastAsia="Times New Roman" w:cs="Times New Roman"/>
                 <w:sz w:val="22"/>
                 <w:szCs w:val="22"/>
                 <w:color w:val="000000"/>
@@ -282,7 +282,7 @@
             </w:pPr>
             <w:r xmlns:w="http://schemas.openxmlformats.org/wordprocessingml/2006/main" xmlns:wp="http://schemas.openxmlformats.org/drawingml/2006/wordprocessingDrawing" xmlns:r="http://schemas.openxmlformats.org/officeDocument/2006/relationships" xmlns:w14="http://schemas.microsoft.com/office/word/2010/wordml">
               <w:rPr>
-                <w:rFonts w:ascii="Times New Roman" w:hAnsi="Helvetica" w:eastAsia="Helvetica" w:cs="Helvetica"/>
+                <w:rFonts w:ascii="Times New Roman" w:hAnsi="Times New Roman" w:eastAsia="Times New Roman" w:cs="Times New Roman"/>
                 <w:sz w:val="22"/>
                 <w:szCs w:val="22"/>
                 <w:color w:val="000000"/>
@@ -311,7 +311,7 @@
             </w:pPr>
             <w:r xmlns:w="http://schemas.openxmlformats.org/wordprocessingml/2006/main" xmlns:wp="http://schemas.openxmlformats.org/drawingml/2006/wordprocessingDrawing" xmlns:r="http://schemas.openxmlformats.org/officeDocument/2006/relationships" xmlns:w14="http://schemas.microsoft.com/office/word/2010/wordml">
               <w:rPr>
-                <w:rFonts w:ascii="Times New Roman" w:hAnsi="Helvetica" w:eastAsia="Helvetica" w:cs="Helvetica"/>
+                <w:rFonts w:ascii="Times New Roman" w:hAnsi="Times New Roman" w:eastAsia="Times New Roman" w:cs="Times New Roman"/>
                 <w:sz w:val="22"/>
                 <w:szCs w:val="22"/>
                 <w:color w:val="000000"/>
@@ -346,7 +346,7 @@
             </w:pPr>
             <w:r xmlns:w="http://schemas.openxmlformats.org/wordprocessingml/2006/main" xmlns:wp="http://schemas.openxmlformats.org/drawingml/2006/wordprocessingDrawing" xmlns:r="http://schemas.openxmlformats.org/officeDocument/2006/relationships" xmlns:w14="http://schemas.microsoft.com/office/word/2010/wordml">
               <w:rPr>
-                <w:rFonts w:ascii="Times New Roman" w:hAnsi="Helvetica" w:eastAsia="Helvetica" w:cs="Helvetica"/>
+                <w:rFonts w:ascii="Times New Roman" w:hAnsi="Times New Roman" w:eastAsia="Times New Roman" w:cs="Times New Roman"/>
                 <w:sz w:val="22"/>
                 <w:szCs w:val="22"/>
                 <w:color w:val="000000"/>
@@ -375,7 +375,7 @@
             </w:pPr>
             <w:r xmlns:w="http://schemas.openxmlformats.org/wordprocessingml/2006/main" xmlns:wp="http://schemas.openxmlformats.org/drawingml/2006/wordprocessingDrawing" xmlns:r="http://schemas.openxmlformats.org/officeDocument/2006/relationships" xmlns:w14="http://schemas.microsoft.com/office/word/2010/wordml">
               <w:rPr>
-                <w:rFonts w:ascii="Times New Roman" w:hAnsi="Helvetica" w:eastAsia="Helvetica" w:cs="Helvetica"/>
+                <w:rFonts w:ascii="Times New Roman" w:hAnsi="Times New Roman" w:eastAsia="Times New Roman" w:cs="Times New Roman"/>
                 <w:sz w:val="22"/>
                 <w:szCs w:val="22"/>
                 <w:color w:val="000000"/>
@@ -404,7 +404,7 @@
             </w:pPr>
             <w:r xmlns:w="http://schemas.openxmlformats.org/wordprocessingml/2006/main" xmlns:wp="http://schemas.openxmlformats.org/drawingml/2006/wordprocessingDrawing" xmlns:r="http://schemas.openxmlformats.org/officeDocument/2006/relationships" xmlns:w14="http://schemas.microsoft.com/office/word/2010/wordml">
               <w:rPr>
-                <w:rFonts w:ascii="Times New Roman" w:hAnsi="Helvetica" w:eastAsia="Helvetica" w:cs="Helvetica"/>
+                <w:rFonts w:ascii="Times New Roman" w:hAnsi="Times New Roman" w:eastAsia="Times New Roman" w:cs="Times New Roman"/>
                 <w:sz w:val="22"/>
                 <w:szCs w:val="22"/>
                 <w:color w:val="000000"/>
@@ -439,7 +439,7 @@
             </w:pPr>
             <w:r xmlns:w="http://schemas.openxmlformats.org/wordprocessingml/2006/main" xmlns:wp="http://schemas.openxmlformats.org/drawingml/2006/wordprocessingDrawing" xmlns:r="http://schemas.openxmlformats.org/officeDocument/2006/relationships" xmlns:w14="http://schemas.microsoft.com/office/word/2010/wordml">
               <w:rPr>
-                <w:rFonts w:ascii="Times New Roman" w:hAnsi="Helvetica" w:eastAsia="Helvetica" w:cs="Helvetica"/>
+                <w:rFonts w:ascii="Times New Roman" w:hAnsi="Times New Roman" w:eastAsia="Times New Roman" w:cs="Times New Roman"/>
                 <w:sz w:val="22"/>
                 <w:szCs w:val="22"/>
                 <w:color w:val="000000"/>
@@ -468,7 +468,7 @@
             </w:pPr>
             <w:r xmlns:w="http://schemas.openxmlformats.org/wordprocessingml/2006/main" xmlns:wp="http://schemas.openxmlformats.org/drawingml/2006/wordprocessingDrawing" xmlns:r="http://schemas.openxmlformats.org/officeDocument/2006/relationships" xmlns:w14="http://schemas.microsoft.com/office/word/2010/wordml">
               <w:rPr>
-                <w:rFonts w:ascii="Times New Roman" w:hAnsi="Helvetica" w:eastAsia="Helvetica" w:cs="Helvetica"/>
+                <w:rFonts w:ascii="Times New Roman" w:hAnsi="Times New Roman" w:eastAsia="Times New Roman" w:cs="Times New Roman"/>
                 <w:sz w:val="22"/>
                 <w:szCs w:val="22"/>
                 <w:color w:val="000000"/>
@@ -497,7 +497,7 @@
             </w:pPr>
             <w:r xmlns:w="http://schemas.openxmlformats.org/wordprocessingml/2006/main" xmlns:wp="http://schemas.openxmlformats.org/drawingml/2006/wordprocessingDrawing" xmlns:r="http://schemas.openxmlformats.org/officeDocument/2006/relationships" xmlns:w14="http://schemas.microsoft.com/office/word/2010/wordml">
               <w:rPr>
-                <w:rFonts w:ascii="Times New Roman" w:hAnsi="Helvetica" w:eastAsia="Helvetica" w:cs="Helvetica"/>
+                <w:rFonts w:ascii="Times New Roman" w:hAnsi="Times New Roman" w:eastAsia="Times New Roman" w:cs="Times New Roman"/>
                 <w:sz w:val="22"/>
                 <w:szCs w:val="22"/>
                 <w:color w:val="000000"/>
@@ -532,7 +532,7 @@
             </w:pPr>
             <w:r xmlns:w="http://schemas.openxmlformats.org/wordprocessingml/2006/main" xmlns:wp="http://schemas.openxmlformats.org/drawingml/2006/wordprocessingDrawing" xmlns:r="http://schemas.openxmlformats.org/officeDocument/2006/relationships" xmlns:w14="http://schemas.microsoft.com/office/word/2010/wordml">
               <w:rPr>
-                <w:rFonts w:ascii="Times New Roman" w:hAnsi="Helvetica" w:eastAsia="Helvetica" w:cs="Helvetica"/>
+                <w:rFonts w:ascii="Times New Roman" w:hAnsi="Times New Roman" w:eastAsia="Times New Roman" w:cs="Times New Roman"/>
                 <w:sz w:val="22"/>
                 <w:szCs w:val="22"/>
                 <w:color w:val="000000"/>
@@ -561,7 +561,7 @@
             </w:pPr>
             <w:r xmlns:w="http://schemas.openxmlformats.org/wordprocessingml/2006/main" xmlns:wp="http://schemas.openxmlformats.org/drawingml/2006/wordprocessingDrawing" xmlns:r="http://schemas.openxmlformats.org/officeDocument/2006/relationships" xmlns:w14="http://schemas.microsoft.com/office/word/2010/wordml">
               <w:rPr>
-                <w:rFonts w:ascii="Times New Roman" w:hAnsi="Helvetica" w:eastAsia="Helvetica" w:cs="Helvetica"/>
+                <w:rFonts w:ascii="Times New Roman" w:hAnsi="Times New Roman" w:eastAsia="Times New Roman" w:cs="Times New Roman"/>
                 <w:sz w:val="22"/>
                 <w:szCs w:val="22"/>
                 <w:color w:val="000000"/>
@@ -590,7 +590,7 @@
             </w:pPr>
             <w:r xmlns:w="http://schemas.openxmlformats.org/wordprocessingml/2006/main" xmlns:wp="http://schemas.openxmlformats.org/drawingml/2006/wordprocessingDrawing" xmlns:r="http://schemas.openxmlformats.org/officeDocument/2006/relationships" xmlns:w14="http://schemas.microsoft.com/office/word/2010/wordml">
               <w:rPr>
-                <w:rFonts w:ascii="Times New Roman" w:hAnsi="Helvetica" w:eastAsia="Helvetica" w:cs="Helvetica"/>
+                <w:rFonts w:ascii="Times New Roman" w:hAnsi="Times New Roman" w:eastAsia="Times New Roman" w:cs="Times New Roman"/>
                 <w:sz w:val="22"/>
                 <w:szCs w:val="22"/>
                 <w:color w:val="000000"/>
@@ -625,7 +625,7 @@
             </w:pPr>
             <w:r xmlns:w="http://schemas.openxmlformats.org/wordprocessingml/2006/main" xmlns:wp="http://schemas.openxmlformats.org/drawingml/2006/wordprocessingDrawing" xmlns:r="http://schemas.openxmlformats.org/officeDocument/2006/relationships" xmlns:w14="http://schemas.microsoft.com/office/word/2010/wordml">
               <w:rPr>
-                <w:rFonts w:ascii="Times New Roman" w:hAnsi="Helvetica" w:eastAsia="Helvetica" w:cs="Helvetica"/>
+                <w:rFonts w:ascii="Times New Roman" w:hAnsi="Times New Roman" w:eastAsia="Times New Roman" w:cs="Times New Roman"/>
                 <w:sz w:val="22"/>
                 <w:szCs w:val="22"/>
                 <w:color w:val="000000"/>
@@ -634,7 +634,7 @@
             </w:r>
             <w:r xmlns:w="http://schemas.openxmlformats.org/wordprocessingml/2006/main" xmlns:wp="http://schemas.openxmlformats.org/drawingml/2006/wordprocessingDrawing" xmlns:r="http://schemas.openxmlformats.org/officeDocument/2006/relationships" xmlns:w14="http://schemas.microsoft.com/office/word/2010/wordml">
               <w:rPr>
-                <w:rFonts w:ascii="Times New Roman" w:hAnsi="Helvetica" w:eastAsia="Helvetica" w:cs="Helvetica"/>
+                <w:rFonts w:ascii="Times New Roman" w:hAnsi="Times New Roman" w:eastAsia="Times New Roman" w:cs="Times New Roman"/>
                 <w:vertAlign w:val="superscript"/>
                 <w:sz w:val="22"/>
                 <w:szCs w:val="22"/>
@@ -664,7 +664,7 @@
             </w:pPr>
             <w:r xmlns:w="http://schemas.openxmlformats.org/wordprocessingml/2006/main" xmlns:wp="http://schemas.openxmlformats.org/drawingml/2006/wordprocessingDrawing" xmlns:r="http://schemas.openxmlformats.org/officeDocument/2006/relationships" xmlns:w14="http://schemas.microsoft.com/office/word/2010/wordml">
               <w:rPr>
-                <w:rFonts w:ascii="Times New Roman" w:hAnsi="Helvetica" w:eastAsia="Helvetica" w:cs="Helvetica"/>
+                <w:rFonts w:ascii="Times New Roman" w:hAnsi="Times New Roman" w:eastAsia="Times New Roman" w:cs="Times New Roman"/>
                 <w:sz w:val="22"/>
                 <w:szCs w:val="22"/>
                 <w:color w:val="000000"/>
@@ -693,7 +693,7 @@
             </w:pPr>
             <w:r xmlns:w="http://schemas.openxmlformats.org/wordprocessingml/2006/main" xmlns:wp="http://schemas.openxmlformats.org/drawingml/2006/wordprocessingDrawing" xmlns:r="http://schemas.openxmlformats.org/officeDocument/2006/relationships" xmlns:w14="http://schemas.microsoft.com/office/word/2010/wordml">
               <w:rPr>
-                <w:rFonts w:ascii="Times New Roman" w:hAnsi="Helvetica" w:eastAsia="Helvetica" w:cs="Helvetica"/>
+                <w:rFonts w:ascii="Times New Roman" w:hAnsi="Times New Roman" w:eastAsia="Times New Roman" w:cs="Times New Roman"/>
                 <w:sz w:val="22"/>
                 <w:szCs w:val="22"/>
                 <w:color w:val="000000"/>
@@ -728,7 +728,7 @@
             </w:pPr>
             <w:r xmlns:w="http://schemas.openxmlformats.org/wordprocessingml/2006/main" xmlns:wp="http://schemas.openxmlformats.org/drawingml/2006/wordprocessingDrawing" xmlns:r="http://schemas.openxmlformats.org/officeDocument/2006/relationships" xmlns:w14="http://schemas.microsoft.com/office/word/2010/wordml">
               <w:rPr>
-                <w:rFonts w:ascii="Times New Roman" w:hAnsi="Helvetica" w:eastAsia="Helvetica" w:cs="Helvetica"/>
+                <w:rFonts w:ascii="Times New Roman" w:hAnsi="Times New Roman" w:eastAsia="Times New Roman" w:cs="Times New Roman"/>
                 <w:sz w:val="22"/>
                 <w:szCs w:val="22"/>
                 <w:color w:val="000000"/>
@@ -757,7 +757,7 @@
             </w:pPr>
             <w:r xmlns:w="http://schemas.openxmlformats.org/wordprocessingml/2006/main" xmlns:wp="http://schemas.openxmlformats.org/drawingml/2006/wordprocessingDrawing" xmlns:r="http://schemas.openxmlformats.org/officeDocument/2006/relationships" xmlns:w14="http://schemas.microsoft.com/office/word/2010/wordml">
               <w:rPr>
-                <w:rFonts w:ascii="Times New Roman" w:hAnsi="Helvetica" w:eastAsia="Helvetica" w:cs="Helvetica"/>
+                <w:rFonts w:ascii="Times New Roman" w:hAnsi="Times New Roman" w:eastAsia="Times New Roman" w:cs="Times New Roman"/>
                 <w:sz w:val="22"/>
                 <w:szCs w:val="22"/>
                 <w:color w:val="000000"/>
@@ -786,7 +786,7 @@
             </w:pPr>
             <w:r xmlns:w="http://schemas.openxmlformats.org/wordprocessingml/2006/main" xmlns:wp="http://schemas.openxmlformats.org/drawingml/2006/wordprocessingDrawing" xmlns:r="http://schemas.openxmlformats.org/officeDocument/2006/relationships" xmlns:w14="http://schemas.microsoft.com/office/word/2010/wordml">
               <w:rPr>
-                <w:rFonts w:ascii="Times New Roman" w:hAnsi="Helvetica" w:eastAsia="Helvetica" w:cs="Helvetica"/>
+                <w:rFonts w:ascii="Times New Roman" w:hAnsi="Times New Roman" w:eastAsia="Times New Roman" w:cs="Times New Roman"/>
                 <w:sz w:val="22"/>
                 <w:szCs w:val="22"/>
                 <w:color w:val="000000"/>
@@ -821,7 +821,7 @@
             </w:pPr>
             <w:r xmlns:w="http://schemas.openxmlformats.org/wordprocessingml/2006/main" xmlns:wp="http://schemas.openxmlformats.org/drawingml/2006/wordprocessingDrawing" xmlns:r="http://schemas.openxmlformats.org/officeDocument/2006/relationships" xmlns:w14="http://schemas.microsoft.com/office/word/2010/wordml">
               <w:rPr>
-                <w:rFonts w:ascii="Times New Roman" w:hAnsi="Helvetica" w:eastAsia="Helvetica" w:cs="Helvetica"/>
+                <w:rFonts w:ascii="Times New Roman" w:hAnsi="Times New Roman" w:eastAsia="Times New Roman" w:cs="Times New Roman"/>
                 <w:sz w:val="22"/>
                 <w:szCs w:val="22"/>
                 <w:color w:val="000000"/>
@@ -850,7 +850,7 @@
             </w:pPr>
             <w:r xmlns:w="http://schemas.openxmlformats.org/wordprocessingml/2006/main" xmlns:wp="http://schemas.openxmlformats.org/drawingml/2006/wordprocessingDrawing" xmlns:r="http://schemas.openxmlformats.org/officeDocument/2006/relationships" xmlns:w14="http://schemas.microsoft.com/office/word/2010/wordml">
               <w:rPr>
-                <w:rFonts w:ascii="Times New Roman" w:hAnsi="Helvetica" w:eastAsia="Helvetica" w:cs="Helvetica"/>
+                <w:rFonts w:ascii="Times New Roman" w:hAnsi="Times New Roman" w:eastAsia="Times New Roman" w:cs="Times New Roman"/>
                 <w:sz w:val="22"/>
                 <w:szCs w:val="22"/>
                 <w:color w:val="000000"/>
@@ -879,7 +879,7 @@
             </w:pPr>
             <w:r xmlns:w="http://schemas.openxmlformats.org/wordprocessingml/2006/main" xmlns:wp="http://schemas.openxmlformats.org/drawingml/2006/wordprocessingDrawing" xmlns:r="http://schemas.openxmlformats.org/officeDocument/2006/relationships" xmlns:w14="http://schemas.microsoft.com/office/word/2010/wordml">
               <w:rPr>
-                <w:rFonts w:ascii="Times New Roman" w:hAnsi="Helvetica" w:eastAsia="Helvetica" w:cs="Helvetica"/>
+                <w:rFonts w:ascii="Times New Roman" w:hAnsi="Times New Roman" w:eastAsia="Times New Roman" w:cs="Times New Roman"/>
                 <w:sz w:val="22"/>
                 <w:szCs w:val="22"/>
                 <w:color w:val="000000"/>
@@ -914,7 +914,7 @@
             </w:pPr>
             <w:r xmlns:w="http://schemas.openxmlformats.org/wordprocessingml/2006/main" xmlns:wp="http://schemas.openxmlformats.org/drawingml/2006/wordprocessingDrawing" xmlns:r="http://schemas.openxmlformats.org/officeDocument/2006/relationships" xmlns:w14="http://schemas.microsoft.com/office/word/2010/wordml">
               <w:rPr>
-                <w:rFonts w:ascii="Times New Roman" w:hAnsi="Helvetica" w:eastAsia="Helvetica" w:cs="Helvetica"/>
+                <w:rFonts w:ascii="Times New Roman" w:hAnsi="Times New Roman" w:eastAsia="Times New Roman" w:cs="Times New Roman"/>
                 <w:sz w:val="22"/>
                 <w:szCs w:val="22"/>
                 <w:color w:val="000000"/>
@@ -943,7 +943,7 @@
             </w:pPr>
             <w:r xmlns:w="http://schemas.openxmlformats.org/wordprocessingml/2006/main" xmlns:wp="http://schemas.openxmlformats.org/drawingml/2006/wordprocessingDrawing" xmlns:r="http://schemas.openxmlformats.org/officeDocument/2006/relationships" xmlns:w14="http://schemas.microsoft.com/office/word/2010/wordml">
               <w:rPr>
-                <w:rFonts w:ascii="Times New Roman" w:hAnsi="Helvetica" w:eastAsia="Helvetica" w:cs="Helvetica"/>
+                <w:rFonts w:ascii="Times New Roman" w:hAnsi="Times New Roman" w:eastAsia="Times New Roman" w:cs="Times New Roman"/>
                 <w:sz w:val="22"/>
                 <w:szCs w:val="22"/>
                 <w:color w:val="000000"/>
@@ -972,7 +972,7 @@
             </w:pPr>
             <w:r xmlns:w="http://schemas.openxmlformats.org/wordprocessingml/2006/main" xmlns:wp="http://schemas.openxmlformats.org/drawingml/2006/wordprocessingDrawing" xmlns:r="http://schemas.openxmlformats.org/officeDocument/2006/relationships" xmlns:w14="http://schemas.microsoft.com/office/word/2010/wordml">
               <w:rPr>
-                <w:rFonts w:ascii="Times New Roman" w:hAnsi="Helvetica" w:eastAsia="Helvetica" w:cs="Helvetica"/>
+                <w:rFonts w:ascii="Times New Roman" w:hAnsi="Times New Roman" w:eastAsia="Times New Roman" w:cs="Times New Roman"/>
                 <w:sz w:val="22"/>
                 <w:szCs w:val="22"/>
                 <w:color w:val="000000"/>
@@ -1007,7 +1007,7 @@
             </w:pPr>
             <w:r xmlns:w="http://schemas.openxmlformats.org/wordprocessingml/2006/main" xmlns:wp="http://schemas.openxmlformats.org/drawingml/2006/wordprocessingDrawing" xmlns:r="http://schemas.openxmlformats.org/officeDocument/2006/relationships" xmlns:w14="http://schemas.microsoft.com/office/word/2010/wordml">
               <w:rPr>
-                <w:rFonts w:ascii="Times New Roman" w:hAnsi="Helvetica" w:eastAsia="Helvetica" w:cs="Helvetica"/>
+                <w:rFonts w:ascii="Times New Roman" w:hAnsi="Times New Roman" w:eastAsia="Times New Roman" w:cs="Times New Roman"/>
                 <w:sz w:val="22"/>
                 <w:szCs w:val="22"/>
                 <w:color w:val="000000"/>
@@ -1036,7 +1036,7 @@
             </w:pPr>
             <w:r xmlns:w="http://schemas.openxmlformats.org/wordprocessingml/2006/main" xmlns:wp="http://schemas.openxmlformats.org/drawingml/2006/wordprocessingDrawing" xmlns:r="http://schemas.openxmlformats.org/officeDocument/2006/relationships" xmlns:w14="http://schemas.microsoft.com/office/word/2010/wordml">
               <w:rPr>
-                <w:rFonts w:ascii="Times New Roman" w:hAnsi="Helvetica" w:eastAsia="Helvetica" w:cs="Helvetica"/>
+                <w:rFonts w:ascii="Times New Roman" w:hAnsi="Times New Roman" w:eastAsia="Times New Roman" w:cs="Times New Roman"/>
                 <w:sz w:val="22"/>
                 <w:szCs w:val="22"/>
                 <w:color w:val="000000"/>
@@ -1065,7 +1065,7 @@
             </w:pPr>
             <w:r xmlns:w="http://schemas.openxmlformats.org/wordprocessingml/2006/main" xmlns:wp="http://schemas.openxmlformats.org/drawingml/2006/wordprocessingDrawing" xmlns:r="http://schemas.openxmlformats.org/officeDocument/2006/relationships" xmlns:w14="http://schemas.microsoft.com/office/word/2010/wordml">
               <w:rPr>
-                <w:rFonts w:ascii="Times New Roman" w:hAnsi="Helvetica" w:eastAsia="Helvetica" w:cs="Helvetica"/>
+                <w:rFonts w:ascii="Times New Roman" w:hAnsi="Times New Roman" w:eastAsia="Times New Roman" w:cs="Times New Roman"/>
                 <w:sz w:val="22"/>
                 <w:szCs w:val="22"/>
                 <w:color w:val="000000"/>
@@ -1100,7 +1100,7 @@
             </w:pPr>
             <w:r xmlns:w="http://schemas.openxmlformats.org/wordprocessingml/2006/main" xmlns:wp="http://schemas.openxmlformats.org/drawingml/2006/wordprocessingDrawing" xmlns:r="http://schemas.openxmlformats.org/officeDocument/2006/relationships" xmlns:w14="http://schemas.microsoft.com/office/word/2010/wordml">
               <w:rPr>
-                <w:rFonts w:ascii="Times New Roman" w:hAnsi="Helvetica" w:eastAsia="Helvetica" w:cs="Helvetica"/>
+                <w:rFonts w:ascii="Times New Roman" w:hAnsi="Times New Roman" w:eastAsia="Times New Roman" w:cs="Times New Roman"/>
                 <w:sz w:val="22"/>
                 <w:szCs w:val="22"/>
                 <w:color w:val="000000"/>
@@ -1129,7 +1129,7 @@
             </w:pPr>
             <w:r xmlns:w="http://schemas.openxmlformats.org/wordprocessingml/2006/main" xmlns:wp="http://schemas.openxmlformats.org/drawingml/2006/wordprocessingDrawing" xmlns:r="http://schemas.openxmlformats.org/officeDocument/2006/relationships" xmlns:w14="http://schemas.microsoft.com/office/word/2010/wordml">
               <w:rPr>
-                <w:rFonts w:ascii="Times New Roman" w:hAnsi="Helvetica" w:eastAsia="Helvetica" w:cs="Helvetica"/>
+                <w:rFonts w:ascii="Times New Roman" w:hAnsi="Times New Roman" w:eastAsia="Times New Roman" w:cs="Times New Roman"/>
                 <w:sz w:val="22"/>
                 <w:szCs w:val="22"/>
                 <w:color w:val="000000"/>
@@ -1158,7 +1158,7 @@
             </w:pPr>
             <w:r xmlns:w="http://schemas.openxmlformats.org/wordprocessingml/2006/main" xmlns:wp="http://schemas.openxmlformats.org/drawingml/2006/wordprocessingDrawing" xmlns:r="http://schemas.openxmlformats.org/officeDocument/2006/relationships" xmlns:w14="http://schemas.microsoft.com/office/word/2010/wordml">
               <w:rPr>
-                <w:rFonts w:ascii="Times New Roman" w:hAnsi="Helvetica" w:eastAsia="Helvetica" w:cs="Helvetica"/>
+                <w:rFonts w:ascii="Times New Roman" w:hAnsi="Times New Roman" w:eastAsia="Times New Roman" w:cs="Times New Roman"/>
                 <w:sz w:val="22"/>
                 <w:szCs w:val="22"/>
                 <w:color w:val="000000"/>
@@ -1193,7 +1193,7 @@
             </w:pPr>
             <w:r xmlns:w="http://schemas.openxmlformats.org/wordprocessingml/2006/main" xmlns:wp="http://schemas.openxmlformats.org/drawingml/2006/wordprocessingDrawing" xmlns:r="http://schemas.openxmlformats.org/officeDocument/2006/relationships" xmlns:w14="http://schemas.microsoft.com/office/word/2010/wordml">
               <w:rPr>
-                <w:rFonts w:ascii="Times New Roman" w:hAnsi="Helvetica" w:eastAsia="Helvetica" w:cs="Helvetica"/>
+                <w:rFonts w:ascii="Times New Roman" w:hAnsi="Times New Roman" w:eastAsia="Times New Roman" w:cs="Times New Roman"/>
                 <w:sz w:val="22"/>
                 <w:szCs w:val="22"/>
                 <w:color w:val="000000"/>
@@ -1222,7 +1222,7 @@
             </w:pPr>
             <w:r xmlns:w="http://schemas.openxmlformats.org/wordprocessingml/2006/main" xmlns:wp="http://schemas.openxmlformats.org/drawingml/2006/wordprocessingDrawing" xmlns:r="http://schemas.openxmlformats.org/officeDocument/2006/relationships" xmlns:w14="http://schemas.microsoft.com/office/word/2010/wordml">
               <w:rPr>
-                <w:rFonts w:ascii="Times New Roman" w:hAnsi="Helvetica" w:eastAsia="Helvetica" w:cs="Helvetica"/>
+                <w:rFonts w:ascii="Times New Roman" w:hAnsi="Times New Roman" w:eastAsia="Times New Roman" w:cs="Times New Roman"/>
                 <w:sz w:val="22"/>
                 <w:szCs w:val="22"/>
                 <w:color w:val="000000"/>
@@ -1251,7 +1251,7 @@
             </w:pPr>
             <w:r xmlns:w="http://schemas.openxmlformats.org/wordprocessingml/2006/main" xmlns:wp="http://schemas.openxmlformats.org/drawingml/2006/wordprocessingDrawing" xmlns:r="http://schemas.openxmlformats.org/officeDocument/2006/relationships" xmlns:w14="http://schemas.microsoft.com/office/word/2010/wordml">
               <w:rPr>
-                <w:rFonts w:ascii="Times New Roman" w:hAnsi="Helvetica" w:eastAsia="Helvetica" w:cs="Helvetica"/>
+                <w:rFonts w:ascii="Times New Roman" w:hAnsi="Times New Roman" w:eastAsia="Times New Roman" w:cs="Times New Roman"/>
                 <w:sz w:val="22"/>
                 <w:szCs w:val="22"/>
                 <w:color w:val="000000"/>
@@ -1286,7 +1286,7 @@
             </w:pPr>
             <w:r xmlns:w="http://schemas.openxmlformats.org/wordprocessingml/2006/main" xmlns:wp="http://schemas.openxmlformats.org/drawingml/2006/wordprocessingDrawing" xmlns:r="http://schemas.openxmlformats.org/officeDocument/2006/relationships" xmlns:w14="http://schemas.microsoft.com/office/word/2010/wordml">
               <w:rPr>
-                <w:rFonts w:ascii="Times New Roman" w:hAnsi="Helvetica" w:eastAsia="Helvetica" w:cs="Helvetica"/>
+                <w:rFonts w:ascii="Times New Roman" w:hAnsi="Times New Roman" w:eastAsia="Times New Roman" w:cs="Times New Roman"/>
                 <w:sz w:val="22"/>
                 <w:szCs w:val="22"/>
                 <w:color w:val="000000"/>
@@ -1315,7 +1315,7 @@
             </w:pPr>
             <w:r xmlns:w="http://schemas.openxmlformats.org/wordprocessingml/2006/main" xmlns:wp="http://schemas.openxmlformats.org/drawingml/2006/wordprocessingDrawing" xmlns:r="http://schemas.openxmlformats.org/officeDocument/2006/relationships" xmlns:w14="http://schemas.microsoft.com/office/word/2010/wordml">
               <w:rPr>
-                <w:rFonts w:ascii="Times New Roman" w:hAnsi="Helvetica" w:eastAsia="Helvetica" w:cs="Helvetica"/>
+                <w:rFonts w:ascii="Times New Roman" w:hAnsi="Times New Roman" w:eastAsia="Times New Roman" w:cs="Times New Roman"/>
                 <w:sz w:val="22"/>
                 <w:szCs w:val="22"/>
                 <w:color w:val="000000"/>
@@ -1344,7 +1344,7 @@
             </w:pPr>
             <w:r xmlns:w="http://schemas.openxmlformats.org/wordprocessingml/2006/main" xmlns:wp="http://schemas.openxmlformats.org/drawingml/2006/wordprocessingDrawing" xmlns:r="http://schemas.openxmlformats.org/officeDocument/2006/relationships" xmlns:w14="http://schemas.microsoft.com/office/word/2010/wordml">
               <w:rPr>
-                <w:rFonts w:ascii="Times New Roman" w:hAnsi="Helvetica" w:eastAsia="Helvetica" w:cs="Helvetica"/>
+                <w:rFonts w:ascii="Times New Roman" w:hAnsi="Times New Roman" w:eastAsia="Times New Roman" w:cs="Times New Roman"/>
                 <w:sz w:val="22"/>
                 <w:szCs w:val="22"/>
                 <w:color w:val="000000"/>
@@ -1379,7 +1379,7 @@
             </w:pPr>
             <w:r xmlns:w="http://schemas.openxmlformats.org/wordprocessingml/2006/main" xmlns:wp="http://schemas.openxmlformats.org/drawingml/2006/wordprocessingDrawing" xmlns:r="http://schemas.openxmlformats.org/officeDocument/2006/relationships" xmlns:w14="http://schemas.microsoft.com/office/word/2010/wordml">
               <w:rPr>
-                <w:rFonts w:ascii="Times New Roman" w:hAnsi="Helvetica" w:eastAsia="Helvetica" w:cs="Helvetica"/>
+                <w:rFonts w:ascii="Times New Roman" w:hAnsi="Times New Roman" w:eastAsia="Times New Roman" w:cs="Times New Roman"/>
                 <w:sz w:val="22"/>
                 <w:szCs w:val="22"/>
                 <w:color w:val="000000"/>
@@ -1408,7 +1408,7 @@
             </w:pPr>
             <w:r xmlns:w="http://schemas.openxmlformats.org/wordprocessingml/2006/main" xmlns:wp="http://schemas.openxmlformats.org/drawingml/2006/wordprocessingDrawing" xmlns:r="http://schemas.openxmlformats.org/officeDocument/2006/relationships" xmlns:w14="http://schemas.microsoft.com/office/word/2010/wordml">
               <w:rPr>
-                <w:rFonts w:ascii="Times New Roman" w:hAnsi="Helvetica" w:eastAsia="Helvetica" w:cs="Helvetica"/>
+                <w:rFonts w:ascii="Times New Roman" w:hAnsi="Times New Roman" w:eastAsia="Times New Roman" w:cs="Times New Roman"/>
                 <w:sz w:val="22"/>
                 <w:szCs w:val="22"/>
                 <w:color w:val="000000"/>
@@ -1437,7 +1437,7 @@
             </w:pPr>
             <w:r xmlns:w="http://schemas.openxmlformats.org/wordprocessingml/2006/main" xmlns:wp="http://schemas.openxmlformats.org/drawingml/2006/wordprocessingDrawing" xmlns:r="http://schemas.openxmlformats.org/officeDocument/2006/relationships" xmlns:w14="http://schemas.microsoft.com/office/word/2010/wordml">
               <w:rPr>
-                <w:rFonts w:ascii="Times New Roman" w:hAnsi="Helvetica" w:eastAsia="Helvetica" w:cs="Helvetica"/>
+                <w:rFonts w:ascii="Times New Roman" w:hAnsi="Times New Roman" w:eastAsia="Times New Roman" w:cs="Times New Roman"/>
                 <w:sz w:val="22"/>
                 <w:szCs w:val="22"/>
                 <w:color w:val="000000"/>
@@ -1472,7 +1472,7 @@
             </w:pPr>
             <w:r xmlns:w="http://schemas.openxmlformats.org/wordprocessingml/2006/main" xmlns:wp="http://schemas.openxmlformats.org/drawingml/2006/wordprocessingDrawing" xmlns:r="http://schemas.openxmlformats.org/officeDocument/2006/relationships" xmlns:w14="http://schemas.microsoft.com/office/word/2010/wordml">
               <w:rPr>
-                <w:rFonts w:ascii="Times New Roman" w:hAnsi="Helvetica" w:eastAsia="Helvetica" w:cs="Helvetica"/>
+                <w:rFonts w:ascii="Times New Roman" w:hAnsi="Times New Roman" w:eastAsia="Times New Roman" w:cs="Times New Roman"/>
                 <w:sz w:val="22"/>
                 <w:szCs w:val="22"/>
                 <w:color w:val="000000"/>
@@ -1501,7 +1501,7 @@
             </w:pPr>
             <w:r xmlns:w="http://schemas.openxmlformats.org/wordprocessingml/2006/main" xmlns:wp="http://schemas.openxmlformats.org/drawingml/2006/wordprocessingDrawing" xmlns:r="http://schemas.openxmlformats.org/officeDocument/2006/relationships" xmlns:w14="http://schemas.microsoft.com/office/word/2010/wordml">
               <w:rPr>
-                <w:rFonts w:ascii="Times New Roman" w:hAnsi="Helvetica" w:eastAsia="Helvetica" w:cs="Helvetica"/>
+                <w:rFonts w:ascii="Times New Roman" w:hAnsi="Times New Roman" w:eastAsia="Times New Roman" w:cs="Times New Roman"/>
                 <w:sz w:val="22"/>
                 <w:szCs w:val="22"/>
                 <w:color w:val="000000"/>
@@ -1530,7 +1530,7 @@
             </w:pPr>
             <w:r xmlns:w="http://schemas.openxmlformats.org/wordprocessingml/2006/main" xmlns:wp="http://schemas.openxmlformats.org/drawingml/2006/wordprocessingDrawing" xmlns:r="http://schemas.openxmlformats.org/officeDocument/2006/relationships" xmlns:w14="http://schemas.microsoft.com/office/word/2010/wordml">
               <w:rPr>
-                <w:rFonts w:ascii="Times New Roman" w:hAnsi="Helvetica" w:eastAsia="Helvetica" w:cs="Helvetica"/>
+                <w:rFonts w:ascii="Times New Roman" w:hAnsi="Times New Roman" w:eastAsia="Times New Roman" w:cs="Times New Roman"/>
                 <w:sz w:val="22"/>
                 <w:szCs w:val="22"/>
                 <w:color w:val="000000"/>
@@ -1565,7 +1565,7 @@
             </w:pPr>
             <w:r xmlns:w="http://schemas.openxmlformats.org/wordprocessingml/2006/main" xmlns:wp="http://schemas.openxmlformats.org/drawingml/2006/wordprocessingDrawing" xmlns:r="http://schemas.openxmlformats.org/officeDocument/2006/relationships" xmlns:w14="http://schemas.microsoft.com/office/word/2010/wordml">
               <w:rPr>
-                <w:rFonts w:ascii="Times New Roman" w:hAnsi="Helvetica" w:eastAsia="Helvetica" w:cs="Helvetica"/>
+                <w:rFonts w:ascii="Times New Roman" w:hAnsi="Times New Roman" w:eastAsia="Times New Roman" w:cs="Times New Roman"/>
                 <w:sz w:val="22"/>
                 <w:szCs w:val="22"/>
                 <w:color w:val="000000"/>
@@ -1574,7 +1574,7 @@
             </w:r>
             <w:r xmlns:w="http://schemas.openxmlformats.org/wordprocessingml/2006/main" xmlns:wp="http://schemas.openxmlformats.org/drawingml/2006/wordprocessingDrawing" xmlns:r="http://schemas.openxmlformats.org/officeDocument/2006/relationships" xmlns:w14="http://schemas.microsoft.com/office/word/2010/wordml">
               <w:rPr>
-                <w:rFonts w:ascii="Times New Roman" w:hAnsi="Helvetica" w:eastAsia="Helvetica" w:cs="Helvetica"/>
+                <w:rFonts w:ascii="Times New Roman" w:hAnsi="Times New Roman" w:eastAsia="Times New Roman" w:cs="Times New Roman"/>
                 <w:vertAlign w:val="superscript"/>
                 <w:sz w:val="22"/>
                 <w:szCs w:val="22"/>
@@ -1604,7 +1604,7 @@
             </w:pPr>
             <w:r xmlns:w="http://schemas.openxmlformats.org/wordprocessingml/2006/main" xmlns:wp="http://schemas.openxmlformats.org/drawingml/2006/wordprocessingDrawing" xmlns:r="http://schemas.openxmlformats.org/officeDocument/2006/relationships" xmlns:w14="http://schemas.microsoft.com/office/word/2010/wordml">
               <w:rPr>
-                <w:rFonts w:ascii="Times New Roman" w:hAnsi="Helvetica" w:eastAsia="Helvetica" w:cs="Helvetica"/>
+                <w:rFonts w:ascii="Times New Roman" w:hAnsi="Times New Roman" w:eastAsia="Times New Roman" w:cs="Times New Roman"/>
                 <w:sz w:val="22"/>
                 <w:szCs w:val="22"/>
                 <w:color w:val="000000"/>
@@ -1633,7 +1633,7 @@
             </w:pPr>
             <w:r xmlns:w="http://schemas.openxmlformats.org/wordprocessingml/2006/main" xmlns:wp="http://schemas.openxmlformats.org/drawingml/2006/wordprocessingDrawing" xmlns:r="http://schemas.openxmlformats.org/officeDocument/2006/relationships" xmlns:w14="http://schemas.microsoft.com/office/word/2010/wordml">
               <w:rPr>
-                <w:rFonts w:ascii="Times New Roman" w:hAnsi="Helvetica" w:eastAsia="Helvetica" w:cs="Helvetica"/>
+                <w:rFonts w:ascii="Times New Roman" w:hAnsi="Times New Roman" w:eastAsia="Times New Roman" w:cs="Times New Roman"/>
                 <w:sz w:val="22"/>
                 <w:szCs w:val="22"/>
                 <w:color w:val="000000"/>
@@ -1668,7 +1668,7 @@
             </w:pPr>
             <w:r xmlns:w="http://schemas.openxmlformats.org/wordprocessingml/2006/main" xmlns:wp="http://schemas.openxmlformats.org/drawingml/2006/wordprocessingDrawing" xmlns:r="http://schemas.openxmlformats.org/officeDocument/2006/relationships" xmlns:w14="http://schemas.microsoft.com/office/word/2010/wordml">
               <w:rPr>
-                <w:rFonts w:ascii="Times New Roman" w:hAnsi="Helvetica" w:eastAsia="Helvetica" w:cs="Helvetica"/>
+                <w:rFonts w:ascii="Times New Roman" w:hAnsi="Times New Roman" w:eastAsia="Times New Roman" w:cs="Times New Roman"/>
                 <w:sz w:val="22"/>
                 <w:szCs w:val="22"/>
                 <w:color w:val="000000"/>
@@ -1697,7 +1697,7 @@
             </w:pPr>
             <w:r xmlns:w="http://schemas.openxmlformats.org/wordprocessingml/2006/main" xmlns:wp="http://schemas.openxmlformats.org/drawingml/2006/wordprocessingDrawing" xmlns:r="http://schemas.openxmlformats.org/officeDocument/2006/relationships" xmlns:w14="http://schemas.microsoft.com/office/word/2010/wordml">
               <w:rPr>
-                <w:rFonts w:ascii="Times New Roman" w:hAnsi="Helvetica" w:eastAsia="Helvetica" w:cs="Helvetica"/>
+                <w:rFonts w:ascii="Times New Roman" w:hAnsi="Times New Roman" w:eastAsia="Times New Roman" w:cs="Times New Roman"/>
                 <w:sz w:val="22"/>
                 <w:szCs w:val="22"/>
                 <w:color w:val="000000"/>
@@ -1726,7 +1726,7 @@
             </w:pPr>
             <w:r xmlns:w="http://schemas.openxmlformats.org/wordprocessingml/2006/main" xmlns:wp="http://schemas.openxmlformats.org/drawingml/2006/wordprocessingDrawing" xmlns:r="http://schemas.openxmlformats.org/officeDocument/2006/relationships" xmlns:w14="http://schemas.microsoft.com/office/word/2010/wordml">
               <w:rPr>
-                <w:rFonts w:ascii="Times New Roman" w:hAnsi="Helvetica" w:eastAsia="Helvetica" w:cs="Helvetica"/>
+                <w:rFonts w:ascii="Times New Roman" w:hAnsi="Times New Roman" w:eastAsia="Times New Roman" w:cs="Times New Roman"/>
                 <w:sz w:val="22"/>
                 <w:szCs w:val="22"/>
                 <w:color w:val="000000"/>
@@ -1761,7 +1761,7 @@
             </w:pPr>
             <w:r xmlns:w="http://schemas.openxmlformats.org/wordprocessingml/2006/main" xmlns:wp="http://schemas.openxmlformats.org/drawingml/2006/wordprocessingDrawing" xmlns:r="http://schemas.openxmlformats.org/officeDocument/2006/relationships" xmlns:w14="http://schemas.microsoft.com/office/word/2010/wordml">
               <w:rPr>
-                <w:rFonts w:ascii="Times New Roman" w:hAnsi="Helvetica" w:eastAsia="Helvetica" w:cs="Helvetica"/>
+                <w:rFonts w:ascii="Times New Roman" w:hAnsi="Times New Roman" w:eastAsia="Times New Roman" w:cs="Times New Roman"/>
                 <w:sz w:val="22"/>
                 <w:szCs w:val="22"/>
                 <w:color w:val="000000"/>
@@ -1770,7 +1770,7 @@
             </w:r>
             <w:r xmlns:w="http://schemas.openxmlformats.org/wordprocessingml/2006/main" xmlns:wp="http://schemas.openxmlformats.org/drawingml/2006/wordprocessingDrawing" xmlns:r="http://schemas.openxmlformats.org/officeDocument/2006/relationships" xmlns:w14="http://schemas.microsoft.com/office/word/2010/wordml">
               <w:rPr>
-                <w:rFonts w:ascii="Times New Roman" w:hAnsi="Helvetica" w:eastAsia="Helvetica" w:cs="Helvetica"/>
+                <w:rFonts w:ascii="Times New Roman" w:hAnsi="Times New Roman" w:eastAsia="Times New Roman" w:cs="Times New Roman"/>
                 <w:vertAlign w:val="superscript"/>
                 <w:sz w:val="22"/>
                 <w:szCs w:val="22"/>
@@ -1800,7 +1800,7 @@
             </w:pPr>
             <w:r xmlns:w="http://schemas.openxmlformats.org/wordprocessingml/2006/main" xmlns:wp="http://schemas.openxmlformats.org/drawingml/2006/wordprocessingDrawing" xmlns:r="http://schemas.openxmlformats.org/officeDocument/2006/relationships" xmlns:w14="http://schemas.microsoft.com/office/word/2010/wordml">
               <w:rPr>
-                <w:rFonts w:ascii="Times New Roman" w:hAnsi="Helvetica" w:eastAsia="Helvetica" w:cs="Helvetica"/>
+                <w:rFonts w:ascii="Times New Roman" w:hAnsi="Times New Roman" w:eastAsia="Times New Roman" w:cs="Times New Roman"/>
                 <w:sz w:val="22"/>
                 <w:szCs w:val="22"/>
                 <w:color w:val="000000"/>
@@ -1829,7 +1829,7 @@
             </w:pPr>
             <w:r xmlns:w="http://schemas.openxmlformats.org/wordprocessingml/2006/main" xmlns:wp="http://schemas.openxmlformats.org/drawingml/2006/wordprocessingDrawing" xmlns:r="http://schemas.openxmlformats.org/officeDocument/2006/relationships" xmlns:w14="http://schemas.microsoft.com/office/word/2010/wordml">
               <w:rPr>
-                <w:rFonts w:ascii="Times New Roman" w:hAnsi="Helvetica" w:eastAsia="Helvetica" w:cs="Helvetica"/>
+                <w:rFonts w:ascii="Times New Roman" w:hAnsi="Times New Roman" w:eastAsia="Times New Roman" w:cs="Times New Roman"/>
                 <w:sz w:val="22"/>
                 <w:szCs w:val="22"/>
                 <w:color w:val="000000"/>
@@ -1864,7 +1864,7 @@
             </w:pPr>
             <w:r xmlns:w="http://schemas.openxmlformats.org/wordprocessingml/2006/main" xmlns:wp="http://schemas.openxmlformats.org/drawingml/2006/wordprocessingDrawing" xmlns:r="http://schemas.openxmlformats.org/officeDocument/2006/relationships" xmlns:w14="http://schemas.microsoft.com/office/word/2010/wordml">
               <w:rPr>
-                <w:rFonts w:ascii="Times New Roman" w:hAnsi="Helvetica" w:eastAsia="Helvetica" w:cs="Helvetica"/>
+                <w:rFonts w:ascii="Times New Roman" w:hAnsi="Times New Roman" w:eastAsia="Times New Roman" w:cs="Times New Roman"/>
                 <w:sz w:val="22"/>
                 <w:szCs w:val="22"/>
                 <w:color w:val="000000"/>
@@ -1893,7 +1893,7 @@
             </w:pPr>
             <w:r xmlns:w="http://schemas.openxmlformats.org/wordprocessingml/2006/main" xmlns:wp="http://schemas.openxmlformats.org/drawingml/2006/wordprocessingDrawing" xmlns:r="http://schemas.openxmlformats.org/officeDocument/2006/relationships" xmlns:w14="http://schemas.microsoft.com/office/word/2010/wordml">
               <w:rPr>
-                <w:rFonts w:ascii="Times New Roman" w:hAnsi="Helvetica" w:eastAsia="Helvetica" w:cs="Helvetica"/>
+                <w:rFonts w:ascii="Times New Roman" w:hAnsi="Times New Roman" w:eastAsia="Times New Roman" w:cs="Times New Roman"/>
                 <w:sz w:val="22"/>
                 <w:szCs w:val="22"/>
                 <w:color w:val="000000"/>
@@ -1922,7 +1922,7 @@
             </w:pPr>
             <w:r xmlns:w="http://schemas.openxmlformats.org/wordprocessingml/2006/main" xmlns:wp="http://schemas.openxmlformats.org/drawingml/2006/wordprocessingDrawing" xmlns:r="http://schemas.openxmlformats.org/officeDocument/2006/relationships" xmlns:w14="http://schemas.microsoft.com/office/word/2010/wordml">
               <w:rPr>
-                <w:rFonts w:ascii="Times New Roman" w:hAnsi="Helvetica" w:eastAsia="Helvetica" w:cs="Helvetica"/>
+                <w:rFonts w:ascii="Times New Roman" w:hAnsi="Times New Roman" w:eastAsia="Times New Roman" w:cs="Times New Roman"/>
                 <w:sz w:val="22"/>
                 <w:szCs w:val="22"/>
                 <w:color w:val="000000"/>
@@ -1957,7 +1957,7 @@
             </w:pPr>
             <w:r xmlns:w="http://schemas.openxmlformats.org/wordprocessingml/2006/main" xmlns:wp="http://schemas.openxmlformats.org/drawingml/2006/wordprocessingDrawing" xmlns:r="http://schemas.openxmlformats.org/officeDocument/2006/relationships" xmlns:w14="http://schemas.microsoft.com/office/word/2010/wordml">
               <w:rPr>
-                <w:rFonts w:ascii="Times New Roman" w:hAnsi="Helvetica" w:eastAsia="Helvetica" w:cs="Helvetica"/>
+                <w:rFonts w:ascii="Times New Roman" w:hAnsi="Times New Roman" w:eastAsia="Times New Roman" w:cs="Times New Roman"/>
                 <w:sz w:val="22"/>
                 <w:szCs w:val="22"/>
                 <w:color w:val="000000"/>
@@ -1986,7 +1986,7 @@
             </w:pPr>
             <w:r xmlns:w="http://schemas.openxmlformats.org/wordprocessingml/2006/main" xmlns:wp="http://schemas.openxmlformats.org/drawingml/2006/wordprocessingDrawing" xmlns:r="http://schemas.openxmlformats.org/officeDocument/2006/relationships" xmlns:w14="http://schemas.microsoft.com/office/word/2010/wordml">
               <w:rPr>
-                <w:rFonts w:ascii="Times New Roman" w:hAnsi="Helvetica" w:eastAsia="Helvetica" w:cs="Helvetica"/>
+                <w:rFonts w:ascii="Times New Roman" w:hAnsi="Times New Roman" w:eastAsia="Times New Roman" w:cs="Times New Roman"/>
                 <w:sz w:val="22"/>
                 <w:szCs w:val="22"/>
                 <w:color w:val="000000"/>
@@ -2015,7 +2015,7 @@
             </w:pPr>
             <w:r xmlns:w="http://schemas.openxmlformats.org/wordprocessingml/2006/main" xmlns:wp="http://schemas.openxmlformats.org/drawingml/2006/wordprocessingDrawing" xmlns:r="http://schemas.openxmlformats.org/officeDocument/2006/relationships" xmlns:w14="http://schemas.microsoft.com/office/word/2010/wordml">
               <w:rPr>
-                <w:rFonts w:ascii="Times New Roman" w:hAnsi="Helvetica" w:eastAsia="Helvetica" w:cs="Helvetica"/>
+                <w:rFonts w:ascii="Times New Roman" w:hAnsi="Times New Roman" w:eastAsia="Times New Roman" w:cs="Times New Roman"/>
                 <w:sz w:val="22"/>
                 <w:szCs w:val="22"/>
                 <w:color w:val="000000"/>
@@ -2050,7 +2050,7 @@
             </w:pPr>
             <w:r xmlns:w="http://schemas.openxmlformats.org/wordprocessingml/2006/main" xmlns:wp="http://schemas.openxmlformats.org/drawingml/2006/wordprocessingDrawing" xmlns:r="http://schemas.openxmlformats.org/officeDocument/2006/relationships" xmlns:w14="http://schemas.microsoft.com/office/word/2010/wordml">
               <w:rPr>
-                <w:rFonts w:ascii="Times New Roman" w:hAnsi="Helvetica" w:eastAsia="Helvetica" w:cs="Helvetica"/>
+                <w:rFonts w:ascii="Times New Roman" w:hAnsi="Times New Roman" w:eastAsia="Times New Roman" w:cs="Times New Roman"/>
                 <w:sz w:val="22"/>
                 <w:szCs w:val="22"/>
                 <w:color w:val="000000"/>
@@ -2079,7 +2079,7 @@
             </w:pPr>
             <w:r xmlns:w="http://schemas.openxmlformats.org/wordprocessingml/2006/main" xmlns:wp="http://schemas.openxmlformats.org/drawingml/2006/wordprocessingDrawing" xmlns:r="http://schemas.openxmlformats.org/officeDocument/2006/relationships" xmlns:w14="http://schemas.microsoft.com/office/word/2010/wordml">
               <w:rPr>
-                <w:rFonts w:ascii="Times New Roman" w:hAnsi="Helvetica" w:eastAsia="Helvetica" w:cs="Helvetica"/>
+                <w:rFonts w:ascii="Times New Roman" w:hAnsi="Times New Roman" w:eastAsia="Times New Roman" w:cs="Times New Roman"/>
                 <w:sz w:val="22"/>
                 <w:szCs w:val="22"/>
                 <w:color w:val="000000"/>
@@ -2108,7 +2108,7 @@
             </w:pPr>
             <w:r xmlns:w="http://schemas.openxmlformats.org/wordprocessingml/2006/main" xmlns:wp="http://schemas.openxmlformats.org/drawingml/2006/wordprocessingDrawing" xmlns:r="http://schemas.openxmlformats.org/officeDocument/2006/relationships" xmlns:w14="http://schemas.microsoft.com/office/word/2010/wordml">
               <w:rPr>
-                <w:rFonts w:ascii="Times New Roman" w:hAnsi="Helvetica" w:eastAsia="Helvetica" w:cs="Helvetica"/>
+                <w:rFonts w:ascii="Times New Roman" w:hAnsi="Times New Roman" w:eastAsia="Times New Roman" w:cs="Times New Roman"/>
                 <w:sz w:val="22"/>
                 <w:szCs w:val="22"/>
                 <w:color w:val="000000"/>
@@ -2143,7 +2143,7 @@
             </w:pPr>
             <w:r xmlns:w="http://schemas.openxmlformats.org/wordprocessingml/2006/main" xmlns:wp="http://schemas.openxmlformats.org/drawingml/2006/wordprocessingDrawing" xmlns:r="http://schemas.openxmlformats.org/officeDocument/2006/relationships" xmlns:w14="http://schemas.microsoft.com/office/word/2010/wordml">
               <w:rPr>
-                <w:rFonts w:ascii="Times New Roman" w:hAnsi="Helvetica" w:eastAsia="Helvetica" w:cs="Helvetica"/>
+                <w:rFonts w:ascii="Times New Roman" w:hAnsi="Times New Roman" w:eastAsia="Times New Roman" w:cs="Times New Roman"/>
                 <w:sz w:val="22"/>
                 <w:szCs w:val="22"/>
                 <w:color w:val="000000"/>
@@ -2172,7 +2172,7 @@
             </w:pPr>
             <w:r xmlns:w="http://schemas.openxmlformats.org/wordprocessingml/2006/main" xmlns:wp="http://schemas.openxmlformats.org/drawingml/2006/wordprocessingDrawing" xmlns:r="http://schemas.openxmlformats.org/officeDocument/2006/relationships" xmlns:w14="http://schemas.microsoft.com/office/word/2010/wordml">
               <w:rPr>
-                <w:rFonts w:ascii="Times New Roman" w:hAnsi="Helvetica" w:eastAsia="Helvetica" w:cs="Helvetica"/>
+                <w:rFonts w:ascii="Times New Roman" w:hAnsi="Times New Roman" w:eastAsia="Times New Roman" w:cs="Times New Roman"/>
                 <w:sz w:val="22"/>
                 <w:szCs w:val="22"/>
                 <w:color w:val="000000"/>
@@ -2201,7 +2201,7 @@
             </w:pPr>
             <w:r xmlns:w="http://schemas.openxmlformats.org/wordprocessingml/2006/main" xmlns:wp="http://schemas.openxmlformats.org/drawingml/2006/wordprocessingDrawing" xmlns:r="http://schemas.openxmlformats.org/officeDocument/2006/relationships" xmlns:w14="http://schemas.microsoft.com/office/word/2010/wordml">
               <w:rPr>
-                <w:rFonts w:ascii="Times New Roman" w:hAnsi="Helvetica" w:eastAsia="Helvetica" w:cs="Helvetica"/>
+                <w:rFonts w:ascii="Times New Roman" w:hAnsi="Times New Roman" w:eastAsia="Times New Roman" w:cs="Times New Roman"/>
                 <w:sz w:val="22"/>
                 <w:szCs w:val="22"/>
                 <w:color w:val="000000"/>
@@ -2236,7 +2236,7 @@
             </w:pPr>
             <w:r xmlns:w="http://schemas.openxmlformats.org/wordprocessingml/2006/main" xmlns:wp="http://schemas.openxmlformats.org/drawingml/2006/wordprocessingDrawing" xmlns:r="http://schemas.openxmlformats.org/officeDocument/2006/relationships" xmlns:w14="http://schemas.microsoft.com/office/word/2010/wordml">
               <w:rPr>
-                <w:rFonts w:ascii="Times New Roman" w:hAnsi="Helvetica" w:eastAsia="Helvetica" w:cs="Helvetica"/>
+                <w:rFonts w:ascii="Times New Roman" w:hAnsi="Times New Roman" w:eastAsia="Times New Roman" w:cs="Times New Roman"/>
                 <w:sz w:val="22"/>
                 <w:szCs w:val="22"/>
                 <w:color w:val="000000"/>
@@ -2265,7 +2265,7 @@
             </w:pPr>
             <w:r xmlns:w="http://schemas.openxmlformats.org/wordprocessingml/2006/main" xmlns:wp="http://schemas.openxmlformats.org/drawingml/2006/wordprocessingDrawing" xmlns:r="http://schemas.openxmlformats.org/officeDocument/2006/relationships" xmlns:w14="http://schemas.microsoft.com/office/word/2010/wordml">
               <w:rPr>
-                <w:rFonts w:ascii="Times New Roman" w:hAnsi="Helvetica" w:eastAsia="Helvetica" w:cs="Helvetica"/>
+                <w:rFonts w:ascii="Times New Roman" w:hAnsi="Times New Roman" w:eastAsia="Times New Roman" w:cs="Times New Roman"/>
                 <w:sz w:val="22"/>
                 <w:szCs w:val="22"/>
                 <w:color w:val="000000"/>
@@ -2294,7 +2294,7 @@
             </w:pPr>
             <w:r xmlns:w="http://schemas.openxmlformats.org/wordprocessingml/2006/main" xmlns:wp="http://schemas.openxmlformats.org/drawingml/2006/wordprocessingDrawing" xmlns:r="http://schemas.openxmlformats.org/officeDocument/2006/relationships" xmlns:w14="http://schemas.microsoft.com/office/word/2010/wordml">
               <w:rPr>
-                <w:rFonts w:ascii="Times New Roman" w:hAnsi="Helvetica" w:eastAsia="Helvetica" w:cs="Helvetica"/>
+                <w:rFonts w:ascii="Times New Roman" w:hAnsi="Times New Roman" w:eastAsia="Times New Roman" w:cs="Times New Roman"/>
                 <w:sz w:val="22"/>
                 <w:szCs w:val="22"/>
                 <w:color w:val="000000"/>
@@ -2329,7 +2329,7 @@
             </w:pPr>
             <w:r xmlns:w="http://schemas.openxmlformats.org/wordprocessingml/2006/main" xmlns:wp="http://schemas.openxmlformats.org/drawingml/2006/wordprocessingDrawing" xmlns:r="http://schemas.openxmlformats.org/officeDocument/2006/relationships" xmlns:w14="http://schemas.microsoft.com/office/word/2010/wordml">
               <w:rPr>
-                <w:rFonts w:ascii="Times New Roman" w:hAnsi="Helvetica" w:eastAsia="Helvetica" w:cs="Helvetica"/>
+                <w:rFonts w:ascii="Times New Roman" w:hAnsi="Times New Roman" w:eastAsia="Times New Roman" w:cs="Times New Roman"/>
                 <w:sz w:val="22"/>
                 <w:szCs w:val="22"/>
                 <w:color w:val="000000"/>
@@ -2358,7 +2358,7 @@
             </w:pPr>
             <w:r xmlns:w="http://schemas.openxmlformats.org/wordprocessingml/2006/main" xmlns:wp="http://schemas.openxmlformats.org/drawingml/2006/wordprocessingDrawing" xmlns:r="http://schemas.openxmlformats.org/officeDocument/2006/relationships" xmlns:w14="http://schemas.microsoft.com/office/word/2010/wordml">
               <w:rPr>
-                <w:rFonts w:ascii="Times New Roman" w:hAnsi="Helvetica" w:eastAsia="Helvetica" w:cs="Helvetica"/>
+                <w:rFonts w:ascii="Times New Roman" w:hAnsi="Times New Roman" w:eastAsia="Times New Roman" w:cs="Times New Roman"/>
                 <w:sz w:val="22"/>
                 <w:szCs w:val="22"/>
                 <w:color w:val="000000"/>
@@ -2387,7 +2387,7 @@
             </w:pPr>
             <w:r xmlns:w="http://schemas.openxmlformats.org/wordprocessingml/2006/main" xmlns:wp="http://schemas.openxmlformats.org/drawingml/2006/wordprocessingDrawing" xmlns:r="http://schemas.openxmlformats.org/officeDocument/2006/relationships" xmlns:w14="http://schemas.microsoft.com/office/word/2010/wordml">
               <w:rPr>
-                <w:rFonts w:ascii="Times New Roman" w:hAnsi="Helvetica" w:eastAsia="Helvetica" w:cs="Helvetica"/>
+                <w:rFonts w:ascii="Times New Roman" w:hAnsi="Times New Roman" w:eastAsia="Times New Roman" w:cs="Times New Roman"/>
                 <w:sz w:val="22"/>
                 <w:szCs w:val="22"/>
                 <w:color w:val="000000"/>
@@ -2422,7 +2422,7 @@
             </w:pPr>
             <w:r xmlns:w="http://schemas.openxmlformats.org/wordprocessingml/2006/main" xmlns:wp="http://schemas.openxmlformats.org/drawingml/2006/wordprocessingDrawing" xmlns:r="http://schemas.openxmlformats.org/officeDocument/2006/relationships" xmlns:w14="http://schemas.microsoft.com/office/word/2010/wordml">
               <w:rPr>
-                <w:rFonts w:ascii="Times New Roman" w:hAnsi="Helvetica" w:eastAsia="Helvetica" w:cs="Helvetica"/>
+                <w:rFonts w:ascii="Times New Roman" w:hAnsi="Times New Roman" w:eastAsia="Times New Roman" w:cs="Times New Roman"/>
                 <w:sz w:val="22"/>
                 <w:szCs w:val="22"/>
                 <w:color w:val="000000"/>
@@ -2451,7 +2451,7 @@
             </w:pPr>
             <w:r xmlns:w="http://schemas.openxmlformats.org/wordprocessingml/2006/main" xmlns:wp="http://schemas.openxmlformats.org/drawingml/2006/wordprocessingDrawing" xmlns:r="http://schemas.openxmlformats.org/officeDocument/2006/relationships" xmlns:w14="http://schemas.microsoft.com/office/word/2010/wordml">
               <w:rPr>
-                <w:rFonts w:ascii="Times New Roman" w:hAnsi="Helvetica" w:eastAsia="Helvetica" w:cs="Helvetica"/>
+                <w:rFonts w:ascii="Times New Roman" w:hAnsi="Times New Roman" w:eastAsia="Times New Roman" w:cs="Times New Roman"/>
                 <w:sz w:val="22"/>
                 <w:szCs w:val="22"/>
                 <w:color w:val="000000"/>
@@ -2480,7 +2480,7 @@
             </w:pPr>
             <w:r xmlns:w="http://schemas.openxmlformats.org/wordprocessingml/2006/main" xmlns:wp="http://schemas.openxmlformats.org/drawingml/2006/wordprocessingDrawing" xmlns:r="http://schemas.openxmlformats.org/officeDocument/2006/relationships" xmlns:w14="http://schemas.microsoft.com/office/word/2010/wordml">
               <w:rPr>
-                <w:rFonts w:ascii="Times New Roman" w:hAnsi="Helvetica" w:eastAsia="Helvetica" w:cs="Helvetica"/>
+                <w:rFonts w:ascii="Times New Roman" w:hAnsi="Times New Roman" w:eastAsia="Times New Roman" w:cs="Times New Roman"/>
                 <w:sz w:val="22"/>
                 <w:szCs w:val="22"/>
                 <w:color w:val="000000"/>
@@ -2517,7 +2517,7 @@
             </w:pPr>
             <w:r xmlns:w="http://schemas.openxmlformats.org/wordprocessingml/2006/main" xmlns:wp="http://schemas.openxmlformats.org/drawingml/2006/wordprocessingDrawing" xmlns:r="http://schemas.openxmlformats.org/officeDocument/2006/relationships" xmlns:w14="http://schemas.microsoft.com/office/word/2010/wordml">
               <w:rPr>
-                <w:rFonts w:ascii="Times New Roman" w:hAnsi="Helvetica" w:eastAsia="Helvetica" w:cs="Helvetica"/>
+                <w:rFonts w:ascii="Times New Roman" w:hAnsi="Times New Roman" w:eastAsia="Times New Roman" w:cs="Times New Roman"/>
                 <w:sz w:val="22"/>
                 <w:szCs w:val="22"/>
                 <w:color w:val="000000"/>
@@ -2548,7 +2548,7 @@
             </w:pPr>
             <w:r xmlns:w="http://schemas.openxmlformats.org/wordprocessingml/2006/main" xmlns:wp="http://schemas.openxmlformats.org/drawingml/2006/wordprocessingDrawing" xmlns:r="http://schemas.openxmlformats.org/officeDocument/2006/relationships" xmlns:w14="http://schemas.microsoft.com/office/word/2010/wordml">
               <w:rPr>
-                <w:rFonts w:ascii="Times New Roman" w:hAnsi="Helvetica" w:eastAsia="Helvetica" w:cs="Helvetica"/>
+                <w:rFonts w:ascii="Times New Roman" w:hAnsi="Times New Roman" w:eastAsia="Times New Roman" w:cs="Times New Roman"/>
                 <w:sz w:val="22"/>
                 <w:szCs w:val="22"/>
                 <w:color w:val="000000"/>
@@ -2579,7 +2579,7 @@
             </w:pPr>
             <w:r xmlns:w="http://schemas.openxmlformats.org/wordprocessingml/2006/main" xmlns:wp="http://schemas.openxmlformats.org/drawingml/2006/wordprocessingDrawing" xmlns:r="http://schemas.openxmlformats.org/officeDocument/2006/relationships" xmlns:w14="http://schemas.microsoft.com/office/word/2010/wordml">
               <w:rPr>
-                <w:rFonts w:ascii="Times New Roman" w:hAnsi="Helvetica" w:eastAsia="Helvetica" w:cs="Helvetica"/>
+                <w:rFonts w:ascii="Times New Roman" w:hAnsi="Times New Roman" w:eastAsia="Times New Roman" w:cs="Times New Roman"/>
                 <w:sz w:val="22"/>
                 <w:szCs w:val="22"/>
                 <w:color w:val="000000"/>
@@ -2615,7 +2615,7 @@
             </w:pPr>
             <w:r xmlns:w="http://schemas.openxmlformats.org/wordprocessingml/2006/main" xmlns:wp="http://schemas.openxmlformats.org/drawingml/2006/wordprocessingDrawing" xmlns:r="http://schemas.openxmlformats.org/officeDocument/2006/relationships" xmlns:w14="http://schemas.microsoft.com/office/word/2010/wordml">
               <w:rPr>
-                <w:rFonts w:ascii="Times New Roman" w:hAnsi="Helvetica" w:eastAsia="Helvetica" w:cs="Helvetica"/>
+                <w:rFonts w:ascii="Times New Roman" w:hAnsi="Times New Roman" w:eastAsia="Times New Roman" w:cs="Times New Roman"/>
                 <w:vertAlign w:val="superscript"/>
                 <w:sz w:val="22"/>
                 <w:szCs w:val="22"/>
@@ -2625,7 +2625,7 @@
             </w:r>
             <w:r xmlns:w="http://schemas.openxmlformats.org/wordprocessingml/2006/main" xmlns:wp="http://schemas.openxmlformats.org/drawingml/2006/wordprocessingDrawing" xmlns:r="http://schemas.openxmlformats.org/officeDocument/2006/relationships" xmlns:w14="http://schemas.microsoft.com/office/word/2010/wordml">
               <w:rPr>
-                <w:rFonts w:ascii="Times New Roman" w:hAnsi="Helvetica" w:eastAsia="Helvetica" w:cs="Helvetica"/>
+                <w:rFonts w:ascii="Times New Roman" w:hAnsi="Times New Roman" w:eastAsia="Times New Roman" w:cs="Times New Roman"/>
                 <w:sz w:val="22"/>
                 <w:szCs w:val="22"/>
                 <w:color w:val="000000"/>
@@ -2661,7 +2661,7 @@
             </w:pPr>
             <w:r xmlns:w="http://schemas.openxmlformats.org/wordprocessingml/2006/main" xmlns:wp="http://schemas.openxmlformats.org/drawingml/2006/wordprocessingDrawing" xmlns:r="http://schemas.openxmlformats.org/officeDocument/2006/relationships" xmlns:w14="http://schemas.microsoft.com/office/word/2010/wordml">
               <w:rPr>
-                <w:rFonts w:ascii="Times New Roman" w:hAnsi="Helvetica" w:eastAsia="Helvetica" w:cs="Helvetica"/>
+                <w:rFonts w:ascii="Times New Roman" w:hAnsi="Times New Roman" w:eastAsia="Times New Roman" w:cs="Times New Roman"/>
                 <w:vertAlign w:val="superscript"/>
                 <w:sz w:val="22"/>
                 <w:szCs w:val="22"/>
@@ -2671,7 +2671,7 @@
             </w:r>
             <w:r xmlns:w="http://schemas.openxmlformats.org/wordprocessingml/2006/main" xmlns:wp="http://schemas.openxmlformats.org/drawingml/2006/wordprocessingDrawing" xmlns:r="http://schemas.openxmlformats.org/officeDocument/2006/relationships" xmlns:w14="http://schemas.microsoft.com/office/word/2010/wordml">
               <w:rPr>
-                <w:rFonts w:ascii="Times New Roman" w:hAnsi="Helvetica" w:eastAsia="Helvetica" w:cs="Helvetica"/>
+                <w:rFonts w:ascii="Times New Roman" w:hAnsi="Times New Roman" w:eastAsia="Times New Roman" w:cs="Times New Roman"/>
                 <w:sz w:val="22"/>
                 <w:szCs w:val="22"/>
                 <w:color w:val="000000"/>
@@ -2707,7 +2707,7 @@
             </w:pPr>
             <w:r xmlns:w="http://schemas.openxmlformats.org/wordprocessingml/2006/main" xmlns:wp="http://schemas.openxmlformats.org/drawingml/2006/wordprocessingDrawing" xmlns:r="http://schemas.openxmlformats.org/officeDocument/2006/relationships" xmlns:w14="http://schemas.microsoft.com/office/word/2010/wordml">
               <w:rPr>
-                <w:rFonts w:ascii="Times New Roman" w:hAnsi="Helvetica" w:eastAsia="Helvetica" w:cs="Helvetica"/>
+                <w:rFonts w:ascii="Times New Roman" w:hAnsi="Times New Roman" w:eastAsia="Times New Roman" w:cs="Times New Roman"/>
                 <w:vertAlign w:val="superscript"/>
                 <w:sz w:val="22"/>
                 <w:szCs w:val="22"/>
@@ -2717,7 +2717,7 @@
             </w:r>
             <w:r xmlns:w="http://schemas.openxmlformats.org/wordprocessingml/2006/main" xmlns:wp="http://schemas.openxmlformats.org/drawingml/2006/wordprocessingDrawing" xmlns:r="http://schemas.openxmlformats.org/officeDocument/2006/relationships" xmlns:w14="http://schemas.microsoft.com/office/word/2010/wordml">
               <w:rPr>
-                <w:rFonts w:ascii="Times New Roman" w:hAnsi="Helvetica" w:eastAsia="Helvetica" w:cs="Helvetica"/>
+                <w:rFonts w:ascii="Times New Roman" w:hAnsi="Times New Roman" w:eastAsia="Times New Roman" w:cs="Times New Roman"/>
                 <w:sz w:val="22"/>
                 <w:szCs w:val="22"/>
                 <w:color w:val="000000"/>

</xml_diff>

<commit_message>
Update CRAN submission notes
- Also had to update the notes on footnotes in flextable to get the book to build.
</commit_message>
<xml_diff>
--- a/examples/Example Table 1.docx
+++ b/examples/Example Table 1.docx
@@ -18,7 +18,7 @@
       </w:r>
       <w:bookmarkStart w:id="0" w:name="date"/>
       <w:r>
-        <w:t>2022-05-17</w:t>
+        <w:t>2022-07-09</w:t>
       </w:r>
       <w:bookmarkEnd w:id="0"/>
     </w:p>
@@ -106,7 +106,7 @@
         <w:t>.</w:t>
       </w:r>
     </w:p>
-    <w:tbl xmlns:w="http://schemas.openxmlformats.org/wordprocessingml/2006/main" xmlns:r="http://schemas.openxmlformats.org/officeDocument/2006/relationships" xmlns:w14="http://schemas.microsoft.com/office/word/2010/wordml" xmlns:wp="http://schemas.openxmlformats.org/drawingml/2006/wordprocessingDrawing" xmlns:a="http://schemas.openxmlformats.org/drawingml/2006/main" xmlns:pic="http://schemas.openxmlformats.org/drawingml/2006/picture">
+    <w:tbl xmlns:a="http://schemas.openxmlformats.org/drawingml/2006/main" xmlns:pic="http://schemas.openxmlformats.org/drawingml/2006/picture">
       <w:tblPr>
         <w:tblLayout w:type="fixed"/>
         <w:jc w:val="center"/>
@@ -123,11 +123,14 @@
           <w:trHeight w:val="360" w:hRule="auto"/>
           <w:tblHeader/>
         </w:trPr>
+        header 1
         <w:tc>
           <w:tcPr>
             <w:tcBorders>
               <w:bottom w:val="single" w:sz="16" w:space="0" w:color="666666"/>
               <w:top w:val="single" w:sz="16" w:space="0" w:color="666666"/>
+              <w:left w:val="none" w:sz="0" w:space="0" w:color="000000"/>
+              <w:right w:val="none" w:sz="0" w:space="0" w:color="000000"/>
             </w:tcBorders>
             <w:shd w:val="clear" w:color="auto" w:fill="FFFFFF"/>
             <w:tcMar>
@@ -141,13 +144,22 @@
           <w:p>
             <w:pPr>
               <w:jc w:val="left"/>
-              <w:spacing w:after="0" w:before="0" w:line="240"/>
-              <w:ind w:firstLine="0" w:left="100" w:right="100"/>
-            </w:pPr>
-            <w:r xmlns:w="http://schemas.openxmlformats.org/wordprocessingml/2006/main" xmlns:wp="http://schemas.openxmlformats.org/drawingml/2006/wordprocessingDrawing" xmlns:r="http://schemas.openxmlformats.org/officeDocument/2006/relationships" xmlns:w14="http://schemas.microsoft.com/office/word/2010/wordml">
-              <w:rPr>
-                <w:rFonts w:ascii="Times New Roman" w:hAnsi="Times New Roman" w:eastAsia="Times New Roman" w:cs="Times New Roman"/>
-                <w:b/>
+              <w:keepNext/>
+              <w:pBdr>
+                <w:bottom w:val="none" w:sz="0" w:space="0" w:color="000000"/>
+                <w:top w:val="none" w:sz="0" w:space="0" w:color="000000"/>
+                <w:left w:val="none" w:sz="0" w:space="0" w:color="000000"/>
+                <w:right w:val="none" w:sz="0" w:space="0" w:color="000000"/>
+              </w:pBdr>
+              <w:spacing w:after="0" w:before="0" w:line="240"/>
+              <w:ind w:firstLine="0" w:left="100" w:right="100"/>
+            </w:pPr>
+            <w:r>
+              <w:rPr>
+                <w:rFonts w:ascii="Times New Roman"/>
+                <w:i w:val="false"/>
+                <w:b w:val="true"/>
+                <w:u w:val="none"/>
                 <w:sz w:val="22"/>
                 <w:szCs w:val="22"/>
                 <w:color w:val="000000"/>
@@ -161,32 +173,65 @@
             <w:tcBorders>
               <w:bottom w:val="single" w:sz="16" w:space="0" w:color="666666"/>
               <w:top w:val="single" w:sz="16" w:space="0" w:color="666666"/>
-            </w:tcBorders>
-            <w:shd w:val="clear" w:color="auto" w:fill="FFFFFF"/>
-            <w:tcMar>
-              <w:top w:w="0" w:type="dxa"/>
-              <w:bottom w:w="0" w:type="dxa"/>
-              <w:left w:w="0" w:type="dxa"/>
-              <w:right w:w="0" w:type="dxa"/>
-            </w:tcMar>
-            <w:vAlign w:val="center"/>
-          </w:tcPr>
-          <w:p>
-            <w:pPr>
-              <w:jc w:val="center"/>
-              <w:spacing w:after="0" w:before="0" w:line="240"/>
-              <w:ind w:firstLine="0" w:left="100" w:right="100"/>
-            </w:pPr>
-            <w:r xmlns:w="http://schemas.openxmlformats.org/wordprocessingml/2006/main" xmlns:wp="http://schemas.openxmlformats.org/drawingml/2006/wordprocessingDrawing" xmlns:r="http://schemas.openxmlformats.org/officeDocument/2006/relationships" xmlns:w14="http://schemas.microsoft.com/office/word/2010/wordml">
-              <w:rPr>
-                <w:rFonts w:ascii="Times New Roman" w:hAnsi="Times New Roman" w:eastAsia="Times New Roman" w:cs="Times New Roman"/>
-                <w:b/>
+              <w:left w:val="none" w:sz="0" w:space="0" w:color="000000"/>
+              <w:right w:val="none" w:sz="0" w:space="0" w:color="000000"/>
+            </w:tcBorders>
+            <w:shd w:val="clear" w:color="auto" w:fill="FFFFFF"/>
+            <w:tcMar>
+              <w:top w:w="0" w:type="dxa"/>
+              <w:bottom w:w="0" w:type="dxa"/>
+              <w:left w:w="0" w:type="dxa"/>
+              <w:right w:w="0" w:type="dxa"/>
+            </w:tcMar>
+            <w:vAlign w:val="center"/>
+          </w:tcPr>
+          <w:p>
+            <w:pPr>
+              <w:jc w:val="center"/>
+              <w:keepNext/>
+              <w:pBdr>
+                <w:bottom w:val="none" w:sz="0" w:space="0" w:color="000000"/>
+                <w:top w:val="none" w:sz="0" w:space="0" w:color="000000"/>
+                <w:left w:val="none" w:sz="0" w:space="0" w:color="000000"/>
+                <w:right w:val="none" w:sz="0" w:space="0" w:color="000000"/>
+              </w:pBdr>
+              <w:spacing w:after="0" w:before="0" w:line="240"/>
+              <w:ind w:firstLine="0" w:left="100" w:right="100"/>
+            </w:pPr>
+            <w:r>
+              <w:rPr>
+                <w:rFonts w:ascii="Times New Roman"/>
+                <w:i w:val="false"/>
+                <w:b w:val="true"/>
+                <w:u w:val="none"/>
                 <w:sz w:val="22"/>
                 <w:szCs w:val="22"/>
                 <w:color w:val="000000"/>
               </w:rPr>
               <w:t xml:space="preserve">No</w:t>
+            </w:r>
+            <w:r>
+              <w:rPr>
+                <w:rFonts w:ascii="Times New Roman"/>
+                <w:i w:val="false"/>
+                <w:b w:val="true"/>
+                <w:u w:val="none"/>
+                <w:sz w:val="22"/>
+                <w:szCs w:val="22"/>
+                <w:color w:val="000000"/>
+              </w:rPr>
               <w:br/>
+            </w:r>
+            <w:r>
+              <w:rPr>
+                <w:rFonts w:ascii="Times New Roman"/>
+                <w:i w:val="false"/>
+                <w:b w:val="true"/>
+                <w:u w:val="none"/>
+                <w:sz w:val="22"/>
+                <w:szCs w:val="22"/>
+                <w:color w:val="000000"/>
+              </w:rPr>
               <w:t xml:space="preserve">(n=51)</w:t>
             </w:r>
           </w:p>
@@ -196,32 +241,65 @@
             <w:tcBorders>
               <w:bottom w:val="single" w:sz="16" w:space="0" w:color="666666"/>
               <w:top w:val="single" w:sz="16" w:space="0" w:color="666666"/>
-            </w:tcBorders>
-            <w:shd w:val="clear" w:color="auto" w:fill="FFFFFF"/>
-            <w:tcMar>
-              <w:top w:w="0" w:type="dxa"/>
-              <w:bottom w:w="0" w:type="dxa"/>
-              <w:left w:w="0" w:type="dxa"/>
-              <w:right w:w="0" w:type="dxa"/>
-            </w:tcMar>
-            <w:vAlign w:val="center"/>
-          </w:tcPr>
-          <w:p>
-            <w:pPr>
-              <w:jc w:val="center"/>
-              <w:spacing w:after="0" w:before="0" w:line="240"/>
-              <w:ind w:firstLine="0" w:left="100" w:right="100"/>
-            </w:pPr>
-            <w:r xmlns:w="http://schemas.openxmlformats.org/wordprocessingml/2006/main" xmlns:wp="http://schemas.openxmlformats.org/drawingml/2006/wordprocessingDrawing" xmlns:r="http://schemas.openxmlformats.org/officeDocument/2006/relationships" xmlns:w14="http://schemas.microsoft.com/office/word/2010/wordml">
-              <w:rPr>
-                <w:rFonts w:ascii="Times New Roman" w:hAnsi="Times New Roman" w:eastAsia="Times New Roman" w:cs="Times New Roman"/>
-                <w:b/>
+              <w:left w:val="none" w:sz="0" w:space="0" w:color="000000"/>
+              <w:right w:val="none" w:sz="0" w:space="0" w:color="000000"/>
+            </w:tcBorders>
+            <w:shd w:val="clear" w:color="auto" w:fill="FFFFFF"/>
+            <w:tcMar>
+              <w:top w:w="0" w:type="dxa"/>
+              <w:bottom w:w="0" w:type="dxa"/>
+              <w:left w:w="0" w:type="dxa"/>
+              <w:right w:w="0" w:type="dxa"/>
+            </w:tcMar>
+            <w:vAlign w:val="center"/>
+          </w:tcPr>
+          <w:p>
+            <w:pPr>
+              <w:jc w:val="center"/>
+              <w:keepNext/>
+              <w:pBdr>
+                <w:bottom w:val="none" w:sz="0" w:space="0" w:color="000000"/>
+                <w:top w:val="none" w:sz="0" w:space="0" w:color="000000"/>
+                <w:left w:val="none" w:sz="0" w:space="0" w:color="000000"/>
+                <w:right w:val="none" w:sz="0" w:space="0" w:color="000000"/>
+              </w:pBdr>
+              <w:spacing w:after="0" w:before="0" w:line="240"/>
+              <w:ind w:firstLine="0" w:left="100" w:right="100"/>
+            </w:pPr>
+            <w:r>
+              <w:rPr>
+                <w:rFonts w:ascii="Times New Roman"/>
+                <w:i w:val="false"/>
+                <w:b w:val="true"/>
+                <w:u w:val="none"/>
                 <w:sz w:val="22"/>
                 <w:szCs w:val="22"/>
                 <w:color w:val="000000"/>
               </w:rPr>
               <w:t xml:space="preserve">Yes</w:t>
+            </w:r>
+            <w:r>
+              <w:rPr>
+                <w:rFonts w:ascii="Times New Roman"/>
+                <w:i w:val="false"/>
+                <w:b w:val="true"/>
+                <w:u w:val="none"/>
+                <w:sz w:val="22"/>
+                <w:szCs w:val="22"/>
+                <w:color w:val="000000"/>
+              </w:rPr>
               <w:br/>
+            </w:r>
+            <w:r>
+              <w:rPr>
+                <w:rFonts w:ascii="Times New Roman"/>
+                <w:i w:val="false"/>
+                <w:b w:val="true"/>
+                <w:u w:val="none"/>
+                <w:sz w:val="22"/>
+                <w:szCs w:val="22"/>
+                <w:color w:val="000000"/>
+              </w:rPr>
               <w:t xml:space="preserve">(n=49)</w:t>
             </w:r>
           </w:p>
@@ -232,9 +310,15 @@
           <w:cantSplit/>
           <w:trHeight w:val="360" w:hRule="auto"/>
         </w:trPr>
-        <w:tc>
-          <w:tcPr>
-            <w:tcBorders/>
+        body 1
+        <w:tc>
+          <w:tcPr>
+            <w:tcBorders>
+              <w:bottom w:val="none" w:sz="0" w:space="0" w:color="000000"/>
+              <w:top w:val="none" w:sz="0" w:space="0" w:color="000000"/>
+              <w:left w:val="none" w:sz="0" w:space="0" w:color="000000"/>
+              <w:right w:val="none" w:sz="0" w:space="0" w:color="000000"/>
+            </w:tcBorders>
             <w:shd w:val="clear" w:color="auto" w:fill="FFFFFF"/>
             <w:tcMar>
               <w:top w:w="0" w:type="dxa"/>
@@ -247,12 +331,22 @@
           <w:p>
             <w:pPr>
               <w:jc w:val="left"/>
-              <w:spacing w:after="0" w:before="0" w:line="240"/>
-              <w:ind w:firstLine="0" w:left="100" w:right="100"/>
-            </w:pPr>
-            <w:r xmlns:w="http://schemas.openxmlformats.org/wordprocessingml/2006/main" xmlns:wp="http://schemas.openxmlformats.org/drawingml/2006/wordprocessingDrawing" xmlns:r="http://schemas.openxmlformats.org/officeDocument/2006/relationships" xmlns:w14="http://schemas.microsoft.com/office/word/2010/wordml">
-              <w:rPr>
-                <w:rFonts w:ascii="Times New Roman" w:hAnsi="Times New Roman" w:eastAsia="Times New Roman" w:cs="Times New Roman"/>
+              <w:keepNext/>
+              <w:pBdr>
+                <w:bottom w:val="none" w:sz="0" w:space="0" w:color="000000"/>
+                <w:top w:val="none" w:sz="0" w:space="0" w:color="000000"/>
+                <w:left w:val="none" w:sz="0" w:space="0" w:color="000000"/>
+                <w:right w:val="none" w:sz="0" w:space="0" w:color="000000"/>
+              </w:pBdr>
+              <w:spacing w:after="0" w:before="0" w:line="240"/>
+              <w:ind w:firstLine="0" w:left="100" w:right="100"/>
+            </w:pPr>
+            <w:r>
+              <w:rPr>
+                <w:rFonts w:ascii="Times New Roman"/>
+                <w:i w:val="false"/>
+                <w:b w:val="false"/>
+                <w:u w:val="none"/>
                 <w:sz w:val="22"/>
                 <w:szCs w:val="22"/>
                 <w:color w:val="000000"/>
@@ -263,25 +357,40 @@
         </w:tc>
         <w:tc>
           <w:tcPr>
-            <w:tcBorders/>
-            <w:shd w:val="clear" w:color="auto" w:fill="FFFFFF"/>
-            <w:tcMar>
-              <w:top w:w="0" w:type="dxa"/>
-              <w:bottom w:w="0" w:type="dxa"/>
-              <w:left w:w="0" w:type="dxa"/>
-              <w:right w:w="0" w:type="dxa"/>
-            </w:tcMar>
-            <w:vAlign w:val="center"/>
-          </w:tcPr>
-          <w:p>
-            <w:pPr>
-              <w:jc w:val="center"/>
-              <w:spacing w:after="0" w:before="0" w:line="240"/>
-              <w:ind w:firstLine="0" w:left="100" w:right="100"/>
-            </w:pPr>
-            <w:r xmlns:w="http://schemas.openxmlformats.org/wordprocessingml/2006/main" xmlns:wp="http://schemas.openxmlformats.org/drawingml/2006/wordprocessingDrawing" xmlns:r="http://schemas.openxmlformats.org/officeDocument/2006/relationships" xmlns:w14="http://schemas.microsoft.com/office/word/2010/wordml">
-              <w:rPr>
-                <w:rFonts w:ascii="Times New Roman" w:hAnsi="Times New Roman" w:eastAsia="Times New Roman" w:cs="Times New Roman"/>
+            <w:tcBorders>
+              <w:bottom w:val="none" w:sz="0" w:space="0" w:color="000000"/>
+              <w:top w:val="none" w:sz="0" w:space="0" w:color="000000"/>
+              <w:left w:val="none" w:sz="0" w:space="0" w:color="000000"/>
+              <w:right w:val="none" w:sz="0" w:space="0" w:color="000000"/>
+            </w:tcBorders>
+            <w:shd w:val="clear" w:color="auto" w:fill="FFFFFF"/>
+            <w:tcMar>
+              <w:top w:w="0" w:type="dxa"/>
+              <w:bottom w:w="0" w:type="dxa"/>
+              <w:left w:w="0" w:type="dxa"/>
+              <w:right w:w="0" w:type="dxa"/>
+            </w:tcMar>
+            <w:vAlign w:val="center"/>
+          </w:tcPr>
+          <w:p>
+            <w:pPr>
+              <w:jc w:val="center"/>
+              <w:keepNext/>
+              <w:pBdr>
+                <w:bottom w:val="none" w:sz="0" w:space="0" w:color="000000"/>
+                <w:top w:val="none" w:sz="0" w:space="0" w:color="000000"/>
+                <w:left w:val="none" w:sz="0" w:space="0" w:color="000000"/>
+                <w:right w:val="none" w:sz="0" w:space="0" w:color="000000"/>
+              </w:pBdr>
+              <w:spacing w:after="0" w:before="0" w:line="240"/>
+              <w:ind w:firstLine="0" w:left="100" w:right="100"/>
+            </w:pPr>
+            <w:r>
+              <w:rPr>
+                <w:rFonts w:ascii="Times New Roman"/>
+                <w:i w:val="false"/>
+                <w:b w:val="false"/>
+                <w:u w:val="none"/>
                 <w:sz w:val="22"/>
                 <w:szCs w:val="22"/>
                 <w:color w:val="000000"/>
@@ -292,25 +401,40 @@
         </w:tc>
         <w:tc>
           <w:tcPr>
-            <w:tcBorders/>
-            <w:shd w:val="clear" w:color="auto" w:fill="FFFFFF"/>
-            <w:tcMar>
-              <w:top w:w="0" w:type="dxa"/>
-              <w:bottom w:w="0" w:type="dxa"/>
-              <w:left w:w="0" w:type="dxa"/>
-              <w:right w:w="0" w:type="dxa"/>
-            </w:tcMar>
-            <w:vAlign w:val="center"/>
-          </w:tcPr>
-          <w:p>
-            <w:pPr>
-              <w:jc w:val="center"/>
-              <w:spacing w:after="0" w:before="0" w:line="240"/>
-              <w:ind w:firstLine="0" w:left="100" w:right="100"/>
-            </w:pPr>
-            <w:r xmlns:w="http://schemas.openxmlformats.org/wordprocessingml/2006/main" xmlns:wp="http://schemas.openxmlformats.org/drawingml/2006/wordprocessingDrawing" xmlns:r="http://schemas.openxmlformats.org/officeDocument/2006/relationships" xmlns:w14="http://schemas.microsoft.com/office/word/2010/wordml">
-              <w:rPr>
-                <w:rFonts w:ascii="Times New Roman" w:hAnsi="Times New Roman" w:eastAsia="Times New Roman" w:cs="Times New Roman"/>
+            <w:tcBorders>
+              <w:bottom w:val="none" w:sz="0" w:space="0" w:color="000000"/>
+              <w:top w:val="none" w:sz="0" w:space="0" w:color="000000"/>
+              <w:left w:val="none" w:sz="0" w:space="0" w:color="000000"/>
+              <w:right w:val="none" w:sz="0" w:space="0" w:color="000000"/>
+            </w:tcBorders>
+            <w:shd w:val="clear" w:color="auto" w:fill="FFFFFF"/>
+            <w:tcMar>
+              <w:top w:w="0" w:type="dxa"/>
+              <w:bottom w:w="0" w:type="dxa"/>
+              <w:left w:w="0" w:type="dxa"/>
+              <w:right w:w="0" w:type="dxa"/>
+            </w:tcMar>
+            <w:vAlign w:val="center"/>
+          </w:tcPr>
+          <w:p>
+            <w:pPr>
+              <w:jc w:val="center"/>
+              <w:keepNext/>
+              <w:pBdr>
+                <w:bottom w:val="none" w:sz="0" w:space="0" w:color="000000"/>
+                <w:top w:val="none" w:sz="0" w:space="0" w:color="000000"/>
+                <w:left w:val="none" w:sz="0" w:space="0" w:color="000000"/>
+                <w:right w:val="none" w:sz="0" w:space="0" w:color="000000"/>
+              </w:pBdr>
+              <w:spacing w:after="0" w:before="0" w:line="240"/>
+              <w:ind w:firstLine="0" w:left="100" w:right="100"/>
+            </w:pPr>
+            <w:r>
+              <w:rPr>
+                <w:rFonts w:ascii="Times New Roman"/>
+                <w:i w:val="false"/>
+                <w:b w:val="false"/>
+                <w:u w:val="none"/>
                 <w:sz w:val="22"/>
                 <w:szCs w:val="22"/>
                 <w:color w:val="000000"/>
@@ -325,9 +449,15 @@
           <w:cantSplit/>
           <w:trHeight w:val="360" w:hRule="auto"/>
         </w:trPr>
-        <w:tc>
-          <w:tcPr>
-            <w:tcBorders/>
+        body 2
+        <w:tc>
+          <w:tcPr>
+            <w:tcBorders>
+              <w:bottom w:val="none" w:sz="0" w:space="0" w:color="000000"/>
+              <w:top w:val="none" w:sz="0" w:space="0" w:color="000000"/>
+              <w:left w:val="none" w:sz="0" w:space="0" w:color="000000"/>
+              <w:right w:val="none" w:sz="0" w:space="0" w:color="000000"/>
+            </w:tcBorders>
             <w:shd w:val="clear" w:color="auto" w:fill="FFFFFF"/>
             <w:tcMar>
               <w:top w:w="0" w:type="dxa"/>
@@ -340,12 +470,22 @@
           <w:p>
             <w:pPr>
               <w:jc w:val="left"/>
-              <w:spacing w:after="0" w:before="0" w:line="240"/>
-              <w:ind w:firstLine="0" w:left="100" w:right="100"/>
-            </w:pPr>
-            <w:r xmlns:w="http://schemas.openxmlformats.org/wordprocessingml/2006/main" xmlns:wp="http://schemas.openxmlformats.org/drawingml/2006/wordprocessingDrawing" xmlns:r="http://schemas.openxmlformats.org/officeDocument/2006/relationships" xmlns:w14="http://schemas.microsoft.com/office/word/2010/wordml">
-              <w:rPr>
-                <w:rFonts w:ascii="Times New Roman" w:hAnsi="Times New Roman" w:eastAsia="Times New Roman" w:cs="Times New Roman"/>
+              <w:keepNext/>
+              <w:pBdr>
+                <w:bottom w:val="none" w:sz="0" w:space="0" w:color="000000"/>
+                <w:top w:val="none" w:sz="0" w:space="0" w:color="000000"/>
+                <w:left w:val="none" w:sz="0" w:space="0" w:color="000000"/>
+                <w:right w:val="none" w:sz="0" w:space="0" w:color="000000"/>
+              </w:pBdr>
+              <w:spacing w:after="0" w:before="0" w:line="240"/>
+              <w:ind w:firstLine="0" w:left="100" w:right="100"/>
+            </w:pPr>
+            <w:r>
+              <w:rPr>
+                <w:rFonts w:ascii="Times New Roman"/>
+                <w:i w:val="false"/>
+                <w:b w:val="false"/>
+                <w:u w:val="none"/>
                 <w:sz w:val="22"/>
                 <w:szCs w:val="22"/>
                 <w:color w:val="000000"/>
@@ -356,25 +496,40 @@
         </w:tc>
         <w:tc>
           <w:tcPr>
-            <w:tcBorders/>
-            <w:shd w:val="clear" w:color="auto" w:fill="FFFFFF"/>
-            <w:tcMar>
-              <w:top w:w="0" w:type="dxa"/>
-              <w:bottom w:w="0" w:type="dxa"/>
-              <w:left w:w="0" w:type="dxa"/>
-              <w:right w:w="0" w:type="dxa"/>
-            </w:tcMar>
-            <w:vAlign w:val="center"/>
-          </w:tcPr>
-          <w:p>
-            <w:pPr>
-              <w:jc w:val="center"/>
-              <w:spacing w:after="0" w:before="0" w:line="240"/>
-              <w:ind w:firstLine="0" w:left="100" w:right="100"/>
-            </w:pPr>
-            <w:r xmlns:w="http://schemas.openxmlformats.org/wordprocessingml/2006/main" xmlns:wp="http://schemas.openxmlformats.org/drawingml/2006/wordprocessingDrawing" xmlns:r="http://schemas.openxmlformats.org/officeDocument/2006/relationships" xmlns:w14="http://schemas.microsoft.com/office/word/2010/wordml">
-              <w:rPr>
-                <w:rFonts w:ascii="Times New Roman" w:hAnsi="Times New Roman" w:eastAsia="Times New Roman" w:cs="Times New Roman"/>
+            <w:tcBorders>
+              <w:bottom w:val="none" w:sz="0" w:space="0" w:color="000000"/>
+              <w:top w:val="none" w:sz="0" w:space="0" w:color="000000"/>
+              <w:left w:val="none" w:sz="0" w:space="0" w:color="000000"/>
+              <w:right w:val="none" w:sz="0" w:space="0" w:color="000000"/>
+            </w:tcBorders>
+            <w:shd w:val="clear" w:color="auto" w:fill="FFFFFF"/>
+            <w:tcMar>
+              <w:top w:w="0" w:type="dxa"/>
+              <w:bottom w:w="0" w:type="dxa"/>
+              <w:left w:w="0" w:type="dxa"/>
+              <w:right w:w="0" w:type="dxa"/>
+            </w:tcMar>
+            <w:vAlign w:val="center"/>
+          </w:tcPr>
+          <w:p>
+            <w:pPr>
+              <w:jc w:val="center"/>
+              <w:keepNext/>
+              <w:pBdr>
+                <w:bottom w:val="none" w:sz="0" w:space="0" w:color="000000"/>
+                <w:top w:val="none" w:sz="0" w:space="0" w:color="000000"/>
+                <w:left w:val="none" w:sz="0" w:space="0" w:color="000000"/>
+                <w:right w:val="none" w:sz="0" w:space="0" w:color="000000"/>
+              </w:pBdr>
+              <w:spacing w:after="0" w:before="0" w:line="240"/>
+              <w:ind w:firstLine="0" w:left="100" w:right="100"/>
+            </w:pPr>
+            <w:r>
+              <w:rPr>
+                <w:rFonts w:ascii="Times New Roman"/>
+                <w:i w:val="false"/>
+                <w:b w:val="false"/>
+                <w:u w:val="none"/>
                 <w:sz w:val="22"/>
                 <w:szCs w:val="22"/>
                 <w:color w:val="000000"/>
@@ -385,25 +540,40 @@
         </w:tc>
         <w:tc>
           <w:tcPr>
-            <w:tcBorders/>
-            <w:shd w:val="clear" w:color="auto" w:fill="FFFFFF"/>
-            <w:tcMar>
-              <w:top w:w="0" w:type="dxa"/>
-              <w:bottom w:w="0" w:type="dxa"/>
-              <w:left w:w="0" w:type="dxa"/>
-              <w:right w:w="0" w:type="dxa"/>
-            </w:tcMar>
-            <w:vAlign w:val="center"/>
-          </w:tcPr>
-          <w:p>
-            <w:pPr>
-              <w:jc w:val="center"/>
-              <w:spacing w:after="0" w:before="0" w:line="240"/>
-              <w:ind w:firstLine="0" w:left="100" w:right="100"/>
-            </w:pPr>
-            <w:r xmlns:w="http://schemas.openxmlformats.org/wordprocessingml/2006/main" xmlns:wp="http://schemas.openxmlformats.org/drawingml/2006/wordprocessingDrawing" xmlns:r="http://schemas.openxmlformats.org/officeDocument/2006/relationships" xmlns:w14="http://schemas.microsoft.com/office/word/2010/wordml">
-              <w:rPr>
-                <w:rFonts w:ascii="Times New Roman" w:hAnsi="Times New Roman" w:eastAsia="Times New Roman" w:cs="Times New Roman"/>
+            <w:tcBorders>
+              <w:bottom w:val="none" w:sz="0" w:space="0" w:color="000000"/>
+              <w:top w:val="none" w:sz="0" w:space="0" w:color="000000"/>
+              <w:left w:val="none" w:sz="0" w:space="0" w:color="000000"/>
+              <w:right w:val="none" w:sz="0" w:space="0" w:color="000000"/>
+            </w:tcBorders>
+            <w:shd w:val="clear" w:color="auto" w:fill="FFFFFF"/>
+            <w:tcMar>
+              <w:top w:w="0" w:type="dxa"/>
+              <w:bottom w:w="0" w:type="dxa"/>
+              <w:left w:w="0" w:type="dxa"/>
+              <w:right w:w="0" w:type="dxa"/>
+            </w:tcMar>
+            <w:vAlign w:val="center"/>
+          </w:tcPr>
+          <w:p>
+            <w:pPr>
+              <w:jc w:val="center"/>
+              <w:keepNext/>
+              <w:pBdr>
+                <w:bottom w:val="none" w:sz="0" w:space="0" w:color="000000"/>
+                <w:top w:val="none" w:sz="0" w:space="0" w:color="000000"/>
+                <w:left w:val="none" w:sz="0" w:space="0" w:color="000000"/>
+                <w:right w:val="none" w:sz="0" w:space="0" w:color="000000"/>
+              </w:pBdr>
+              <w:spacing w:after="0" w:before="0" w:line="240"/>
+              <w:ind w:firstLine="0" w:left="100" w:right="100"/>
+            </w:pPr>
+            <w:r>
+              <w:rPr>
+                <w:rFonts w:ascii="Times New Roman"/>
+                <w:i w:val="false"/>
+                <w:b w:val="false"/>
+                <w:u w:val="none"/>
                 <w:sz w:val="22"/>
                 <w:szCs w:val="22"/>
                 <w:color w:val="000000"/>
@@ -418,9 +588,15 @@
           <w:cantSplit/>
           <w:trHeight w:val="360" w:hRule="auto"/>
         </w:trPr>
-        <w:tc>
-          <w:tcPr>
-            <w:tcBorders/>
+        body 3
+        <w:tc>
+          <w:tcPr>
+            <w:tcBorders>
+              <w:bottom w:val="none" w:sz="0" w:space="0" w:color="000000"/>
+              <w:top w:val="none" w:sz="0" w:space="0" w:color="000000"/>
+              <w:left w:val="none" w:sz="0" w:space="0" w:color="000000"/>
+              <w:right w:val="none" w:sz="0" w:space="0" w:color="000000"/>
+            </w:tcBorders>
             <w:shd w:val="clear" w:color="auto" w:fill="FFFFFF"/>
             <w:tcMar>
               <w:top w:w="0" w:type="dxa"/>
@@ -433,12 +609,22 @@
           <w:p>
             <w:pPr>
               <w:jc w:val="left"/>
-              <w:spacing w:after="0" w:before="0" w:line="240"/>
-              <w:ind w:firstLine="0" w:left="100" w:right="100"/>
-            </w:pPr>
-            <w:r xmlns:w="http://schemas.openxmlformats.org/wordprocessingml/2006/main" xmlns:wp="http://schemas.openxmlformats.org/drawingml/2006/wordprocessingDrawing" xmlns:r="http://schemas.openxmlformats.org/officeDocument/2006/relationships" xmlns:w14="http://schemas.microsoft.com/office/word/2010/wordml">
-              <w:rPr>
-                <w:rFonts w:ascii="Times New Roman" w:hAnsi="Times New Roman" w:eastAsia="Times New Roman" w:cs="Times New Roman"/>
+              <w:keepNext/>
+              <w:pBdr>
+                <w:bottom w:val="none" w:sz="0" w:space="0" w:color="000000"/>
+                <w:top w:val="none" w:sz="0" w:space="0" w:color="000000"/>
+                <w:left w:val="none" w:sz="0" w:space="0" w:color="000000"/>
+                <w:right w:val="none" w:sz="0" w:space="0" w:color="000000"/>
+              </w:pBdr>
+              <w:spacing w:after="0" w:before="0" w:line="240"/>
+              <w:ind w:firstLine="0" w:left="100" w:right="100"/>
+            </w:pPr>
+            <w:r>
+              <w:rPr>
+                <w:rFonts w:ascii="Times New Roman"/>
+                <w:i w:val="false"/>
+                <w:b w:val="false"/>
+                <w:u w:val="none"/>
                 <w:sz w:val="22"/>
                 <w:szCs w:val="22"/>
                 <w:color w:val="000000"/>
@@ -449,25 +635,40 @@
         </w:tc>
         <w:tc>
           <w:tcPr>
-            <w:tcBorders/>
-            <w:shd w:val="clear" w:color="auto" w:fill="FFFFFF"/>
-            <w:tcMar>
-              <w:top w:w="0" w:type="dxa"/>
-              <w:bottom w:w="0" w:type="dxa"/>
-              <w:left w:w="0" w:type="dxa"/>
-              <w:right w:w="0" w:type="dxa"/>
-            </w:tcMar>
-            <w:vAlign w:val="center"/>
-          </w:tcPr>
-          <w:p>
-            <w:pPr>
-              <w:jc w:val="center"/>
-              <w:spacing w:after="0" w:before="0" w:line="240"/>
-              <w:ind w:firstLine="0" w:left="100" w:right="100"/>
-            </w:pPr>
-            <w:r xmlns:w="http://schemas.openxmlformats.org/wordprocessingml/2006/main" xmlns:wp="http://schemas.openxmlformats.org/drawingml/2006/wordprocessingDrawing" xmlns:r="http://schemas.openxmlformats.org/officeDocument/2006/relationships" xmlns:w14="http://schemas.microsoft.com/office/word/2010/wordml">
-              <w:rPr>
-                <w:rFonts w:ascii="Times New Roman" w:hAnsi="Times New Roman" w:eastAsia="Times New Roman" w:cs="Times New Roman"/>
+            <w:tcBorders>
+              <w:bottom w:val="none" w:sz="0" w:space="0" w:color="000000"/>
+              <w:top w:val="none" w:sz="0" w:space="0" w:color="000000"/>
+              <w:left w:val="none" w:sz="0" w:space="0" w:color="000000"/>
+              <w:right w:val="none" w:sz="0" w:space="0" w:color="000000"/>
+            </w:tcBorders>
+            <w:shd w:val="clear" w:color="auto" w:fill="FFFFFF"/>
+            <w:tcMar>
+              <w:top w:w="0" w:type="dxa"/>
+              <w:bottom w:w="0" w:type="dxa"/>
+              <w:left w:w="0" w:type="dxa"/>
+              <w:right w:w="0" w:type="dxa"/>
+            </w:tcMar>
+            <w:vAlign w:val="center"/>
+          </w:tcPr>
+          <w:p>
+            <w:pPr>
+              <w:jc w:val="center"/>
+              <w:keepNext/>
+              <w:pBdr>
+                <w:bottom w:val="none" w:sz="0" w:space="0" w:color="000000"/>
+                <w:top w:val="none" w:sz="0" w:space="0" w:color="000000"/>
+                <w:left w:val="none" w:sz="0" w:space="0" w:color="000000"/>
+                <w:right w:val="none" w:sz="0" w:space="0" w:color="000000"/>
+              </w:pBdr>
+              <w:spacing w:after="0" w:before="0" w:line="240"/>
+              <w:ind w:firstLine="0" w:left="100" w:right="100"/>
+            </w:pPr>
+            <w:r>
+              <w:rPr>
+                <w:rFonts w:ascii="Times New Roman"/>
+                <w:i w:val="false"/>
+                <w:b w:val="false"/>
+                <w:u w:val="none"/>
                 <w:sz w:val="22"/>
                 <w:szCs w:val="22"/>
                 <w:color w:val="000000"/>
@@ -478,25 +679,40 @@
         </w:tc>
         <w:tc>
           <w:tcPr>
-            <w:tcBorders/>
-            <w:shd w:val="clear" w:color="auto" w:fill="FFFFFF"/>
-            <w:tcMar>
-              <w:top w:w="0" w:type="dxa"/>
-              <w:bottom w:w="0" w:type="dxa"/>
-              <w:left w:w="0" w:type="dxa"/>
-              <w:right w:w="0" w:type="dxa"/>
-            </w:tcMar>
-            <w:vAlign w:val="center"/>
-          </w:tcPr>
-          <w:p>
-            <w:pPr>
-              <w:jc w:val="center"/>
-              <w:spacing w:after="0" w:before="0" w:line="240"/>
-              <w:ind w:firstLine="0" w:left="100" w:right="100"/>
-            </w:pPr>
-            <w:r xmlns:w="http://schemas.openxmlformats.org/wordprocessingml/2006/main" xmlns:wp="http://schemas.openxmlformats.org/drawingml/2006/wordprocessingDrawing" xmlns:r="http://schemas.openxmlformats.org/officeDocument/2006/relationships" xmlns:w14="http://schemas.microsoft.com/office/word/2010/wordml">
-              <w:rPr>
-                <w:rFonts w:ascii="Times New Roman" w:hAnsi="Times New Roman" w:eastAsia="Times New Roman" w:cs="Times New Roman"/>
+            <w:tcBorders>
+              <w:bottom w:val="none" w:sz="0" w:space="0" w:color="000000"/>
+              <w:top w:val="none" w:sz="0" w:space="0" w:color="000000"/>
+              <w:left w:val="none" w:sz="0" w:space="0" w:color="000000"/>
+              <w:right w:val="none" w:sz="0" w:space="0" w:color="000000"/>
+            </w:tcBorders>
+            <w:shd w:val="clear" w:color="auto" w:fill="FFFFFF"/>
+            <w:tcMar>
+              <w:top w:w="0" w:type="dxa"/>
+              <w:bottom w:w="0" w:type="dxa"/>
+              <w:left w:w="0" w:type="dxa"/>
+              <w:right w:w="0" w:type="dxa"/>
+            </w:tcMar>
+            <w:vAlign w:val="center"/>
+          </w:tcPr>
+          <w:p>
+            <w:pPr>
+              <w:jc w:val="center"/>
+              <w:keepNext/>
+              <w:pBdr>
+                <w:bottom w:val="none" w:sz="0" w:space="0" w:color="000000"/>
+                <w:top w:val="none" w:sz="0" w:space="0" w:color="000000"/>
+                <w:left w:val="none" w:sz="0" w:space="0" w:color="000000"/>
+                <w:right w:val="none" w:sz="0" w:space="0" w:color="000000"/>
+              </w:pBdr>
+              <w:spacing w:after="0" w:before="0" w:line="240"/>
+              <w:ind w:firstLine="0" w:left="100" w:right="100"/>
+            </w:pPr>
+            <w:r>
+              <w:rPr>
+                <w:rFonts w:ascii="Times New Roman"/>
+                <w:i w:val="false"/>
+                <w:b w:val="false"/>
+                <w:u w:val="none"/>
                 <w:sz w:val="22"/>
                 <w:szCs w:val="22"/>
                 <w:color w:val="000000"/>
@@ -511,9 +727,15 @@
           <w:cantSplit/>
           <w:trHeight w:val="360" w:hRule="auto"/>
         </w:trPr>
-        <w:tc>
-          <w:tcPr>
-            <w:tcBorders/>
+        body 4
+        <w:tc>
+          <w:tcPr>
+            <w:tcBorders>
+              <w:bottom w:val="none" w:sz="0" w:space="0" w:color="000000"/>
+              <w:top w:val="none" w:sz="0" w:space="0" w:color="000000"/>
+              <w:left w:val="none" w:sz="0" w:space="0" w:color="000000"/>
+              <w:right w:val="none" w:sz="0" w:space="0" w:color="000000"/>
+            </w:tcBorders>
             <w:shd w:val="clear" w:color="auto" w:fill="FFFFFF"/>
             <w:tcMar>
               <w:top w:w="0" w:type="dxa"/>
@@ -526,12 +748,22 @@
           <w:p>
             <w:pPr>
               <w:jc w:val="left"/>
-              <w:spacing w:after="0" w:before="0" w:line="240"/>
-              <w:ind w:firstLine="0" w:left="100" w:right="100"/>
-            </w:pPr>
-            <w:r xmlns:w="http://schemas.openxmlformats.org/wordprocessingml/2006/main" xmlns:wp="http://schemas.openxmlformats.org/drawingml/2006/wordprocessingDrawing" xmlns:r="http://schemas.openxmlformats.org/officeDocument/2006/relationships" xmlns:w14="http://schemas.microsoft.com/office/word/2010/wordml">
-              <w:rPr>
-                <w:rFonts w:ascii="Times New Roman" w:hAnsi="Times New Roman" w:eastAsia="Times New Roman" w:cs="Times New Roman"/>
+              <w:keepNext/>
+              <w:pBdr>
+                <w:bottom w:val="none" w:sz="0" w:space="0" w:color="000000"/>
+                <w:top w:val="none" w:sz="0" w:space="0" w:color="000000"/>
+                <w:left w:val="none" w:sz="0" w:space="0" w:color="000000"/>
+                <w:right w:val="none" w:sz="0" w:space="0" w:color="000000"/>
+              </w:pBdr>
+              <w:spacing w:after="0" w:before="0" w:line="240"/>
+              <w:ind w:firstLine="0" w:left="100" w:right="100"/>
+            </w:pPr>
+            <w:r>
+              <w:rPr>
+                <w:rFonts w:ascii="Times New Roman"/>
+                <w:i w:val="false"/>
+                <w:b w:val="false"/>
+                <w:u w:val="none"/>
                 <w:sz w:val="22"/>
                 <w:szCs w:val="22"/>
                 <w:color w:val="000000"/>
@@ -542,25 +774,40 @@
         </w:tc>
         <w:tc>
           <w:tcPr>
-            <w:tcBorders/>
-            <w:shd w:val="clear" w:color="auto" w:fill="FFFFFF"/>
-            <w:tcMar>
-              <w:top w:w="0" w:type="dxa"/>
-              <w:bottom w:w="0" w:type="dxa"/>
-              <w:left w:w="0" w:type="dxa"/>
-              <w:right w:w="0" w:type="dxa"/>
-            </w:tcMar>
-            <w:vAlign w:val="center"/>
-          </w:tcPr>
-          <w:p>
-            <w:pPr>
-              <w:jc w:val="center"/>
-              <w:spacing w:after="0" w:before="0" w:line="240"/>
-              <w:ind w:firstLine="0" w:left="100" w:right="100"/>
-            </w:pPr>
-            <w:r xmlns:w="http://schemas.openxmlformats.org/wordprocessingml/2006/main" xmlns:wp="http://schemas.openxmlformats.org/drawingml/2006/wordprocessingDrawing" xmlns:r="http://schemas.openxmlformats.org/officeDocument/2006/relationships" xmlns:w14="http://schemas.microsoft.com/office/word/2010/wordml">
-              <w:rPr>
-                <w:rFonts w:ascii="Times New Roman" w:hAnsi="Times New Roman" w:eastAsia="Times New Roman" w:cs="Times New Roman"/>
+            <w:tcBorders>
+              <w:bottom w:val="none" w:sz="0" w:space="0" w:color="000000"/>
+              <w:top w:val="none" w:sz="0" w:space="0" w:color="000000"/>
+              <w:left w:val="none" w:sz="0" w:space="0" w:color="000000"/>
+              <w:right w:val="none" w:sz="0" w:space="0" w:color="000000"/>
+            </w:tcBorders>
+            <w:shd w:val="clear" w:color="auto" w:fill="FFFFFF"/>
+            <w:tcMar>
+              <w:top w:w="0" w:type="dxa"/>
+              <w:bottom w:w="0" w:type="dxa"/>
+              <w:left w:w="0" w:type="dxa"/>
+              <w:right w:w="0" w:type="dxa"/>
+            </w:tcMar>
+            <w:vAlign w:val="center"/>
+          </w:tcPr>
+          <w:p>
+            <w:pPr>
+              <w:jc w:val="center"/>
+              <w:keepNext/>
+              <w:pBdr>
+                <w:bottom w:val="none" w:sz="0" w:space="0" w:color="000000"/>
+                <w:top w:val="none" w:sz="0" w:space="0" w:color="000000"/>
+                <w:left w:val="none" w:sz="0" w:space="0" w:color="000000"/>
+                <w:right w:val="none" w:sz="0" w:space="0" w:color="000000"/>
+              </w:pBdr>
+              <w:spacing w:after="0" w:before="0" w:line="240"/>
+              <w:ind w:firstLine="0" w:left="100" w:right="100"/>
+            </w:pPr>
+            <w:r>
+              <w:rPr>
+                <w:rFonts w:ascii="Times New Roman"/>
+                <w:i w:val="false"/>
+                <w:b w:val="false"/>
+                <w:u w:val="none"/>
                 <w:sz w:val="22"/>
                 <w:szCs w:val="22"/>
                 <w:color w:val="000000"/>
@@ -571,25 +818,40 @@
         </w:tc>
         <w:tc>
           <w:tcPr>
-            <w:tcBorders/>
-            <w:shd w:val="clear" w:color="auto" w:fill="FFFFFF"/>
-            <w:tcMar>
-              <w:top w:w="0" w:type="dxa"/>
-              <w:bottom w:w="0" w:type="dxa"/>
-              <w:left w:w="0" w:type="dxa"/>
-              <w:right w:w="0" w:type="dxa"/>
-            </w:tcMar>
-            <w:vAlign w:val="center"/>
-          </w:tcPr>
-          <w:p>
-            <w:pPr>
-              <w:jc w:val="center"/>
-              <w:spacing w:after="0" w:before="0" w:line="240"/>
-              <w:ind w:firstLine="0" w:left="100" w:right="100"/>
-            </w:pPr>
-            <w:r xmlns:w="http://schemas.openxmlformats.org/wordprocessingml/2006/main" xmlns:wp="http://schemas.openxmlformats.org/drawingml/2006/wordprocessingDrawing" xmlns:r="http://schemas.openxmlformats.org/officeDocument/2006/relationships" xmlns:w14="http://schemas.microsoft.com/office/word/2010/wordml">
-              <w:rPr>
-                <w:rFonts w:ascii="Times New Roman" w:hAnsi="Times New Roman" w:eastAsia="Times New Roman" w:cs="Times New Roman"/>
+            <w:tcBorders>
+              <w:bottom w:val="none" w:sz="0" w:space="0" w:color="000000"/>
+              <w:top w:val="none" w:sz="0" w:space="0" w:color="000000"/>
+              <w:left w:val="none" w:sz="0" w:space="0" w:color="000000"/>
+              <w:right w:val="none" w:sz="0" w:space="0" w:color="000000"/>
+            </w:tcBorders>
+            <w:shd w:val="clear" w:color="auto" w:fill="FFFFFF"/>
+            <w:tcMar>
+              <w:top w:w="0" w:type="dxa"/>
+              <w:bottom w:w="0" w:type="dxa"/>
+              <w:left w:w="0" w:type="dxa"/>
+              <w:right w:w="0" w:type="dxa"/>
+            </w:tcMar>
+            <w:vAlign w:val="center"/>
+          </w:tcPr>
+          <w:p>
+            <w:pPr>
+              <w:jc w:val="center"/>
+              <w:keepNext/>
+              <w:pBdr>
+                <w:bottom w:val="none" w:sz="0" w:space="0" w:color="000000"/>
+                <w:top w:val="none" w:sz="0" w:space="0" w:color="000000"/>
+                <w:left w:val="none" w:sz="0" w:space="0" w:color="000000"/>
+                <w:right w:val="none" w:sz="0" w:space="0" w:color="000000"/>
+              </w:pBdr>
+              <w:spacing w:after="0" w:before="0" w:line="240"/>
+              <w:ind w:firstLine="0" w:left="100" w:right="100"/>
+            </w:pPr>
+            <w:r>
+              <w:rPr>
+                <w:rFonts w:ascii="Times New Roman"/>
+                <w:i w:val="false"/>
+                <w:b w:val="false"/>
+                <w:u w:val="none"/>
                 <w:sz w:val="22"/>
                 <w:szCs w:val="22"/>
                 <w:color w:val="000000"/>
@@ -604,9 +866,15 @@
           <w:cantSplit/>
           <w:trHeight w:val="360" w:hRule="auto"/>
         </w:trPr>
-        <w:tc>
-          <w:tcPr>
-            <w:tcBorders/>
+        body 5
+        <w:tc>
+          <w:tcPr>
+            <w:tcBorders>
+              <w:bottom w:val="none" w:sz="0" w:space="0" w:color="000000"/>
+              <w:top w:val="none" w:sz="0" w:space="0" w:color="000000"/>
+              <w:left w:val="none" w:sz="0" w:space="0" w:color="000000"/>
+              <w:right w:val="none" w:sz="0" w:space="0" w:color="000000"/>
+            </w:tcBorders>
             <w:shd w:val="clear" w:color="auto" w:fill="FFFFFF"/>
             <w:tcMar>
               <w:top w:w="0" w:type="dxa"/>
@@ -619,21 +887,34 @@
           <w:p>
             <w:pPr>
               <w:jc w:val="left"/>
-              <w:spacing w:after="0" w:before="0" w:line="240"/>
-              <w:ind w:firstLine="0" w:left="100" w:right="100"/>
-            </w:pPr>
-            <w:r xmlns:w="http://schemas.openxmlformats.org/wordprocessingml/2006/main" xmlns:wp="http://schemas.openxmlformats.org/drawingml/2006/wordprocessingDrawing" xmlns:r="http://schemas.openxmlformats.org/officeDocument/2006/relationships" xmlns:w14="http://schemas.microsoft.com/office/word/2010/wordml">
-              <w:rPr>
-                <w:rFonts w:ascii="Times New Roman" w:hAnsi="Times New Roman" w:eastAsia="Times New Roman" w:cs="Times New Roman"/>
+              <w:keepNext/>
+              <w:pBdr>
+                <w:bottom w:val="none" w:sz="0" w:space="0" w:color="000000"/>
+                <w:top w:val="none" w:sz="0" w:space="0" w:color="000000"/>
+                <w:left w:val="none" w:sz="0" w:space="0" w:color="000000"/>
+                <w:right w:val="none" w:sz="0" w:space="0" w:color="000000"/>
+              </w:pBdr>
+              <w:spacing w:after="0" w:before="0" w:line="240"/>
+              <w:ind w:firstLine="0" w:left="100" w:right="100"/>
+            </w:pPr>
+            <w:r>
+              <w:rPr>
+                <w:rFonts w:ascii="Times New Roman"/>
+                <w:i w:val="false"/>
+                <w:b w:val="false"/>
+                <w:u w:val="none"/>
                 <w:sz w:val="22"/>
                 <w:szCs w:val="22"/>
                 <w:color w:val="000000"/>
               </w:rPr>
               <w:t xml:space="preserve">Age, mean (95% CI)</w:t>
             </w:r>
-            <w:r xmlns:w="http://schemas.openxmlformats.org/wordprocessingml/2006/main" xmlns:wp="http://schemas.openxmlformats.org/drawingml/2006/wordprocessingDrawing" xmlns:r="http://schemas.openxmlformats.org/officeDocument/2006/relationships" xmlns:w14="http://schemas.microsoft.com/office/word/2010/wordml">
-              <w:rPr>
-                <w:rFonts w:ascii="Times New Roman" w:hAnsi="Times New Roman" w:eastAsia="Times New Roman" w:cs="Times New Roman"/>
+            <w:r>
+              <w:rPr>
+                <w:rFonts w:ascii="Times New Roman"/>
+                <w:i w:val="false"/>
+                <w:b w:val="false"/>
+                <w:u w:val="none"/>
                 <w:vertAlign w:val="superscript"/>
                 <w:sz w:val="22"/>
                 <w:szCs w:val="22"/>
@@ -645,25 +926,40 @@
         </w:tc>
         <w:tc>
           <w:tcPr>
-            <w:tcBorders/>
-            <w:shd w:val="clear" w:color="auto" w:fill="FFFFFF"/>
-            <w:tcMar>
-              <w:top w:w="0" w:type="dxa"/>
-              <w:bottom w:w="0" w:type="dxa"/>
-              <w:left w:w="0" w:type="dxa"/>
-              <w:right w:w="0" w:type="dxa"/>
-            </w:tcMar>
-            <w:vAlign w:val="center"/>
-          </w:tcPr>
-          <w:p>
-            <w:pPr>
-              <w:jc w:val="center"/>
-              <w:spacing w:after="0" w:before="0" w:line="240"/>
-              <w:ind w:firstLine="0" w:left="100" w:right="100"/>
-            </w:pPr>
-            <w:r xmlns:w="http://schemas.openxmlformats.org/wordprocessingml/2006/main" xmlns:wp="http://schemas.openxmlformats.org/drawingml/2006/wordprocessingDrawing" xmlns:r="http://schemas.openxmlformats.org/officeDocument/2006/relationships" xmlns:w14="http://schemas.microsoft.com/office/word/2010/wordml">
-              <w:rPr>
-                <w:rFonts w:ascii="Times New Roman" w:hAnsi="Times New Roman" w:eastAsia="Times New Roman" w:cs="Times New Roman"/>
+            <w:tcBorders>
+              <w:bottom w:val="none" w:sz="0" w:space="0" w:color="000000"/>
+              <w:top w:val="none" w:sz="0" w:space="0" w:color="000000"/>
+              <w:left w:val="none" w:sz="0" w:space="0" w:color="000000"/>
+              <w:right w:val="none" w:sz="0" w:space="0" w:color="000000"/>
+            </w:tcBorders>
+            <w:shd w:val="clear" w:color="auto" w:fill="FFFFFF"/>
+            <w:tcMar>
+              <w:top w:w="0" w:type="dxa"/>
+              <w:bottom w:w="0" w:type="dxa"/>
+              <w:left w:w="0" w:type="dxa"/>
+              <w:right w:w="0" w:type="dxa"/>
+            </w:tcMar>
+            <w:vAlign w:val="center"/>
+          </w:tcPr>
+          <w:p>
+            <w:pPr>
+              <w:jc w:val="center"/>
+              <w:keepNext/>
+              <w:pBdr>
+                <w:bottom w:val="none" w:sz="0" w:space="0" w:color="000000"/>
+                <w:top w:val="none" w:sz="0" w:space="0" w:color="000000"/>
+                <w:left w:val="none" w:sz="0" w:space="0" w:color="000000"/>
+                <w:right w:val="none" w:sz="0" w:space="0" w:color="000000"/>
+              </w:pBdr>
+              <w:spacing w:after="0" w:before="0" w:line="240"/>
+              <w:ind w:firstLine="0" w:left="100" w:right="100"/>
+            </w:pPr>
+            <w:r>
+              <w:rPr>
+                <w:rFonts w:ascii="Times New Roman"/>
+                <w:i w:val="false"/>
+                <w:b w:val="false"/>
+                <w:u w:val="none"/>
                 <w:sz w:val="22"/>
                 <w:szCs w:val="22"/>
                 <w:color w:val="000000"/>
@@ -674,25 +970,40 @@
         </w:tc>
         <w:tc>
           <w:tcPr>
-            <w:tcBorders/>
-            <w:shd w:val="clear" w:color="auto" w:fill="FFFFFF"/>
-            <w:tcMar>
-              <w:top w:w="0" w:type="dxa"/>
-              <w:bottom w:w="0" w:type="dxa"/>
-              <w:left w:w="0" w:type="dxa"/>
-              <w:right w:w="0" w:type="dxa"/>
-            </w:tcMar>
-            <w:vAlign w:val="center"/>
-          </w:tcPr>
-          <w:p>
-            <w:pPr>
-              <w:jc w:val="center"/>
-              <w:spacing w:after="0" w:before="0" w:line="240"/>
-              <w:ind w:firstLine="0" w:left="100" w:right="100"/>
-            </w:pPr>
-            <w:r xmlns:w="http://schemas.openxmlformats.org/wordprocessingml/2006/main" xmlns:wp="http://schemas.openxmlformats.org/drawingml/2006/wordprocessingDrawing" xmlns:r="http://schemas.openxmlformats.org/officeDocument/2006/relationships" xmlns:w14="http://schemas.microsoft.com/office/word/2010/wordml">
-              <w:rPr>
-                <w:rFonts w:ascii="Times New Roman" w:hAnsi="Times New Roman" w:eastAsia="Times New Roman" w:cs="Times New Roman"/>
+            <w:tcBorders>
+              <w:bottom w:val="none" w:sz="0" w:space="0" w:color="000000"/>
+              <w:top w:val="none" w:sz="0" w:space="0" w:color="000000"/>
+              <w:left w:val="none" w:sz="0" w:space="0" w:color="000000"/>
+              <w:right w:val="none" w:sz="0" w:space="0" w:color="000000"/>
+            </w:tcBorders>
+            <w:shd w:val="clear" w:color="auto" w:fill="FFFFFF"/>
+            <w:tcMar>
+              <w:top w:w="0" w:type="dxa"/>
+              <w:bottom w:w="0" w:type="dxa"/>
+              <w:left w:w="0" w:type="dxa"/>
+              <w:right w:w="0" w:type="dxa"/>
+            </w:tcMar>
+            <w:vAlign w:val="center"/>
+          </w:tcPr>
+          <w:p>
+            <w:pPr>
+              <w:jc w:val="center"/>
+              <w:keepNext/>
+              <w:pBdr>
+                <w:bottom w:val="none" w:sz="0" w:space="0" w:color="000000"/>
+                <w:top w:val="none" w:sz="0" w:space="0" w:color="000000"/>
+                <w:left w:val="none" w:sz="0" w:space="0" w:color="000000"/>
+                <w:right w:val="none" w:sz="0" w:space="0" w:color="000000"/>
+              </w:pBdr>
+              <w:spacing w:after="0" w:before="0" w:line="240"/>
+              <w:ind w:firstLine="0" w:left="100" w:right="100"/>
+            </w:pPr>
+            <w:r>
+              <w:rPr>
+                <w:rFonts w:ascii="Times New Roman"/>
+                <w:i w:val="false"/>
+                <w:b w:val="false"/>
+                <w:u w:val="none"/>
                 <w:sz w:val="22"/>
                 <w:szCs w:val="22"/>
                 <w:color w:val="000000"/>
@@ -707,9 +1018,15 @@
           <w:cantSplit/>
           <w:trHeight w:val="360" w:hRule="auto"/>
         </w:trPr>
-        <w:tc>
-          <w:tcPr>
-            <w:tcBorders/>
+        body 6
+        <w:tc>
+          <w:tcPr>
+            <w:tcBorders>
+              <w:bottom w:val="none" w:sz="0" w:space="0" w:color="000000"/>
+              <w:top w:val="none" w:sz="0" w:space="0" w:color="000000"/>
+              <w:left w:val="none" w:sz="0" w:space="0" w:color="000000"/>
+              <w:right w:val="none" w:sz="0" w:space="0" w:color="000000"/>
+            </w:tcBorders>
             <w:shd w:val="clear" w:color="auto" w:fill="FFFFFF"/>
             <w:tcMar>
               <w:top w:w="0" w:type="dxa"/>
@@ -722,12 +1039,22 @@
           <w:p>
             <w:pPr>
               <w:jc w:val="left"/>
-              <w:spacing w:after="0" w:before="0" w:line="240"/>
-              <w:ind w:firstLine="0" w:left="100" w:right="100"/>
-            </w:pPr>
-            <w:r xmlns:w="http://schemas.openxmlformats.org/wordprocessingml/2006/main" xmlns:wp="http://schemas.openxmlformats.org/drawingml/2006/wordprocessingDrawing" xmlns:r="http://schemas.openxmlformats.org/officeDocument/2006/relationships" xmlns:w14="http://schemas.microsoft.com/office/word/2010/wordml">
-              <w:rPr>
-                <w:rFonts w:ascii="Times New Roman" w:hAnsi="Times New Roman" w:eastAsia="Times New Roman" w:cs="Times New Roman"/>
+              <w:keepNext/>
+              <w:pBdr>
+                <w:bottom w:val="none" w:sz="0" w:space="0" w:color="000000"/>
+                <w:top w:val="none" w:sz="0" w:space="0" w:color="000000"/>
+                <w:left w:val="none" w:sz="0" w:space="0" w:color="000000"/>
+                <w:right w:val="none" w:sz="0" w:space="0" w:color="000000"/>
+              </w:pBdr>
+              <w:spacing w:after="0" w:before="0" w:line="240"/>
+              <w:ind w:firstLine="0" w:left="100" w:right="100"/>
+            </w:pPr>
+            <w:r>
+              <w:rPr>
+                <w:rFonts w:ascii="Times New Roman"/>
+                <w:i w:val="false"/>
+                <w:b w:val="false"/>
+                <w:u w:val="none"/>
                 <w:sz w:val="22"/>
                 <w:szCs w:val="22"/>
                 <w:color w:val="000000"/>
@@ -738,25 +1065,40 @@
         </w:tc>
         <w:tc>
           <w:tcPr>
-            <w:tcBorders/>
-            <w:shd w:val="clear" w:color="auto" w:fill="FFFFFF"/>
-            <w:tcMar>
-              <w:top w:w="0" w:type="dxa"/>
-              <w:bottom w:w="0" w:type="dxa"/>
-              <w:left w:w="0" w:type="dxa"/>
-              <w:right w:w="0" w:type="dxa"/>
-            </w:tcMar>
-            <w:vAlign w:val="center"/>
-          </w:tcPr>
-          <w:p>
-            <w:pPr>
-              <w:jc w:val="center"/>
-              <w:spacing w:after="0" w:before="0" w:line="240"/>
-              <w:ind w:firstLine="0" w:left="100" w:right="100"/>
-            </w:pPr>
-            <w:r xmlns:w="http://schemas.openxmlformats.org/wordprocessingml/2006/main" xmlns:wp="http://schemas.openxmlformats.org/drawingml/2006/wordprocessingDrawing" xmlns:r="http://schemas.openxmlformats.org/officeDocument/2006/relationships" xmlns:w14="http://schemas.microsoft.com/office/word/2010/wordml">
-              <w:rPr>
-                <w:rFonts w:ascii="Times New Roman" w:hAnsi="Times New Roman" w:eastAsia="Times New Roman" w:cs="Times New Roman"/>
+            <w:tcBorders>
+              <w:bottom w:val="none" w:sz="0" w:space="0" w:color="000000"/>
+              <w:top w:val="none" w:sz="0" w:space="0" w:color="000000"/>
+              <w:left w:val="none" w:sz="0" w:space="0" w:color="000000"/>
+              <w:right w:val="none" w:sz="0" w:space="0" w:color="000000"/>
+            </w:tcBorders>
+            <w:shd w:val="clear" w:color="auto" w:fill="FFFFFF"/>
+            <w:tcMar>
+              <w:top w:w="0" w:type="dxa"/>
+              <w:bottom w:w="0" w:type="dxa"/>
+              <w:left w:w="0" w:type="dxa"/>
+              <w:right w:w="0" w:type="dxa"/>
+            </w:tcMar>
+            <w:vAlign w:val="center"/>
+          </w:tcPr>
+          <w:p>
+            <w:pPr>
+              <w:jc w:val="center"/>
+              <w:keepNext/>
+              <w:pBdr>
+                <w:bottom w:val="none" w:sz="0" w:space="0" w:color="000000"/>
+                <w:top w:val="none" w:sz="0" w:space="0" w:color="000000"/>
+                <w:left w:val="none" w:sz="0" w:space="0" w:color="000000"/>
+                <w:right w:val="none" w:sz="0" w:space="0" w:color="000000"/>
+              </w:pBdr>
+              <w:spacing w:after="0" w:before="0" w:line="240"/>
+              <w:ind w:firstLine="0" w:left="100" w:right="100"/>
+            </w:pPr>
+            <w:r>
+              <w:rPr>
+                <w:rFonts w:ascii="Times New Roman"/>
+                <w:i w:val="false"/>
+                <w:b w:val="false"/>
+                <w:u w:val="none"/>
                 <w:sz w:val="22"/>
                 <w:szCs w:val="22"/>
                 <w:color w:val="000000"/>
@@ -767,25 +1109,40 @@
         </w:tc>
         <w:tc>
           <w:tcPr>
-            <w:tcBorders/>
-            <w:shd w:val="clear" w:color="auto" w:fill="FFFFFF"/>
-            <w:tcMar>
-              <w:top w:w="0" w:type="dxa"/>
-              <w:bottom w:w="0" w:type="dxa"/>
-              <w:left w:w="0" w:type="dxa"/>
-              <w:right w:w="0" w:type="dxa"/>
-            </w:tcMar>
-            <w:vAlign w:val="center"/>
-          </w:tcPr>
-          <w:p>
-            <w:pPr>
-              <w:jc w:val="center"/>
-              <w:spacing w:after="0" w:before="0" w:line="240"/>
-              <w:ind w:firstLine="0" w:left="100" w:right="100"/>
-            </w:pPr>
-            <w:r xmlns:w="http://schemas.openxmlformats.org/wordprocessingml/2006/main" xmlns:wp="http://schemas.openxmlformats.org/drawingml/2006/wordprocessingDrawing" xmlns:r="http://schemas.openxmlformats.org/officeDocument/2006/relationships" xmlns:w14="http://schemas.microsoft.com/office/word/2010/wordml">
-              <w:rPr>
-                <w:rFonts w:ascii="Times New Roman" w:hAnsi="Times New Roman" w:eastAsia="Times New Roman" w:cs="Times New Roman"/>
+            <w:tcBorders>
+              <w:bottom w:val="none" w:sz="0" w:space="0" w:color="000000"/>
+              <w:top w:val="none" w:sz="0" w:space="0" w:color="000000"/>
+              <w:left w:val="none" w:sz="0" w:space="0" w:color="000000"/>
+              <w:right w:val="none" w:sz="0" w:space="0" w:color="000000"/>
+            </w:tcBorders>
+            <w:shd w:val="clear" w:color="auto" w:fill="FFFFFF"/>
+            <w:tcMar>
+              <w:top w:w="0" w:type="dxa"/>
+              <w:bottom w:w="0" w:type="dxa"/>
+              <w:left w:w="0" w:type="dxa"/>
+              <w:right w:w="0" w:type="dxa"/>
+            </w:tcMar>
+            <w:vAlign w:val="center"/>
+          </w:tcPr>
+          <w:p>
+            <w:pPr>
+              <w:jc w:val="center"/>
+              <w:keepNext/>
+              <w:pBdr>
+                <w:bottom w:val="none" w:sz="0" w:space="0" w:color="000000"/>
+                <w:top w:val="none" w:sz="0" w:space="0" w:color="000000"/>
+                <w:left w:val="none" w:sz="0" w:space="0" w:color="000000"/>
+                <w:right w:val="none" w:sz="0" w:space="0" w:color="000000"/>
+              </w:pBdr>
+              <w:spacing w:after="0" w:before="0" w:line="240"/>
+              <w:ind w:firstLine="0" w:left="100" w:right="100"/>
+            </w:pPr>
+            <w:r>
+              <w:rPr>
+                <w:rFonts w:ascii="Times New Roman"/>
+                <w:i w:val="false"/>
+                <w:b w:val="false"/>
+                <w:u w:val="none"/>
                 <w:sz w:val="22"/>
                 <w:szCs w:val="22"/>
                 <w:color w:val="000000"/>
@@ -800,9 +1157,15 @@
           <w:cantSplit/>
           <w:trHeight w:val="360" w:hRule="auto"/>
         </w:trPr>
-        <w:tc>
-          <w:tcPr>
-            <w:tcBorders/>
+        body 7
+        <w:tc>
+          <w:tcPr>
+            <w:tcBorders>
+              <w:bottom w:val="none" w:sz="0" w:space="0" w:color="000000"/>
+              <w:top w:val="none" w:sz="0" w:space="0" w:color="000000"/>
+              <w:left w:val="none" w:sz="0" w:space="0" w:color="000000"/>
+              <w:right w:val="none" w:sz="0" w:space="0" w:color="000000"/>
+            </w:tcBorders>
             <w:shd w:val="clear" w:color="auto" w:fill="FFFFFF"/>
             <w:tcMar>
               <w:top w:w="0" w:type="dxa"/>
@@ -815,12 +1178,22 @@
           <w:p>
             <w:pPr>
               <w:jc w:val="left"/>
-              <w:spacing w:after="0" w:before="0" w:line="240"/>
-              <w:ind w:firstLine="0" w:left="100" w:right="100"/>
-            </w:pPr>
-            <w:r xmlns:w="http://schemas.openxmlformats.org/wordprocessingml/2006/main" xmlns:wp="http://schemas.openxmlformats.org/drawingml/2006/wordprocessingDrawing" xmlns:r="http://schemas.openxmlformats.org/officeDocument/2006/relationships" xmlns:w14="http://schemas.microsoft.com/office/word/2010/wordml">
-              <w:rPr>
-                <w:rFonts w:ascii="Times New Roman" w:hAnsi="Times New Roman" w:eastAsia="Times New Roman" w:cs="Times New Roman"/>
+              <w:keepNext/>
+              <w:pBdr>
+                <w:bottom w:val="none" w:sz="0" w:space="0" w:color="000000"/>
+                <w:top w:val="none" w:sz="0" w:space="0" w:color="000000"/>
+                <w:left w:val="none" w:sz="0" w:space="0" w:color="000000"/>
+                <w:right w:val="none" w:sz="0" w:space="0" w:color="000000"/>
+              </w:pBdr>
+              <w:spacing w:after="0" w:before="0" w:line="240"/>
+              <w:ind w:firstLine="0" w:left="100" w:right="100"/>
+            </w:pPr>
+            <w:r>
+              <w:rPr>
+                <w:rFonts w:ascii="Times New Roman"/>
+                <w:i w:val="false"/>
+                <w:b w:val="false"/>
+                <w:u w:val="none"/>
                 <w:sz w:val="22"/>
                 <w:szCs w:val="22"/>
                 <w:color w:val="000000"/>
@@ -831,25 +1204,40 @@
         </w:tc>
         <w:tc>
           <w:tcPr>
-            <w:tcBorders/>
-            <w:shd w:val="clear" w:color="auto" w:fill="FFFFFF"/>
-            <w:tcMar>
-              <w:top w:w="0" w:type="dxa"/>
-              <w:bottom w:w="0" w:type="dxa"/>
-              <w:left w:w="0" w:type="dxa"/>
-              <w:right w:w="0" w:type="dxa"/>
-            </w:tcMar>
-            <w:vAlign w:val="center"/>
-          </w:tcPr>
-          <w:p>
-            <w:pPr>
-              <w:jc w:val="center"/>
-              <w:spacing w:after="0" w:before="0" w:line="240"/>
-              <w:ind w:firstLine="0" w:left="100" w:right="100"/>
-            </w:pPr>
-            <w:r xmlns:w="http://schemas.openxmlformats.org/wordprocessingml/2006/main" xmlns:wp="http://schemas.openxmlformats.org/drawingml/2006/wordprocessingDrawing" xmlns:r="http://schemas.openxmlformats.org/officeDocument/2006/relationships" xmlns:w14="http://schemas.microsoft.com/office/word/2010/wordml">
-              <w:rPr>
-                <w:rFonts w:ascii="Times New Roman" w:hAnsi="Times New Roman" w:eastAsia="Times New Roman" w:cs="Times New Roman"/>
+            <w:tcBorders>
+              <w:bottom w:val="none" w:sz="0" w:space="0" w:color="000000"/>
+              <w:top w:val="none" w:sz="0" w:space="0" w:color="000000"/>
+              <w:left w:val="none" w:sz="0" w:space="0" w:color="000000"/>
+              <w:right w:val="none" w:sz="0" w:space="0" w:color="000000"/>
+            </w:tcBorders>
+            <w:shd w:val="clear" w:color="auto" w:fill="FFFFFF"/>
+            <w:tcMar>
+              <w:top w:w="0" w:type="dxa"/>
+              <w:bottom w:w="0" w:type="dxa"/>
+              <w:left w:w="0" w:type="dxa"/>
+              <w:right w:w="0" w:type="dxa"/>
+            </w:tcMar>
+            <w:vAlign w:val="center"/>
+          </w:tcPr>
+          <w:p>
+            <w:pPr>
+              <w:jc w:val="center"/>
+              <w:keepNext/>
+              <w:pBdr>
+                <w:bottom w:val="none" w:sz="0" w:space="0" w:color="000000"/>
+                <w:top w:val="none" w:sz="0" w:space="0" w:color="000000"/>
+                <w:left w:val="none" w:sz="0" w:space="0" w:color="000000"/>
+                <w:right w:val="none" w:sz="0" w:space="0" w:color="000000"/>
+              </w:pBdr>
+              <w:spacing w:after="0" w:before="0" w:line="240"/>
+              <w:ind w:firstLine="0" w:left="100" w:right="100"/>
+            </w:pPr>
+            <w:r>
+              <w:rPr>
+                <w:rFonts w:ascii="Times New Roman"/>
+                <w:i w:val="false"/>
+                <w:b w:val="false"/>
+                <w:u w:val="none"/>
                 <w:sz w:val="22"/>
                 <w:szCs w:val="22"/>
                 <w:color w:val="000000"/>
@@ -860,25 +1248,40 @@
         </w:tc>
         <w:tc>
           <w:tcPr>
-            <w:tcBorders/>
-            <w:shd w:val="clear" w:color="auto" w:fill="FFFFFF"/>
-            <w:tcMar>
-              <w:top w:w="0" w:type="dxa"/>
-              <w:bottom w:w="0" w:type="dxa"/>
-              <w:left w:w="0" w:type="dxa"/>
-              <w:right w:w="0" w:type="dxa"/>
-            </w:tcMar>
-            <w:vAlign w:val="center"/>
-          </w:tcPr>
-          <w:p>
-            <w:pPr>
-              <w:jc w:val="center"/>
-              <w:spacing w:after="0" w:before="0" w:line="240"/>
-              <w:ind w:firstLine="0" w:left="100" w:right="100"/>
-            </w:pPr>
-            <w:r xmlns:w="http://schemas.openxmlformats.org/wordprocessingml/2006/main" xmlns:wp="http://schemas.openxmlformats.org/drawingml/2006/wordprocessingDrawing" xmlns:r="http://schemas.openxmlformats.org/officeDocument/2006/relationships" xmlns:w14="http://schemas.microsoft.com/office/word/2010/wordml">
-              <w:rPr>
-                <w:rFonts w:ascii="Times New Roman" w:hAnsi="Times New Roman" w:eastAsia="Times New Roman" w:cs="Times New Roman"/>
+            <w:tcBorders>
+              <w:bottom w:val="none" w:sz="0" w:space="0" w:color="000000"/>
+              <w:top w:val="none" w:sz="0" w:space="0" w:color="000000"/>
+              <w:left w:val="none" w:sz="0" w:space="0" w:color="000000"/>
+              <w:right w:val="none" w:sz="0" w:space="0" w:color="000000"/>
+            </w:tcBorders>
+            <w:shd w:val="clear" w:color="auto" w:fill="FFFFFF"/>
+            <w:tcMar>
+              <w:top w:w="0" w:type="dxa"/>
+              <w:bottom w:w="0" w:type="dxa"/>
+              <w:left w:w="0" w:type="dxa"/>
+              <w:right w:w="0" w:type="dxa"/>
+            </w:tcMar>
+            <w:vAlign w:val="center"/>
+          </w:tcPr>
+          <w:p>
+            <w:pPr>
+              <w:jc w:val="center"/>
+              <w:keepNext/>
+              <w:pBdr>
+                <w:bottom w:val="none" w:sz="0" w:space="0" w:color="000000"/>
+                <w:top w:val="none" w:sz="0" w:space="0" w:color="000000"/>
+                <w:left w:val="none" w:sz="0" w:space="0" w:color="000000"/>
+                <w:right w:val="none" w:sz="0" w:space="0" w:color="000000"/>
+              </w:pBdr>
+              <w:spacing w:after="0" w:before="0" w:line="240"/>
+              <w:ind w:firstLine="0" w:left="100" w:right="100"/>
+            </w:pPr>
+            <w:r>
+              <w:rPr>
+                <w:rFonts w:ascii="Times New Roman"/>
+                <w:i w:val="false"/>
+                <w:b w:val="false"/>
+                <w:u w:val="none"/>
                 <w:sz w:val="22"/>
                 <w:szCs w:val="22"/>
                 <w:color w:val="000000"/>
@@ -893,9 +1296,15 @@
           <w:cantSplit/>
           <w:trHeight w:val="360" w:hRule="auto"/>
         </w:trPr>
-        <w:tc>
-          <w:tcPr>
-            <w:tcBorders/>
+        body 8
+        <w:tc>
+          <w:tcPr>
+            <w:tcBorders>
+              <w:bottom w:val="none" w:sz="0" w:space="0" w:color="000000"/>
+              <w:top w:val="none" w:sz="0" w:space="0" w:color="000000"/>
+              <w:left w:val="none" w:sz="0" w:space="0" w:color="000000"/>
+              <w:right w:val="none" w:sz="0" w:space="0" w:color="000000"/>
+            </w:tcBorders>
             <w:shd w:val="clear" w:color="auto" w:fill="FFFFFF"/>
             <w:tcMar>
               <w:top w:w="0" w:type="dxa"/>
@@ -908,12 +1317,22 @@
           <w:p>
             <w:pPr>
               <w:jc w:val="left"/>
-              <w:spacing w:after="0" w:before="0" w:line="240"/>
-              <w:ind w:firstLine="0" w:left="100" w:right="100"/>
-            </w:pPr>
-            <w:r xmlns:w="http://schemas.openxmlformats.org/wordprocessingml/2006/main" xmlns:wp="http://schemas.openxmlformats.org/drawingml/2006/wordprocessingDrawing" xmlns:r="http://schemas.openxmlformats.org/officeDocument/2006/relationships" xmlns:w14="http://schemas.microsoft.com/office/word/2010/wordml">
-              <w:rPr>
-                <w:rFonts w:ascii="Times New Roman" w:hAnsi="Times New Roman" w:eastAsia="Times New Roman" w:cs="Times New Roman"/>
+              <w:keepNext/>
+              <w:pBdr>
+                <w:bottom w:val="none" w:sz="0" w:space="0" w:color="000000"/>
+                <w:top w:val="none" w:sz="0" w:space="0" w:color="000000"/>
+                <w:left w:val="none" w:sz="0" w:space="0" w:color="000000"/>
+                <w:right w:val="none" w:sz="0" w:space="0" w:color="000000"/>
+              </w:pBdr>
+              <w:spacing w:after="0" w:before="0" w:line="240"/>
+              <w:ind w:firstLine="0" w:left="100" w:right="100"/>
+            </w:pPr>
+            <w:r>
+              <w:rPr>
+                <w:rFonts w:ascii="Times New Roman"/>
+                <w:i w:val="false"/>
+                <w:b w:val="false"/>
+                <w:u w:val="none"/>
                 <w:sz w:val="22"/>
                 <w:szCs w:val="22"/>
                 <w:color w:val="000000"/>
@@ -924,25 +1343,40 @@
         </w:tc>
         <w:tc>
           <w:tcPr>
-            <w:tcBorders/>
-            <w:shd w:val="clear" w:color="auto" w:fill="FFFFFF"/>
-            <w:tcMar>
-              <w:top w:w="0" w:type="dxa"/>
-              <w:bottom w:w="0" w:type="dxa"/>
-              <w:left w:w="0" w:type="dxa"/>
-              <w:right w:w="0" w:type="dxa"/>
-            </w:tcMar>
-            <w:vAlign w:val="center"/>
-          </w:tcPr>
-          <w:p>
-            <w:pPr>
-              <w:jc w:val="center"/>
-              <w:spacing w:after="0" w:before="0" w:line="240"/>
-              <w:ind w:firstLine="0" w:left="100" w:right="100"/>
-            </w:pPr>
-            <w:r xmlns:w="http://schemas.openxmlformats.org/wordprocessingml/2006/main" xmlns:wp="http://schemas.openxmlformats.org/drawingml/2006/wordprocessingDrawing" xmlns:r="http://schemas.openxmlformats.org/officeDocument/2006/relationships" xmlns:w14="http://schemas.microsoft.com/office/word/2010/wordml">
-              <w:rPr>
-                <w:rFonts w:ascii="Times New Roman" w:hAnsi="Times New Roman" w:eastAsia="Times New Roman" w:cs="Times New Roman"/>
+            <w:tcBorders>
+              <w:bottom w:val="none" w:sz="0" w:space="0" w:color="000000"/>
+              <w:top w:val="none" w:sz="0" w:space="0" w:color="000000"/>
+              <w:left w:val="none" w:sz="0" w:space="0" w:color="000000"/>
+              <w:right w:val="none" w:sz="0" w:space="0" w:color="000000"/>
+            </w:tcBorders>
+            <w:shd w:val="clear" w:color="auto" w:fill="FFFFFF"/>
+            <w:tcMar>
+              <w:top w:w="0" w:type="dxa"/>
+              <w:bottom w:w="0" w:type="dxa"/>
+              <w:left w:w="0" w:type="dxa"/>
+              <w:right w:w="0" w:type="dxa"/>
+            </w:tcMar>
+            <w:vAlign w:val="center"/>
+          </w:tcPr>
+          <w:p>
+            <w:pPr>
+              <w:jc w:val="center"/>
+              <w:keepNext/>
+              <w:pBdr>
+                <w:bottom w:val="none" w:sz="0" w:space="0" w:color="000000"/>
+                <w:top w:val="none" w:sz="0" w:space="0" w:color="000000"/>
+                <w:left w:val="none" w:sz="0" w:space="0" w:color="000000"/>
+                <w:right w:val="none" w:sz="0" w:space="0" w:color="000000"/>
+              </w:pBdr>
+              <w:spacing w:after="0" w:before="0" w:line="240"/>
+              <w:ind w:firstLine="0" w:left="100" w:right="100"/>
+            </w:pPr>
+            <w:r>
+              <w:rPr>
+                <w:rFonts w:ascii="Times New Roman"/>
+                <w:i w:val="false"/>
+                <w:b w:val="false"/>
+                <w:u w:val="none"/>
                 <w:sz w:val="22"/>
                 <w:szCs w:val="22"/>
                 <w:color w:val="000000"/>
@@ -953,25 +1387,40 @@
         </w:tc>
         <w:tc>
           <w:tcPr>
-            <w:tcBorders/>
-            <w:shd w:val="clear" w:color="auto" w:fill="FFFFFF"/>
-            <w:tcMar>
-              <w:top w:w="0" w:type="dxa"/>
-              <w:bottom w:w="0" w:type="dxa"/>
-              <w:left w:w="0" w:type="dxa"/>
-              <w:right w:w="0" w:type="dxa"/>
-            </w:tcMar>
-            <w:vAlign w:val="center"/>
-          </w:tcPr>
-          <w:p>
-            <w:pPr>
-              <w:jc w:val="center"/>
-              <w:spacing w:after="0" w:before="0" w:line="240"/>
-              <w:ind w:firstLine="0" w:left="100" w:right="100"/>
-            </w:pPr>
-            <w:r xmlns:w="http://schemas.openxmlformats.org/wordprocessingml/2006/main" xmlns:wp="http://schemas.openxmlformats.org/drawingml/2006/wordprocessingDrawing" xmlns:r="http://schemas.openxmlformats.org/officeDocument/2006/relationships" xmlns:w14="http://schemas.microsoft.com/office/word/2010/wordml">
-              <w:rPr>
-                <w:rFonts w:ascii="Times New Roman" w:hAnsi="Times New Roman" w:eastAsia="Times New Roman" w:cs="Times New Roman"/>
+            <w:tcBorders>
+              <w:bottom w:val="none" w:sz="0" w:space="0" w:color="000000"/>
+              <w:top w:val="none" w:sz="0" w:space="0" w:color="000000"/>
+              <w:left w:val="none" w:sz="0" w:space="0" w:color="000000"/>
+              <w:right w:val="none" w:sz="0" w:space="0" w:color="000000"/>
+            </w:tcBorders>
+            <w:shd w:val="clear" w:color="auto" w:fill="FFFFFF"/>
+            <w:tcMar>
+              <w:top w:w="0" w:type="dxa"/>
+              <w:bottom w:w="0" w:type="dxa"/>
+              <w:left w:w="0" w:type="dxa"/>
+              <w:right w:w="0" w:type="dxa"/>
+            </w:tcMar>
+            <w:vAlign w:val="center"/>
+          </w:tcPr>
+          <w:p>
+            <w:pPr>
+              <w:jc w:val="center"/>
+              <w:keepNext/>
+              <w:pBdr>
+                <w:bottom w:val="none" w:sz="0" w:space="0" w:color="000000"/>
+                <w:top w:val="none" w:sz="0" w:space="0" w:color="000000"/>
+                <w:left w:val="none" w:sz="0" w:space="0" w:color="000000"/>
+                <w:right w:val="none" w:sz="0" w:space="0" w:color="000000"/>
+              </w:pBdr>
+              <w:spacing w:after="0" w:before="0" w:line="240"/>
+              <w:ind w:firstLine="0" w:left="100" w:right="100"/>
+            </w:pPr>
+            <w:r>
+              <w:rPr>
+                <w:rFonts w:ascii="Times New Roman"/>
+                <w:i w:val="false"/>
+                <w:b w:val="false"/>
+                <w:u w:val="none"/>
                 <w:sz w:val="22"/>
                 <w:szCs w:val="22"/>
                 <w:color w:val="000000"/>
@@ -986,9 +1435,15 @@
           <w:cantSplit/>
           <w:trHeight w:val="360" w:hRule="auto"/>
         </w:trPr>
-        <w:tc>
-          <w:tcPr>
-            <w:tcBorders/>
+        body 9
+        <w:tc>
+          <w:tcPr>
+            <w:tcBorders>
+              <w:bottom w:val="none" w:sz="0" w:space="0" w:color="000000"/>
+              <w:top w:val="none" w:sz="0" w:space="0" w:color="000000"/>
+              <w:left w:val="none" w:sz="0" w:space="0" w:color="000000"/>
+              <w:right w:val="none" w:sz="0" w:space="0" w:color="000000"/>
+            </w:tcBorders>
             <w:shd w:val="clear" w:color="auto" w:fill="FFFFFF"/>
             <w:tcMar>
               <w:top w:w="0" w:type="dxa"/>
@@ -1001,12 +1456,22 @@
           <w:p>
             <w:pPr>
               <w:jc w:val="left"/>
-              <w:spacing w:after="0" w:before="0" w:line="240"/>
-              <w:ind w:firstLine="0" w:left="100" w:right="100"/>
-            </w:pPr>
-            <w:r xmlns:w="http://schemas.openxmlformats.org/wordprocessingml/2006/main" xmlns:wp="http://schemas.openxmlformats.org/drawingml/2006/wordprocessingDrawing" xmlns:r="http://schemas.openxmlformats.org/officeDocument/2006/relationships" xmlns:w14="http://schemas.microsoft.com/office/word/2010/wordml">
-              <w:rPr>
-                <w:rFonts w:ascii="Times New Roman" w:hAnsi="Times New Roman" w:eastAsia="Times New Roman" w:cs="Times New Roman"/>
+              <w:keepNext/>
+              <w:pBdr>
+                <w:bottom w:val="none" w:sz="0" w:space="0" w:color="000000"/>
+                <w:top w:val="none" w:sz="0" w:space="0" w:color="000000"/>
+                <w:left w:val="none" w:sz="0" w:space="0" w:color="000000"/>
+                <w:right w:val="none" w:sz="0" w:space="0" w:color="000000"/>
+              </w:pBdr>
+              <w:spacing w:after="0" w:before="0" w:line="240"/>
+              <w:ind w:firstLine="0" w:left="100" w:right="100"/>
+            </w:pPr>
+            <w:r>
+              <w:rPr>
+                <w:rFonts w:ascii="Times New Roman"/>
+                <w:i w:val="false"/>
+                <w:b w:val="false"/>
+                <w:u w:val="none"/>
                 <w:sz w:val="22"/>
                 <w:szCs w:val="22"/>
                 <w:color w:val="000000"/>
@@ -1017,25 +1482,40 @@
         </w:tc>
         <w:tc>
           <w:tcPr>
-            <w:tcBorders/>
-            <w:shd w:val="clear" w:color="auto" w:fill="FFFFFF"/>
-            <w:tcMar>
-              <w:top w:w="0" w:type="dxa"/>
-              <w:bottom w:w="0" w:type="dxa"/>
-              <w:left w:w="0" w:type="dxa"/>
-              <w:right w:w="0" w:type="dxa"/>
-            </w:tcMar>
-            <w:vAlign w:val="center"/>
-          </w:tcPr>
-          <w:p>
-            <w:pPr>
-              <w:jc w:val="center"/>
-              <w:spacing w:after="0" w:before="0" w:line="240"/>
-              <w:ind w:firstLine="0" w:left="100" w:right="100"/>
-            </w:pPr>
-            <w:r xmlns:w="http://schemas.openxmlformats.org/wordprocessingml/2006/main" xmlns:wp="http://schemas.openxmlformats.org/drawingml/2006/wordprocessingDrawing" xmlns:r="http://schemas.openxmlformats.org/officeDocument/2006/relationships" xmlns:w14="http://schemas.microsoft.com/office/word/2010/wordml">
-              <w:rPr>
-                <w:rFonts w:ascii="Times New Roman" w:hAnsi="Times New Roman" w:eastAsia="Times New Roman" w:cs="Times New Roman"/>
+            <w:tcBorders>
+              <w:bottom w:val="none" w:sz="0" w:space="0" w:color="000000"/>
+              <w:top w:val="none" w:sz="0" w:space="0" w:color="000000"/>
+              <w:left w:val="none" w:sz="0" w:space="0" w:color="000000"/>
+              <w:right w:val="none" w:sz="0" w:space="0" w:color="000000"/>
+            </w:tcBorders>
+            <w:shd w:val="clear" w:color="auto" w:fill="FFFFFF"/>
+            <w:tcMar>
+              <w:top w:w="0" w:type="dxa"/>
+              <w:bottom w:w="0" w:type="dxa"/>
+              <w:left w:w="0" w:type="dxa"/>
+              <w:right w:w="0" w:type="dxa"/>
+            </w:tcMar>
+            <w:vAlign w:val="center"/>
+          </w:tcPr>
+          <w:p>
+            <w:pPr>
+              <w:jc w:val="center"/>
+              <w:keepNext/>
+              <w:pBdr>
+                <w:bottom w:val="none" w:sz="0" w:space="0" w:color="000000"/>
+                <w:top w:val="none" w:sz="0" w:space="0" w:color="000000"/>
+                <w:left w:val="none" w:sz="0" w:space="0" w:color="000000"/>
+                <w:right w:val="none" w:sz="0" w:space="0" w:color="000000"/>
+              </w:pBdr>
+              <w:spacing w:after="0" w:before="0" w:line="240"/>
+              <w:ind w:firstLine="0" w:left="100" w:right="100"/>
+            </w:pPr>
+            <w:r>
+              <w:rPr>
+                <w:rFonts w:ascii="Times New Roman"/>
+                <w:i w:val="false"/>
+                <w:b w:val="false"/>
+                <w:u w:val="none"/>
                 <w:sz w:val="22"/>
                 <w:szCs w:val="22"/>
                 <w:color w:val="000000"/>
@@ -1046,25 +1526,40 @@
         </w:tc>
         <w:tc>
           <w:tcPr>
-            <w:tcBorders/>
-            <w:shd w:val="clear" w:color="auto" w:fill="FFFFFF"/>
-            <w:tcMar>
-              <w:top w:w="0" w:type="dxa"/>
-              <w:bottom w:w="0" w:type="dxa"/>
-              <w:left w:w="0" w:type="dxa"/>
-              <w:right w:w="0" w:type="dxa"/>
-            </w:tcMar>
-            <w:vAlign w:val="center"/>
-          </w:tcPr>
-          <w:p>
-            <w:pPr>
-              <w:jc w:val="center"/>
-              <w:spacing w:after="0" w:before="0" w:line="240"/>
-              <w:ind w:firstLine="0" w:left="100" w:right="100"/>
-            </w:pPr>
-            <w:r xmlns:w="http://schemas.openxmlformats.org/wordprocessingml/2006/main" xmlns:wp="http://schemas.openxmlformats.org/drawingml/2006/wordprocessingDrawing" xmlns:r="http://schemas.openxmlformats.org/officeDocument/2006/relationships" xmlns:w14="http://schemas.microsoft.com/office/word/2010/wordml">
-              <w:rPr>
-                <w:rFonts w:ascii="Times New Roman" w:hAnsi="Times New Roman" w:eastAsia="Times New Roman" w:cs="Times New Roman"/>
+            <w:tcBorders>
+              <w:bottom w:val="none" w:sz="0" w:space="0" w:color="000000"/>
+              <w:top w:val="none" w:sz="0" w:space="0" w:color="000000"/>
+              <w:left w:val="none" w:sz="0" w:space="0" w:color="000000"/>
+              <w:right w:val="none" w:sz="0" w:space="0" w:color="000000"/>
+            </w:tcBorders>
+            <w:shd w:val="clear" w:color="auto" w:fill="FFFFFF"/>
+            <w:tcMar>
+              <w:top w:w="0" w:type="dxa"/>
+              <w:bottom w:w="0" w:type="dxa"/>
+              <w:left w:w="0" w:type="dxa"/>
+              <w:right w:w="0" w:type="dxa"/>
+            </w:tcMar>
+            <w:vAlign w:val="center"/>
+          </w:tcPr>
+          <w:p>
+            <w:pPr>
+              <w:jc w:val="center"/>
+              <w:keepNext/>
+              <w:pBdr>
+                <w:bottom w:val="none" w:sz="0" w:space="0" w:color="000000"/>
+                <w:top w:val="none" w:sz="0" w:space="0" w:color="000000"/>
+                <w:left w:val="none" w:sz="0" w:space="0" w:color="000000"/>
+                <w:right w:val="none" w:sz="0" w:space="0" w:color="000000"/>
+              </w:pBdr>
+              <w:spacing w:after="0" w:before="0" w:line="240"/>
+              <w:ind w:firstLine="0" w:left="100" w:right="100"/>
+            </w:pPr>
+            <w:r>
+              <w:rPr>
+                <w:rFonts w:ascii="Times New Roman"/>
+                <w:i w:val="false"/>
+                <w:b w:val="false"/>
+                <w:u w:val="none"/>
                 <w:sz w:val="22"/>
                 <w:szCs w:val="22"/>
                 <w:color w:val="000000"/>
@@ -1079,9 +1574,15 @@
           <w:cantSplit/>
           <w:trHeight w:val="360" w:hRule="auto"/>
         </w:trPr>
-        <w:tc>
-          <w:tcPr>
-            <w:tcBorders/>
+        body10
+        <w:tc>
+          <w:tcPr>
+            <w:tcBorders>
+              <w:bottom w:val="none" w:sz="0" w:space="0" w:color="000000"/>
+              <w:top w:val="none" w:sz="0" w:space="0" w:color="000000"/>
+              <w:left w:val="none" w:sz="0" w:space="0" w:color="000000"/>
+              <w:right w:val="none" w:sz="0" w:space="0" w:color="000000"/>
+            </w:tcBorders>
             <w:shd w:val="clear" w:color="auto" w:fill="FFFFFF"/>
             <w:tcMar>
               <w:top w:w="0" w:type="dxa"/>
@@ -1094,12 +1595,22 @@
           <w:p>
             <w:pPr>
               <w:jc w:val="left"/>
-              <w:spacing w:after="0" w:before="0" w:line="240"/>
-              <w:ind w:firstLine="0" w:left="100" w:right="100"/>
-            </w:pPr>
-            <w:r xmlns:w="http://schemas.openxmlformats.org/wordprocessingml/2006/main" xmlns:wp="http://schemas.openxmlformats.org/drawingml/2006/wordprocessingDrawing" xmlns:r="http://schemas.openxmlformats.org/officeDocument/2006/relationships" xmlns:w14="http://schemas.microsoft.com/office/word/2010/wordml">
-              <w:rPr>
-                <w:rFonts w:ascii="Times New Roman" w:hAnsi="Times New Roman" w:eastAsia="Times New Roman" w:cs="Times New Roman"/>
+              <w:keepNext/>
+              <w:pBdr>
+                <w:bottom w:val="none" w:sz="0" w:space="0" w:color="000000"/>
+                <w:top w:val="none" w:sz="0" w:space="0" w:color="000000"/>
+                <w:left w:val="none" w:sz="0" w:space="0" w:color="000000"/>
+                <w:right w:val="none" w:sz="0" w:space="0" w:color="000000"/>
+              </w:pBdr>
+              <w:spacing w:after="0" w:before="0" w:line="240"/>
+              <w:ind w:firstLine="0" w:left="100" w:right="100"/>
+            </w:pPr>
+            <w:r>
+              <w:rPr>
+                <w:rFonts w:ascii="Times New Roman"/>
+                <w:i w:val="false"/>
+                <w:b w:val="false"/>
+                <w:u w:val="none"/>
                 <w:sz w:val="22"/>
                 <w:szCs w:val="22"/>
                 <w:color w:val="000000"/>
@@ -1110,25 +1621,40 @@
         </w:tc>
         <w:tc>
           <w:tcPr>
-            <w:tcBorders/>
-            <w:shd w:val="clear" w:color="auto" w:fill="FFFFFF"/>
-            <w:tcMar>
-              <w:top w:w="0" w:type="dxa"/>
-              <w:bottom w:w="0" w:type="dxa"/>
-              <w:left w:w="0" w:type="dxa"/>
-              <w:right w:w="0" w:type="dxa"/>
-            </w:tcMar>
-            <w:vAlign w:val="center"/>
-          </w:tcPr>
-          <w:p>
-            <w:pPr>
-              <w:jc w:val="center"/>
-              <w:spacing w:after="0" w:before="0" w:line="240"/>
-              <w:ind w:firstLine="0" w:left="100" w:right="100"/>
-            </w:pPr>
-            <w:r xmlns:w="http://schemas.openxmlformats.org/wordprocessingml/2006/main" xmlns:wp="http://schemas.openxmlformats.org/drawingml/2006/wordprocessingDrawing" xmlns:r="http://schemas.openxmlformats.org/officeDocument/2006/relationships" xmlns:w14="http://schemas.microsoft.com/office/word/2010/wordml">
-              <w:rPr>
-                <w:rFonts w:ascii="Times New Roman" w:hAnsi="Times New Roman" w:eastAsia="Times New Roman" w:cs="Times New Roman"/>
+            <w:tcBorders>
+              <w:bottom w:val="none" w:sz="0" w:space="0" w:color="000000"/>
+              <w:top w:val="none" w:sz="0" w:space="0" w:color="000000"/>
+              <w:left w:val="none" w:sz="0" w:space="0" w:color="000000"/>
+              <w:right w:val="none" w:sz="0" w:space="0" w:color="000000"/>
+            </w:tcBorders>
+            <w:shd w:val="clear" w:color="auto" w:fill="FFFFFF"/>
+            <w:tcMar>
+              <w:top w:w="0" w:type="dxa"/>
+              <w:bottom w:w="0" w:type="dxa"/>
+              <w:left w:w="0" w:type="dxa"/>
+              <w:right w:w="0" w:type="dxa"/>
+            </w:tcMar>
+            <w:vAlign w:val="center"/>
+          </w:tcPr>
+          <w:p>
+            <w:pPr>
+              <w:jc w:val="center"/>
+              <w:keepNext/>
+              <w:pBdr>
+                <w:bottom w:val="none" w:sz="0" w:space="0" w:color="000000"/>
+                <w:top w:val="none" w:sz="0" w:space="0" w:color="000000"/>
+                <w:left w:val="none" w:sz="0" w:space="0" w:color="000000"/>
+                <w:right w:val="none" w:sz="0" w:space="0" w:color="000000"/>
+              </w:pBdr>
+              <w:spacing w:after="0" w:before="0" w:line="240"/>
+              <w:ind w:firstLine="0" w:left="100" w:right="100"/>
+            </w:pPr>
+            <w:r>
+              <w:rPr>
+                <w:rFonts w:ascii="Times New Roman"/>
+                <w:i w:val="false"/>
+                <w:b w:val="false"/>
+                <w:u w:val="none"/>
                 <w:sz w:val="22"/>
                 <w:szCs w:val="22"/>
                 <w:color w:val="000000"/>
@@ -1139,25 +1665,40 @@
         </w:tc>
         <w:tc>
           <w:tcPr>
-            <w:tcBorders/>
-            <w:shd w:val="clear" w:color="auto" w:fill="FFFFFF"/>
-            <w:tcMar>
-              <w:top w:w="0" w:type="dxa"/>
-              <w:bottom w:w="0" w:type="dxa"/>
-              <w:left w:w="0" w:type="dxa"/>
-              <w:right w:w="0" w:type="dxa"/>
-            </w:tcMar>
-            <w:vAlign w:val="center"/>
-          </w:tcPr>
-          <w:p>
-            <w:pPr>
-              <w:jc w:val="center"/>
-              <w:spacing w:after="0" w:before="0" w:line="240"/>
-              <w:ind w:firstLine="0" w:left="100" w:right="100"/>
-            </w:pPr>
-            <w:r xmlns:w="http://schemas.openxmlformats.org/wordprocessingml/2006/main" xmlns:wp="http://schemas.openxmlformats.org/drawingml/2006/wordprocessingDrawing" xmlns:r="http://schemas.openxmlformats.org/officeDocument/2006/relationships" xmlns:w14="http://schemas.microsoft.com/office/word/2010/wordml">
-              <w:rPr>
-                <w:rFonts w:ascii="Times New Roman" w:hAnsi="Times New Roman" w:eastAsia="Times New Roman" w:cs="Times New Roman"/>
+            <w:tcBorders>
+              <w:bottom w:val="none" w:sz="0" w:space="0" w:color="000000"/>
+              <w:top w:val="none" w:sz="0" w:space="0" w:color="000000"/>
+              <w:left w:val="none" w:sz="0" w:space="0" w:color="000000"/>
+              <w:right w:val="none" w:sz="0" w:space="0" w:color="000000"/>
+            </w:tcBorders>
+            <w:shd w:val="clear" w:color="auto" w:fill="FFFFFF"/>
+            <w:tcMar>
+              <w:top w:w="0" w:type="dxa"/>
+              <w:bottom w:w="0" w:type="dxa"/>
+              <w:left w:w="0" w:type="dxa"/>
+              <w:right w:w="0" w:type="dxa"/>
+            </w:tcMar>
+            <w:vAlign w:val="center"/>
+          </w:tcPr>
+          <w:p>
+            <w:pPr>
+              <w:jc w:val="center"/>
+              <w:keepNext/>
+              <w:pBdr>
+                <w:bottom w:val="none" w:sz="0" w:space="0" w:color="000000"/>
+                <w:top w:val="none" w:sz="0" w:space="0" w:color="000000"/>
+                <w:left w:val="none" w:sz="0" w:space="0" w:color="000000"/>
+                <w:right w:val="none" w:sz="0" w:space="0" w:color="000000"/>
+              </w:pBdr>
+              <w:spacing w:after="0" w:before="0" w:line="240"/>
+              <w:ind w:firstLine="0" w:left="100" w:right="100"/>
+            </w:pPr>
+            <w:r>
+              <w:rPr>
+                <w:rFonts w:ascii="Times New Roman"/>
+                <w:i w:val="false"/>
+                <w:b w:val="false"/>
+                <w:u w:val="none"/>
                 <w:sz w:val="22"/>
                 <w:szCs w:val="22"/>
                 <w:color w:val="000000"/>
@@ -1172,9 +1713,15 @@
           <w:cantSplit/>
           <w:trHeight w:val="360" w:hRule="auto"/>
         </w:trPr>
-        <w:tc>
-          <w:tcPr>
-            <w:tcBorders/>
+        body11
+        <w:tc>
+          <w:tcPr>
+            <w:tcBorders>
+              <w:bottom w:val="none" w:sz="0" w:space="0" w:color="000000"/>
+              <w:top w:val="none" w:sz="0" w:space="0" w:color="000000"/>
+              <w:left w:val="none" w:sz="0" w:space="0" w:color="000000"/>
+              <w:right w:val="none" w:sz="0" w:space="0" w:color="000000"/>
+            </w:tcBorders>
             <w:shd w:val="clear" w:color="auto" w:fill="FFFFFF"/>
             <w:tcMar>
               <w:top w:w="0" w:type="dxa"/>
@@ -1187,12 +1734,22 @@
           <w:p>
             <w:pPr>
               <w:jc w:val="left"/>
-              <w:spacing w:after="0" w:before="0" w:line="240"/>
-              <w:ind w:firstLine="0" w:left="100" w:right="100"/>
-            </w:pPr>
-            <w:r xmlns:w="http://schemas.openxmlformats.org/wordprocessingml/2006/main" xmlns:wp="http://schemas.openxmlformats.org/drawingml/2006/wordprocessingDrawing" xmlns:r="http://schemas.openxmlformats.org/officeDocument/2006/relationships" xmlns:w14="http://schemas.microsoft.com/office/word/2010/wordml">
-              <w:rPr>
-                <w:rFonts w:ascii="Times New Roman" w:hAnsi="Times New Roman" w:eastAsia="Times New Roman" w:cs="Times New Roman"/>
+              <w:keepNext/>
+              <w:pBdr>
+                <w:bottom w:val="none" w:sz="0" w:space="0" w:color="000000"/>
+                <w:top w:val="none" w:sz="0" w:space="0" w:color="000000"/>
+                <w:left w:val="none" w:sz="0" w:space="0" w:color="000000"/>
+                <w:right w:val="none" w:sz="0" w:space="0" w:color="000000"/>
+              </w:pBdr>
+              <w:spacing w:after="0" w:before="0" w:line="240"/>
+              <w:ind w:firstLine="0" w:left="100" w:right="100"/>
+            </w:pPr>
+            <w:r>
+              <w:rPr>
+                <w:rFonts w:ascii="Times New Roman"/>
+                <w:i w:val="false"/>
+                <w:b w:val="false"/>
+                <w:u w:val="none"/>
                 <w:sz w:val="22"/>
                 <w:szCs w:val="22"/>
                 <w:color w:val="000000"/>
@@ -1203,25 +1760,40 @@
         </w:tc>
         <w:tc>
           <w:tcPr>
-            <w:tcBorders/>
-            <w:shd w:val="clear" w:color="auto" w:fill="FFFFFF"/>
-            <w:tcMar>
-              <w:top w:w="0" w:type="dxa"/>
-              <w:bottom w:w="0" w:type="dxa"/>
-              <w:left w:w="0" w:type="dxa"/>
-              <w:right w:w="0" w:type="dxa"/>
-            </w:tcMar>
-            <w:vAlign w:val="center"/>
-          </w:tcPr>
-          <w:p>
-            <w:pPr>
-              <w:jc w:val="center"/>
-              <w:spacing w:after="0" w:before="0" w:line="240"/>
-              <w:ind w:firstLine="0" w:left="100" w:right="100"/>
-            </w:pPr>
-            <w:r xmlns:w="http://schemas.openxmlformats.org/wordprocessingml/2006/main" xmlns:wp="http://schemas.openxmlformats.org/drawingml/2006/wordprocessingDrawing" xmlns:r="http://schemas.openxmlformats.org/officeDocument/2006/relationships" xmlns:w14="http://schemas.microsoft.com/office/word/2010/wordml">
-              <w:rPr>
-                <w:rFonts w:ascii="Times New Roman" w:hAnsi="Times New Roman" w:eastAsia="Times New Roman" w:cs="Times New Roman"/>
+            <w:tcBorders>
+              <w:bottom w:val="none" w:sz="0" w:space="0" w:color="000000"/>
+              <w:top w:val="none" w:sz="0" w:space="0" w:color="000000"/>
+              <w:left w:val="none" w:sz="0" w:space="0" w:color="000000"/>
+              <w:right w:val="none" w:sz="0" w:space="0" w:color="000000"/>
+            </w:tcBorders>
+            <w:shd w:val="clear" w:color="auto" w:fill="FFFFFF"/>
+            <w:tcMar>
+              <w:top w:w="0" w:type="dxa"/>
+              <w:bottom w:w="0" w:type="dxa"/>
+              <w:left w:w="0" w:type="dxa"/>
+              <w:right w:w="0" w:type="dxa"/>
+            </w:tcMar>
+            <w:vAlign w:val="center"/>
+          </w:tcPr>
+          <w:p>
+            <w:pPr>
+              <w:jc w:val="center"/>
+              <w:keepNext/>
+              <w:pBdr>
+                <w:bottom w:val="none" w:sz="0" w:space="0" w:color="000000"/>
+                <w:top w:val="none" w:sz="0" w:space="0" w:color="000000"/>
+                <w:left w:val="none" w:sz="0" w:space="0" w:color="000000"/>
+                <w:right w:val="none" w:sz="0" w:space="0" w:color="000000"/>
+              </w:pBdr>
+              <w:spacing w:after="0" w:before="0" w:line="240"/>
+              <w:ind w:firstLine="0" w:left="100" w:right="100"/>
+            </w:pPr>
+            <w:r>
+              <w:rPr>
+                <w:rFonts w:ascii="Times New Roman"/>
+                <w:i w:val="false"/>
+                <w:b w:val="false"/>
+                <w:u w:val="none"/>
                 <w:sz w:val="22"/>
                 <w:szCs w:val="22"/>
                 <w:color w:val="000000"/>
@@ -1232,25 +1804,40 @@
         </w:tc>
         <w:tc>
           <w:tcPr>
-            <w:tcBorders/>
-            <w:shd w:val="clear" w:color="auto" w:fill="FFFFFF"/>
-            <w:tcMar>
-              <w:top w:w="0" w:type="dxa"/>
-              <w:bottom w:w="0" w:type="dxa"/>
-              <w:left w:w="0" w:type="dxa"/>
-              <w:right w:w="0" w:type="dxa"/>
-            </w:tcMar>
-            <w:vAlign w:val="center"/>
-          </w:tcPr>
-          <w:p>
-            <w:pPr>
-              <w:jc w:val="center"/>
-              <w:spacing w:after="0" w:before="0" w:line="240"/>
-              <w:ind w:firstLine="0" w:left="100" w:right="100"/>
-            </w:pPr>
-            <w:r xmlns:w="http://schemas.openxmlformats.org/wordprocessingml/2006/main" xmlns:wp="http://schemas.openxmlformats.org/drawingml/2006/wordprocessingDrawing" xmlns:r="http://schemas.openxmlformats.org/officeDocument/2006/relationships" xmlns:w14="http://schemas.microsoft.com/office/word/2010/wordml">
-              <w:rPr>
-                <w:rFonts w:ascii="Times New Roman" w:hAnsi="Times New Roman" w:eastAsia="Times New Roman" w:cs="Times New Roman"/>
+            <w:tcBorders>
+              <w:bottom w:val="none" w:sz="0" w:space="0" w:color="000000"/>
+              <w:top w:val="none" w:sz="0" w:space="0" w:color="000000"/>
+              <w:left w:val="none" w:sz="0" w:space="0" w:color="000000"/>
+              <w:right w:val="none" w:sz="0" w:space="0" w:color="000000"/>
+            </w:tcBorders>
+            <w:shd w:val="clear" w:color="auto" w:fill="FFFFFF"/>
+            <w:tcMar>
+              <w:top w:w="0" w:type="dxa"/>
+              <w:bottom w:w="0" w:type="dxa"/>
+              <w:left w:w="0" w:type="dxa"/>
+              <w:right w:w="0" w:type="dxa"/>
+            </w:tcMar>
+            <w:vAlign w:val="center"/>
+          </w:tcPr>
+          <w:p>
+            <w:pPr>
+              <w:jc w:val="center"/>
+              <w:keepNext/>
+              <w:pBdr>
+                <w:bottom w:val="none" w:sz="0" w:space="0" w:color="000000"/>
+                <w:top w:val="none" w:sz="0" w:space="0" w:color="000000"/>
+                <w:left w:val="none" w:sz="0" w:space="0" w:color="000000"/>
+                <w:right w:val="none" w:sz="0" w:space="0" w:color="000000"/>
+              </w:pBdr>
+              <w:spacing w:after="0" w:before="0" w:line="240"/>
+              <w:ind w:firstLine="0" w:left="100" w:right="100"/>
+            </w:pPr>
+            <w:r>
+              <w:rPr>
+                <w:rFonts w:ascii="Times New Roman"/>
+                <w:i w:val="false"/>
+                <w:b w:val="false"/>
+                <w:u w:val="none"/>
                 <w:sz w:val="22"/>
                 <w:szCs w:val="22"/>
                 <w:color w:val="000000"/>
@@ -1265,9 +1852,15 @@
           <w:cantSplit/>
           <w:trHeight w:val="360" w:hRule="auto"/>
         </w:trPr>
-        <w:tc>
-          <w:tcPr>
-            <w:tcBorders/>
+        body12
+        <w:tc>
+          <w:tcPr>
+            <w:tcBorders>
+              <w:bottom w:val="none" w:sz="0" w:space="0" w:color="000000"/>
+              <w:top w:val="none" w:sz="0" w:space="0" w:color="000000"/>
+              <w:left w:val="none" w:sz="0" w:space="0" w:color="000000"/>
+              <w:right w:val="none" w:sz="0" w:space="0" w:color="000000"/>
+            </w:tcBorders>
             <w:shd w:val="clear" w:color="auto" w:fill="FFFFFF"/>
             <w:tcMar>
               <w:top w:w="0" w:type="dxa"/>
@@ -1280,12 +1873,22 @@
           <w:p>
             <w:pPr>
               <w:jc w:val="left"/>
-              <w:spacing w:after="0" w:before="0" w:line="240"/>
-              <w:ind w:firstLine="0" w:left="100" w:right="100"/>
-            </w:pPr>
-            <w:r xmlns:w="http://schemas.openxmlformats.org/wordprocessingml/2006/main" xmlns:wp="http://schemas.openxmlformats.org/drawingml/2006/wordprocessingDrawing" xmlns:r="http://schemas.openxmlformats.org/officeDocument/2006/relationships" xmlns:w14="http://schemas.microsoft.com/office/word/2010/wordml">
-              <w:rPr>
-                <w:rFonts w:ascii="Times New Roman" w:hAnsi="Times New Roman" w:eastAsia="Times New Roman" w:cs="Times New Roman"/>
+              <w:keepNext/>
+              <w:pBdr>
+                <w:bottom w:val="none" w:sz="0" w:space="0" w:color="000000"/>
+                <w:top w:val="none" w:sz="0" w:space="0" w:color="000000"/>
+                <w:left w:val="none" w:sz="0" w:space="0" w:color="000000"/>
+                <w:right w:val="none" w:sz="0" w:space="0" w:color="000000"/>
+              </w:pBdr>
+              <w:spacing w:after="0" w:before="0" w:line="240"/>
+              <w:ind w:firstLine="0" w:left="100" w:right="100"/>
+            </w:pPr>
+            <w:r>
+              <w:rPr>
+                <w:rFonts w:ascii="Times New Roman"/>
+                <w:i w:val="false"/>
+                <w:b w:val="false"/>
+                <w:u w:val="none"/>
                 <w:sz w:val="22"/>
                 <w:szCs w:val="22"/>
                 <w:color w:val="000000"/>
@@ -1296,25 +1899,40 @@
         </w:tc>
         <w:tc>
           <w:tcPr>
-            <w:tcBorders/>
-            <w:shd w:val="clear" w:color="auto" w:fill="FFFFFF"/>
-            <w:tcMar>
-              <w:top w:w="0" w:type="dxa"/>
-              <w:bottom w:w="0" w:type="dxa"/>
-              <w:left w:w="0" w:type="dxa"/>
-              <w:right w:w="0" w:type="dxa"/>
-            </w:tcMar>
-            <w:vAlign w:val="center"/>
-          </w:tcPr>
-          <w:p>
-            <w:pPr>
-              <w:jc w:val="center"/>
-              <w:spacing w:after="0" w:before="0" w:line="240"/>
-              <w:ind w:firstLine="0" w:left="100" w:right="100"/>
-            </w:pPr>
-            <w:r xmlns:w="http://schemas.openxmlformats.org/wordprocessingml/2006/main" xmlns:wp="http://schemas.openxmlformats.org/drawingml/2006/wordprocessingDrawing" xmlns:r="http://schemas.openxmlformats.org/officeDocument/2006/relationships" xmlns:w14="http://schemas.microsoft.com/office/word/2010/wordml">
-              <w:rPr>
-                <w:rFonts w:ascii="Times New Roman" w:hAnsi="Times New Roman" w:eastAsia="Times New Roman" w:cs="Times New Roman"/>
+            <w:tcBorders>
+              <w:bottom w:val="none" w:sz="0" w:space="0" w:color="000000"/>
+              <w:top w:val="none" w:sz="0" w:space="0" w:color="000000"/>
+              <w:left w:val="none" w:sz="0" w:space="0" w:color="000000"/>
+              <w:right w:val="none" w:sz="0" w:space="0" w:color="000000"/>
+            </w:tcBorders>
+            <w:shd w:val="clear" w:color="auto" w:fill="FFFFFF"/>
+            <w:tcMar>
+              <w:top w:w="0" w:type="dxa"/>
+              <w:bottom w:w="0" w:type="dxa"/>
+              <w:left w:w="0" w:type="dxa"/>
+              <w:right w:w="0" w:type="dxa"/>
+            </w:tcMar>
+            <w:vAlign w:val="center"/>
+          </w:tcPr>
+          <w:p>
+            <w:pPr>
+              <w:jc w:val="center"/>
+              <w:keepNext/>
+              <w:pBdr>
+                <w:bottom w:val="none" w:sz="0" w:space="0" w:color="000000"/>
+                <w:top w:val="none" w:sz="0" w:space="0" w:color="000000"/>
+                <w:left w:val="none" w:sz="0" w:space="0" w:color="000000"/>
+                <w:right w:val="none" w:sz="0" w:space="0" w:color="000000"/>
+              </w:pBdr>
+              <w:spacing w:after="0" w:before="0" w:line="240"/>
+              <w:ind w:firstLine="0" w:left="100" w:right="100"/>
+            </w:pPr>
+            <w:r>
+              <w:rPr>
+                <w:rFonts w:ascii="Times New Roman"/>
+                <w:i w:val="false"/>
+                <w:b w:val="false"/>
+                <w:u w:val="none"/>
                 <w:sz w:val="22"/>
                 <w:szCs w:val="22"/>
                 <w:color w:val="000000"/>
@@ -1325,25 +1943,40 @@
         </w:tc>
         <w:tc>
           <w:tcPr>
-            <w:tcBorders/>
-            <w:shd w:val="clear" w:color="auto" w:fill="FFFFFF"/>
-            <w:tcMar>
-              <w:top w:w="0" w:type="dxa"/>
-              <w:bottom w:w="0" w:type="dxa"/>
-              <w:left w:w="0" w:type="dxa"/>
-              <w:right w:w="0" w:type="dxa"/>
-            </w:tcMar>
-            <w:vAlign w:val="center"/>
-          </w:tcPr>
-          <w:p>
-            <w:pPr>
-              <w:jc w:val="center"/>
-              <w:spacing w:after="0" w:before="0" w:line="240"/>
-              <w:ind w:firstLine="0" w:left="100" w:right="100"/>
-            </w:pPr>
-            <w:r xmlns:w="http://schemas.openxmlformats.org/wordprocessingml/2006/main" xmlns:wp="http://schemas.openxmlformats.org/drawingml/2006/wordprocessingDrawing" xmlns:r="http://schemas.openxmlformats.org/officeDocument/2006/relationships" xmlns:w14="http://schemas.microsoft.com/office/word/2010/wordml">
-              <w:rPr>
-                <w:rFonts w:ascii="Times New Roman" w:hAnsi="Times New Roman" w:eastAsia="Times New Roman" w:cs="Times New Roman"/>
+            <w:tcBorders>
+              <w:bottom w:val="none" w:sz="0" w:space="0" w:color="000000"/>
+              <w:top w:val="none" w:sz="0" w:space="0" w:color="000000"/>
+              <w:left w:val="none" w:sz="0" w:space="0" w:color="000000"/>
+              <w:right w:val="none" w:sz="0" w:space="0" w:color="000000"/>
+            </w:tcBorders>
+            <w:shd w:val="clear" w:color="auto" w:fill="FFFFFF"/>
+            <w:tcMar>
+              <w:top w:w="0" w:type="dxa"/>
+              <w:bottom w:w="0" w:type="dxa"/>
+              <w:left w:w="0" w:type="dxa"/>
+              <w:right w:w="0" w:type="dxa"/>
+            </w:tcMar>
+            <w:vAlign w:val="center"/>
+          </w:tcPr>
+          <w:p>
+            <w:pPr>
+              <w:jc w:val="center"/>
+              <w:keepNext/>
+              <w:pBdr>
+                <w:bottom w:val="none" w:sz="0" w:space="0" w:color="000000"/>
+                <w:top w:val="none" w:sz="0" w:space="0" w:color="000000"/>
+                <w:left w:val="none" w:sz="0" w:space="0" w:color="000000"/>
+                <w:right w:val="none" w:sz="0" w:space="0" w:color="000000"/>
+              </w:pBdr>
+              <w:spacing w:after="0" w:before="0" w:line="240"/>
+              <w:ind w:firstLine="0" w:left="100" w:right="100"/>
+            </w:pPr>
+            <w:r>
+              <w:rPr>
+                <w:rFonts w:ascii="Times New Roman"/>
+                <w:i w:val="false"/>
+                <w:b w:val="false"/>
+                <w:u w:val="none"/>
                 <w:sz w:val="22"/>
                 <w:szCs w:val="22"/>
                 <w:color w:val="000000"/>
@@ -1358,9 +1991,15 @@
           <w:cantSplit/>
           <w:trHeight w:val="360" w:hRule="auto"/>
         </w:trPr>
-        <w:tc>
-          <w:tcPr>
-            <w:tcBorders/>
+        body13
+        <w:tc>
+          <w:tcPr>
+            <w:tcBorders>
+              <w:bottom w:val="none" w:sz="0" w:space="0" w:color="000000"/>
+              <w:top w:val="none" w:sz="0" w:space="0" w:color="000000"/>
+              <w:left w:val="none" w:sz="0" w:space="0" w:color="000000"/>
+              <w:right w:val="none" w:sz="0" w:space="0" w:color="000000"/>
+            </w:tcBorders>
             <w:shd w:val="clear" w:color="auto" w:fill="FFFFFF"/>
             <w:tcMar>
               <w:top w:w="0" w:type="dxa"/>
@@ -1373,12 +2012,22 @@
           <w:p>
             <w:pPr>
               <w:jc w:val="left"/>
-              <w:spacing w:after="0" w:before="0" w:line="240"/>
-              <w:ind w:firstLine="0" w:left="100" w:right="100"/>
-            </w:pPr>
-            <w:r xmlns:w="http://schemas.openxmlformats.org/wordprocessingml/2006/main" xmlns:wp="http://schemas.openxmlformats.org/drawingml/2006/wordprocessingDrawing" xmlns:r="http://schemas.openxmlformats.org/officeDocument/2006/relationships" xmlns:w14="http://schemas.microsoft.com/office/word/2010/wordml">
-              <w:rPr>
-                <w:rFonts w:ascii="Times New Roman" w:hAnsi="Times New Roman" w:eastAsia="Times New Roman" w:cs="Times New Roman"/>
+              <w:keepNext/>
+              <w:pBdr>
+                <w:bottom w:val="none" w:sz="0" w:space="0" w:color="000000"/>
+                <w:top w:val="none" w:sz="0" w:space="0" w:color="000000"/>
+                <w:left w:val="none" w:sz="0" w:space="0" w:color="000000"/>
+                <w:right w:val="none" w:sz="0" w:space="0" w:color="000000"/>
+              </w:pBdr>
+              <w:spacing w:after="0" w:before="0" w:line="240"/>
+              <w:ind w:firstLine="0" w:left="100" w:right="100"/>
+            </w:pPr>
+            <w:r>
+              <w:rPr>
+                <w:rFonts w:ascii="Times New Roman"/>
+                <w:i w:val="false"/>
+                <w:b w:val="false"/>
+                <w:u w:val="none"/>
                 <w:sz w:val="22"/>
                 <w:szCs w:val="22"/>
                 <w:color w:val="000000"/>
@@ -1389,25 +2038,40 @@
         </w:tc>
         <w:tc>
           <w:tcPr>
-            <w:tcBorders/>
-            <w:shd w:val="clear" w:color="auto" w:fill="FFFFFF"/>
-            <w:tcMar>
-              <w:top w:w="0" w:type="dxa"/>
-              <w:bottom w:w="0" w:type="dxa"/>
-              <w:left w:w="0" w:type="dxa"/>
-              <w:right w:w="0" w:type="dxa"/>
-            </w:tcMar>
-            <w:vAlign w:val="center"/>
-          </w:tcPr>
-          <w:p>
-            <w:pPr>
-              <w:jc w:val="center"/>
-              <w:spacing w:after="0" w:before="0" w:line="240"/>
-              <w:ind w:firstLine="0" w:left="100" w:right="100"/>
-            </w:pPr>
-            <w:r xmlns:w="http://schemas.openxmlformats.org/wordprocessingml/2006/main" xmlns:wp="http://schemas.openxmlformats.org/drawingml/2006/wordprocessingDrawing" xmlns:r="http://schemas.openxmlformats.org/officeDocument/2006/relationships" xmlns:w14="http://schemas.microsoft.com/office/word/2010/wordml">
-              <w:rPr>
-                <w:rFonts w:ascii="Times New Roman" w:hAnsi="Times New Roman" w:eastAsia="Times New Roman" w:cs="Times New Roman"/>
+            <w:tcBorders>
+              <w:bottom w:val="none" w:sz="0" w:space="0" w:color="000000"/>
+              <w:top w:val="none" w:sz="0" w:space="0" w:color="000000"/>
+              <w:left w:val="none" w:sz="0" w:space="0" w:color="000000"/>
+              <w:right w:val="none" w:sz="0" w:space="0" w:color="000000"/>
+            </w:tcBorders>
+            <w:shd w:val="clear" w:color="auto" w:fill="FFFFFF"/>
+            <w:tcMar>
+              <w:top w:w="0" w:type="dxa"/>
+              <w:bottom w:w="0" w:type="dxa"/>
+              <w:left w:w="0" w:type="dxa"/>
+              <w:right w:w="0" w:type="dxa"/>
+            </w:tcMar>
+            <w:vAlign w:val="center"/>
+          </w:tcPr>
+          <w:p>
+            <w:pPr>
+              <w:jc w:val="center"/>
+              <w:keepNext/>
+              <w:pBdr>
+                <w:bottom w:val="none" w:sz="0" w:space="0" w:color="000000"/>
+                <w:top w:val="none" w:sz="0" w:space="0" w:color="000000"/>
+                <w:left w:val="none" w:sz="0" w:space="0" w:color="000000"/>
+                <w:right w:val="none" w:sz="0" w:space="0" w:color="000000"/>
+              </w:pBdr>
+              <w:spacing w:after="0" w:before="0" w:line="240"/>
+              <w:ind w:firstLine="0" w:left="100" w:right="100"/>
+            </w:pPr>
+            <w:r>
+              <w:rPr>
+                <w:rFonts w:ascii="Times New Roman"/>
+                <w:i w:val="false"/>
+                <w:b w:val="false"/>
+                <w:u w:val="none"/>
                 <w:sz w:val="22"/>
                 <w:szCs w:val="22"/>
                 <w:color w:val="000000"/>
@@ -1418,25 +2082,40 @@
         </w:tc>
         <w:tc>
           <w:tcPr>
-            <w:tcBorders/>
-            <w:shd w:val="clear" w:color="auto" w:fill="FFFFFF"/>
-            <w:tcMar>
-              <w:top w:w="0" w:type="dxa"/>
-              <w:bottom w:w="0" w:type="dxa"/>
-              <w:left w:w="0" w:type="dxa"/>
-              <w:right w:w="0" w:type="dxa"/>
-            </w:tcMar>
-            <w:vAlign w:val="center"/>
-          </w:tcPr>
-          <w:p>
-            <w:pPr>
-              <w:jc w:val="center"/>
-              <w:spacing w:after="0" w:before="0" w:line="240"/>
-              <w:ind w:firstLine="0" w:left="100" w:right="100"/>
-            </w:pPr>
-            <w:r xmlns:w="http://schemas.openxmlformats.org/wordprocessingml/2006/main" xmlns:wp="http://schemas.openxmlformats.org/drawingml/2006/wordprocessingDrawing" xmlns:r="http://schemas.openxmlformats.org/officeDocument/2006/relationships" xmlns:w14="http://schemas.microsoft.com/office/word/2010/wordml">
-              <w:rPr>
-                <w:rFonts w:ascii="Times New Roman" w:hAnsi="Times New Roman" w:eastAsia="Times New Roman" w:cs="Times New Roman"/>
+            <w:tcBorders>
+              <w:bottom w:val="none" w:sz="0" w:space="0" w:color="000000"/>
+              <w:top w:val="none" w:sz="0" w:space="0" w:color="000000"/>
+              <w:left w:val="none" w:sz="0" w:space="0" w:color="000000"/>
+              <w:right w:val="none" w:sz="0" w:space="0" w:color="000000"/>
+            </w:tcBorders>
+            <w:shd w:val="clear" w:color="auto" w:fill="FFFFFF"/>
+            <w:tcMar>
+              <w:top w:w="0" w:type="dxa"/>
+              <w:bottom w:w="0" w:type="dxa"/>
+              <w:left w:w="0" w:type="dxa"/>
+              <w:right w:w="0" w:type="dxa"/>
+            </w:tcMar>
+            <w:vAlign w:val="center"/>
+          </w:tcPr>
+          <w:p>
+            <w:pPr>
+              <w:jc w:val="center"/>
+              <w:keepNext/>
+              <w:pBdr>
+                <w:bottom w:val="none" w:sz="0" w:space="0" w:color="000000"/>
+                <w:top w:val="none" w:sz="0" w:space="0" w:color="000000"/>
+                <w:left w:val="none" w:sz="0" w:space="0" w:color="000000"/>
+                <w:right w:val="none" w:sz="0" w:space="0" w:color="000000"/>
+              </w:pBdr>
+              <w:spacing w:after="0" w:before="0" w:line="240"/>
+              <w:ind w:firstLine="0" w:left="100" w:right="100"/>
+            </w:pPr>
+            <w:r>
+              <w:rPr>
+                <w:rFonts w:ascii="Times New Roman"/>
+                <w:i w:val="false"/>
+                <w:b w:val="false"/>
+                <w:u w:val="none"/>
                 <w:sz w:val="22"/>
                 <w:szCs w:val="22"/>
                 <w:color w:val="000000"/>
@@ -1451,9 +2130,15 @@
           <w:cantSplit/>
           <w:trHeight w:val="360" w:hRule="auto"/>
         </w:trPr>
-        <w:tc>
-          <w:tcPr>
-            <w:tcBorders/>
+        body14
+        <w:tc>
+          <w:tcPr>
+            <w:tcBorders>
+              <w:bottom w:val="none" w:sz="0" w:space="0" w:color="000000"/>
+              <w:top w:val="none" w:sz="0" w:space="0" w:color="000000"/>
+              <w:left w:val="none" w:sz="0" w:space="0" w:color="000000"/>
+              <w:right w:val="none" w:sz="0" w:space="0" w:color="000000"/>
+            </w:tcBorders>
             <w:shd w:val="clear" w:color="auto" w:fill="FFFFFF"/>
             <w:tcMar>
               <w:top w:w="0" w:type="dxa"/>
@@ -1466,12 +2151,22 @@
           <w:p>
             <w:pPr>
               <w:jc w:val="left"/>
-              <w:spacing w:after="0" w:before="0" w:line="240"/>
-              <w:ind w:firstLine="0" w:left="100" w:right="100"/>
-            </w:pPr>
-            <w:r xmlns:w="http://schemas.openxmlformats.org/wordprocessingml/2006/main" xmlns:wp="http://schemas.openxmlformats.org/drawingml/2006/wordprocessingDrawing" xmlns:r="http://schemas.openxmlformats.org/officeDocument/2006/relationships" xmlns:w14="http://schemas.microsoft.com/office/word/2010/wordml">
-              <w:rPr>
-                <w:rFonts w:ascii="Times New Roman" w:hAnsi="Times New Roman" w:eastAsia="Times New Roman" w:cs="Times New Roman"/>
+              <w:keepNext/>
+              <w:pBdr>
+                <w:bottom w:val="none" w:sz="0" w:space="0" w:color="000000"/>
+                <w:top w:val="none" w:sz="0" w:space="0" w:color="000000"/>
+                <w:left w:val="none" w:sz="0" w:space="0" w:color="000000"/>
+                <w:right w:val="none" w:sz="0" w:space="0" w:color="000000"/>
+              </w:pBdr>
+              <w:spacing w:after="0" w:before="0" w:line="240"/>
+              <w:ind w:firstLine="0" w:left="100" w:right="100"/>
+            </w:pPr>
+            <w:r>
+              <w:rPr>
+                <w:rFonts w:ascii="Times New Roman"/>
+                <w:i w:val="false"/>
+                <w:b w:val="false"/>
+                <w:u w:val="none"/>
                 <w:sz w:val="22"/>
                 <w:szCs w:val="22"/>
                 <w:color w:val="000000"/>
@@ -1482,25 +2177,40 @@
         </w:tc>
         <w:tc>
           <w:tcPr>
-            <w:tcBorders/>
-            <w:shd w:val="clear" w:color="auto" w:fill="FFFFFF"/>
-            <w:tcMar>
-              <w:top w:w="0" w:type="dxa"/>
-              <w:bottom w:w="0" w:type="dxa"/>
-              <w:left w:w="0" w:type="dxa"/>
-              <w:right w:w="0" w:type="dxa"/>
-            </w:tcMar>
-            <w:vAlign w:val="center"/>
-          </w:tcPr>
-          <w:p>
-            <w:pPr>
-              <w:jc w:val="center"/>
-              <w:spacing w:after="0" w:before="0" w:line="240"/>
-              <w:ind w:firstLine="0" w:left="100" w:right="100"/>
-            </w:pPr>
-            <w:r xmlns:w="http://schemas.openxmlformats.org/wordprocessingml/2006/main" xmlns:wp="http://schemas.openxmlformats.org/drawingml/2006/wordprocessingDrawing" xmlns:r="http://schemas.openxmlformats.org/officeDocument/2006/relationships" xmlns:w14="http://schemas.microsoft.com/office/word/2010/wordml">
-              <w:rPr>
-                <w:rFonts w:ascii="Times New Roman" w:hAnsi="Times New Roman" w:eastAsia="Times New Roman" w:cs="Times New Roman"/>
+            <w:tcBorders>
+              <w:bottom w:val="none" w:sz="0" w:space="0" w:color="000000"/>
+              <w:top w:val="none" w:sz="0" w:space="0" w:color="000000"/>
+              <w:left w:val="none" w:sz="0" w:space="0" w:color="000000"/>
+              <w:right w:val="none" w:sz="0" w:space="0" w:color="000000"/>
+            </w:tcBorders>
+            <w:shd w:val="clear" w:color="auto" w:fill="FFFFFF"/>
+            <w:tcMar>
+              <w:top w:w="0" w:type="dxa"/>
+              <w:bottom w:w="0" w:type="dxa"/>
+              <w:left w:w="0" w:type="dxa"/>
+              <w:right w:w="0" w:type="dxa"/>
+            </w:tcMar>
+            <w:vAlign w:val="center"/>
+          </w:tcPr>
+          <w:p>
+            <w:pPr>
+              <w:jc w:val="center"/>
+              <w:keepNext/>
+              <w:pBdr>
+                <w:bottom w:val="none" w:sz="0" w:space="0" w:color="000000"/>
+                <w:top w:val="none" w:sz="0" w:space="0" w:color="000000"/>
+                <w:left w:val="none" w:sz="0" w:space="0" w:color="000000"/>
+                <w:right w:val="none" w:sz="0" w:space="0" w:color="000000"/>
+              </w:pBdr>
+              <w:spacing w:after="0" w:before="0" w:line="240"/>
+              <w:ind w:firstLine="0" w:left="100" w:right="100"/>
+            </w:pPr>
+            <w:r>
+              <w:rPr>
+                <w:rFonts w:ascii="Times New Roman"/>
+                <w:i w:val="false"/>
+                <w:b w:val="false"/>
+                <w:u w:val="none"/>
                 <w:sz w:val="22"/>
                 <w:szCs w:val="22"/>
                 <w:color w:val="000000"/>
@@ -1511,25 +2221,40 @@
         </w:tc>
         <w:tc>
           <w:tcPr>
-            <w:tcBorders/>
-            <w:shd w:val="clear" w:color="auto" w:fill="FFFFFF"/>
-            <w:tcMar>
-              <w:top w:w="0" w:type="dxa"/>
-              <w:bottom w:w="0" w:type="dxa"/>
-              <w:left w:w="0" w:type="dxa"/>
-              <w:right w:w="0" w:type="dxa"/>
-            </w:tcMar>
-            <w:vAlign w:val="center"/>
-          </w:tcPr>
-          <w:p>
-            <w:pPr>
-              <w:jc w:val="center"/>
-              <w:spacing w:after="0" w:before="0" w:line="240"/>
-              <w:ind w:firstLine="0" w:left="100" w:right="100"/>
-            </w:pPr>
-            <w:r xmlns:w="http://schemas.openxmlformats.org/wordprocessingml/2006/main" xmlns:wp="http://schemas.openxmlformats.org/drawingml/2006/wordprocessingDrawing" xmlns:r="http://schemas.openxmlformats.org/officeDocument/2006/relationships" xmlns:w14="http://schemas.microsoft.com/office/word/2010/wordml">
-              <w:rPr>
-                <w:rFonts w:ascii="Times New Roman" w:hAnsi="Times New Roman" w:eastAsia="Times New Roman" w:cs="Times New Roman"/>
+            <w:tcBorders>
+              <w:bottom w:val="none" w:sz="0" w:space="0" w:color="000000"/>
+              <w:top w:val="none" w:sz="0" w:space="0" w:color="000000"/>
+              <w:left w:val="none" w:sz="0" w:space="0" w:color="000000"/>
+              <w:right w:val="none" w:sz="0" w:space="0" w:color="000000"/>
+            </w:tcBorders>
+            <w:shd w:val="clear" w:color="auto" w:fill="FFFFFF"/>
+            <w:tcMar>
+              <w:top w:w="0" w:type="dxa"/>
+              <w:bottom w:w="0" w:type="dxa"/>
+              <w:left w:w="0" w:type="dxa"/>
+              <w:right w:w="0" w:type="dxa"/>
+            </w:tcMar>
+            <w:vAlign w:val="center"/>
+          </w:tcPr>
+          <w:p>
+            <w:pPr>
+              <w:jc w:val="center"/>
+              <w:keepNext/>
+              <w:pBdr>
+                <w:bottom w:val="none" w:sz="0" w:space="0" w:color="000000"/>
+                <w:top w:val="none" w:sz="0" w:space="0" w:color="000000"/>
+                <w:left w:val="none" w:sz="0" w:space="0" w:color="000000"/>
+                <w:right w:val="none" w:sz="0" w:space="0" w:color="000000"/>
+              </w:pBdr>
+              <w:spacing w:after="0" w:before="0" w:line="240"/>
+              <w:ind w:firstLine="0" w:left="100" w:right="100"/>
+            </w:pPr>
+            <w:r>
+              <w:rPr>
+                <w:rFonts w:ascii="Times New Roman"/>
+                <w:i w:val="false"/>
+                <w:b w:val="false"/>
+                <w:u w:val="none"/>
                 <w:sz w:val="22"/>
                 <w:szCs w:val="22"/>
                 <w:color w:val="000000"/>
@@ -1544,9 +2269,15 @@
           <w:cantSplit/>
           <w:trHeight w:val="360" w:hRule="auto"/>
         </w:trPr>
-        <w:tc>
-          <w:tcPr>
-            <w:tcBorders/>
+        body15
+        <w:tc>
+          <w:tcPr>
+            <w:tcBorders>
+              <w:bottom w:val="none" w:sz="0" w:space="0" w:color="000000"/>
+              <w:top w:val="none" w:sz="0" w:space="0" w:color="000000"/>
+              <w:left w:val="none" w:sz="0" w:space="0" w:color="000000"/>
+              <w:right w:val="none" w:sz="0" w:space="0" w:color="000000"/>
+            </w:tcBorders>
             <w:shd w:val="clear" w:color="auto" w:fill="FFFFFF"/>
             <w:tcMar>
               <w:top w:w="0" w:type="dxa"/>
@@ -1559,21 +2290,34 @@
           <w:p>
             <w:pPr>
               <w:jc w:val="left"/>
-              <w:spacing w:after="0" w:before="0" w:line="240"/>
-              <w:ind w:firstLine="0" w:left="100" w:right="100"/>
-            </w:pPr>
-            <w:r xmlns:w="http://schemas.openxmlformats.org/wordprocessingml/2006/main" xmlns:wp="http://schemas.openxmlformats.org/drawingml/2006/wordprocessingDrawing" xmlns:r="http://schemas.openxmlformats.org/officeDocument/2006/relationships" xmlns:w14="http://schemas.microsoft.com/office/word/2010/wordml">
-              <w:rPr>
-                <w:rFonts w:ascii="Times New Roman" w:hAnsi="Times New Roman" w:eastAsia="Times New Roman" w:cs="Times New Roman"/>
+              <w:keepNext/>
+              <w:pBdr>
+                <w:bottom w:val="none" w:sz="0" w:space="0" w:color="000000"/>
+                <w:top w:val="none" w:sz="0" w:space="0" w:color="000000"/>
+                <w:left w:val="none" w:sz="0" w:space="0" w:color="000000"/>
+                <w:right w:val="none" w:sz="0" w:space="0" w:color="000000"/>
+              </w:pBdr>
+              <w:spacing w:after="0" w:before="0" w:line="240"/>
+              <w:ind w:firstLine="0" w:left="100" w:right="100"/>
+            </w:pPr>
+            <w:r>
+              <w:rPr>
+                <w:rFonts w:ascii="Times New Roman"/>
+                <w:i w:val="false"/>
+                <w:b w:val="false"/>
+                <w:u w:val="none"/>
                 <w:sz w:val="22"/>
                 <w:szCs w:val="22"/>
                 <w:color w:val="000000"/>
               </w:rPr>
               <w:t xml:space="preserve">Height, mean (95% CI)</w:t>
             </w:r>
-            <w:r xmlns:w="http://schemas.openxmlformats.org/wordprocessingml/2006/main" xmlns:wp="http://schemas.openxmlformats.org/drawingml/2006/wordprocessingDrawing" xmlns:r="http://schemas.openxmlformats.org/officeDocument/2006/relationships" xmlns:w14="http://schemas.microsoft.com/office/word/2010/wordml">
-              <w:rPr>
-                <w:rFonts w:ascii="Times New Roman" w:hAnsi="Times New Roman" w:eastAsia="Times New Roman" w:cs="Times New Roman"/>
+            <w:r>
+              <w:rPr>
+                <w:rFonts w:ascii="Times New Roman"/>
+                <w:i w:val="false"/>
+                <w:b w:val="false"/>
+                <w:u w:val="none"/>
                 <w:vertAlign w:val="superscript"/>
                 <w:sz w:val="22"/>
                 <w:szCs w:val="22"/>
@@ -1585,25 +2329,40 @@
         </w:tc>
         <w:tc>
           <w:tcPr>
-            <w:tcBorders/>
-            <w:shd w:val="clear" w:color="auto" w:fill="FFFFFF"/>
-            <w:tcMar>
-              <w:top w:w="0" w:type="dxa"/>
-              <w:bottom w:w="0" w:type="dxa"/>
-              <w:left w:w="0" w:type="dxa"/>
-              <w:right w:w="0" w:type="dxa"/>
-            </w:tcMar>
-            <w:vAlign w:val="center"/>
-          </w:tcPr>
-          <w:p>
-            <w:pPr>
-              <w:jc w:val="center"/>
-              <w:spacing w:after="0" w:before="0" w:line="240"/>
-              <w:ind w:firstLine="0" w:left="100" w:right="100"/>
-            </w:pPr>
-            <w:r xmlns:w="http://schemas.openxmlformats.org/wordprocessingml/2006/main" xmlns:wp="http://schemas.openxmlformats.org/drawingml/2006/wordprocessingDrawing" xmlns:r="http://schemas.openxmlformats.org/officeDocument/2006/relationships" xmlns:w14="http://schemas.microsoft.com/office/word/2010/wordml">
-              <w:rPr>
-                <w:rFonts w:ascii="Times New Roman" w:hAnsi="Times New Roman" w:eastAsia="Times New Roman" w:cs="Times New Roman"/>
+            <w:tcBorders>
+              <w:bottom w:val="none" w:sz="0" w:space="0" w:color="000000"/>
+              <w:top w:val="none" w:sz="0" w:space="0" w:color="000000"/>
+              <w:left w:val="none" w:sz="0" w:space="0" w:color="000000"/>
+              <w:right w:val="none" w:sz="0" w:space="0" w:color="000000"/>
+            </w:tcBorders>
+            <w:shd w:val="clear" w:color="auto" w:fill="FFFFFF"/>
+            <w:tcMar>
+              <w:top w:w="0" w:type="dxa"/>
+              <w:bottom w:w="0" w:type="dxa"/>
+              <w:left w:w="0" w:type="dxa"/>
+              <w:right w:w="0" w:type="dxa"/>
+            </w:tcMar>
+            <w:vAlign w:val="center"/>
+          </w:tcPr>
+          <w:p>
+            <w:pPr>
+              <w:jc w:val="center"/>
+              <w:keepNext/>
+              <w:pBdr>
+                <w:bottom w:val="none" w:sz="0" w:space="0" w:color="000000"/>
+                <w:top w:val="none" w:sz="0" w:space="0" w:color="000000"/>
+                <w:left w:val="none" w:sz="0" w:space="0" w:color="000000"/>
+                <w:right w:val="none" w:sz="0" w:space="0" w:color="000000"/>
+              </w:pBdr>
+              <w:spacing w:after="0" w:before="0" w:line="240"/>
+              <w:ind w:firstLine="0" w:left="100" w:right="100"/>
+            </w:pPr>
+            <w:r>
+              <w:rPr>
+                <w:rFonts w:ascii="Times New Roman"/>
+                <w:i w:val="false"/>
+                <w:b w:val="false"/>
+                <w:u w:val="none"/>
                 <w:sz w:val="22"/>
                 <w:szCs w:val="22"/>
                 <w:color w:val="000000"/>
@@ -1614,25 +2373,40 @@
         </w:tc>
         <w:tc>
           <w:tcPr>
-            <w:tcBorders/>
-            <w:shd w:val="clear" w:color="auto" w:fill="FFFFFF"/>
-            <w:tcMar>
-              <w:top w:w="0" w:type="dxa"/>
-              <w:bottom w:w="0" w:type="dxa"/>
-              <w:left w:w="0" w:type="dxa"/>
-              <w:right w:w="0" w:type="dxa"/>
-            </w:tcMar>
-            <w:vAlign w:val="center"/>
-          </w:tcPr>
-          <w:p>
-            <w:pPr>
-              <w:jc w:val="center"/>
-              <w:spacing w:after="0" w:before="0" w:line="240"/>
-              <w:ind w:firstLine="0" w:left="100" w:right="100"/>
-            </w:pPr>
-            <w:r xmlns:w="http://schemas.openxmlformats.org/wordprocessingml/2006/main" xmlns:wp="http://schemas.openxmlformats.org/drawingml/2006/wordprocessingDrawing" xmlns:r="http://schemas.openxmlformats.org/officeDocument/2006/relationships" xmlns:w14="http://schemas.microsoft.com/office/word/2010/wordml">
-              <w:rPr>
-                <w:rFonts w:ascii="Times New Roman" w:hAnsi="Times New Roman" w:eastAsia="Times New Roman" w:cs="Times New Roman"/>
+            <w:tcBorders>
+              <w:bottom w:val="none" w:sz="0" w:space="0" w:color="000000"/>
+              <w:top w:val="none" w:sz="0" w:space="0" w:color="000000"/>
+              <w:left w:val="none" w:sz="0" w:space="0" w:color="000000"/>
+              <w:right w:val="none" w:sz="0" w:space="0" w:color="000000"/>
+            </w:tcBorders>
+            <w:shd w:val="clear" w:color="auto" w:fill="FFFFFF"/>
+            <w:tcMar>
+              <w:top w:w="0" w:type="dxa"/>
+              <w:bottom w:w="0" w:type="dxa"/>
+              <w:left w:w="0" w:type="dxa"/>
+              <w:right w:w="0" w:type="dxa"/>
+            </w:tcMar>
+            <w:vAlign w:val="center"/>
+          </w:tcPr>
+          <w:p>
+            <w:pPr>
+              <w:jc w:val="center"/>
+              <w:keepNext/>
+              <w:pBdr>
+                <w:bottom w:val="none" w:sz="0" w:space="0" w:color="000000"/>
+                <w:top w:val="none" w:sz="0" w:space="0" w:color="000000"/>
+                <w:left w:val="none" w:sz="0" w:space="0" w:color="000000"/>
+                <w:right w:val="none" w:sz="0" w:space="0" w:color="000000"/>
+              </w:pBdr>
+              <w:spacing w:after="0" w:before="0" w:line="240"/>
+              <w:ind w:firstLine="0" w:left="100" w:right="100"/>
+            </w:pPr>
+            <w:r>
+              <w:rPr>
+                <w:rFonts w:ascii="Times New Roman"/>
+                <w:i w:val="false"/>
+                <w:b w:val="false"/>
+                <w:u w:val="none"/>
                 <w:sz w:val="22"/>
                 <w:szCs w:val="22"/>
                 <w:color w:val="000000"/>
@@ -1647,9 +2421,15 @@
           <w:cantSplit/>
           <w:trHeight w:val="360" w:hRule="auto"/>
         </w:trPr>
-        <w:tc>
-          <w:tcPr>
-            <w:tcBorders/>
+        body16
+        <w:tc>
+          <w:tcPr>
+            <w:tcBorders>
+              <w:bottom w:val="none" w:sz="0" w:space="0" w:color="000000"/>
+              <w:top w:val="none" w:sz="0" w:space="0" w:color="000000"/>
+              <w:left w:val="none" w:sz="0" w:space="0" w:color="000000"/>
+              <w:right w:val="none" w:sz="0" w:space="0" w:color="000000"/>
+            </w:tcBorders>
             <w:shd w:val="clear" w:color="auto" w:fill="FFFFFF"/>
             <w:tcMar>
               <w:top w:w="0" w:type="dxa"/>
@@ -1662,12 +2442,22 @@
           <w:p>
             <w:pPr>
               <w:jc w:val="left"/>
-              <w:spacing w:after="0" w:before="0" w:line="240"/>
-              <w:ind w:firstLine="0" w:left="100" w:right="100"/>
-            </w:pPr>
-            <w:r xmlns:w="http://schemas.openxmlformats.org/wordprocessingml/2006/main" xmlns:wp="http://schemas.openxmlformats.org/drawingml/2006/wordprocessingDrawing" xmlns:r="http://schemas.openxmlformats.org/officeDocument/2006/relationships" xmlns:w14="http://schemas.microsoft.com/office/word/2010/wordml">
-              <w:rPr>
-                <w:rFonts w:ascii="Times New Roman" w:hAnsi="Times New Roman" w:eastAsia="Times New Roman" w:cs="Times New Roman"/>
+              <w:keepNext/>
+              <w:pBdr>
+                <w:bottom w:val="none" w:sz="0" w:space="0" w:color="000000"/>
+                <w:top w:val="none" w:sz="0" w:space="0" w:color="000000"/>
+                <w:left w:val="none" w:sz="0" w:space="0" w:color="000000"/>
+                <w:right w:val="none" w:sz="0" w:space="0" w:color="000000"/>
+              </w:pBdr>
+              <w:spacing w:after="0" w:before="0" w:line="240"/>
+              <w:ind w:firstLine="0" w:left="100" w:right="100"/>
+            </w:pPr>
+            <w:r>
+              <w:rPr>
+                <w:rFonts w:ascii="Times New Roman"/>
+                <w:i w:val="false"/>
+                <w:b w:val="false"/>
+                <w:u w:val="none"/>
                 <w:sz w:val="22"/>
                 <w:szCs w:val="22"/>
                 <w:color w:val="000000"/>
@@ -1678,25 +2468,40 @@
         </w:tc>
         <w:tc>
           <w:tcPr>
-            <w:tcBorders/>
-            <w:shd w:val="clear" w:color="auto" w:fill="FFFFFF"/>
-            <w:tcMar>
-              <w:top w:w="0" w:type="dxa"/>
-              <w:bottom w:w="0" w:type="dxa"/>
-              <w:left w:w="0" w:type="dxa"/>
-              <w:right w:w="0" w:type="dxa"/>
-            </w:tcMar>
-            <w:vAlign w:val="center"/>
-          </w:tcPr>
-          <w:p>
-            <w:pPr>
-              <w:jc w:val="center"/>
-              <w:spacing w:after="0" w:before="0" w:line="240"/>
-              <w:ind w:firstLine="0" w:left="100" w:right="100"/>
-            </w:pPr>
-            <w:r xmlns:w="http://schemas.openxmlformats.org/wordprocessingml/2006/main" xmlns:wp="http://schemas.openxmlformats.org/drawingml/2006/wordprocessingDrawing" xmlns:r="http://schemas.openxmlformats.org/officeDocument/2006/relationships" xmlns:w14="http://schemas.microsoft.com/office/word/2010/wordml">
-              <w:rPr>
-                <w:rFonts w:ascii="Times New Roman" w:hAnsi="Times New Roman" w:eastAsia="Times New Roman" w:cs="Times New Roman"/>
+            <w:tcBorders>
+              <w:bottom w:val="none" w:sz="0" w:space="0" w:color="000000"/>
+              <w:top w:val="none" w:sz="0" w:space="0" w:color="000000"/>
+              <w:left w:val="none" w:sz="0" w:space="0" w:color="000000"/>
+              <w:right w:val="none" w:sz="0" w:space="0" w:color="000000"/>
+            </w:tcBorders>
+            <w:shd w:val="clear" w:color="auto" w:fill="FFFFFF"/>
+            <w:tcMar>
+              <w:top w:w="0" w:type="dxa"/>
+              <w:bottom w:w="0" w:type="dxa"/>
+              <w:left w:w="0" w:type="dxa"/>
+              <w:right w:w="0" w:type="dxa"/>
+            </w:tcMar>
+            <w:vAlign w:val="center"/>
+          </w:tcPr>
+          <w:p>
+            <w:pPr>
+              <w:jc w:val="center"/>
+              <w:keepNext/>
+              <w:pBdr>
+                <w:bottom w:val="none" w:sz="0" w:space="0" w:color="000000"/>
+                <w:top w:val="none" w:sz="0" w:space="0" w:color="000000"/>
+                <w:left w:val="none" w:sz="0" w:space="0" w:color="000000"/>
+                <w:right w:val="none" w:sz="0" w:space="0" w:color="000000"/>
+              </w:pBdr>
+              <w:spacing w:after="0" w:before="0" w:line="240"/>
+              <w:ind w:firstLine="0" w:left="100" w:right="100"/>
+            </w:pPr>
+            <w:r>
+              <w:rPr>
+                <w:rFonts w:ascii="Times New Roman"/>
+                <w:i w:val="false"/>
+                <w:b w:val="false"/>
+                <w:u w:val="none"/>
                 <w:sz w:val="22"/>
                 <w:szCs w:val="22"/>
                 <w:color w:val="000000"/>
@@ -1707,25 +2512,40 @@
         </w:tc>
         <w:tc>
           <w:tcPr>
-            <w:tcBorders/>
-            <w:shd w:val="clear" w:color="auto" w:fill="FFFFFF"/>
-            <w:tcMar>
-              <w:top w:w="0" w:type="dxa"/>
-              <w:bottom w:w="0" w:type="dxa"/>
-              <w:left w:w="0" w:type="dxa"/>
-              <w:right w:w="0" w:type="dxa"/>
-            </w:tcMar>
-            <w:vAlign w:val="center"/>
-          </w:tcPr>
-          <w:p>
-            <w:pPr>
-              <w:jc w:val="center"/>
-              <w:spacing w:after="0" w:before="0" w:line="240"/>
-              <w:ind w:firstLine="0" w:left="100" w:right="100"/>
-            </w:pPr>
-            <w:r xmlns:w="http://schemas.openxmlformats.org/wordprocessingml/2006/main" xmlns:wp="http://schemas.openxmlformats.org/drawingml/2006/wordprocessingDrawing" xmlns:r="http://schemas.openxmlformats.org/officeDocument/2006/relationships" xmlns:w14="http://schemas.microsoft.com/office/word/2010/wordml">
-              <w:rPr>
-                <w:rFonts w:ascii="Times New Roman" w:hAnsi="Times New Roman" w:eastAsia="Times New Roman" w:cs="Times New Roman"/>
+            <w:tcBorders>
+              <w:bottom w:val="none" w:sz="0" w:space="0" w:color="000000"/>
+              <w:top w:val="none" w:sz="0" w:space="0" w:color="000000"/>
+              <w:left w:val="none" w:sz="0" w:space="0" w:color="000000"/>
+              <w:right w:val="none" w:sz="0" w:space="0" w:color="000000"/>
+            </w:tcBorders>
+            <w:shd w:val="clear" w:color="auto" w:fill="FFFFFF"/>
+            <w:tcMar>
+              <w:top w:w="0" w:type="dxa"/>
+              <w:bottom w:w="0" w:type="dxa"/>
+              <w:left w:w="0" w:type="dxa"/>
+              <w:right w:w="0" w:type="dxa"/>
+            </w:tcMar>
+            <w:vAlign w:val="center"/>
+          </w:tcPr>
+          <w:p>
+            <w:pPr>
+              <w:jc w:val="center"/>
+              <w:keepNext/>
+              <w:pBdr>
+                <w:bottom w:val="none" w:sz="0" w:space="0" w:color="000000"/>
+                <w:top w:val="none" w:sz="0" w:space="0" w:color="000000"/>
+                <w:left w:val="none" w:sz="0" w:space="0" w:color="000000"/>
+                <w:right w:val="none" w:sz="0" w:space="0" w:color="000000"/>
+              </w:pBdr>
+              <w:spacing w:after="0" w:before="0" w:line="240"/>
+              <w:ind w:firstLine="0" w:left="100" w:right="100"/>
+            </w:pPr>
+            <w:r>
+              <w:rPr>
+                <w:rFonts w:ascii="Times New Roman"/>
+                <w:i w:val="false"/>
+                <w:b w:val="false"/>
+                <w:u w:val="none"/>
                 <w:sz w:val="22"/>
                 <w:szCs w:val="22"/>
                 <w:color w:val="000000"/>
@@ -1740,9 +2560,15 @@
           <w:cantSplit/>
           <w:trHeight w:val="360" w:hRule="auto"/>
         </w:trPr>
-        <w:tc>
-          <w:tcPr>
-            <w:tcBorders/>
+        body17
+        <w:tc>
+          <w:tcPr>
+            <w:tcBorders>
+              <w:bottom w:val="none" w:sz="0" w:space="0" w:color="000000"/>
+              <w:top w:val="none" w:sz="0" w:space="0" w:color="000000"/>
+              <w:left w:val="none" w:sz="0" w:space="0" w:color="000000"/>
+              <w:right w:val="none" w:sz="0" w:space="0" w:color="000000"/>
+            </w:tcBorders>
             <w:shd w:val="clear" w:color="auto" w:fill="FFFFFF"/>
             <w:tcMar>
               <w:top w:w="0" w:type="dxa"/>
@@ -1755,21 +2581,34 @@
           <w:p>
             <w:pPr>
               <w:jc w:val="left"/>
-              <w:spacing w:after="0" w:before="0" w:line="240"/>
-              <w:ind w:firstLine="0" w:left="100" w:right="100"/>
-            </w:pPr>
-            <w:r xmlns:w="http://schemas.openxmlformats.org/wordprocessingml/2006/main" xmlns:wp="http://schemas.openxmlformats.org/drawingml/2006/wordprocessingDrawing" xmlns:r="http://schemas.openxmlformats.org/officeDocument/2006/relationships" xmlns:w14="http://schemas.microsoft.com/office/word/2010/wordml">
-              <w:rPr>
-                <w:rFonts w:ascii="Times New Roman" w:hAnsi="Times New Roman" w:eastAsia="Times New Roman" w:cs="Times New Roman"/>
+              <w:keepNext/>
+              <w:pBdr>
+                <w:bottom w:val="none" w:sz="0" w:space="0" w:color="000000"/>
+                <w:top w:val="none" w:sz="0" w:space="0" w:color="000000"/>
+                <w:left w:val="none" w:sz="0" w:space="0" w:color="000000"/>
+                <w:right w:val="none" w:sz="0" w:space="0" w:color="000000"/>
+              </w:pBdr>
+              <w:spacing w:after="0" w:before="0" w:line="240"/>
+              <w:ind w:firstLine="0" w:left="100" w:right="100"/>
+            </w:pPr>
+            <w:r>
+              <w:rPr>
+                <w:rFonts w:ascii="Times New Roman"/>
+                <w:i w:val="false"/>
+                <w:b w:val="false"/>
+                <w:u w:val="none"/>
                 <w:sz w:val="22"/>
                 <w:szCs w:val="22"/>
                 <w:color w:val="000000"/>
               </w:rPr>
               <w:t xml:space="preserve">Weight, mean (95% CI)</w:t>
             </w:r>
-            <w:r xmlns:w="http://schemas.openxmlformats.org/wordprocessingml/2006/main" xmlns:wp="http://schemas.openxmlformats.org/drawingml/2006/wordprocessingDrawing" xmlns:r="http://schemas.openxmlformats.org/officeDocument/2006/relationships" xmlns:w14="http://schemas.microsoft.com/office/word/2010/wordml">
-              <w:rPr>
-                <w:rFonts w:ascii="Times New Roman" w:hAnsi="Times New Roman" w:eastAsia="Times New Roman" w:cs="Times New Roman"/>
+            <w:r>
+              <w:rPr>
+                <w:rFonts w:ascii="Times New Roman"/>
+                <w:i w:val="false"/>
+                <w:b w:val="false"/>
+                <w:u w:val="none"/>
                 <w:vertAlign w:val="superscript"/>
                 <w:sz w:val="22"/>
                 <w:szCs w:val="22"/>
@@ -1781,25 +2620,40 @@
         </w:tc>
         <w:tc>
           <w:tcPr>
-            <w:tcBorders/>
-            <w:shd w:val="clear" w:color="auto" w:fill="FFFFFF"/>
-            <w:tcMar>
-              <w:top w:w="0" w:type="dxa"/>
-              <w:bottom w:w="0" w:type="dxa"/>
-              <w:left w:w="0" w:type="dxa"/>
-              <w:right w:w="0" w:type="dxa"/>
-            </w:tcMar>
-            <w:vAlign w:val="center"/>
-          </w:tcPr>
-          <w:p>
-            <w:pPr>
-              <w:jc w:val="center"/>
-              <w:spacing w:after="0" w:before="0" w:line="240"/>
-              <w:ind w:firstLine="0" w:left="100" w:right="100"/>
-            </w:pPr>
-            <w:r xmlns:w="http://schemas.openxmlformats.org/wordprocessingml/2006/main" xmlns:wp="http://schemas.openxmlformats.org/drawingml/2006/wordprocessingDrawing" xmlns:r="http://schemas.openxmlformats.org/officeDocument/2006/relationships" xmlns:w14="http://schemas.microsoft.com/office/word/2010/wordml">
-              <w:rPr>
-                <w:rFonts w:ascii="Times New Roman" w:hAnsi="Times New Roman" w:eastAsia="Times New Roman" w:cs="Times New Roman"/>
+            <w:tcBorders>
+              <w:bottom w:val="none" w:sz="0" w:space="0" w:color="000000"/>
+              <w:top w:val="none" w:sz="0" w:space="0" w:color="000000"/>
+              <w:left w:val="none" w:sz="0" w:space="0" w:color="000000"/>
+              <w:right w:val="none" w:sz="0" w:space="0" w:color="000000"/>
+            </w:tcBorders>
+            <w:shd w:val="clear" w:color="auto" w:fill="FFFFFF"/>
+            <w:tcMar>
+              <w:top w:w="0" w:type="dxa"/>
+              <w:bottom w:w="0" w:type="dxa"/>
+              <w:left w:w="0" w:type="dxa"/>
+              <w:right w:w="0" w:type="dxa"/>
+            </w:tcMar>
+            <w:vAlign w:val="center"/>
+          </w:tcPr>
+          <w:p>
+            <w:pPr>
+              <w:jc w:val="center"/>
+              <w:keepNext/>
+              <w:pBdr>
+                <w:bottom w:val="none" w:sz="0" w:space="0" w:color="000000"/>
+                <w:top w:val="none" w:sz="0" w:space="0" w:color="000000"/>
+                <w:left w:val="none" w:sz="0" w:space="0" w:color="000000"/>
+                <w:right w:val="none" w:sz="0" w:space="0" w:color="000000"/>
+              </w:pBdr>
+              <w:spacing w:after="0" w:before="0" w:line="240"/>
+              <w:ind w:firstLine="0" w:left="100" w:right="100"/>
+            </w:pPr>
+            <w:r>
+              <w:rPr>
+                <w:rFonts w:ascii="Times New Roman"/>
+                <w:i w:val="false"/>
+                <w:b w:val="false"/>
+                <w:u w:val="none"/>
                 <w:sz w:val="22"/>
                 <w:szCs w:val="22"/>
                 <w:color w:val="000000"/>
@@ -1810,25 +2664,40 @@
         </w:tc>
         <w:tc>
           <w:tcPr>
-            <w:tcBorders/>
-            <w:shd w:val="clear" w:color="auto" w:fill="FFFFFF"/>
-            <w:tcMar>
-              <w:top w:w="0" w:type="dxa"/>
-              <w:bottom w:w="0" w:type="dxa"/>
-              <w:left w:w="0" w:type="dxa"/>
-              <w:right w:w="0" w:type="dxa"/>
-            </w:tcMar>
-            <w:vAlign w:val="center"/>
-          </w:tcPr>
-          <w:p>
-            <w:pPr>
-              <w:jc w:val="center"/>
-              <w:spacing w:after="0" w:before="0" w:line="240"/>
-              <w:ind w:firstLine="0" w:left="100" w:right="100"/>
-            </w:pPr>
-            <w:r xmlns:w="http://schemas.openxmlformats.org/wordprocessingml/2006/main" xmlns:wp="http://schemas.openxmlformats.org/drawingml/2006/wordprocessingDrawing" xmlns:r="http://schemas.openxmlformats.org/officeDocument/2006/relationships" xmlns:w14="http://schemas.microsoft.com/office/word/2010/wordml">
-              <w:rPr>
-                <w:rFonts w:ascii="Times New Roman" w:hAnsi="Times New Roman" w:eastAsia="Times New Roman" w:cs="Times New Roman"/>
+            <w:tcBorders>
+              <w:bottom w:val="none" w:sz="0" w:space="0" w:color="000000"/>
+              <w:top w:val="none" w:sz="0" w:space="0" w:color="000000"/>
+              <w:left w:val="none" w:sz="0" w:space="0" w:color="000000"/>
+              <w:right w:val="none" w:sz="0" w:space="0" w:color="000000"/>
+            </w:tcBorders>
+            <w:shd w:val="clear" w:color="auto" w:fill="FFFFFF"/>
+            <w:tcMar>
+              <w:top w:w="0" w:type="dxa"/>
+              <w:bottom w:w="0" w:type="dxa"/>
+              <w:left w:w="0" w:type="dxa"/>
+              <w:right w:w="0" w:type="dxa"/>
+            </w:tcMar>
+            <w:vAlign w:val="center"/>
+          </w:tcPr>
+          <w:p>
+            <w:pPr>
+              <w:jc w:val="center"/>
+              <w:keepNext/>
+              <w:pBdr>
+                <w:bottom w:val="none" w:sz="0" w:space="0" w:color="000000"/>
+                <w:top w:val="none" w:sz="0" w:space="0" w:color="000000"/>
+                <w:left w:val="none" w:sz="0" w:space="0" w:color="000000"/>
+                <w:right w:val="none" w:sz="0" w:space="0" w:color="000000"/>
+              </w:pBdr>
+              <w:spacing w:after="0" w:before="0" w:line="240"/>
+              <w:ind w:firstLine="0" w:left="100" w:right="100"/>
+            </w:pPr>
+            <w:r>
+              <w:rPr>
+                <w:rFonts w:ascii="Times New Roman"/>
+                <w:i w:val="false"/>
+                <w:b w:val="false"/>
+                <w:u w:val="none"/>
                 <w:sz w:val="22"/>
                 <w:szCs w:val="22"/>
                 <w:color w:val="000000"/>
@@ -1843,9 +2712,15 @@
           <w:cantSplit/>
           <w:trHeight w:val="360" w:hRule="auto"/>
         </w:trPr>
-        <w:tc>
-          <w:tcPr>
-            <w:tcBorders/>
+        body18
+        <w:tc>
+          <w:tcPr>
+            <w:tcBorders>
+              <w:bottom w:val="none" w:sz="0" w:space="0" w:color="000000"/>
+              <w:top w:val="none" w:sz="0" w:space="0" w:color="000000"/>
+              <w:left w:val="none" w:sz="0" w:space="0" w:color="000000"/>
+              <w:right w:val="none" w:sz="0" w:space="0" w:color="000000"/>
+            </w:tcBorders>
             <w:shd w:val="clear" w:color="auto" w:fill="FFFFFF"/>
             <w:tcMar>
               <w:top w:w="0" w:type="dxa"/>
@@ -1858,12 +2733,22 @@
           <w:p>
             <w:pPr>
               <w:jc w:val="left"/>
-              <w:spacing w:after="0" w:before="0" w:line="240"/>
-              <w:ind w:firstLine="0" w:left="100" w:right="100"/>
-            </w:pPr>
-            <w:r xmlns:w="http://schemas.openxmlformats.org/wordprocessingml/2006/main" xmlns:wp="http://schemas.openxmlformats.org/drawingml/2006/wordprocessingDrawing" xmlns:r="http://schemas.openxmlformats.org/officeDocument/2006/relationships" xmlns:w14="http://schemas.microsoft.com/office/word/2010/wordml">
-              <w:rPr>
-                <w:rFonts w:ascii="Times New Roman" w:hAnsi="Times New Roman" w:eastAsia="Times New Roman" w:cs="Times New Roman"/>
+              <w:keepNext/>
+              <w:pBdr>
+                <w:bottom w:val="none" w:sz="0" w:space="0" w:color="000000"/>
+                <w:top w:val="none" w:sz="0" w:space="0" w:color="000000"/>
+                <w:left w:val="none" w:sz="0" w:space="0" w:color="000000"/>
+                <w:right w:val="none" w:sz="0" w:space="0" w:color="000000"/>
+              </w:pBdr>
+              <w:spacing w:after="0" w:before="0" w:line="240"/>
+              <w:ind w:firstLine="0" w:left="100" w:right="100"/>
+            </w:pPr>
+            <w:r>
+              <w:rPr>
+                <w:rFonts w:ascii="Times New Roman"/>
+                <w:i w:val="false"/>
+                <w:b w:val="false"/>
+                <w:u w:val="none"/>
                 <w:sz w:val="22"/>
                 <w:szCs w:val="22"/>
                 <w:color w:val="000000"/>
@@ -1874,25 +2759,40 @@
         </w:tc>
         <w:tc>
           <w:tcPr>
-            <w:tcBorders/>
-            <w:shd w:val="clear" w:color="auto" w:fill="FFFFFF"/>
-            <w:tcMar>
-              <w:top w:w="0" w:type="dxa"/>
-              <w:bottom w:w="0" w:type="dxa"/>
-              <w:left w:w="0" w:type="dxa"/>
-              <w:right w:w="0" w:type="dxa"/>
-            </w:tcMar>
-            <w:vAlign w:val="center"/>
-          </w:tcPr>
-          <w:p>
-            <w:pPr>
-              <w:jc w:val="center"/>
-              <w:spacing w:after="0" w:before="0" w:line="240"/>
-              <w:ind w:firstLine="0" w:left="100" w:right="100"/>
-            </w:pPr>
-            <w:r xmlns:w="http://schemas.openxmlformats.org/wordprocessingml/2006/main" xmlns:wp="http://schemas.openxmlformats.org/drawingml/2006/wordprocessingDrawing" xmlns:r="http://schemas.openxmlformats.org/officeDocument/2006/relationships" xmlns:w14="http://schemas.microsoft.com/office/word/2010/wordml">
-              <w:rPr>
-                <w:rFonts w:ascii="Times New Roman" w:hAnsi="Times New Roman" w:eastAsia="Times New Roman" w:cs="Times New Roman"/>
+            <w:tcBorders>
+              <w:bottom w:val="none" w:sz="0" w:space="0" w:color="000000"/>
+              <w:top w:val="none" w:sz="0" w:space="0" w:color="000000"/>
+              <w:left w:val="none" w:sz="0" w:space="0" w:color="000000"/>
+              <w:right w:val="none" w:sz="0" w:space="0" w:color="000000"/>
+            </w:tcBorders>
+            <w:shd w:val="clear" w:color="auto" w:fill="FFFFFF"/>
+            <w:tcMar>
+              <w:top w:w="0" w:type="dxa"/>
+              <w:bottom w:w="0" w:type="dxa"/>
+              <w:left w:w="0" w:type="dxa"/>
+              <w:right w:w="0" w:type="dxa"/>
+            </w:tcMar>
+            <w:vAlign w:val="center"/>
+          </w:tcPr>
+          <w:p>
+            <w:pPr>
+              <w:jc w:val="center"/>
+              <w:keepNext/>
+              <w:pBdr>
+                <w:bottom w:val="none" w:sz="0" w:space="0" w:color="000000"/>
+                <w:top w:val="none" w:sz="0" w:space="0" w:color="000000"/>
+                <w:left w:val="none" w:sz="0" w:space="0" w:color="000000"/>
+                <w:right w:val="none" w:sz="0" w:space="0" w:color="000000"/>
+              </w:pBdr>
+              <w:spacing w:after="0" w:before="0" w:line="240"/>
+              <w:ind w:firstLine="0" w:left="100" w:right="100"/>
+            </w:pPr>
+            <w:r>
+              <w:rPr>
+                <w:rFonts w:ascii="Times New Roman"/>
+                <w:i w:val="false"/>
+                <w:b w:val="false"/>
+                <w:u w:val="none"/>
                 <w:sz w:val="22"/>
                 <w:szCs w:val="22"/>
                 <w:color w:val="000000"/>
@@ -1903,25 +2803,40 @@
         </w:tc>
         <w:tc>
           <w:tcPr>
-            <w:tcBorders/>
-            <w:shd w:val="clear" w:color="auto" w:fill="FFFFFF"/>
-            <w:tcMar>
-              <w:top w:w="0" w:type="dxa"/>
-              <w:bottom w:w="0" w:type="dxa"/>
-              <w:left w:w="0" w:type="dxa"/>
-              <w:right w:w="0" w:type="dxa"/>
-            </w:tcMar>
-            <w:vAlign w:val="center"/>
-          </w:tcPr>
-          <w:p>
-            <w:pPr>
-              <w:jc w:val="center"/>
-              <w:spacing w:after="0" w:before="0" w:line="240"/>
-              <w:ind w:firstLine="0" w:left="100" w:right="100"/>
-            </w:pPr>
-            <w:r xmlns:w="http://schemas.openxmlformats.org/wordprocessingml/2006/main" xmlns:wp="http://schemas.openxmlformats.org/drawingml/2006/wordprocessingDrawing" xmlns:r="http://schemas.openxmlformats.org/officeDocument/2006/relationships" xmlns:w14="http://schemas.microsoft.com/office/word/2010/wordml">
-              <w:rPr>
-                <w:rFonts w:ascii="Times New Roman" w:hAnsi="Times New Roman" w:eastAsia="Times New Roman" w:cs="Times New Roman"/>
+            <w:tcBorders>
+              <w:bottom w:val="none" w:sz="0" w:space="0" w:color="000000"/>
+              <w:top w:val="none" w:sz="0" w:space="0" w:color="000000"/>
+              <w:left w:val="none" w:sz="0" w:space="0" w:color="000000"/>
+              <w:right w:val="none" w:sz="0" w:space="0" w:color="000000"/>
+            </w:tcBorders>
+            <w:shd w:val="clear" w:color="auto" w:fill="FFFFFF"/>
+            <w:tcMar>
+              <w:top w:w="0" w:type="dxa"/>
+              <w:bottom w:w="0" w:type="dxa"/>
+              <w:left w:w="0" w:type="dxa"/>
+              <w:right w:w="0" w:type="dxa"/>
+            </w:tcMar>
+            <w:vAlign w:val="center"/>
+          </w:tcPr>
+          <w:p>
+            <w:pPr>
+              <w:jc w:val="center"/>
+              <w:keepNext/>
+              <w:pBdr>
+                <w:bottom w:val="none" w:sz="0" w:space="0" w:color="000000"/>
+                <w:top w:val="none" w:sz="0" w:space="0" w:color="000000"/>
+                <w:left w:val="none" w:sz="0" w:space="0" w:color="000000"/>
+                <w:right w:val="none" w:sz="0" w:space="0" w:color="000000"/>
+              </w:pBdr>
+              <w:spacing w:after="0" w:before="0" w:line="240"/>
+              <w:ind w:firstLine="0" w:left="100" w:right="100"/>
+            </w:pPr>
+            <w:r>
+              <w:rPr>
+                <w:rFonts w:ascii="Times New Roman"/>
+                <w:i w:val="false"/>
+                <w:b w:val="false"/>
+                <w:u w:val="none"/>
                 <w:sz w:val="22"/>
                 <w:szCs w:val="22"/>
                 <w:color w:val="000000"/>
@@ -1936,9 +2851,15 @@
           <w:cantSplit/>
           <w:trHeight w:val="360" w:hRule="auto"/>
         </w:trPr>
-        <w:tc>
-          <w:tcPr>
-            <w:tcBorders/>
+        body19
+        <w:tc>
+          <w:tcPr>
+            <w:tcBorders>
+              <w:bottom w:val="none" w:sz="0" w:space="0" w:color="000000"/>
+              <w:top w:val="none" w:sz="0" w:space="0" w:color="000000"/>
+              <w:left w:val="none" w:sz="0" w:space="0" w:color="000000"/>
+              <w:right w:val="none" w:sz="0" w:space="0" w:color="000000"/>
+            </w:tcBorders>
             <w:shd w:val="clear" w:color="auto" w:fill="FFFFFF"/>
             <w:tcMar>
               <w:top w:w="0" w:type="dxa"/>
@@ -1951,12 +2872,22 @@
           <w:p>
             <w:pPr>
               <w:jc w:val="left"/>
-              <w:spacing w:after="0" w:before="0" w:line="240"/>
-              <w:ind w:firstLine="0" w:left="100" w:right="100"/>
-            </w:pPr>
-            <w:r xmlns:w="http://schemas.openxmlformats.org/wordprocessingml/2006/main" xmlns:wp="http://schemas.openxmlformats.org/drawingml/2006/wordprocessingDrawing" xmlns:r="http://schemas.openxmlformats.org/officeDocument/2006/relationships" xmlns:w14="http://schemas.microsoft.com/office/word/2010/wordml">
-              <w:rPr>
-                <w:rFonts w:ascii="Times New Roman" w:hAnsi="Times New Roman" w:eastAsia="Times New Roman" w:cs="Times New Roman"/>
+              <w:keepNext/>
+              <w:pBdr>
+                <w:bottom w:val="none" w:sz="0" w:space="0" w:color="000000"/>
+                <w:top w:val="none" w:sz="0" w:space="0" w:color="000000"/>
+                <w:left w:val="none" w:sz="0" w:space="0" w:color="000000"/>
+                <w:right w:val="none" w:sz="0" w:space="0" w:color="000000"/>
+              </w:pBdr>
+              <w:spacing w:after="0" w:before="0" w:line="240"/>
+              <w:ind w:firstLine="0" w:left="100" w:right="100"/>
+            </w:pPr>
+            <w:r>
+              <w:rPr>
+                <w:rFonts w:ascii="Times New Roman"/>
+                <w:i w:val="false"/>
+                <w:b w:val="false"/>
+                <w:u w:val="none"/>
                 <w:sz w:val="22"/>
                 <w:szCs w:val="22"/>
                 <w:color w:val="000000"/>
@@ -1967,25 +2898,40 @@
         </w:tc>
         <w:tc>
           <w:tcPr>
-            <w:tcBorders/>
-            <w:shd w:val="clear" w:color="auto" w:fill="FFFFFF"/>
-            <w:tcMar>
-              <w:top w:w="0" w:type="dxa"/>
-              <w:bottom w:w="0" w:type="dxa"/>
-              <w:left w:w="0" w:type="dxa"/>
-              <w:right w:w="0" w:type="dxa"/>
-            </w:tcMar>
-            <w:vAlign w:val="center"/>
-          </w:tcPr>
-          <w:p>
-            <w:pPr>
-              <w:jc w:val="center"/>
-              <w:spacing w:after="0" w:before="0" w:line="240"/>
-              <w:ind w:firstLine="0" w:left="100" w:right="100"/>
-            </w:pPr>
-            <w:r xmlns:w="http://schemas.openxmlformats.org/wordprocessingml/2006/main" xmlns:wp="http://schemas.openxmlformats.org/drawingml/2006/wordprocessingDrawing" xmlns:r="http://schemas.openxmlformats.org/officeDocument/2006/relationships" xmlns:w14="http://schemas.microsoft.com/office/word/2010/wordml">
-              <w:rPr>
-                <w:rFonts w:ascii="Times New Roman" w:hAnsi="Times New Roman" w:eastAsia="Times New Roman" w:cs="Times New Roman"/>
+            <w:tcBorders>
+              <w:bottom w:val="none" w:sz="0" w:space="0" w:color="000000"/>
+              <w:top w:val="none" w:sz="0" w:space="0" w:color="000000"/>
+              <w:left w:val="none" w:sz="0" w:space="0" w:color="000000"/>
+              <w:right w:val="none" w:sz="0" w:space="0" w:color="000000"/>
+            </w:tcBorders>
+            <w:shd w:val="clear" w:color="auto" w:fill="FFFFFF"/>
+            <w:tcMar>
+              <w:top w:w="0" w:type="dxa"/>
+              <w:bottom w:w="0" w:type="dxa"/>
+              <w:left w:w="0" w:type="dxa"/>
+              <w:right w:w="0" w:type="dxa"/>
+            </w:tcMar>
+            <w:vAlign w:val="center"/>
+          </w:tcPr>
+          <w:p>
+            <w:pPr>
+              <w:jc w:val="center"/>
+              <w:keepNext/>
+              <w:pBdr>
+                <w:bottom w:val="none" w:sz="0" w:space="0" w:color="000000"/>
+                <w:top w:val="none" w:sz="0" w:space="0" w:color="000000"/>
+                <w:left w:val="none" w:sz="0" w:space="0" w:color="000000"/>
+                <w:right w:val="none" w:sz="0" w:space="0" w:color="000000"/>
+              </w:pBdr>
+              <w:spacing w:after="0" w:before="0" w:line="240"/>
+              <w:ind w:firstLine="0" w:left="100" w:right="100"/>
+            </w:pPr>
+            <w:r>
+              <w:rPr>
+                <w:rFonts w:ascii="Times New Roman"/>
+                <w:i w:val="false"/>
+                <w:b w:val="false"/>
+                <w:u w:val="none"/>
                 <w:sz w:val="22"/>
                 <w:szCs w:val="22"/>
                 <w:color w:val="000000"/>
@@ -1996,25 +2942,40 @@
         </w:tc>
         <w:tc>
           <w:tcPr>
-            <w:tcBorders/>
-            <w:shd w:val="clear" w:color="auto" w:fill="FFFFFF"/>
-            <w:tcMar>
-              <w:top w:w="0" w:type="dxa"/>
-              <w:bottom w:w="0" w:type="dxa"/>
-              <w:left w:w="0" w:type="dxa"/>
-              <w:right w:w="0" w:type="dxa"/>
-            </w:tcMar>
-            <w:vAlign w:val="center"/>
-          </w:tcPr>
-          <w:p>
-            <w:pPr>
-              <w:jc w:val="center"/>
-              <w:spacing w:after="0" w:before="0" w:line="240"/>
-              <w:ind w:firstLine="0" w:left="100" w:right="100"/>
-            </w:pPr>
-            <w:r xmlns:w="http://schemas.openxmlformats.org/wordprocessingml/2006/main" xmlns:wp="http://schemas.openxmlformats.org/drawingml/2006/wordprocessingDrawing" xmlns:r="http://schemas.openxmlformats.org/officeDocument/2006/relationships" xmlns:w14="http://schemas.microsoft.com/office/word/2010/wordml">
-              <w:rPr>
-                <w:rFonts w:ascii="Times New Roman" w:hAnsi="Times New Roman" w:eastAsia="Times New Roman" w:cs="Times New Roman"/>
+            <w:tcBorders>
+              <w:bottom w:val="none" w:sz="0" w:space="0" w:color="000000"/>
+              <w:top w:val="none" w:sz="0" w:space="0" w:color="000000"/>
+              <w:left w:val="none" w:sz="0" w:space="0" w:color="000000"/>
+              <w:right w:val="none" w:sz="0" w:space="0" w:color="000000"/>
+            </w:tcBorders>
+            <w:shd w:val="clear" w:color="auto" w:fill="FFFFFF"/>
+            <w:tcMar>
+              <w:top w:w="0" w:type="dxa"/>
+              <w:bottom w:w="0" w:type="dxa"/>
+              <w:left w:w="0" w:type="dxa"/>
+              <w:right w:w="0" w:type="dxa"/>
+            </w:tcMar>
+            <w:vAlign w:val="center"/>
+          </w:tcPr>
+          <w:p>
+            <w:pPr>
+              <w:jc w:val="center"/>
+              <w:keepNext/>
+              <w:pBdr>
+                <w:bottom w:val="none" w:sz="0" w:space="0" w:color="000000"/>
+                <w:top w:val="none" w:sz="0" w:space="0" w:color="000000"/>
+                <w:left w:val="none" w:sz="0" w:space="0" w:color="000000"/>
+                <w:right w:val="none" w:sz="0" w:space="0" w:color="000000"/>
+              </w:pBdr>
+              <w:spacing w:after="0" w:before="0" w:line="240"/>
+              <w:ind w:firstLine="0" w:left="100" w:right="100"/>
+            </w:pPr>
+            <w:r>
+              <w:rPr>
+                <w:rFonts w:ascii="Times New Roman"/>
+                <w:i w:val="false"/>
+                <w:b w:val="false"/>
+                <w:u w:val="none"/>
                 <w:sz w:val="22"/>
                 <w:szCs w:val="22"/>
                 <w:color w:val="000000"/>
@@ -2029,9 +2990,15 @@
           <w:cantSplit/>
           <w:trHeight w:val="360" w:hRule="auto"/>
         </w:trPr>
-        <w:tc>
-          <w:tcPr>
-            <w:tcBorders/>
+        body20
+        <w:tc>
+          <w:tcPr>
+            <w:tcBorders>
+              <w:bottom w:val="none" w:sz="0" w:space="0" w:color="000000"/>
+              <w:top w:val="none" w:sz="0" w:space="0" w:color="000000"/>
+              <w:left w:val="none" w:sz="0" w:space="0" w:color="000000"/>
+              <w:right w:val="none" w:sz="0" w:space="0" w:color="000000"/>
+            </w:tcBorders>
             <w:shd w:val="clear" w:color="auto" w:fill="FFFFFF"/>
             <w:tcMar>
               <w:top w:w="0" w:type="dxa"/>
@@ -2044,12 +3011,22 @@
           <w:p>
             <w:pPr>
               <w:jc w:val="left"/>
-              <w:spacing w:after="0" w:before="0" w:line="240"/>
-              <w:ind w:firstLine="0" w:left="100" w:right="100"/>
-            </w:pPr>
-            <w:r xmlns:w="http://schemas.openxmlformats.org/wordprocessingml/2006/main" xmlns:wp="http://schemas.openxmlformats.org/drawingml/2006/wordprocessingDrawing" xmlns:r="http://schemas.openxmlformats.org/officeDocument/2006/relationships" xmlns:w14="http://schemas.microsoft.com/office/word/2010/wordml">
-              <w:rPr>
-                <w:rFonts w:ascii="Times New Roman" w:hAnsi="Times New Roman" w:eastAsia="Times New Roman" w:cs="Times New Roman"/>
+              <w:keepNext/>
+              <w:pBdr>
+                <w:bottom w:val="none" w:sz="0" w:space="0" w:color="000000"/>
+                <w:top w:val="none" w:sz="0" w:space="0" w:color="000000"/>
+                <w:left w:val="none" w:sz="0" w:space="0" w:color="000000"/>
+                <w:right w:val="none" w:sz="0" w:space="0" w:color="000000"/>
+              </w:pBdr>
+              <w:spacing w:after="0" w:before="0" w:line="240"/>
+              <w:ind w:firstLine="0" w:left="100" w:right="100"/>
+            </w:pPr>
+            <w:r>
+              <w:rPr>
+                <w:rFonts w:ascii="Times New Roman"/>
+                <w:i w:val="false"/>
+                <w:b w:val="false"/>
+                <w:u w:val="none"/>
                 <w:sz w:val="22"/>
                 <w:szCs w:val="22"/>
                 <w:color w:val="000000"/>
@@ -2060,25 +3037,40 @@
         </w:tc>
         <w:tc>
           <w:tcPr>
-            <w:tcBorders/>
-            <w:shd w:val="clear" w:color="auto" w:fill="FFFFFF"/>
-            <w:tcMar>
-              <w:top w:w="0" w:type="dxa"/>
-              <w:bottom w:w="0" w:type="dxa"/>
-              <w:left w:w="0" w:type="dxa"/>
-              <w:right w:w="0" w:type="dxa"/>
-            </w:tcMar>
-            <w:vAlign w:val="center"/>
-          </w:tcPr>
-          <w:p>
-            <w:pPr>
-              <w:jc w:val="center"/>
-              <w:spacing w:after="0" w:before="0" w:line="240"/>
-              <w:ind w:firstLine="0" w:left="100" w:right="100"/>
-            </w:pPr>
-            <w:r xmlns:w="http://schemas.openxmlformats.org/wordprocessingml/2006/main" xmlns:wp="http://schemas.openxmlformats.org/drawingml/2006/wordprocessingDrawing" xmlns:r="http://schemas.openxmlformats.org/officeDocument/2006/relationships" xmlns:w14="http://schemas.microsoft.com/office/word/2010/wordml">
-              <w:rPr>
-                <w:rFonts w:ascii="Times New Roman" w:hAnsi="Times New Roman" w:eastAsia="Times New Roman" w:cs="Times New Roman"/>
+            <w:tcBorders>
+              <w:bottom w:val="none" w:sz="0" w:space="0" w:color="000000"/>
+              <w:top w:val="none" w:sz="0" w:space="0" w:color="000000"/>
+              <w:left w:val="none" w:sz="0" w:space="0" w:color="000000"/>
+              <w:right w:val="none" w:sz="0" w:space="0" w:color="000000"/>
+            </w:tcBorders>
+            <w:shd w:val="clear" w:color="auto" w:fill="FFFFFF"/>
+            <w:tcMar>
+              <w:top w:w="0" w:type="dxa"/>
+              <w:bottom w:w="0" w:type="dxa"/>
+              <w:left w:w="0" w:type="dxa"/>
+              <w:right w:w="0" w:type="dxa"/>
+            </w:tcMar>
+            <w:vAlign w:val="center"/>
+          </w:tcPr>
+          <w:p>
+            <w:pPr>
+              <w:jc w:val="center"/>
+              <w:keepNext/>
+              <w:pBdr>
+                <w:bottom w:val="none" w:sz="0" w:space="0" w:color="000000"/>
+                <w:top w:val="none" w:sz="0" w:space="0" w:color="000000"/>
+                <w:left w:val="none" w:sz="0" w:space="0" w:color="000000"/>
+                <w:right w:val="none" w:sz="0" w:space="0" w:color="000000"/>
+              </w:pBdr>
+              <w:spacing w:after="0" w:before="0" w:line="240"/>
+              <w:ind w:firstLine="0" w:left="100" w:right="100"/>
+            </w:pPr>
+            <w:r>
+              <w:rPr>
+                <w:rFonts w:ascii="Times New Roman"/>
+                <w:i w:val="false"/>
+                <w:b w:val="false"/>
+                <w:u w:val="none"/>
                 <w:sz w:val="22"/>
                 <w:szCs w:val="22"/>
                 <w:color w:val="000000"/>
@@ -2089,25 +3081,40 @@
         </w:tc>
         <w:tc>
           <w:tcPr>
-            <w:tcBorders/>
-            <w:shd w:val="clear" w:color="auto" w:fill="FFFFFF"/>
-            <w:tcMar>
-              <w:top w:w="0" w:type="dxa"/>
-              <w:bottom w:w="0" w:type="dxa"/>
-              <w:left w:w="0" w:type="dxa"/>
-              <w:right w:w="0" w:type="dxa"/>
-            </w:tcMar>
-            <w:vAlign w:val="center"/>
-          </w:tcPr>
-          <w:p>
-            <w:pPr>
-              <w:jc w:val="center"/>
-              <w:spacing w:after="0" w:before="0" w:line="240"/>
-              <w:ind w:firstLine="0" w:left="100" w:right="100"/>
-            </w:pPr>
-            <w:r xmlns:w="http://schemas.openxmlformats.org/wordprocessingml/2006/main" xmlns:wp="http://schemas.openxmlformats.org/drawingml/2006/wordprocessingDrawing" xmlns:r="http://schemas.openxmlformats.org/officeDocument/2006/relationships" xmlns:w14="http://schemas.microsoft.com/office/word/2010/wordml">
-              <w:rPr>
-                <w:rFonts w:ascii="Times New Roman" w:hAnsi="Times New Roman" w:eastAsia="Times New Roman" w:cs="Times New Roman"/>
+            <w:tcBorders>
+              <w:bottom w:val="none" w:sz="0" w:space="0" w:color="000000"/>
+              <w:top w:val="none" w:sz="0" w:space="0" w:color="000000"/>
+              <w:left w:val="none" w:sz="0" w:space="0" w:color="000000"/>
+              <w:right w:val="none" w:sz="0" w:space="0" w:color="000000"/>
+            </w:tcBorders>
+            <w:shd w:val="clear" w:color="auto" w:fill="FFFFFF"/>
+            <w:tcMar>
+              <w:top w:w="0" w:type="dxa"/>
+              <w:bottom w:w="0" w:type="dxa"/>
+              <w:left w:w="0" w:type="dxa"/>
+              <w:right w:w="0" w:type="dxa"/>
+            </w:tcMar>
+            <w:vAlign w:val="center"/>
+          </w:tcPr>
+          <w:p>
+            <w:pPr>
+              <w:jc w:val="center"/>
+              <w:keepNext/>
+              <w:pBdr>
+                <w:bottom w:val="none" w:sz="0" w:space="0" w:color="000000"/>
+                <w:top w:val="none" w:sz="0" w:space="0" w:color="000000"/>
+                <w:left w:val="none" w:sz="0" w:space="0" w:color="000000"/>
+                <w:right w:val="none" w:sz="0" w:space="0" w:color="000000"/>
+              </w:pBdr>
+              <w:spacing w:after="0" w:before="0" w:line="240"/>
+              <w:ind w:firstLine="0" w:left="100" w:right="100"/>
+            </w:pPr>
+            <w:r>
+              <w:rPr>
+                <w:rFonts w:ascii="Times New Roman"/>
+                <w:i w:val="false"/>
+                <w:b w:val="false"/>
+                <w:u w:val="none"/>
                 <w:sz w:val="22"/>
                 <w:szCs w:val="22"/>
                 <w:color w:val="000000"/>
@@ -2122,9 +3129,15 @@
           <w:cantSplit/>
           <w:trHeight w:val="360" w:hRule="auto"/>
         </w:trPr>
-        <w:tc>
-          <w:tcPr>
-            <w:tcBorders/>
+        body21
+        <w:tc>
+          <w:tcPr>
+            <w:tcBorders>
+              <w:bottom w:val="none" w:sz="0" w:space="0" w:color="000000"/>
+              <w:top w:val="none" w:sz="0" w:space="0" w:color="000000"/>
+              <w:left w:val="none" w:sz="0" w:space="0" w:color="000000"/>
+              <w:right w:val="none" w:sz="0" w:space="0" w:color="000000"/>
+            </w:tcBorders>
             <w:shd w:val="clear" w:color="auto" w:fill="FFFFFF"/>
             <w:tcMar>
               <w:top w:w="0" w:type="dxa"/>
@@ -2137,12 +3150,22 @@
           <w:p>
             <w:pPr>
               <w:jc w:val="left"/>
-              <w:spacing w:after="0" w:before="0" w:line="240"/>
-              <w:ind w:firstLine="0" w:left="100" w:right="100"/>
-            </w:pPr>
-            <w:r xmlns:w="http://schemas.openxmlformats.org/wordprocessingml/2006/main" xmlns:wp="http://schemas.openxmlformats.org/drawingml/2006/wordprocessingDrawing" xmlns:r="http://schemas.openxmlformats.org/officeDocument/2006/relationships" xmlns:w14="http://schemas.microsoft.com/office/word/2010/wordml">
-              <w:rPr>
-                <w:rFonts w:ascii="Times New Roman" w:hAnsi="Times New Roman" w:eastAsia="Times New Roman" w:cs="Times New Roman"/>
+              <w:keepNext/>
+              <w:pBdr>
+                <w:bottom w:val="none" w:sz="0" w:space="0" w:color="000000"/>
+                <w:top w:val="none" w:sz="0" w:space="0" w:color="000000"/>
+                <w:left w:val="none" w:sz="0" w:space="0" w:color="000000"/>
+                <w:right w:val="none" w:sz="0" w:space="0" w:color="000000"/>
+              </w:pBdr>
+              <w:spacing w:after="0" w:before="0" w:line="240"/>
+              <w:ind w:firstLine="0" w:left="100" w:right="100"/>
+            </w:pPr>
+            <w:r>
+              <w:rPr>
+                <w:rFonts w:ascii="Times New Roman"/>
+                <w:i w:val="false"/>
+                <w:b w:val="false"/>
+                <w:u w:val="none"/>
                 <w:sz w:val="22"/>
                 <w:szCs w:val="22"/>
                 <w:color w:val="000000"/>
@@ -2153,25 +3176,40 @@
         </w:tc>
         <w:tc>
           <w:tcPr>
-            <w:tcBorders/>
-            <w:shd w:val="clear" w:color="auto" w:fill="FFFFFF"/>
-            <w:tcMar>
-              <w:top w:w="0" w:type="dxa"/>
-              <w:bottom w:w="0" w:type="dxa"/>
-              <w:left w:w="0" w:type="dxa"/>
-              <w:right w:w="0" w:type="dxa"/>
-            </w:tcMar>
-            <w:vAlign w:val="center"/>
-          </w:tcPr>
-          <w:p>
-            <w:pPr>
-              <w:jc w:val="center"/>
-              <w:spacing w:after="0" w:before="0" w:line="240"/>
-              <w:ind w:firstLine="0" w:left="100" w:right="100"/>
-            </w:pPr>
-            <w:r xmlns:w="http://schemas.openxmlformats.org/wordprocessingml/2006/main" xmlns:wp="http://schemas.openxmlformats.org/drawingml/2006/wordprocessingDrawing" xmlns:r="http://schemas.openxmlformats.org/officeDocument/2006/relationships" xmlns:w14="http://schemas.microsoft.com/office/word/2010/wordml">
-              <w:rPr>
-                <w:rFonts w:ascii="Times New Roman" w:hAnsi="Times New Roman" w:eastAsia="Times New Roman" w:cs="Times New Roman"/>
+            <w:tcBorders>
+              <w:bottom w:val="none" w:sz="0" w:space="0" w:color="000000"/>
+              <w:top w:val="none" w:sz="0" w:space="0" w:color="000000"/>
+              <w:left w:val="none" w:sz="0" w:space="0" w:color="000000"/>
+              <w:right w:val="none" w:sz="0" w:space="0" w:color="000000"/>
+            </w:tcBorders>
+            <w:shd w:val="clear" w:color="auto" w:fill="FFFFFF"/>
+            <w:tcMar>
+              <w:top w:w="0" w:type="dxa"/>
+              <w:bottom w:w="0" w:type="dxa"/>
+              <w:left w:w="0" w:type="dxa"/>
+              <w:right w:w="0" w:type="dxa"/>
+            </w:tcMar>
+            <w:vAlign w:val="center"/>
+          </w:tcPr>
+          <w:p>
+            <w:pPr>
+              <w:jc w:val="center"/>
+              <w:keepNext/>
+              <w:pBdr>
+                <w:bottom w:val="none" w:sz="0" w:space="0" w:color="000000"/>
+                <w:top w:val="none" w:sz="0" w:space="0" w:color="000000"/>
+                <w:left w:val="none" w:sz="0" w:space="0" w:color="000000"/>
+                <w:right w:val="none" w:sz="0" w:space="0" w:color="000000"/>
+              </w:pBdr>
+              <w:spacing w:after="0" w:before="0" w:line="240"/>
+              <w:ind w:firstLine="0" w:left="100" w:right="100"/>
+            </w:pPr>
+            <w:r>
+              <w:rPr>
+                <w:rFonts w:ascii="Times New Roman"/>
+                <w:i w:val="false"/>
+                <w:b w:val="false"/>
+                <w:u w:val="none"/>
                 <w:sz w:val="22"/>
                 <w:szCs w:val="22"/>
                 <w:color w:val="000000"/>
@@ -2182,25 +3220,40 @@
         </w:tc>
         <w:tc>
           <w:tcPr>
-            <w:tcBorders/>
-            <w:shd w:val="clear" w:color="auto" w:fill="FFFFFF"/>
-            <w:tcMar>
-              <w:top w:w="0" w:type="dxa"/>
-              <w:bottom w:w="0" w:type="dxa"/>
-              <w:left w:w="0" w:type="dxa"/>
-              <w:right w:w="0" w:type="dxa"/>
-            </w:tcMar>
-            <w:vAlign w:val="center"/>
-          </w:tcPr>
-          <w:p>
-            <w:pPr>
-              <w:jc w:val="center"/>
-              <w:spacing w:after="0" w:before="0" w:line="240"/>
-              <w:ind w:firstLine="0" w:left="100" w:right="100"/>
-            </w:pPr>
-            <w:r xmlns:w="http://schemas.openxmlformats.org/wordprocessingml/2006/main" xmlns:wp="http://schemas.openxmlformats.org/drawingml/2006/wordprocessingDrawing" xmlns:r="http://schemas.openxmlformats.org/officeDocument/2006/relationships" xmlns:w14="http://schemas.microsoft.com/office/word/2010/wordml">
-              <w:rPr>
-                <w:rFonts w:ascii="Times New Roman" w:hAnsi="Times New Roman" w:eastAsia="Times New Roman" w:cs="Times New Roman"/>
+            <w:tcBorders>
+              <w:bottom w:val="none" w:sz="0" w:space="0" w:color="000000"/>
+              <w:top w:val="none" w:sz="0" w:space="0" w:color="000000"/>
+              <w:left w:val="none" w:sz="0" w:space="0" w:color="000000"/>
+              <w:right w:val="none" w:sz="0" w:space="0" w:color="000000"/>
+            </w:tcBorders>
+            <w:shd w:val="clear" w:color="auto" w:fill="FFFFFF"/>
+            <w:tcMar>
+              <w:top w:w="0" w:type="dxa"/>
+              <w:bottom w:w="0" w:type="dxa"/>
+              <w:left w:w="0" w:type="dxa"/>
+              <w:right w:w="0" w:type="dxa"/>
+            </w:tcMar>
+            <w:vAlign w:val="center"/>
+          </w:tcPr>
+          <w:p>
+            <w:pPr>
+              <w:jc w:val="center"/>
+              <w:keepNext/>
+              <w:pBdr>
+                <w:bottom w:val="none" w:sz="0" w:space="0" w:color="000000"/>
+                <w:top w:val="none" w:sz="0" w:space="0" w:color="000000"/>
+                <w:left w:val="none" w:sz="0" w:space="0" w:color="000000"/>
+                <w:right w:val="none" w:sz="0" w:space="0" w:color="000000"/>
+              </w:pBdr>
+              <w:spacing w:after="0" w:before="0" w:line="240"/>
+              <w:ind w:firstLine="0" w:left="100" w:right="100"/>
+            </w:pPr>
+            <w:r>
+              <w:rPr>
+                <w:rFonts w:ascii="Times New Roman"/>
+                <w:i w:val="false"/>
+                <w:b w:val="false"/>
+                <w:u w:val="none"/>
                 <w:sz w:val="22"/>
                 <w:szCs w:val="22"/>
                 <w:color w:val="000000"/>
@@ -2215,9 +3268,15 @@
           <w:cantSplit/>
           <w:trHeight w:val="360" w:hRule="auto"/>
         </w:trPr>
-        <w:tc>
-          <w:tcPr>
-            <w:tcBorders/>
+        body22
+        <w:tc>
+          <w:tcPr>
+            <w:tcBorders>
+              <w:bottom w:val="none" w:sz="0" w:space="0" w:color="000000"/>
+              <w:top w:val="none" w:sz="0" w:space="0" w:color="000000"/>
+              <w:left w:val="none" w:sz="0" w:space="0" w:color="000000"/>
+              <w:right w:val="none" w:sz="0" w:space="0" w:color="000000"/>
+            </w:tcBorders>
             <w:shd w:val="clear" w:color="auto" w:fill="FFFFFF"/>
             <w:tcMar>
               <w:top w:w="0" w:type="dxa"/>
@@ -2230,12 +3289,22 @@
           <w:p>
             <w:pPr>
               <w:jc w:val="left"/>
-              <w:spacing w:after="0" w:before="0" w:line="240"/>
-              <w:ind w:firstLine="0" w:left="100" w:right="100"/>
-            </w:pPr>
-            <w:r xmlns:w="http://schemas.openxmlformats.org/wordprocessingml/2006/main" xmlns:wp="http://schemas.openxmlformats.org/drawingml/2006/wordprocessingDrawing" xmlns:r="http://schemas.openxmlformats.org/officeDocument/2006/relationships" xmlns:w14="http://schemas.microsoft.com/office/word/2010/wordml">
-              <w:rPr>
-                <w:rFonts w:ascii="Times New Roman" w:hAnsi="Times New Roman" w:eastAsia="Times New Roman" w:cs="Times New Roman"/>
+              <w:keepNext/>
+              <w:pBdr>
+                <w:bottom w:val="none" w:sz="0" w:space="0" w:color="000000"/>
+                <w:top w:val="none" w:sz="0" w:space="0" w:color="000000"/>
+                <w:left w:val="none" w:sz="0" w:space="0" w:color="000000"/>
+                <w:right w:val="none" w:sz="0" w:space="0" w:color="000000"/>
+              </w:pBdr>
+              <w:spacing w:after="0" w:before="0" w:line="240"/>
+              <w:ind w:firstLine="0" w:left="100" w:right="100"/>
+            </w:pPr>
+            <w:r>
+              <w:rPr>
+                <w:rFonts w:ascii="Times New Roman"/>
+                <w:i w:val="false"/>
+                <w:b w:val="false"/>
+                <w:u w:val="none"/>
                 <w:sz w:val="22"/>
                 <w:szCs w:val="22"/>
                 <w:color w:val="000000"/>
@@ -2246,25 +3315,40 @@
         </w:tc>
         <w:tc>
           <w:tcPr>
-            <w:tcBorders/>
-            <w:shd w:val="clear" w:color="auto" w:fill="FFFFFF"/>
-            <w:tcMar>
-              <w:top w:w="0" w:type="dxa"/>
-              <w:bottom w:w="0" w:type="dxa"/>
-              <w:left w:w="0" w:type="dxa"/>
-              <w:right w:w="0" w:type="dxa"/>
-            </w:tcMar>
-            <w:vAlign w:val="center"/>
-          </w:tcPr>
-          <w:p>
-            <w:pPr>
-              <w:jc w:val="center"/>
-              <w:spacing w:after="0" w:before="0" w:line="240"/>
-              <w:ind w:firstLine="0" w:left="100" w:right="100"/>
-            </w:pPr>
-            <w:r xmlns:w="http://schemas.openxmlformats.org/wordprocessingml/2006/main" xmlns:wp="http://schemas.openxmlformats.org/drawingml/2006/wordprocessingDrawing" xmlns:r="http://schemas.openxmlformats.org/officeDocument/2006/relationships" xmlns:w14="http://schemas.microsoft.com/office/word/2010/wordml">
-              <w:rPr>
-                <w:rFonts w:ascii="Times New Roman" w:hAnsi="Times New Roman" w:eastAsia="Times New Roman" w:cs="Times New Roman"/>
+            <w:tcBorders>
+              <w:bottom w:val="none" w:sz="0" w:space="0" w:color="000000"/>
+              <w:top w:val="none" w:sz="0" w:space="0" w:color="000000"/>
+              <w:left w:val="none" w:sz="0" w:space="0" w:color="000000"/>
+              <w:right w:val="none" w:sz="0" w:space="0" w:color="000000"/>
+            </w:tcBorders>
+            <w:shd w:val="clear" w:color="auto" w:fill="FFFFFF"/>
+            <w:tcMar>
+              <w:top w:w="0" w:type="dxa"/>
+              <w:bottom w:w="0" w:type="dxa"/>
+              <w:left w:w="0" w:type="dxa"/>
+              <w:right w:w="0" w:type="dxa"/>
+            </w:tcMar>
+            <w:vAlign w:val="center"/>
+          </w:tcPr>
+          <w:p>
+            <w:pPr>
+              <w:jc w:val="center"/>
+              <w:keepNext/>
+              <w:pBdr>
+                <w:bottom w:val="none" w:sz="0" w:space="0" w:color="000000"/>
+                <w:top w:val="none" w:sz="0" w:space="0" w:color="000000"/>
+                <w:left w:val="none" w:sz="0" w:space="0" w:color="000000"/>
+                <w:right w:val="none" w:sz="0" w:space="0" w:color="000000"/>
+              </w:pBdr>
+              <w:spacing w:after="0" w:before="0" w:line="240"/>
+              <w:ind w:firstLine="0" w:left="100" w:right="100"/>
+            </w:pPr>
+            <w:r>
+              <w:rPr>
+                <w:rFonts w:ascii="Times New Roman"/>
+                <w:i w:val="false"/>
+                <w:b w:val="false"/>
+                <w:u w:val="none"/>
                 <w:sz w:val="22"/>
                 <w:szCs w:val="22"/>
                 <w:color w:val="000000"/>
@@ -2275,25 +3359,40 @@
         </w:tc>
         <w:tc>
           <w:tcPr>
-            <w:tcBorders/>
-            <w:shd w:val="clear" w:color="auto" w:fill="FFFFFF"/>
-            <w:tcMar>
-              <w:top w:w="0" w:type="dxa"/>
-              <w:bottom w:w="0" w:type="dxa"/>
-              <w:left w:w="0" w:type="dxa"/>
-              <w:right w:w="0" w:type="dxa"/>
-            </w:tcMar>
-            <w:vAlign w:val="center"/>
-          </w:tcPr>
-          <w:p>
-            <w:pPr>
-              <w:jc w:val="center"/>
-              <w:spacing w:after="0" w:before="0" w:line="240"/>
-              <w:ind w:firstLine="0" w:left="100" w:right="100"/>
-            </w:pPr>
-            <w:r xmlns:w="http://schemas.openxmlformats.org/wordprocessingml/2006/main" xmlns:wp="http://schemas.openxmlformats.org/drawingml/2006/wordprocessingDrawing" xmlns:r="http://schemas.openxmlformats.org/officeDocument/2006/relationships" xmlns:w14="http://schemas.microsoft.com/office/word/2010/wordml">
-              <w:rPr>
-                <w:rFonts w:ascii="Times New Roman" w:hAnsi="Times New Roman" w:eastAsia="Times New Roman" w:cs="Times New Roman"/>
+            <w:tcBorders>
+              <w:bottom w:val="none" w:sz="0" w:space="0" w:color="000000"/>
+              <w:top w:val="none" w:sz="0" w:space="0" w:color="000000"/>
+              <w:left w:val="none" w:sz="0" w:space="0" w:color="000000"/>
+              <w:right w:val="none" w:sz="0" w:space="0" w:color="000000"/>
+            </w:tcBorders>
+            <w:shd w:val="clear" w:color="auto" w:fill="FFFFFF"/>
+            <w:tcMar>
+              <w:top w:w="0" w:type="dxa"/>
+              <w:bottom w:w="0" w:type="dxa"/>
+              <w:left w:w="0" w:type="dxa"/>
+              <w:right w:w="0" w:type="dxa"/>
+            </w:tcMar>
+            <w:vAlign w:val="center"/>
+          </w:tcPr>
+          <w:p>
+            <w:pPr>
+              <w:jc w:val="center"/>
+              <w:keepNext/>
+              <w:pBdr>
+                <w:bottom w:val="none" w:sz="0" w:space="0" w:color="000000"/>
+                <w:top w:val="none" w:sz="0" w:space="0" w:color="000000"/>
+                <w:left w:val="none" w:sz="0" w:space="0" w:color="000000"/>
+                <w:right w:val="none" w:sz="0" w:space="0" w:color="000000"/>
+              </w:pBdr>
+              <w:spacing w:after="0" w:before="0" w:line="240"/>
+              <w:ind w:firstLine="0" w:left="100" w:right="100"/>
+            </w:pPr>
+            <w:r>
+              <w:rPr>
+                <w:rFonts w:ascii="Times New Roman"/>
+                <w:i w:val="false"/>
+                <w:b w:val="false"/>
+                <w:u w:val="none"/>
                 <w:sz w:val="22"/>
                 <w:szCs w:val="22"/>
                 <w:color w:val="000000"/>
@@ -2308,9 +3407,15 @@
           <w:cantSplit/>
           <w:trHeight w:val="360" w:hRule="auto"/>
         </w:trPr>
-        <w:tc>
-          <w:tcPr>
-            <w:tcBorders/>
+        body23
+        <w:tc>
+          <w:tcPr>
+            <w:tcBorders>
+              <w:bottom w:val="none" w:sz="0" w:space="0" w:color="000000"/>
+              <w:top w:val="none" w:sz="0" w:space="0" w:color="000000"/>
+              <w:left w:val="none" w:sz="0" w:space="0" w:color="000000"/>
+              <w:right w:val="none" w:sz="0" w:space="0" w:color="000000"/>
+            </w:tcBorders>
             <w:shd w:val="clear" w:color="auto" w:fill="FFFFFF"/>
             <w:tcMar>
               <w:top w:w="0" w:type="dxa"/>
@@ -2323,12 +3428,22 @@
           <w:p>
             <w:pPr>
               <w:jc w:val="left"/>
-              <w:spacing w:after="0" w:before="0" w:line="240"/>
-              <w:ind w:firstLine="0" w:left="100" w:right="100"/>
-            </w:pPr>
-            <w:r xmlns:w="http://schemas.openxmlformats.org/wordprocessingml/2006/main" xmlns:wp="http://schemas.openxmlformats.org/drawingml/2006/wordprocessingDrawing" xmlns:r="http://schemas.openxmlformats.org/officeDocument/2006/relationships" xmlns:w14="http://schemas.microsoft.com/office/word/2010/wordml">
-              <w:rPr>
-                <w:rFonts w:ascii="Times New Roman" w:hAnsi="Times New Roman" w:eastAsia="Times New Roman" w:cs="Times New Roman"/>
+              <w:keepNext/>
+              <w:pBdr>
+                <w:bottom w:val="none" w:sz="0" w:space="0" w:color="000000"/>
+                <w:top w:val="none" w:sz="0" w:space="0" w:color="000000"/>
+                <w:left w:val="none" w:sz="0" w:space="0" w:color="000000"/>
+                <w:right w:val="none" w:sz="0" w:space="0" w:color="000000"/>
+              </w:pBdr>
+              <w:spacing w:after="0" w:before="0" w:line="240"/>
+              <w:ind w:firstLine="0" w:left="100" w:right="100"/>
+            </w:pPr>
+            <w:r>
+              <w:rPr>
+                <w:rFonts w:ascii="Times New Roman"/>
+                <w:i w:val="false"/>
+                <w:b w:val="false"/>
+                <w:u w:val="none"/>
                 <w:sz w:val="22"/>
                 <w:szCs w:val="22"/>
                 <w:color w:val="000000"/>
@@ -2339,25 +3454,40 @@
         </w:tc>
         <w:tc>
           <w:tcPr>
-            <w:tcBorders/>
-            <w:shd w:val="clear" w:color="auto" w:fill="FFFFFF"/>
-            <w:tcMar>
-              <w:top w:w="0" w:type="dxa"/>
-              <w:bottom w:w="0" w:type="dxa"/>
-              <w:left w:w="0" w:type="dxa"/>
-              <w:right w:w="0" w:type="dxa"/>
-            </w:tcMar>
-            <w:vAlign w:val="center"/>
-          </w:tcPr>
-          <w:p>
-            <w:pPr>
-              <w:jc w:val="center"/>
-              <w:spacing w:after="0" w:before="0" w:line="240"/>
-              <w:ind w:firstLine="0" w:left="100" w:right="100"/>
-            </w:pPr>
-            <w:r xmlns:w="http://schemas.openxmlformats.org/wordprocessingml/2006/main" xmlns:wp="http://schemas.openxmlformats.org/drawingml/2006/wordprocessingDrawing" xmlns:r="http://schemas.openxmlformats.org/officeDocument/2006/relationships" xmlns:w14="http://schemas.microsoft.com/office/word/2010/wordml">
-              <w:rPr>
-                <w:rFonts w:ascii="Times New Roman" w:hAnsi="Times New Roman" w:eastAsia="Times New Roman" w:cs="Times New Roman"/>
+            <w:tcBorders>
+              <w:bottom w:val="none" w:sz="0" w:space="0" w:color="000000"/>
+              <w:top w:val="none" w:sz="0" w:space="0" w:color="000000"/>
+              <w:left w:val="none" w:sz="0" w:space="0" w:color="000000"/>
+              <w:right w:val="none" w:sz="0" w:space="0" w:color="000000"/>
+            </w:tcBorders>
+            <w:shd w:val="clear" w:color="auto" w:fill="FFFFFF"/>
+            <w:tcMar>
+              <w:top w:w="0" w:type="dxa"/>
+              <w:bottom w:w="0" w:type="dxa"/>
+              <w:left w:w="0" w:type="dxa"/>
+              <w:right w:w="0" w:type="dxa"/>
+            </w:tcMar>
+            <w:vAlign w:val="center"/>
+          </w:tcPr>
+          <w:p>
+            <w:pPr>
+              <w:jc w:val="center"/>
+              <w:keepNext/>
+              <w:pBdr>
+                <w:bottom w:val="none" w:sz="0" w:space="0" w:color="000000"/>
+                <w:top w:val="none" w:sz="0" w:space="0" w:color="000000"/>
+                <w:left w:val="none" w:sz="0" w:space="0" w:color="000000"/>
+                <w:right w:val="none" w:sz="0" w:space="0" w:color="000000"/>
+              </w:pBdr>
+              <w:spacing w:after="0" w:before="0" w:line="240"/>
+              <w:ind w:firstLine="0" w:left="100" w:right="100"/>
+            </w:pPr>
+            <w:r>
+              <w:rPr>
+                <w:rFonts w:ascii="Times New Roman"/>
+                <w:i w:val="false"/>
+                <w:b w:val="false"/>
+                <w:u w:val="none"/>
                 <w:sz w:val="22"/>
                 <w:szCs w:val="22"/>
                 <w:color w:val="000000"/>
@@ -2368,25 +3498,40 @@
         </w:tc>
         <w:tc>
           <w:tcPr>
-            <w:tcBorders/>
-            <w:shd w:val="clear" w:color="auto" w:fill="FFFFFF"/>
-            <w:tcMar>
-              <w:top w:w="0" w:type="dxa"/>
-              <w:bottom w:w="0" w:type="dxa"/>
-              <w:left w:w="0" w:type="dxa"/>
-              <w:right w:w="0" w:type="dxa"/>
-            </w:tcMar>
-            <w:vAlign w:val="center"/>
-          </w:tcPr>
-          <w:p>
-            <w:pPr>
-              <w:jc w:val="center"/>
-              <w:spacing w:after="0" w:before="0" w:line="240"/>
-              <w:ind w:firstLine="0" w:left="100" w:right="100"/>
-            </w:pPr>
-            <w:r xmlns:w="http://schemas.openxmlformats.org/wordprocessingml/2006/main" xmlns:wp="http://schemas.openxmlformats.org/drawingml/2006/wordprocessingDrawing" xmlns:r="http://schemas.openxmlformats.org/officeDocument/2006/relationships" xmlns:w14="http://schemas.microsoft.com/office/word/2010/wordml">
-              <w:rPr>
-                <w:rFonts w:ascii="Times New Roman" w:hAnsi="Times New Roman" w:eastAsia="Times New Roman" w:cs="Times New Roman"/>
+            <w:tcBorders>
+              <w:bottom w:val="none" w:sz="0" w:space="0" w:color="000000"/>
+              <w:top w:val="none" w:sz="0" w:space="0" w:color="000000"/>
+              <w:left w:val="none" w:sz="0" w:space="0" w:color="000000"/>
+              <w:right w:val="none" w:sz="0" w:space="0" w:color="000000"/>
+            </w:tcBorders>
+            <w:shd w:val="clear" w:color="auto" w:fill="FFFFFF"/>
+            <w:tcMar>
+              <w:top w:w="0" w:type="dxa"/>
+              <w:bottom w:w="0" w:type="dxa"/>
+              <w:left w:w="0" w:type="dxa"/>
+              <w:right w:w="0" w:type="dxa"/>
+            </w:tcMar>
+            <w:vAlign w:val="center"/>
+          </w:tcPr>
+          <w:p>
+            <w:pPr>
+              <w:jc w:val="center"/>
+              <w:keepNext/>
+              <w:pBdr>
+                <w:bottom w:val="none" w:sz="0" w:space="0" w:color="000000"/>
+                <w:top w:val="none" w:sz="0" w:space="0" w:color="000000"/>
+                <w:left w:val="none" w:sz="0" w:space="0" w:color="000000"/>
+                <w:right w:val="none" w:sz="0" w:space="0" w:color="000000"/>
+              </w:pBdr>
+              <w:spacing w:after="0" w:before="0" w:line="240"/>
+              <w:ind w:firstLine="0" w:left="100" w:right="100"/>
+            </w:pPr>
+            <w:r>
+              <w:rPr>
+                <w:rFonts w:ascii="Times New Roman"/>
+                <w:i w:val="false"/>
+                <w:b w:val="false"/>
+                <w:u w:val="none"/>
                 <w:sz w:val="22"/>
                 <w:szCs w:val="22"/>
                 <w:color w:val="000000"/>
@@ -2401,9 +3546,15 @@
           <w:cantSplit/>
           <w:trHeight w:val="360" w:hRule="auto"/>
         </w:trPr>
-        <w:tc>
-          <w:tcPr>
-            <w:tcBorders/>
+        body24
+        <w:tc>
+          <w:tcPr>
+            <w:tcBorders>
+              <w:bottom w:val="none" w:sz="0" w:space="0" w:color="000000"/>
+              <w:top w:val="none" w:sz="0" w:space="0" w:color="000000"/>
+              <w:left w:val="none" w:sz="0" w:space="0" w:color="000000"/>
+              <w:right w:val="none" w:sz="0" w:space="0" w:color="000000"/>
+            </w:tcBorders>
             <w:shd w:val="clear" w:color="auto" w:fill="FFFFFF"/>
             <w:tcMar>
               <w:top w:w="0" w:type="dxa"/>
@@ -2416,12 +3567,22 @@
           <w:p>
             <w:pPr>
               <w:jc w:val="left"/>
-              <w:spacing w:after="0" w:before="0" w:line="240"/>
-              <w:ind w:firstLine="0" w:left="100" w:right="100"/>
-            </w:pPr>
-            <w:r xmlns:w="http://schemas.openxmlformats.org/wordprocessingml/2006/main" xmlns:wp="http://schemas.openxmlformats.org/drawingml/2006/wordprocessingDrawing" xmlns:r="http://schemas.openxmlformats.org/officeDocument/2006/relationships" xmlns:w14="http://schemas.microsoft.com/office/word/2010/wordml">
-              <w:rPr>
-                <w:rFonts w:ascii="Times New Roman" w:hAnsi="Times New Roman" w:eastAsia="Times New Roman" w:cs="Times New Roman"/>
+              <w:keepNext/>
+              <w:pBdr>
+                <w:bottom w:val="none" w:sz="0" w:space="0" w:color="000000"/>
+                <w:top w:val="none" w:sz="0" w:space="0" w:color="000000"/>
+                <w:left w:val="none" w:sz="0" w:space="0" w:color="000000"/>
+                <w:right w:val="none" w:sz="0" w:space="0" w:color="000000"/>
+              </w:pBdr>
+              <w:spacing w:after="0" w:before="0" w:line="240"/>
+              <w:ind w:firstLine="0" w:left="100" w:right="100"/>
+            </w:pPr>
+            <w:r>
+              <w:rPr>
+                <w:rFonts w:ascii="Times New Roman"/>
+                <w:i w:val="false"/>
+                <w:b w:val="false"/>
+                <w:u w:val="none"/>
                 <w:sz w:val="22"/>
                 <w:szCs w:val="22"/>
                 <w:color w:val="000000"/>
@@ -2432,25 +3593,40 @@
         </w:tc>
         <w:tc>
           <w:tcPr>
-            <w:tcBorders/>
-            <w:shd w:val="clear" w:color="auto" w:fill="FFFFFF"/>
-            <w:tcMar>
-              <w:top w:w="0" w:type="dxa"/>
-              <w:bottom w:w="0" w:type="dxa"/>
-              <w:left w:w="0" w:type="dxa"/>
-              <w:right w:w="0" w:type="dxa"/>
-            </w:tcMar>
-            <w:vAlign w:val="center"/>
-          </w:tcPr>
-          <w:p>
-            <w:pPr>
-              <w:jc w:val="center"/>
-              <w:spacing w:after="0" w:before="0" w:line="240"/>
-              <w:ind w:firstLine="0" w:left="100" w:right="100"/>
-            </w:pPr>
-            <w:r xmlns:w="http://schemas.openxmlformats.org/wordprocessingml/2006/main" xmlns:wp="http://schemas.openxmlformats.org/drawingml/2006/wordprocessingDrawing" xmlns:r="http://schemas.openxmlformats.org/officeDocument/2006/relationships" xmlns:w14="http://schemas.microsoft.com/office/word/2010/wordml">
-              <w:rPr>
-                <w:rFonts w:ascii="Times New Roman" w:hAnsi="Times New Roman" w:eastAsia="Times New Roman" w:cs="Times New Roman"/>
+            <w:tcBorders>
+              <w:bottom w:val="none" w:sz="0" w:space="0" w:color="000000"/>
+              <w:top w:val="none" w:sz="0" w:space="0" w:color="000000"/>
+              <w:left w:val="none" w:sz="0" w:space="0" w:color="000000"/>
+              <w:right w:val="none" w:sz="0" w:space="0" w:color="000000"/>
+            </w:tcBorders>
+            <w:shd w:val="clear" w:color="auto" w:fill="FFFFFF"/>
+            <w:tcMar>
+              <w:top w:w="0" w:type="dxa"/>
+              <w:bottom w:w="0" w:type="dxa"/>
+              <w:left w:w="0" w:type="dxa"/>
+              <w:right w:w="0" w:type="dxa"/>
+            </w:tcMar>
+            <w:vAlign w:val="center"/>
+          </w:tcPr>
+          <w:p>
+            <w:pPr>
+              <w:jc w:val="center"/>
+              <w:keepNext/>
+              <w:pBdr>
+                <w:bottom w:val="none" w:sz="0" w:space="0" w:color="000000"/>
+                <w:top w:val="none" w:sz="0" w:space="0" w:color="000000"/>
+                <w:left w:val="none" w:sz="0" w:space="0" w:color="000000"/>
+                <w:right w:val="none" w:sz="0" w:space="0" w:color="000000"/>
+              </w:pBdr>
+              <w:spacing w:after="0" w:before="0" w:line="240"/>
+              <w:ind w:firstLine="0" w:left="100" w:right="100"/>
+            </w:pPr>
+            <w:r>
+              <w:rPr>
+                <w:rFonts w:ascii="Times New Roman"/>
+                <w:i w:val="false"/>
+                <w:b w:val="false"/>
+                <w:u w:val="none"/>
                 <w:sz w:val="22"/>
                 <w:szCs w:val="22"/>
                 <w:color w:val="000000"/>
@@ -2461,25 +3637,40 @@
         </w:tc>
         <w:tc>
           <w:tcPr>
-            <w:tcBorders/>
-            <w:shd w:val="clear" w:color="auto" w:fill="FFFFFF"/>
-            <w:tcMar>
-              <w:top w:w="0" w:type="dxa"/>
-              <w:bottom w:w="0" w:type="dxa"/>
-              <w:left w:w="0" w:type="dxa"/>
-              <w:right w:w="0" w:type="dxa"/>
-            </w:tcMar>
-            <w:vAlign w:val="center"/>
-          </w:tcPr>
-          <w:p>
-            <w:pPr>
-              <w:jc w:val="center"/>
-              <w:spacing w:after="0" w:before="0" w:line="240"/>
-              <w:ind w:firstLine="0" w:left="100" w:right="100"/>
-            </w:pPr>
-            <w:r xmlns:w="http://schemas.openxmlformats.org/wordprocessingml/2006/main" xmlns:wp="http://schemas.openxmlformats.org/drawingml/2006/wordprocessingDrawing" xmlns:r="http://schemas.openxmlformats.org/officeDocument/2006/relationships" xmlns:w14="http://schemas.microsoft.com/office/word/2010/wordml">
-              <w:rPr>
-                <w:rFonts w:ascii="Times New Roman" w:hAnsi="Times New Roman" w:eastAsia="Times New Roman" w:cs="Times New Roman"/>
+            <w:tcBorders>
+              <w:bottom w:val="none" w:sz="0" w:space="0" w:color="000000"/>
+              <w:top w:val="none" w:sz="0" w:space="0" w:color="000000"/>
+              <w:left w:val="none" w:sz="0" w:space="0" w:color="000000"/>
+              <w:right w:val="none" w:sz="0" w:space="0" w:color="000000"/>
+            </w:tcBorders>
+            <w:shd w:val="clear" w:color="auto" w:fill="FFFFFF"/>
+            <w:tcMar>
+              <w:top w:w="0" w:type="dxa"/>
+              <w:bottom w:w="0" w:type="dxa"/>
+              <w:left w:w="0" w:type="dxa"/>
+              <w:right w:w="0" w:type="dxa"/>
+            </w:tcMar>
+            <w:vAlign w:val="center"/>
+          </w:tcPr>
+          <w:p>
+            <w:pPr>
+              <w:jc w:val="center"/>
+              <w:keepNext/>
+              <w:pBdr>
+                <w:bottom w:val="none" w:sz="0" w:space="0" w:color="000000"/>
+                <w:top w:val="none" w:sz="0" w:space="0" w:color="000000"/>
+                <w:left w:val="none" w:sz="0" w:space="0" w:color="000000"/>
+                <w:right w:val="none" w:sz="0" w:space="0" w:color="000000"/>
+              </w:pBdr>
+              <w:spacing w:after="0" w:before="0" w:line="240"/>
+              <w:ind w:firstLine="0" w:left="100" w:right="100"/>
+            </w:pPr>
+            <w:r>
+              <w:rPr>
+                <w:rFonts w:ascii="Times New Roman"/>
+                <w:i w:val="false"/>
+                <w:b w:val="false"/>
+                <w:u w:val="none"/>
                 <w:sz w:val="22"/>
                 <w:szCs w:val="22"/>
                 <w:color w:val="000000"/>
@@ -2494,10 +3685,14 @@
           <w:cantSplit/>
           <w:trHeight w:val="360" w:hRule="auto"/>
         </w:trPr>
+        body25
         <w:tc>
           <w:tcPr>
             <w:tcBorders>
               <w:bottom w:val="single" w:sz="16" w:space="0" w:color="666666"/>
+              <w:top w:val="none" w:sz="0" w:space="0" w:color="000000"/>
+              <w:left w:val="none" w:sz="0" w:space="0" w:color="000000"/>
+              <w:right w:val="none" w:sz="0" w:space="0" w:color="000000"/>
             </w:tcBorders>
             <w:shd w:val="clear" w:color="auto" w:fill="FFFFFF"/>
             <w:tcMar>
@@ -2511,12 +3706,22 @@
           <w:p>
             <w:pPr>
               <w:jc w:val="left"/>
-              <w:spacing w:after="0" w:before="0" w:line="240"/>
-              <w:ind w:firstLine="0" w:left="100" w:right="100"/>
-            </w:pPr>
-            <w:r xmlns:w="http://schemas.openxmlformats.org/wordprocessingml/2006/main" xmlns:wp="http://schemas.openxmlformats.org/drawingml/2006/wordprocessingDrawing" xmlns:r="http://schemas.openxmlformats.org/officeDocument/2006/relationships" xmlns:w14="http://schemas.microsoft.com/office/word/2010/wordml">
-              <w:rPr>
-                <w:rFonts w:ascii="Times New Roman" w:hAnsi="Times New Roman" w:eastAsia="Times New Roman" w:cs="Times New Roman"/>
+              <w:keepNext/>
+              <w:pBdr>
+                <w:bottom w:val="none" w:sz="0" w:space="0" w:color="000000"/>
+                <w:top w:val="none" w:sz="0" w:space="0" w:color="000000"/>
+                <w:left w:val="none" w:sz="0" w:space="0" w:color="000000"/>
+                <w:right w:val="none" w:sz="0" w:space="0" w:color="000000"/>
+              </w:pBdr>
+              <w:spacing w:after="0" w:before="0" w:line="240"/>
+              <w:ind w:firstLine="0" w:left="100" w:right="100"/>
+            </w:pPr>
+            <w:r>
+              <w:rPr>
+                <w:rFonts w:ascii="Times New Roman"/>
+                <w:i w:val="false"/>
+                <w:b w:val="false"/>
+                <w:u w:val="none"/>
                 <w:sz w:val="22"/>
                 <w:szCs w:val="22"/>
                 <w:color w:val="000000"/>
@@ -2529,25 +3734,38 @@
           <w:tcPr>
             <w:tcBorders>
               <w:bottom w:val="single" w:sz="16" w:space="0" w:color="666666"/>
-            </w:tcBorders>
-            <w:shd w:val="clear" w:color="auto" w:fill="FFFFFF"/>
-            <w:tcMar>
-              <w:top w:w="0" w:type="dxa"/>
-              <w:bottom w:w="0" w:type="dxa"/>
-              <w:left w:w="0" w:type="dxa"/>
-              <w:right w:w="0" w:type="dxa"/>
-            </w:tcMar>
-            <w:vAlign w:val="center"/>
-          </w:tcPr>
-          <w:p>
-            <w:pPr>
-              <w:jc w:val="center"/>
-              <w:spacing w:after="0" w:before="0" w:line="240"/>
-              <w:ind w:firstLine="0" w:left="100" w:right="100"/>
-            </w:pPr>
-            <w:r xmlns:w="http://schemas.openxmlformats.org/wordprocessingml/2006/main" xmlns:wp="http://schemas.openxmlformats.org/drawingml/2006/wordprocessingDrawing" xmlns:r="http://schemas.openxmlformats.org/officeDocument/2006/relationships" xmlns:w14="http://schemas.microsoft.com/office/word/2010/wordml">
-              <w:rPr>
-                <w:rFonts w:ascii="Times New Roman" w:hAnsi="Times New Roman" w:eastAsia="Times New Roman" w:cs="Times New Roman"/>
+              <w:top w:val="none" w:sz="0" w:space="0" w:color="000000"/>
+              <w:left w:val="none" w:sz="0" w:space="0" w:color="000000"/>
+              <w:right w:val="none" w:sz="0" w:space="0" w:color="000000"/>
+            </w:tcBorders>
+            <w:shd w:val="clear" w:color="auto" w:fill="FFFFFF"/>
+            <w:tcMar>
+              <w:top w:w="0" w:type="dxa"/>
+              <w:bottom w:w="0" w:type="dxa"/>
+              <w:left w:w="0" w:type="dxa"/>
+              <w:right w:w="0" w:type="dxa"/>
+            </w:tcMar>
+            <w:vAlign w:val="center"/>
+          </w:tcPr>
+          <w:p>
+            <w:pPr>
+              <w:jc w:val="center"/>
+              <w:keepNext/>
+              <w:pBdr>
+                <w:bottom w:val="none" w:sz="0" w:space="0" w:color="000000"/>
+                <w:top w:val="none" w:sz="0" w:space="0" w:color="000000"/>
+                <w:left w:val="none" w:sz="0" w:space="0" w:color="000000"/>
+                <w:right w:val="none" w:sz="0" w:space="0" w:color="000000"/>
+              </w:pBdr>
+              <w:spacing w:after="0" w:before="0" w:line="240"/>
+              <w:ind w:firstLine="0" w:left="100" w:right="100"/>
+            </w:pPr>
+            <w:r>
+              <w:rPr>
+                <w:rFonts w:ascii="Times New Roman"/>
+                <w:i w:val="false"/>
+                <w:b w:val="false"/>
+                <w:u w:val="none"/>
                 <w:sz w:val="22"/>
                 <w:szCs w:val="22"/>
                 <w:color w:val="000000"/>
@@ -2560,25 +3778,38 @@
           <w:tcPr>
             <w:tcBorders>
               <w:bottom w:val="single" w:sz="16" w:space="0" w:color="666666"/>
-            </w:tcBorders>
-            <w:shd w:val="clear" w:color="auto" w:fill="FFFFFF"/>
-            <w:tcMar>
-              <w:top w:w="0" w:type="dxa"/>
-              <w:bottom w:w="0" w:type="dxa"/>
-              <w:left w:w="0" w:type="dxa"/>
-              <w:right w:w="0" w:type="dxa"/>
-            </w:tcMar>
-            <w:vAlign w:val="center"/>
-          </w:tcPr>
-          <w:p>
-            <w:pPr>
-              <w:jc w:val="center"/>
-              <w:spacing w:after="0" w:before="0" w:line="240"/>
-              <w:ind w:firstLine="0" w:left="100" w:right="100"/>
-            </w:pPr>
-            <w:r xmlns:w="http://schemas.openxmlformats.org/wordprocessingml/2006/main" xmlns:wp="http://schemas.openxmlformats.org/drawingml/2006/wordprocessingDrawing" xmlns:r="http://schemas.openxmlformats.org/officeDocument/2006/relationships" xmlns:w14="http://schemas.microsoft.com/office/word/2010/wordml">
-              <w:rPr>
-                <w:rFonts w:ascii="Times New Roman" w:hAnsi="Times New Roman" w:eastAsia="Times New Roman" w:cs="Times New Roman"/>
+              <w:top w:val="none" w:sz="0" w:space="0" w:color="000000"/>
+              <w:left w:val="none" w:sz="0" w:space="0" w:color="000000"/>
+              <w:right w:val="none" w:sz="0" w:space="0" w:color="000000"/>
+            </w:tcBorders>
+            <w:shd w:val="clear" w:color="auto" w:fill="FFFFFF"/>
+            <w:tcMar>
+              <w:top w:w="0" w:type="dxa"/>
+              <w:bottom w:w="0" w:type="dxa"/>
+              <w:left w:w="0" w:type="dxa"/>
+              <w:right w:w="0" w:type="dxa"/>
+            </w:tcMar>
+            <w:vAlign w:val="center"/>
+          </w:tcPr>
+          <w:p>
+            <w:pPr>
+              <w:jc w:val="center"/>
+              <w:keepNext/>
+              <w:pBdr>
+                <w:bottom w:val="none" w:sz="0" w:space="0" w:color="000000"/>
+                <w:top w:val="none" w:sz="0" w:space="0" w:color="000000"/>
+                <w:left w:val="none" w:sz="0" w:space="0" w:color="000000"/>
+                <w:right w:val="none" w:sz="0" w:space="0" w:color="000000"/>
+              </w:pBdr>
+              <w:spacing w:after="0" w:before="0" w:line="240"/>
+              <w:ind w:firstLine="0" w:left="100" w:right="100"/>
+            </w:pPr>
+            <w:r>
+              <w:rPr>
+                <w:rFonts w:ascii="Times New Roman"/>
+                <w:i w:val="false"/>
+                <w:b w:val="false"/>
+                <w:u w:val="none"/>
                 <w:sz w:val="22"/>
                 <w:szCs w:val="22"/>
                 <w:color w:val="000000"/>
@@ -2593,10 +3824,16 @@
           <w:cantSplit/>
           <w:trHeight w:val="360" w:hRule="auto"/>
         </w:trPr>
+        footer 1
         <w:tc>
           <w:tcPr>
             <w:gridSpan w:val="3"/>
-            <w:tcBorders/>
+            <w:tcBorders>
+              <w:bottom w:val="none" w:sz="0" w:space="0" w:color="FFFFFF"/>
+              <w:top w:val="single" w:sz="16" w:space="0" w:color="666666"/>
+              <w:left w:val="none" w:sz="0" w:space="0" w:color="FFFFFF"/>
+              <w:right w:val="none" w:sz="0" w:space="0" w:color="FFFFFF"/>
+            </w:tcBorders>
             <w:shd w:val="clear" w:color="auto" w:fill="FFFFFF"/>
             <w:tcMar>
               <w:top w:w="0" w:type="dxa"/>
@@ -2609,12 +3846,22 @@
           <w:p>
             <w:pPr>
               <w:jc w:val="left"/>
-              <w:spacing w:after="0" w:before="0" w:line="240"/>
-              <w:ind w:firstLine="0" w:left="100" w:right="100"/>
-            </w:pPr>
-            <w:r xmlns:w="http://schemas.openxmlformats.org/wordprocessingml/2006/main" xmlns:wp="http://schemas.openxmlformats.org/drawingml/2006/wordprocessingDrawing" xmlns:r="http://schemas.openxmlformats.org/officeDocument/2006/relationships" xmlns:w14="http://schemas.microsoft.com/office/word/2010/wordml">
-              <w:rPr>
-                <w:rFonts w:ascii="Times New Roman" w:hAnsi="Times New Roman" w:eastAsia="Times New Roman" w:cs="Times New Roman"/>
+              <w:keepNext/>
+              <w:pBdr>
+                <w:bottom w:val="none" w:sz="0" w:space="0" w:color="000000"/>
+                <w:top w:val="none" w:sz="0" w:space="0" w:color="000000"/>
+                <w:left w:val="none" w:sz="0" w:space="0" w:color="000000"/>
+                <w:right w:val="none" w:sz="0" w:space="0" w:color="000000"/>
+              </w:pBdr>
+              <w:spacing w:after="0" w:before="0" w:line="240"/>
+              <w:ind w:firstLine="0" w:left="100" w:right="100"/>
+            </w:pPr>
+            <w:r>
+              <w:rPr>
+                <w:rFonts w:ascii="Times New Roman"/>
+                <w:i w:val="false"/>
+                <w:b w:val="false"/>
+                <w:u w:val="none"/>
                 <w:vertAlign w:val="superscript"/>
                 <w:sz w:val="22"/>
                 <w:szCs w:val="22"/>
@@ -2622,9 +3869,12 @@
               </w:rPr>
               <w:t xml:space="preserve">1</w:t>
             </w:r>
-            <w:r xmlns:w="http://schemas.openxmlformats.org/wordprocessingml/2006/main" xmlns:wp="http://schemas.openxmlformats.org/drawingml/2006/wordprocessingDrawing" xmlns:r="http://schemas.openxmlformats.org/officeDocument/2006/relationships" xmlns:w14="http://schemas.microsoft.com/office/word/2010/wordml">
-              <w:rPr>
-                <w:rFonts w:ascii="Times New Roman" w:hAnsi="Times New Roman" w:eastAsia="Times New Roman" w:cs="Times New Roman"/>
+            <w:r>
+              <w:rPr>
+                <w:rFonts w:ascii="Times New Roman"/>
+                <w:i w:val="false"/>
+                <w:b w:val="false"/>
+                <w:u w:val="none"/>
                 <w:sz w:val="22"/>
                 <w:szCs w:val="22"/>
                 <w:color w:val="000000"/>
@@ -2639,10 +3889,16 @@
           <w:cantSplit/>
           <w:trHeight w:val="360" w:hRule="auto"/>
         </w:trPr>
+        footer 2
         <w:tc>
           <w:tcPr>
             <w:gridSpan w:val="3"/>
-            <w:tcBorders/>
+            <w:tcBorders>
+              <w:bottom w:val="none" w:sz="0" w:space="0" w:color="FFFFFF"/>
+              <w:top w:val="none" w:sz="0" w:space="0" w:color="FFFFFF"/>
+              <w:left w:val="none" w:sz="0" w:space="0" w:color="FFFFFF"/>
+              <w:right w:val="none" w:sz="0" w:space="0" w:color="FFFFFF"/>
+            </w:tcBorders>
             <w:shd w:val="clear" w:color="auto" w:fill="FFFFFF"/>
             <w:tcMar>
               <w:top w:w="0" w:type="dxa"/>
@@ -2655,12 +3911,22 @@
           <w:p>
             <w:pPr>
               <w:jc w:val="left"/>
-              <w:spacing w:after="0" w:before="0" w:line="240"/>
-              <w:ind w:firstLine="0" w:left="100" w:right="100"/>
-            </w:pPr>
-            <w:r xmlns:w="http://schemas.openxmlformats.org/wordprocessingml/2006/main" xmlns:wp="http://schemas.openxmlformats.org/drawingml/2006/wordprocessingDrawing" xmlns:r="http://schemas.openxmlformats.org/officeDocument/2006/relationships" xmlns:w14="http://schemas.microsoft.com/office/word/2010/wordml">
-              <w:rPr>
-                <w:rFonts w:ascii="Times New Roman" w:hAnsi="Times New Roman" w:eastAsia="Times New Roman" w:cs="Times New Roman"/>
+              <w:keepNext/>
+              <w:pBdr>
+                <w:bottom w:val="none" w:sz="0" w:space="0" w:color="000000"/>
+                <w:top w:val="none" w:sz="0" w:space="0" w:color="000000"/>
+                <w:left w:val="none" w:sz="0" w:space="0" w:color="000000"/>
+                <w:right w:val="none" w:sz="0" w:space="0" w:color="000000"/>
+              </w:pBdr>
+              <w:spacing w:after="0" w:before="0" w:line="240"/>
+              <w:ind w:firstLine="0" w:left="100" w:right="100"/>
+            </w:pPr>
+            <w:r>
+              <w:rPr>
+                <w:rFonts w:ascii="Times New Roman"/>
+                <w:i w:val="false"/>
+                <w:b w:val="false"/>
+                <w:u w:val="none"/>
                 <w:vertAlign w:val="superscript"/>
                 <w:sz w:val="22"/>
                 <w:szCs w:val="22"/>
@@ -2668,9 +3934,12 @@
               </w:rPr>
               <w:t xml:space="preserve">2</w:t>
             </w:r>
-            <w:r xmlns:w="http://schemas.openxmlformats.org/wordprocessingml/2006/main" xmlns:wp="http://schemas.openxmlformats.org/drawingml/2006/wordprocessingDrawing" xmlns:r="http://schemas.openxmlformats.org/officeDocument/2006/relationships" xmlns:w14="http://schemas.microsoft.com/office/word/2010/wordml">
-              <w:rPr>
-                <w:rFonts w:ascii="Times New Roman" w:hAnsi="Times New Roman" w:eastAsia="Times New Roman" w:cs="Times New Roman"/>
+            <w:r>
+              <w:rPr>
+                <w:rFonts w:ascii="Times New Roman"/>
+                <w:i w:val="false"/>
+                <w:b w:val="false"/>
+                <w:u w:val="none"/>
                 <w:sz w:val="22"/>
                 <w:szCs w:val="22"/>
                 <w:color w:val="000000"/>
@@ -2685,10 +3954,16 @@
           <w:cantSplit/>
           <w:trHeight w:val="360" w:hRule="auto"/>
         </w:trPr>
+        footer 3
         <w:tc>
           <w:tcPr>
             <w:gridSpan w:val="3"/>
-            <w:tcBorders/>
+            <w:tcBorders>
+              <w:bottom w:val="none" w:sz="0" w:space="0" w:color="FFFFFF"/>
+              <w:top w:val="none" w:sz="0" w:space="0" w:color="FFFFFF"/>
+              <w:left w:val="none" w:sz="0" w:space="0" w:color="FFFFFF"/>
+              <w:right w:val="none" w:sz="0" w:space="0" w:color="FFFFFF"/>
+            </w:tcBorders>
             <w:shd w:val="clear" w:color="auto" w:fill="FFFFFF"/>
             <w:tcMar>
               <w:top w:w="0" w:type="dxa"/>
@@ -2701,12 +3976,22 @@
           <w:p>
             <w:pPr>
               <w:jc w:val="left"/>
-              <w:spacing w:after="0" w:before="0" w:line="240"/>
-              <w:ind w:firstLine="0" w:left="100" w:right="100"/>
-            </w:pPr>
-            <w:r xmlns:w="http://schemas.openxmlformats.org/wordprocessingml/2006/main" xmlns:wp="http://schemas.openxmlformats.org/drawingml/2006/wordprocessingDrawing" xmlns:r="http://schemas.openxmlformats.org/officeDocument/2006/relationships" xmlns:w14="http://schemas.microsoft.com/office/word/2010/wordml">
-              <w:rPr>
-                <w:rFonts w:ascii="Times New Roman" w:hAnsi="Times New Roman" w:eastAsia="Times New Roman" w:cs="Times New Roman"/>
+              <w:keepNext/>
+              <w:pBdr>
+                <w:bottom w:val="none" w:sz="0" w:space="0" w:color="000000"/>
+                <w:top w:val="none" w:sz="0" w:space="0" w:color="000000"/>
+                <w:left w:val="none" w:sz="0" w:space="0" w:color="000000"/>
+                <w:right w:val="none" w:sz="0" w:space="0" w:color="000000"/>
+              </w:pBdr>
+              <w:spacing w:after="0" w:before="0" w:line="240"/>
+              <w:ind w:firstLine="0" w:left="100" w:right="100"/>
+            </w:pPr>
+            <w:r>
+              <w:rPr>
+                <w:rFonts w:ascii="Times New Roman"/>
+                <w:i w:val="false"/>
+                <w:b w:val="false"/>
+                <w:u w:val="none"/>
                 <w:vertAlign w:val="superscript"/>
                 <w:sz w:val="22"/>
                 <w:szCs w:val="22"/>
@@ -2714,9 +3999,12 @@
               </w:rPr>
               <w:t xml:space="preserve">3</w:t>
             </w:r>
-            <w:r xmlns:w="http://schemas.openxmlformats.org/wordprocessingml/2006/main" xmlns:wp="http://schemas.openxmlformats.org/drawingml/2006/wordprocessingDrawing" xmlns:r="http://schemas.openxmlformats.org/officeDocument/2006/relationships" xmlns:w14="http://schemas.microsoft.com/office/word/2010/wordml">
-              <w:rPr>
-                <w:rFonts w:ascii="Times New Roman" w:hAnsi="Times New Roman" w:eastAsia="Times New Roman" w:cs="Times New Roman"/>
+            <w:r>
+              <w:rPr>
+                <w:rFonts w:ascii="Times New Roman"/>
+                <w:i w:val="false"/>
+                <w:b w:val="false"/>
+                <w:u w:val="none"/>
                 <w:sz w:val="22"/>
                 <w:szCs w:val="22"/>
                 <w:color w:val="000000"/>

</xml_diff>

<commit_message>
Add chapter on passing functions to function arguments
- Still needs lots of work
</commit_message>
<xml_diff>
--- a/examples/Example Table 1.docx
+++ b/examples/Example Table 1.docx
@@ -18,7 +18,7 @@
       </w:r>
       <w:bookmarkStart w:id="0" w:name="date"/>
       <w:r>
-        <w:t>2022-08-02</w:t>
+        <w:t>2022-08-15</w:t>
       </w:r>
       <w:bookmarkEnd w:id="0"/>
     </w:p>
@@ -156,7 +156,7 @@
             </w:pPr>
             <w:r>
               <w:rPr>
-                <w:rFonts w:ascii="Times New Roman"/>
+                <w:rFonts w:ascii="Times New Roman" w:hAnsi="Times New Roman" w:eastAsia="Times New Roman" w:cs="Times New Roman"/>
                 <w:i w:val="false"/>
                 <w:b w:val="true"/>
                 <w:u w:val="none"/>
@@ -200,7 +200,7 @@
             </w:pPr>
             <w:r>
               <w:rPr>
-                <w:rFonts w:ascii="Times New Roman"/>
+                <w:rFonts w:ascii="Times New Roman" w:hAnsi="Times New Roman" w:eastAsia="Times New Roman" w:cs="Times New Roman"/>
                 <w:i w:val="false"/>
                 <w:b w:val="true"/>
                 <w:u w:val="none"/>
@@ -212,7 +212,7 @@
             </w:r>
             <w:r>
               <w:rPr>
-                <w:rFonts w:ascii="Times New Roman"/>
+                <w:rFonts w:ascii="Times New Roman" w:hAnsi="Times New Roman" w:eastAsia="Times New Roman" w:cs="Times New Roman"/>
                 <w:i w:val="false"/>
                 <w:b w:val="true"/>
                 <w:u w:val="none"/>
@@ -224,7 +224,7 @@
             </w:r>
             <w:r>
               <w:rPr>
-                <w:rFonts w:ascii="Times New Roman"/>
+                <w:rFonts w:ascii="Times New Roman" w:hAnsi="Times New Roman" w:eastAsia="Times New Roman" w:cs="Times New Roman"/>
                 <w:i w:val="false"/>
                 <w:b w:val="true"/>
                 <w:u w:val="none"/>
@@ -268,7 +268,7 @@
             </w:pPr>
             <w:r>
               <w:rPr>
-                <w:rFonts w:ascii="Times New Roman"/>
+                <w:rFonts w:ascii="Times New Roman" w:hAnsi="Times New Roman" w:eastAsia="Times New Roman" w:cs="Times New Roman"/>
                 <w:i w:val="false"/>
                 <w:b w:val="true"/>
                 <w:u w:val="none"/>
@@ -280,7 +280,7 @@
             </w:r>
             <w:r>
               <w:rPr>
-                <w:rFonts w:ascii="Times New Roman"/>
+                <w:rFonts w:ascii="Times New Roman" w:hAnsi="Times New Roman" w:eastAsia="Times New Roman" w:cs="Times New Roman"/>
                 <w:i w:val="false"/>
                 <w:b w:val="true"/>
                 <w:u w:val="none"/>
@@ -292,7 +292,7 @@
             </w:r>
             <w:r>
               <w:rPr>
-                <w:rFonts w:ascii="Times New Roman"/>
+                <w:rFonts w:ascii="Times New Roman" w:hAnsi="Times New Roman" w:eastAsia="Times New Roman" w:cs="Times New Roman"/>
                 <w:i w:val="false"/>
                 <w:b w:val="true"/>
                 <w:u w:val="none"/>
@@ -343,7 +343,7 @@
             </w:pPr>
             <w:r>
               <w:rPr>
-                <w:rFonts w:ascii="Times New Roman"/>
+                <w:rFonts w:ascii="Times New Roman" w:hAnsi="Times New Roman" w:eastAsia="Times New Roman" w:cs="Times New Roman"/>
                 <w:i w:val="false"/>
                 <w:b w:val="false"/>
                 <w:u w:val="none"/>
@@ -387,7 +387,7 @@
             </w:pPr>
             <w:r>
               <w:rPr>
-                <w:rFonts w:ascii="Times New Roman"/>
+                <w:rFonts w:ascii="Times New Roman" w:hAnsi="Times New Roman" w:eastAsia="Times New Roman" w:cs="Times New Roman"/>
                 <w:i w:val="false"/>
                 <w:b w:val="false"/>
                 <w:u w:val="none"/>
@@ -431,7 +431,7 @@
             </w:pPr>
             <w:r>
               <w:rPr>
-                <w:rFonts w:ascii="Times New Roman"/>
+                <w:rFonts w:ascii="Times New Roman" w:hAnsi="Times New Roman" w:eastAsia="Times New Roman" w:cs="Times New Roman"/>
                 <w:i w:val="false"/>
                 <w:b w:val="false"/>
                 <w:u w:val="none"/>
@@ -482,7 +482,7 @@
             </w:pPr>
             <w:r>
               <w:rPr>
-                <w:rFonts w:ascii="Times New Roman"/>
+                <w:rFonts w:ascii="Times New Roman" w:hAnsi="Times New Roman" w:eastAsia="Times New Roman" w:cs="Times New Roman"/>
                 <w:i w:val="false"/>
                 <w:b w:val="false"/>
                 <w:u w:val="none"/>
@@ -526,7 +526,7 @@
             </w:pPr>
             <w:r>
               <w:rPr>
-                <w:rFonts w:ascii="Times New Roman"/>
+                <w:rFonts w:ascii="Times New Roman" w:hAnsi="Times New Roman" w:eastAsia="Times New Roman" w:cs="Times New Roman"/>
                 <w:i w:val="false"/>
                 <w:b w:val="false"/>
                 <w:u w:val="none"/>
@@ -570,7 +570,7 @@
             </w:pPr>
             <w:r>
               <w:rPr>
-                <w:rFonts w:ascii="Times New Roman"/>
+                <w:rFonts w:ascii="Times New Roman" w:hAnsi="Times New Roman" w:eastAsia="Times New Roman" w:cs="Times New Roman"/>
                 <w:i w:val="false"/>
                 <w:b w:val="false"/>
                 <w:u w:val="none"/>
@@ -621,7 +621,7 @@
             </w:pPr>
             <w:r>
               <w:rPr>
-                <w:rFonts w:ascii="Times New Roman"/>
+                <w:rFonts w:ascii="Times New Roman" w:hAnsi="Times New Roman" w:eastAsia="Times New Roman" w:cs="Times New Roman"/>
                 <w:i w:val="false"/>
                 <w:b w:val="false"/>
                 <w:u w:val="none"/>
@@ -665,7 +665,7 @@
             </w:pPr>
             <w:r>
               <w:rPr>
-                <w:rFonts w:ascii="Times New Roman"/>
+                <w:rFonts w:ascii="Times New Roman" w:hAnsi="Times New Roman" w:eastAsia="Times New Roman" w:cs="Times New Roman"/>
                 <w:i w:val="false"/>
                 <w:b w:val="false"/>
                 <w:u w:val="none"/>
@@ -709,7 +709,7 @@
             </w:pPr>
             <w:r>
               <w:rPr>
-                <w:rFonts w:ascii="Times New Roman"/>
+                <w:rFonts w:ascii="Times New Roman" w:hAnsi="Times New Roman" w:eastAsia="Times New Roman" w:cs="Times New Roman"/>
                 <w:i w:val="false"/>
                 <w:b w:val="false"/>
                 <w:u w:val="none"/>
@@ -760,7 +760,7 @@
             </w:pPr>
             <w:r>
               <w:rPr>
-                <w:rFonts w:ascii="Times New Roman"/>
+                <w:rFonts w:ascii="Times New Roman" w:hAnsi="Times New Roman" w:eastAsia="Times New Roman" w:cs="Times New Roman"/>
                 <w:i w:val="false"/>
                 <w:b w:val="false"/>
                 <w:u w:val="none"/>
@@ -804,7 +804,7 @@
             </w:pPr>
             <w:r>
               <w:rPr>
-                <w:rFonts w:ascii="Times New Roman"/>
+                <w:rFonts w:ascii="Times New Roman" w:hAnsi="Times New Roman" w:eastAsia="Times New Roman" w:cs="Times New Roman"/>
                 <w:i w:val="false"/>
                 <w:b w:val="false"/>
                 <w:u w:val="none"/>
@@ -848,7 +848,7 @@
             </w:pPr>
             <w:r>
               <w:rPr>
-                <w:rFonts w:ascii="Times New Roman"/>
+                <w:rFonts w:ascii="Times New Roman" w:hAnsi="Times New Roman" w:eastAsia="Times New Roman" w:cs="Times New Roman"/>
                 <w:i w:val="false"/>
                 <w:b w:val="false"/>
                 <w:u w:val="none"/>
@@ -899,7 +899,7 @@
             </w:pPr>
             <w:r>
               <w:rPr>
-                <w:rFonts w:ascii="Times New Roman"/>
+                <w:rFonts w:ascii="Times New Roman" w:hAnsi="Times New Roman" w:eastAsia="Times New Roman" w:cs="Times New Roman"/>
                 <w:i w:val="false"/>
                 <w:b w:val="false"/>
                 <w:u w:val="none"/>
@@ -911,7 +911,7 @@
             </w:r>
             <w:r>
               <w:rPr>
-                <w:rFonts w:ascii="Times New Roman"/>
+                <w:rFonts w:ascii="Times New Roman" w:hAnsi="Times New Roman" w:eastAsia="Times New Roman" w:cs="Times New Roman"/>
                 <w:i w:val="false"/>
                 <w:b w:val="false"/>
                 <w:u w:val="none"/>
@@ -956,7 +956,7 @@
             </w:pPr>
             <w:r>
               <w:rPr>
-                <w:rFonts w:ascii="Times New Roman"/>
+                <w:rFonts w:ascii="Times New Roman" w:hAnsi="Times New Roman" w:eastAsia="Times New Roman" w:cs="Times New Roman"/>
                 <w:i w:val="false"/>
                 <w:b w:val="false"/>
                 <w:u w:val="none"/>
@@ -1000,7 +1000,7 @@
             </w:pPr>
             <w:r>
               <w:rPr>
-                <w:rFonts w:ascii="Times New Roman"/>
+                <w:rFonts w:ascii="Times New Roman" w:hAnsi="Times New Roman" w:eastAsia="Times New Roman" w:cs="Times New Roman"/>
                 <w:i w:val="false"/>
                 <w:b w:val="false"/>
                 <w:u w:val="none"/>
@@ -1051,7 +1051,7 @@
             </w:pPr>
             <w:r>
               <w:rPr>
-                <w:rFonts w:ascii="Times New Roman"/>
+                <w:rFonts w:ascii="Times New Roman" w:hAnsi="Times New Roman" w:eastAsia="Times New Roman" w:cs="Times New Roman"/>
                 <w:i w:val="false"/>
                 <w:b w:val="false"/>
                 <w:u w:val="none"/>
@@ -1095,7 +1095,7 @@
             </w:pPr>
             <w:r>
               <w:rPr>
-                <w:rFonts w:ascii="Times New Roman"/>
+                <w:rFonts w:ascii="Times New Roman" w:hAnsi="Times New Roman" w:eastAsia="Times New Roman" w:cs="Times New Roman"/>
                 <w:i w:val="false"/>
                 <w:b w:val="false"/>
                 <w:u w:val="none"/>
@@ -1139,7 +1139,7 @@
             </w:pPr>
             <w:r>
               <w:rPr>
-                <w:rFonts w:ascii="Times New Roman"/>
+                <w:rFonts w:ascii="Times New Roman" w:hAnsi="Times New Roman" w:eastAsia="Times New Roman" w:cs="Times New Roman"/>
                 <w:i w:val="false"/>
                 <w:b w:val="false"/>
                 <w:u w:val="none"/>
@@ -1190,7 +1190,7 @@
             </w:pPr>
             <w:r>
               <w:rPr>
-                <w:rFonts w:ascii="Times New Roman"/>
+                <w:rFonts w:ascii="Times New Roman" w:hAnsi="Times New Roman" w:eastAsia="Times New Roman" w:cs="Times New Roman"/>
                 <w:i w:val="false"/>
                 <w:b w:val="false"/>
                 <w:u w:val="none"/>
@@ -1234,7 +1234,7 @@
             </w:pPr>
             <w:r>
               <w:rPr>
-                <w:rFonts w:ascii="Times New Roman"/>
+                <w:rFonts w:ascii="Times New Roman" w:hAnsi="Times New Roman" w:eastAsia="Times New Roman" w:cs="Times New Roman"/>
                 <w:i w:val="false"/>
                 <w:b w:val="false"/>
                 <w:u w:val="none"/>
@@ -1278,7 +1278,7 @@
             </w:pPr>
             <w:r>
               <w:rPr>
-                <w:rFonts w:ascii="Times New Roman"/>
+                <w:rFonts w:ascii="Times New Roman" w:hAnsi="Times New Roman" w:eastAsia="Times New Roman" w:cs="Times New Roman"/>
                 <w:i w:val="false"/>
                 <w:b w:val="false"/>
                 <w:u w:val="none"/>
@@ -1329,7 +1329,7 @@
             </w:pPr>
             <w:r>
               <w:rPr>
-                <w:rFonts w:ascii="Times New Roman"/>
+                <w:rFonts w:ascii="Times New Roman" w:hAnsi="Times New Roman" w:eastAsia="Times New Roman" w:cs="Times New Roman"/>
                 <w:i w:val="false"/>
                 <w:b w:val="false"/>
                 <w:u w:val="none"/>
@@ -1373,7 +1373,7 @@
             </w:pPr>
             <w:r>
               <w:rPr>
-                <w:rFonts w:ascii="Times New Roman"/>
+                <w:rFonts w:ascii="Times New Roman" w:hAnsi="Times New Roman" w:eastAsia="Times New Roman" w:cs="Times New Roman"/>
                 <w:i w:val="false"/>
                 <w:b w:val="false"/>
                 <w:u w:val="none"/>
@@ -1417,7 +1417,7 @@
             </w:pPr>
             <w:r>
               <w:rPr>
-                <w:rFonts w:ascii="Times New Roman"/>
+                <w:rFonts w:ascii="Times New Roman" w:hAnsi="Times New Roman" w:eastAsia="Times New Roman" w:cs="Times New Roman"/>
                 <w:i w:val="false"/>
                 <w:b w:val="false"/>
                 <w:u w:val="none"/>
@@ -1468,7 +1468,7 @@
             </w:pPr>
             <w:r>
               <w:rPr>
-                <w:rFonts w:ascii="Times New Roman"/>
+                <w:rFonts w:ascii="Times New Roman" w:hAnsi="Times New Roman" w:eastAsia="Times New Roman" w:cs="Times New Roman"/>
                 <w:i w:val="false"/>
                 <w:b w:val="false"/>
                 <w:u w:val="none"/>
@@ -1512,7 +1512,7 @@
             </w:pPr>
             <w:r>
               <w:rPr>
-                <w:rFonts w:ascii="Times New Roman"/>
+                <w:rFonts w:ascii="Times New Roman" w:hAnsi="Times New Roman" w:eastAsia="Times New Roman" w:cs="Times New Roman"/>
                 <w:i w:val="false"/>
                 <w:b w:val="false"/>
                 <w:u w:val="none"/>
@@ -1556,7 +1556,7 @@
             </w:pPr>
             <w:r>
               <w:rPr>
-                <w:rFonts w:ascii="Times New Roman"/>
+                <w:rFonts w:ascii="Times New Roman" w:hAnsi="Times New Roman" w:eastAsia="Times New Roman" w:cs="Times New Roman"/>
                 <w:i w:val="false"/>
                 <w:b w:val="false"/>
                 <w:u w:val="none"/>
@@ -1607,7 +1607,7 @@
             </w:pPr>
             <w:r>
               <w:rPr>
-                <w:rFonts w:ascii="Times New Roman"/>
+                <w:rFonts w:ascii="Times New Roman" w:hAnsi="Times New Roman" w:eastAsia="Times New Roman" w:cs="Times New Roman"/>
                 <w:i w:val="false"/>
                 <w:b w:val="false"/>
                 <w:u w:val="none"/>
@@ -1651,7 +1651,7 @@
             </w:pPr>
             <w:r>
               <w:rPr>
-                <w:rFonts w:ascii="Times New Roman"/>
+                <w:rFonts w:ascii="Times New Roman" w:hAnsi="Times New Roman" w:eastAsia="Times New Roman" w:cs="Times New Roman"/>
                 <w:i w:val="false"/>
                 <w:b w:val="false"/>
                 <w:u w:val="none"/>
@@ -1695,7 +1695,7 @@
             </w:pPr>
             <w:r>
               <w:rPr>
-                <w:rFonts w:ascii="Times New Roman"/>
+                <w:rFonts w:ascii="Times New Roman" w:hAnsi="Times New Roman" w:eastAsia="Times New Roman" w:cs="Times New Roman"/>
                 <w:i w:val="false"/>
                 <w:b w:val="false"/>
                 <w:u w:val="none"/>
@@ -1746,7 +1746,7 @@
             </w:pPr>
             <w:r>
               <w:rPr>
-                <w:rFonts w:ascii="Times New Roman"/>
+                <w:rFonts w:ascii="Times New Roman" w:hAnsi="Times New Roman" w:eastAsia="Times New Roman" w:cs="Times New Roman"/>
                 <w:i w:val="false"/>
                 <w:b w:val="false"/>
                 <w:u w:val="none"/>
@@ -1790,7 +1790,7 @@
             </w:pPr>
             <w:r>
               <w:rPr>
-                <w:rFonts w:ascii="Times New Roman"/>
+                <w:rFonts w:ascii="Times New Roman" w:hAnsi="Times New Roman" w:eastAsia="Times New Roman" w:cs="Times New Roman"/>
                 <w:i w:val="false"/>
                 <w:b w:val="false"/>
                 <w:u w:val="none"/>
@@ -1834,7 +1834,7 @@
             </w:pPr>
             <w:r>
               <w:rPr>
-                <w:rFonts w:ascii="Times New Roman"/>
+                <w:rFonts w:ascii="Times New Roman" w:hAnsi="Times New Roman" w:eastAsia="Times New Roman" w:cs="Times New Roman"/>
                 <w:i w:val="false"/>
                 <w:b w:val="false"/>
                 <w:u w:val="none"/>
@@ -1885,7 +1885,7 @@
             </w:pPr>
             <w:r>
               <w:rPr>
-                <w:rFonts w:ascii="Times New Roman"/>
+                <w:rFonts w:ascii="Times New Roman" w:hAnsi="Times New Roman" w:eastAsia="Times New Roman" w:cs="Times New Roman"/>
                 <w:i w:val="false"/>
                 <w:b w:val="false"/>
                 <w:u w:val="none"/>
@@ -1929,7 +1929,7 @@
             </w:pPr>
             <w:r>
               <w:rPr>
-                <w:rFonts w:ascii="Times New Roman"/>
+                <w:rFonts w:ascii="Times New Roman" w:hAnsi="Times New Roman" w:eastAsia="Times New Roman" w:cs="Times New Roman"/>
                 <w:i w:val="false"/>
                 <w:b w:val="false"/>
                 <w:u w:val="none"/>
@@ -1973,7 +1973,7 @@
             </w:pPr>
             <w:r>
               <w:rPr>
-                <w:rFonts w:ascii="Times New Roman"/>
+                <w:rFonts w:ascii="Times New Roman" w:hAnsi="Times New Roman" w:eastAsia="Times New Roman" w:cs="Times New Roman"/>
                 <w:i w:val="false"/>
                 <w:b w:val="false"/>
                 <w:u w:val="none"/>
@@ -2024,7 +2024,7 @@
             </w:pPr>
             <w:r>
               <w:rPr>
-                <w:rFonts w:ascii="Times New Roman"/>
+                <w:rFonts w:ascii="Times New Roman" w:hAnsi="Times New Roman" w:eastAsia="Times New Roman" w:cs="Times New Roman"/>
                 <w:i w:val="false"/>
                 <w:b w:val="false"/>
                 <w:u w:val="none"/>
@@ -2068,7 +2068,7 @@
             </w:pPr>
             <w:r>
               <w:rPr>
-                <w:rFonts w:ascii="Times New Roman"/>
+                <w:rFonts w:ascii="Times New Roman" w:hAnsi="Times New Roman" w:eastAsia="Times New Roman" w:cs="Times New Roman"/>
                 <w:i w:val="false"/>
                 <w:b w:val="false"/>
                 <w:u w:val="none"/>
@@ -2112,7 +2112,7 @@
             </w:pPr>
             <w:r>
               <w:rPr>
-                <w:rFonts w:ascii="Times New Roman"/>
+                <w:rFonts w:ascii="Times New Roman" w:hAnsi="Times New Roman" w:eastAsia="Times New Roman" w:cs="Times New Roman"/>
                 <w:i w:val="false"/>
                 <w:b w:val="false"/>
                 <w:u w:val="none"/>
@@ -2163,7 +2163,7 @@
             </w:pPr>
             <w:r>
               <w:rPr>
-                <w:rFonts w:ascii="Times New Roman"/>
+                <w:rFonts w:ascii="Times New Roman" w:hAnsi="Times New Roman" w:eastAsia="Times New Roman" w:cs="Times New Roman"/>
                 <w:i w:val="false"/>
                 <w:b w:val="false"/>
                 <w:u w:val="none"/>
@@ -2207,7 +2207,7 @@
             </w:pPr>
             <w:r>
               <w:rPr>
-                <w:rFonts w:ascii="Times New Roman"/>
+                <w:rFonts w:ascii="Times New Roman" w:hAnsi="Times New Roman" w:eastAsia="Times New Roman" w:cs="Times New Roman"/>
                 <w:i w:val="false"/>
                 <w:b w:val="false"/>
                 <w:u w:val="none"/>
@@ -2251,7 +2251,7 @@
             </w:pPr>
             <w:r>
               <w:rPr>
-                <w:rFonts w:ascii="Times New Roman"/>
+                <w:rFonts w:ascii="Times New Roman" w:hAnsi="Times New Roman" w:eastAsia="Times New Roman" w:cs="Times New Roman"/>
                 <w:i w:val="false"/>
                 <w:b w:val="false"/>
                 <w:u w:val="none"/>
@@ -2302,7 +2302,7 @@
             </w:pPr>
             <w:r>
               <w:rPr>
-                <w:rFonts w:ascii="Times New Roman"/>
+                <w:rFonts w:ascii="Times New Roman" w:hAnsi="Times New Roman" w:eastAsia="Times New Roman" w:cs="Times New Roman"/>
                 <w:i w:val="false"/>
                 <w:b w:val="false"/>
                 <w:u w:val="none"/>
@@ -2314,7 +2314,7 @@
             </w:r>
             <w:r>
               <w:rPr>
-                <w:rFonts w:ascii="Times New Roman"/>
+                <w:rFonts w:ascii="Times New Roman" w:hAnsi="Times New Roman" w:eastAsia="Times New Roman" w:cs="Times New Roman"/>
                 <w:i w:val="false"/>
                 <w:b w:val="false"/>
                 <w:u w:val="none"/>
@@ -2359,7 +2359,7 @@
             </w:pPr>
             <w:r>
               <w:rPr>
-                <w:rFonts w:ascii="Times New Roman"/>
+                <w:rFonts w:ascii="Times New Roman" w:hAnsi="Times New Roman" w:eastAsia="Times New Roman" w:cs="Times New Roman"/>
                 <w:i w:val="false"/>
                 <w:b w:val="false"/>
                 <w:u w:val="none"/>
@@ -2403,7 +2403,7 @@
             </w:pPr>
             <w:r>
               <w:rPr>
-                <w:rFonts w:ascii="Times New Roman"/>
+                <w:rFonts w:ascii="Times New Roman" w:hAnsi="Times New Roman" w:eastAsia="Times New Roman" w:cs="Times New Roman"/>
                 <w:i w:val="false"/>
                 <w:b w:val="false"/>
                 <w:u w:val="none"/>
@@ -2454,7 +2454,7 @@
             </w:pPr>
             <w:r>
               <w:rPr>
-                <w:rFonts w:ascii="Times New Roman"/>
+                <w:rFonts w:ascii="Times New Roman" w:hAnsi="Times New Roman" w:eastAsia="Times New Roman" w:cs="Times New Roman"/>
                 <w:i w:val="false"/>
                 <w:b w:val="false"/>
                 <w:u w:val="none"/>
@@ -2498,7 +2498,7 @@
             </w:pPr>
             <w:r>
               <w:rPr>
-                <w:rFonts w:ascii="Times New Roman"/>
+                <w:rFonts w:ascii="Times New Roman" w:hAnsi="Times New Roman" w:eastAsia="Times New Roman" w:cs="Times New Roman"/>
                 <w:i w:val="false"/>
                 <w:b w:val="false"/>
                 <w:u w:val="none"/>
@@ -2542,7 +2542,7 @@
             </w:pPr>
             <w:r>
               <w:rPr>
-                <w:rFonts w:ascii="Times New Roman"/>
+                <w:rFonts w:ascii="Times New Roman" w:hAnsi="Times New Roman" w:eastAsia="Times New Roman" w:cs="Times New Roman"/>
                 <w:i w:val="false"/>
                 <w:b w:val="false"/>
                 <w:u w:val="none"/>
@@ -2593,7 +2593,7 @@
             </w:pPr>
             <w:r>
               <w:rPr>
-                <w:rFonts w:ascii="Times New Roman"/>
+                <w:rFonts w:ascii="Times New Roman" w:hAnsi="Times New Roman" w:eastAsia="Times New Roman" w:cs="Times New Roman"/>
                 <w:i w:val="false"/>
                 <w:b w:val="false"/>
                 <w:u w:val="none"/>
@@ -2605,7 +2605,7 @@
             </w:r>
             <w:r>
               <w:rPr>
-                <w:rFonts w:ascii="Times New Roman"/>
+                <w:rFonts w:ascii="Times New Roman" w:hAnsi="Times New Roman" w:eastAsia="Times New Roman" w:cs="Times New Roman"/>
                 <w:i w:val="false"/>
                 <w:b w:val="false"/>
                 <w:u w:val="none"/>
@@ -2650,7 +2650,7 @@
             </w:pPr>
             <w:r>
               <w:rPr>
-                <w:rFonts w:ascii="Times New Roman"/>
+                <w:rFonts w:ascii="Times New Roman" w:hAnsi="Times New Roman" w:eastAsia="Times New Roman" w:cs="Times New Roman"/>
                 <w:i w:val="false"/>
                 <w:b w:val="false"/>
                 <w:u w:val="none"/>
@@ -2694,7 +2694,7 @@
             </w:pPr>
             <w:r>
               <w:rPr>
-                <w:rFonts w:ascii="Times New Roman"/>
+                <w:rFonts w:ascii="Times New Roman" w:hAnsi="Times New Roman" w:eastAsia="Times New Roman" w:cs="Times New Roman"/>
                 <w:i w:val="false"/>
                 <w:b w:val="false"/>
                 <w:u w:val="none"/>
@@ -2745,7 +2745,7 @@
             </w:pPr>
             <w:r>
               <w:rPr>
-                <w:rFonts w:ascii="Times New Roman"/>
+                <w:rFonts w:ascii="Times New Roman" w:hAnsi="Times New Roman" w:eastAsia="Times New Roman" w:cs="Times New Roman"/>
                 <w:i w:val="false"/>
                 <w:b w:val="false"/>
                 <w:u w:val="none"/>
@@ -2789,7 +2789,7 @@
             </w:pPr>
             <w:r>
               <w:rPr>
-                <w:rFonts w:ascii="Times New Roman"/>
+                <w:rFonts w:ascii="Times New Roman" w:hAnsi="Times New Roman" w:eastAsia="Times New Roman" w:cs="Times New Roman"/>
                 <w:i w:val="false"/>
                 <w:b w:val="false"/>
                 <w:u w:val="none"/>
@@ -2833,7 +2833,7 @@
             </w:pPr>
             <w:r>
               <w:rPr>
-                <w:rFonts w:ascii="Times New Roman"/>
+                <w:rFonts w:ascii="Times New Roman" w:hAnsi="Times New Roman" w:eastAsia="Times New Roman" w:cs="Times New Roman"/>
                 <w:i w:val="false"/>
                 <w:b w:val="false"/>
                 <w:u w:val="none"/>
@@ -2884,7 +2884,7 @@
             </w:pPr>
             <w:r>
               <w:rPr>
-                <w:rFonts w:ascii="Times New Roman"/>
+                <w:rFonts w:ascii="Times New Roman" w:hAnsi="Times New Roman" w:eastAsia="Times New Roman" w:cs="Times New Roman"/>
                 <w:i w:val="false"/>
                 <w:b w:val="false"/>
                 <w:u w:val="none"/>
@@ -2928,7 +2928,7 @@
             </w:pPr>
             <w:r>
               <w:rPr>
-                <w:rFonts w:ascii="Times New Roman"/>
+                <w:rFonts w:ascii="Times New Roman" w:hAnsi="Times New Roman" w:eastAsia="Times New Roman" w:cs="Times New Roman"/>
                 <w:i w:val="false"/>
                 <w:b w:val="false"/>
                 <w:u w:val="none"/>
@@ -2972,7 +2972,7 @@
             </w:pPr>
             <w:r>
               <w:rPr>
-                <w:rFonts w:ascii="Times New Roman"/>
+                <w:rFonts w:ascii="Times New Roman" w:hAnsi="Times New Roman" w:eastAsia="Times New Roman" w:cs="Times New Roman"/>
                 <w:i w:val="false"/>
                 <w:b w:val="false"/>
                 <w:u w:val="none"/>
@@ -3023,7 +3023,7 @@
             </w:pPr>
             <w:r>
               <w:rPr>
-                <w:rFonts w:ascii="Times New Roman"/>
+                <w:rFonts w:ascii="Times New Roman" w:hAnsi="Times New Roman" w:eastAsia="Times New Roman" w:cs="Times New Roman"/>
                 <w:i w:val="false"/>
                 <w:b w:val="false"/>
                 <w:u w:val="none"/>
@@ -3067,7 +3067,7 @@
             </w:pPr>
             <w:r>
               <w:rPr>
-                <w:rFonts w:ascii="Times New Roman"/>
+                <w:rFonts w:ascii="Times New Roman" w:hAnsi="Times New Roman" w:eastAsia="Times New Roman" w:cs="Times New Roman"/>
                 <w:i w:val="false"/>
                 <w:b w:val="false"/>
                 <w:u w:val="none"/>
@@ -3111,7 +3111,7 @@
             </w:pPr>
             <w:r>
               <w:rPr>
-                <w:rFonts w:ascii="Times New Roman"/>
+                <w:rFonts w:ascii="Times New Roman" w:hAnsi="Times New Roman" w:eastAsia="Times New Roman" w:cs="Times New Roman"/>
                 <w:i w:val="false"/>
                 <w:b w:val="false"/>
                 <w:u w:val="none"/>
@@ -3162,7 +3162,7 @@
             </w:pPr>
             <w:r>
               <w:rPr>
-                <w:rFonts w:ascii="Times New Roman"/>
+                <w:rFonts w:ascii="Times New Roman" w:hAnsi="Times New Roman" w:eastAsia="Times New Roman" w:cs="Times New Roman"/>
                 <w:i w:val="false"/>
                 <w:b w:val="false"/>
                 <w:u w:val="none"/>
@@ -3206,7 +3206,7 @@
             </w:pPr>
             <w:r>
               <w:rPr>
-                <w:rFonts w:ascii="Times New Roman"/>
+                <w:rFonts w:ascii="Times New Roman" w:hAnsi="Times New Roman" w:eastAsia="Times New Roman" w:cs="Times New Roman"/>
                 <w:i w:val="false"/>
                 <w:b w:val="false"/>
                 <w:u w:val="none"/>
@@ -3250,7 +3250,7 @@
             </w:pPr>
             <w:r>
               <w:rPr>
-                <w:rFonts w:ascii="Times New Roman"/>
+                <w:rFonts w:ascii="Times New Roman" w:hAnsi="Times New Roman" w:eastAsia="Times New Roman" w:cs="Times New Roman"/>
                 <w:i w:val="false"/>
                 <w:b w:val="false"/>
                 <w:u w:val="none"/>
@@ -3301,7 +3301,7 @@
             </w:pPr>
             <w:r>
               <w:rPr>
-                <w:rFonts w:ascii="Times New Roman"/>
+                <w:rFonts w:ascii="Times New Roman" w:hAnsi="Times New Roman" w:eastAsia="Times New Roman" w:cs="Times New Roman"/>
                 <w:i w:val="false"/>
                 <w:b w:val="false"/>
                 <w:u w:val="none"/>
@@ -3345,7 +3345,7 @@
             </w:pPr>
             <w:r>
               <w:rPr>
-                <w:rFonts w:ascii="Times New Roman"/>
+                <w:rFonts w:ascii="Times New Roman" w:hAnsi="Times New Roman" w:eastAsia="Times New Roman" w:cs="Times New Roman"/>
                 <w:i w:val="false"/>
                 <w:b w:val="false"/>
                 <w:u w:val="none"/>
@@ -3389,7 +3389,7 @@
             </w:pPr>
             <w:r>
               <w:rPr>
-                <w:rFonts w:ascii="Times New Roman"/>
+                <w:rFonts w:ascii="Times New Roman" w:hAnsi="Times New Roman" w:eastAsia="Times New Roman" w:cs="Times New Roman"/>
                 <w:i w:val="false"/>
                 <w:b w:val="false"/>
                 <w:u w:val="none"/>
@@ -3440,7 +3440,7 @@
             </w:pPr>
             <w:r>
               <w:rPr>
-                <w:rFonts w:ascii="Times New Roman"/>
+                <w:rFonts w:ascii="Times New Roman" w:hAnsi="Times New Roman" w:eastAsia="Times New Roman" w:cs="Times New Roman"/>
                 <w:i w:val="false"/>
                 <w:b w:val="false"/>
                 <w:u w:val="none"/>
@@ -3484,7 +3484,7 @@
             </w:pPr>
             <w:r>
               <w:rPr>
-                <w:rFonts w:ascii="Times New Roman"/>
+                <w:rFonts w:ascii="Times New Roman" w:hAnsi="Times New Roman" w:eastAsia="Times New Roman" w:cs="Times New Roman"/>
                 <w:i w:val="false"/>
                 <w:b w:val="false"/>
                 <w:u w:val="none"/>
@@ -3528,7 +3528,7 @@
             </w:pPr>
             <w:r>
               <w:rPr>
-                <w:rFonts w:ascii="Times New Roman"/>
+                <w:rFonts w:ascii="Times New Roman" w:hAnsi="Times New Roman" w:eastAsia="Times New Roman" w:cs="Times New Roman"/>
                 <w:i w:val="false"/>
                 <w:b w:val="false"/>
                 <w:u w:val="none"/>
@@ -3579,7 +3579,7 @@
             </w:pPr>
             <w:r>
               <w:rPr>
-                <w:rFonts w:ascii="Times New Roman"/>
+                <w:rFonts w:ascii="Times New Roman" w:hAnsi="Times New Roman" w:eastAsia="Times New Roman" w:cs="Times New Roman"/>
                 <w:i w:val="false"/>
                 <w:b w:val="false"/>
                 <w:u w:val="none"/>
@@ -3623,7 +3623,7 @@
             </w:pPr>
             <w:r>
               <w:rPr>
-                <w:rFonts w:ascii="Times New Roman"/>
+                <w:rFonts w:ascii="Times New Roman" w:hAnsi="Times New Roman" w:eastAsia="Times New Roman" w:cs="Times New Roman"/>
                 <w:i w:val="false"/>
                 <w:b w:val="false"/>
                 <w:u w:val="none"/>
@@ -3667,7 +3667,7 @@
             </w:pPr>
             <w:r>
               <w:rPr>
-                <w:rFonts w:ascii="Times New Roman"/>
+                <w:rFonts w:ascii="Times New Roman" w:hAnsi="Times New Roman" w:eastAsia="Times New Roman" w:cs="Times New Roman"/>
                 <w:i w:val="false"/>
                 <w:b w:val="false"/>
                 <w:u w:val="none"/>
@@ -3718,7 +3718,7 @@
             </w:pPr>
             <w:r>
               <w:rPr>
-                <w:rFonts w:ascii="Times New Roman"/>
+                <w:rFonts w:ascii="Times New Roman" w:hAnsi="Times New Roman" w:eastAsia="Times New Roman" w:cs="Times New Roman"/>
                 <w:i w:val="false"/>
                 <w:b w:val="false"/>
                 <w:u w:val="none"/>
@@ -3762,7 +3762,7 @@
             </w:pPr>
             <w:r>
               <w:rPr>
-                <w:rFonts w:ascii="Times New Roman"/>
+                <w:rFonts w:ascii="Times New Roman" w:hAnsi="Times New Roman" w:eastAsia="Times New Roman" w:cs="Times New Roman"/>
                 <w:i w:val="false"/>
                 <w:b w:val="false"/>
                 <w:u w:val="none"/>
@@ -3806,7 +3806,7 @@
             </w:pPr>
             <w:r>
               <w:rPr>
-                <w:rFonts w:ascii="Times New Roman"/>
+                <w:rFonts w:ascii="Times New Roman" w:hAnsi="Times New Roman" w:eastAsia="Times New Roman" w:cs="Times New Roman"/>
                 <w:i w:val="false"/>
                 <w:b w:val="false"/>
                 <w:u w:val="none"/>
@@ -3858,7 +3858,7 @@
             </w:pPr>
             <w:r>
               <w:rPr>
-                <w:rFonts w:ascii="Times New Roman"/>
+                <w:rFonts w:ascii="Times New Roman" w:hAnsi="Times New Roman" w:eastAsia="Times New Roman" w:cs="Times New Roman"/>
                 <w:i w:val="false"/>
                 <w:b w:val="false"/>
                 <w:u w:val="none"/>
@@ -3871,7 +3871,7 @@
             </w:r>
             <w:r>
               <w:rPr>
-                <w:rFonts w:ascii="Times New Roman"/>
+                <w:rFonts w:ascii="Times New Roman" w:hAnsi="Times New Roman" w:eastAsia="Times New Roman" w:cs="Times New Roman"/>
                 <w:i w:val="false"/>
                 <w:b w:val="false"/>
                 <w:u w:val="none"/>
@@ -3923,7 +3923,7 @@
             </w:pPr>
             <w:r>
               <w:rPr>
-                <w:rFonts w:ascii="Times New Roman"/>
+                <w:rFonts w:ascii="Times New Roman" w:hAnsi="Times New Roman" w:eastAsia="Times New Roman" w:cs="Times New Roman"/>
                 <w:i w:val="false"/>
                 <w:b w:val="false"/>
                 <w:u w:val="none"/>
@@ -3936,7 +3936,7 @@
             </w:r>
             <w:r>
               <w:rPr>
-                <w:rFonts w:ascii="Times New Roman"/>
+                <w:rFonts w:ascii="Times New Roman" w:hAnsi="Times New Roman" w:eastAsia="Times New Roman" w:cs="Times New Roman"/>
                 <w:i w:val="false"/>
                 <w:b w:val="false"/>
                 <w:u w:val="none"/>
@@ -3988,7 +3988,7 @@
             </w:pPr>
             <w:r>
               <w:rPr>
-                <w:rFonts w:ascii="Times New Roman"/>
+                <w:rFonts w:ascii="Times New Roman" w:hAnsi="Times New Roman" w:eastAsia="Times New Roman" w:cs="Times New Roman"/>
                 <w:i w:val="false"/>
                 <w:b w:val="false"/>
                 <w:u w:val="none"/>
@@ -4001,7 +4001,7 @@
             </w:r>
             <w:r>
               <w:rPr>
-                <w:rFonts w:ascii="Times New Roman"/>
+                <w:rFonts w:ascii="Times New Roman" w:hAnsi="Times New Roman" w:eastAsia="Times New Roman" w:cs="Times New Roman"/>
                 <w:i w:val="false"/>
                 <w:b w:val="false"/>
                 <w:u w:val="none"/>

</xml_diff>

<commit_message>
Add chapter on DAGS and section on removing data from GitHub
</commit_message>
<xml_diff>
--- a/examples/Example Table 1.docx
+++ b/examples/Example Table 1.docx
@@ -18,7 +18,7 @@
       </w:r>
       <w:bookmarkStart w:id="0" w:name="date"/>
       <w:r>
-        <w:t>2022-10-16</w:t>
+        <w:t>2022-12-13</w:t>
       </w:r>
       <w:bookmarkEnd w:id="0"/>
     </w:p>
@@ -143,8 +143,8 @@
           </w:tcPr>
           <w:p>
             <w:pPr>
+              <w:pStyle w:val="Normal"/>
               <w:jc w:val="left"/>
-              <w:keepNext/>
               <w:pBdr>
                 <w:bottom w:val="none" w:sz="0" w:space="0" w:color="000000"/>
                 <w:top w:val="none" w:sz="0" w:space="0" w:color="000000"/>
@@ -187,8 +187,8 @@
           </w:tcPr>
           <w:p>
             <w:pPr>
-              <w:jc w:val="center"/>
-              <w:keepNext/>
+              <w:pStyle w:val="Normal"/>
+              <w:jc w:val="center"/>
               <w:pBdr>
                 <w:bottom w:val="none" w:sz="0" w:space="0" w:color="000000"/>
                 <w:top w:val="none" w:sz="0" w:space="0" w:color="000000"/>
@@ -255,8 +255,8 @@
           </w:tcPr>
           <w:p>
             <w:pPr>
-              <w:jc w:val="center"/>
-              <w:keepNext/>
+              <w:pStyle w:val="Normal"/>
+              <w:jc w:val="center"/>
               <w:pBdr>
                 <w:bottom w:val="none" w:sz="0" w:space="0" w:color="000000"/>
                 <w:top w:val="none" w:sz="0" w:space="0" w:color="000000"/>
@@ -315,23 +315,23 @@
           <w:tcPr>
             <w:tcBorders>
               <w:bottom w:val="none" w:sz="0" w:space="0" w:color="000000"/>
-              <w:top w:val="none" w:sz="0" w:space="0" w:color="000000"/>
-              <w:left w:val="none" w:sz="0" w:space="0" w:color="000000"/>
-              <w:right w:val="none" w:sz="0" w:space="0" w:color="000000"/>
-            </w:tcBorders>
-            <w:shd w:val="clear" w:color="auto" w:fill="FFFFFF"/>
-            <w:tcMar>
-              <w:top w:w="0" w:type="dxa"/>
-              <w:bottom w:w="0" w:type="dxa"/>
-              <w:left w:w="0" w:type="dxa"/>
-              <w:right w:w="0" w:type="dxa"/>
-            </w:tcMar>
-            <w:vAlign w:val="center"/>
-          </w:tcPr>
-          <w:p>
-            <w:pPr>
+              <w:top w:val="single" w:sz="16" w:space="0" w:color="666666"/>
+              <w:left w:val="none" w:sz="0" w:space="0" w:color="000000"/>
+              <w:right w:val="none" w:sz="0" w:space="0" w:color="000000"/>
+            </w:tcBorders>
+            <w:shd w:val="clear" w:color="auto" w:fill="FFFFFF"/>
+            <w:tcMar>
+              <w:top w:w="0" w:type="dxa"/>
+              <w:bottom w:w="0" w:type="dxa"/>
+              <w:left w:w="0" w:type="dxa"/>
+              <w:right w:w="0" w:type="dxa"/>
+            </w:tcMar>
+            <w:vAlign w:val="center"/>
+          </w:tcPr>
+          <w:p>
+            <w:pPr>
+              <w:pStyle w:val="Normal"/>
               <w:jc w:val="left"/>
-              <w:keepNext/>
               <w:pBdr>
                 <w:bottom w:val="none" w:sz="0" w:space="0" w:color="000000"/>
                 <w:top w:val="none" w:sz="0" w:space="0" w:color="000000"/>
@@ -359,23 +359,23 @@
           <w:tcPr>
             <w:tcBorders>
               <w:bottom w:val="none" w:sz="0" w:space="0" w:color="000000"/>
-              <w:top w:val="none" w:sz="0" w:space="0" w:color="000000"/>
-              <w:left w:val="none" w:sz="0" w:space="0" w:color="000000"/>
-              <w:right w:val="none" w:sz="0" w:space="0" w:color="000000"/>
-            </w:tcBorders>
-            <w:shd w:val="clear" w:color="auto" w:fill="FFFFFF"/>
-            <w:tcMar>
-              <w:top w:w="0" w:type="dxa"/>
-              <w:bottom w:w="0" w:type="dxa"/>
-              <w:left w:w="0" w:type="dxa"/>
-              <w:right w:w="0" w:type="dxa"/>
-            </w:tcMar>
-            <w:vAlign w:val="center"/>
-          </w:tcPr>
-          <w:p>
-            <w:pPr>
-              <w:jc w:val="center"/>
-              <w:keepNext/>
+              <w:top w:val="single" w:sz="16" w:space="0" w:color="666666"/>
+              <w:left w:val="none" w:sz="0" w:space="0" w:color="000000"/>
+              <w:right w:val="none" w:sz="0" w:space="0" w:color="000000"/>
+            </w:tcBorders>
+            <w:shd w:val="clear" w:color="auto" w:fill="FFFFFF"/>
+            <w:tcMar>
+              <w:top w:w="0" w:type="dxa"/>
+              <w:bottom w:w="0" w:type="dxa"/>
+              <w:left w:w="0" w:type="dxa"/>
+              <w:right w:w="0" w:type="dxa"/>
+            </w:tcMar>
+            <w:vAlign w:val="center"/>
+          </w:tcPr>
+          <w:p>
+            <w:pPr>
+              <w:pStyle w:val="Normal"/>
+              <w:jc w:val="center"/>
               <w:pBdr>
                 <w:bottom w:val="none" w:sz="0" w:space="0" w:color="000000"/>
                 <w:top w:val="none" w:sz="0" w:space="0" w:color="000000"/>
@@ -403,23 +403,23 @@
           <w:tcPr>
             <w:tcBorders>
               <w:bottom w:val="none" w:sz="0" w:space="0" w:color="000000"/>
-              <w:top w:val="none" w:sz="0" w:space="0" w:color="000000"/>
-              <w:left w:val="none" w:sz="0" w:space="0" w:color="000000"/>
-              <w:right w:val="none" w:sz="0" w:space="0" w:color="000000"/>
-            </w:tcBorders>
-            <w:shd w:val="clear" w:color="auto" w:fill="FFFFFF"/>
-            <w:tcMar>
-              <w:top w:w="0" w:type="dxa"/>
-              <w:bottom w:w="0" w:type="dxa"/>
-              <w:left w:w="0" w:type="dxa"/>
-              <w:right w:w="0" w:type="dxa"/>
-            </w:tcMar>
-            <w:vAlign w:val="center"/>
-          </w:tcPr>
-          <w:p>
-            <w:pPr>
-              <w:jc w:val="center"/>
-              <w:keepNext/>
+              <w:top w:val="single" w:sz="16" w:space="0" w:color="666666"/>
+              <w:left w:val="none" w:sz="0" w:space="0" w:color="000000"/>
+              <w:right w:val="none" w:sz="0" w:space="0" w:color="000000"/>
+            </w:tcBorders>
+            <w:shd w:val="clear" w:color="auto" w:fill="FFFFFF"/>
+            <w:tcMar>
+              <w:top w:w="0" w:type="dxa"/>
+              <w:bottom w:w="0" w:type="dxa"/>
+              <w:left w:w="0" w:type="dxa"/>
+              <w:right w:w="0" w:type="dxa"/>
+            </w:tcMar>
+            <w:vAlign w:val="center"/>
+          </w:tcPr>
+          <w:p>
+            <w:pPr>
+              <w:pStyle w:val="Normal"/>
+              <w:jc w:val="center"/>
               <w:pBdr>
                 <w:bottom w:val="none" w:sz="0" w:space="0" w:color="000000"/>
                 <w:top w:val="none" w:sz="0" w:space="0" w:color="000000"/>
@@ -469,8 +469,8 @@
           </w:tcPr>
           <w:p>
             <w:pPr>
+              <w:pStyle w:val="Normal"/>
               <w:jc w:val="left"/>
-              <w:keepNext/>
               <w:pBdr>
                 <w:bottom w:val="none" w:sz="0" w:space="0" w:color="000000"/>
                 <w:top w:val="none" w:sz="0" w:space="0" w:color="000000"/>
@@ -513,8 +513,8 @@
           </w:tcPr>
           <w:p>
             <w:pPr>
-              <w:jc w:val="center"/>
-              <w:keepNext/>
+              <w:pStyle w:val="Normal"/>
+              <w:jc w:val="center"/>
               <w:pBdr>
                 <w:bottom w:val="none" w:sz="0" w:space="0" w:color="000000"/>
                 <w:top w:val="none" w:sz="0" w:space="0" w:color="000000"/>
@@ -557,8 +557,8 @@
           </w:tcPr>
           <w:p>
             <w:pPr>
-              <w:jc w:val="center"/>
-              <w:keepNext/>
+              <w:pStyle w:val="Normal"/>
+              <w:jc w:val="center"/>
               <w:pBdr>
                 <w:bottom w:val="none" w:sz="0" w:space="0" w:color="000000"/>
                 <w:top w:val="none" w:sz="0" w:space="0" w:color="000000"/>
@@ -608,8 +608,8 @@
           </w:tcPr>
           <w:p>
             <w:pPr>
+              <w:pStyle w:val="Normal"/>
               <w:jc w:val="left"/>
-              <w:keepNext/>
               <w:pBdr>
                 <w:bottom w:val="none" w:sz="0" w:space="0" w:color="000000"/>
                 <w:top w:val="none" w:sz="0" w:space="0" w:color="000000"/>
@@ -652,8 +652,8 @@
           </w:tcPr>
           <w:p>
             <w:pPr>
-              <w:jc w:val="center"/>
-              <w:keepNext/>
+              <w:pStyle w:val="Normal"/>
+              <w:jc w:val="center"/>
               <w:pBdr>
                 <w:bottom w:val="none" w:sz="0" w:space="0" w:color="000000"/>
                 <w:top w:val="none" w:sz="0" w:space="0" w:color="000000"/>
@@ -696,8 +696,8 @@
           </w:tcPr>
           <w:p>
             <w:pPr>
-              <w:jc w:val="center"/>
-              <w:keepNext/>
+              <w:pStyle w:val="Normal"/>
+              <w:jc w:val="center"/>
               <w:pBdr>
                 <w:bottom w:val="none" w:sz="0" w:space="0" w:color="000000"/>
                 <w:top w:val="none" w:sz="0" w:space="0" w:color="000000"/>
@@ -747,8 +747,8 @@
           </w:tcPr>
           <w:p>
             <w:pPr>
+              <w:pStyle w:val="Normal"/>
               <w:jc w:val="left"/>
-              <w:keepNext/>
               <w:pBdr>
                 <w:bottom w:val="none" w:sz="0" w:space="0" w:color="000000"/>
                 <w:top w:val="none" w:sz="0" w:space="0" w:color="000000"/>
@@ -791,8 +791,8 @@
           </w:tcPr>
           <w:p>
             <w:pPr>
-              <w:jc w:val="center"/>
-              <w:keepNext/>
+              <w:pStyle w:val="Normal"/>
+              <w:jc w:val="center"/>
               <w:pBdr>
                 <w:bottom w:val="none" w:sz="0" w:space="0" w:color="000000"/>
                 <w:top w:val="none" w:sz="0" w:space="0" w:color="000000"/>
@@ -835,8 +835,8 @@
           </w:tcPr>
           <w:p>
             <w:pPr>
-              <w:jc w:val="center"/>
-              <w:keepNext/>
+              <w:pStyle w:val="Normal"/>
+              <w:jc w:val="center"/>
               <w:pBdr>
                 <w:bottom w:val="none" w:sz="0" w:space="0" w:color="000000"/>
                 <w:top w:val="none" w:sz="0" w:space="0" w:color="000000"/>
@@ -886,8 +886,8 @@
           </w:tcPr>
           <w:p>
             <w:pPr>
+              <w:pStyle w:val="Normal"/>
               <w:jc w:val="left"/>
-              <w:keepNext/>
               <w:pBdr>
                 <w:bottom w:val="none" w:sz="0" w:space="0" w:color="000000"/>
                 <w:top w:val="none" w:sz="0" w:space="0" w:color="000000"/>
@@ -943,8 +943,8 @@
           </w:tcPr>
           <w:p>
             <w:pPr>
-              <w:jc w:val="center"/>
-              <w:keepNext/>
+              <w:pStyle w:val="Normal"/>
+              <w:jc w:val="center"/>
               <w:pBdr>
                 <w:bottom w:val="none" w:sz="0" w:space="0" w:color="000000"/>
                 <w:top w:val="none" w:sz="0" w:space="0" w:color="000000"/>
@@ -987,8 +987,8 @@
           </w:tcPr>
           <w:p>
             <w:pPr>
-              <w:jc w:val="center"/>
-              <w:keepNext/>
+              <w:pStyle w:val="Normal"/>
+              <w:jc w:val="center"/>
               <w:pBdr>
                 <w:bottom w:val="none" w:sz="0" w:space="0" w:color="000000"/>
                 <w:top w:val="none" w:sz="0" w:space="0" w:color="000000"/>
@@ -1038,8 +1038,8 @@
           </w:tcPr>
           <w:p>
             <w:pPr>
+              <w:pStyle w:val="Normal"/>
               <w:jc w:val="left"/>
-              <w:keepNext/>
               <w:pBdr>
                 <w:bottom w:val="none" w:sz="0" w:space="0" w:color="000000"/>
                 <w:top w:val="none" w:sz="0" w:space="0" w:color="000000"/>
@@ -1082,8 +1082,8 @@
           </w:tcPr>
           <w:p>
             <w:pPr>
-              <w:jc w:val="center"/>
-              <w:keepNext/>
+              <w:pStyle w:val="Normal"/>
+              <w:jc w:val="center"/>
               <w:pBdr>
                 <w:bottom w:val="none" w:sz="0" w:space="0" w:color="000000"/>
                 <w:top w:val="none" w:sz="0" w:space="0" w:color="000000"/>
@@ -1126,8 +1126,8 @@
           </w:tcPr>
           <w:p>
             <w:pPr>
-              <w:jc w:val="center"/>
-              <w:keepNext/>
+              <w:pStyle w:val="Normal"/>
+              <w:jc w:val="center"/>
               <w:pBdr>
                 <w:bottom w:val="none" w:sz="0" w:space="0" w:color="000000"/>
                 <w:top w:val="none" w:sz="0" w:space="0" w:color="000000"/>
@@ -1177,8 +1177,8 @@
           </w:tcPr>
           <w:p>
             <w:pPr>
+              <w:pStyle w:val="Normal"/>
               <w:jc w:val="left"/>
-              <w:keepNext/>
               <w:pBdr>
                 <w:bottom w:val="none" w:sz="0" w:space="0" w:color="000000"/>
                 <w:top w:val="none" w:sz="0" w:space="0" w:color="000000"/>
@@ -1221,8 +1221,8 @@
           </w:tcPr>
           <w:p>
             <w:pPr>
-              <w:jc w:val="center"/>
-              <w:keepNext/>
+              <w:pStyle w:val="Normal"/>
+              <w:jc w:val="center"/>
               <w:pBdr>
                 <w:bottom w:val="none" w:sz="0" w:space="0" w:color="000000"/>
                 <w:top w:val="none" w:sz="0" w:space="0" w:color="000000"/>
@@ -1265,8 +1265,8 @@
           </w:tcPr>
           <w:p>
             <w:pPr>
-              <w:jc w:val="center"/>
-              <w:keepNext/>
+              <w:pStyle w:val="Normal"/>
+              <w:jc w:val="center"/>
               <w:pBdr>
                 <w:bottom w:val="none" w:sz="0" w:space="0" w:color="000000"/>
                 <w:top w:val="none" w:sz="0" w:space="0" w:color="000000"/>
@@ -1316,8 +1316,8 @@
           </w:tcPr>
           <w:p>
             <w:pPr>
+              <w:pStyle w:val="Normal"/>
               <w:jc w:val="left"/>
-              <w:keepNext/>
               <w:pBdr>
                 <w:bottom w:val="none" w:sz="0" w:space="0" w:color="000000"/>
                 <w:top w:val="none" w:sz="0" w:space="0" w:color="000000"/>
@@ -1360,8 +1360,8 @@
           </w:tcPr>
           <w:p>
             <w:pPr>
-              <w:jc w:val="center"/>
-              <w:keepNext/>
+              <w:pStyle w:val="Normal"/>
+              <w:jc w:val="center"/>
               <w:pBdr>
                 <w:bottom w:val="none" w:sz="0" w:space="0" w:color="000000"/>
                 <w:top w:val="none" w:sz="0" w:space="0" w:color="000000"/>
@@ -1404,8 +1404,8 @@
           </w:tcPr>
           <w:p>
             <w:pPr>
-              <w:jc w:val="center"/>
-              <w:keepNext/>
+              <w:pStyle w:val="Normal"/>
+              <w:jc w:val="center"/>
               <w:pBdr>
                 <w:bottom w:val="none" w:sz="0" w:space="0" w:color="000000"/>
                 <w:top w:val="none" w:sz="0" w:space="0" w:color="000000"/>
@@ -1455,8 +1455,8 @@
           </w:tcPr>
           <w:p>
             <w:pPr>
+              <w:pStyle w:val="Normal"/>
               <w:jc w:val="left"/>
-              <w:keepNext/>
               <w:pBdr>
                 <w:bottom w:val="none" w:sz="0" w:space="0" w:color="000000"/>
                 <w:top w:val="none" w:sz="0" w:space="0" w:color="000000"/>
@@ -1499,8 +1499,8 @@
           </w:tcPr>
           <w:p>
             <w:pPr>
-              <w:jc w:val="center"/>
-              <w:keepNext/>
+              <w:pStyle w:val="Normal"/>
+              <w:jc w:val="center"/>
               <w:pBdr>
                 <w:bottom w:val="none" w:sz="0" w:space="0" w:color="000000"/>
                 <w:top w:val="none" w:sz="0" w:space="0" w:color="000000"/>
@@ -1543,8 +1543,8 @@
           </w:tcPr>
           <w:p>
             <w:pPr>
-              <w:jc w:val="center"/>
-              <w:keepNext/>
+              <w:pStyle w:val="Normal"/>
+              <w:jc w:val="center"/>
               <w:pBdr>
                 <w:bottom w:val="none" w:sz="0" w:space="0" w:color="000000"/>
                 <w:top w:val="none" w:sz="0" w:space="0" w:color="000000"/>
@@ -1594,8 +1594,8 @@
           </w:tcPr>
           <w:p>
             <w:pPr>
+              <w:pStyle w:val="Normal"/>
               <w:jc w:val="left"/>
-              <w:keepNext/>
               <w:pBdr>
                 <w:bottom w:val="none" w:sz="0" w:space="0" w:color="000000"/>
                 <w:top w:val="none" w:sz="0" w:space="0" w:color="000000"/>
@@ -1638,8 +1638,8 @@
           </w:tcPr>
           <w:p>
             <w:pPr>
-              <w:jc w:val="center"/>
-              <w:keepNext/>
+              <w:pStyle w:val="Normal"/>
+              <w:jc w:val="center"/>
               <w:pBdr>
                 <w:bottom w:val="none" w:sz="0" w:space="0" w:color="000000"/>
                 <w:top w:val="none" w:sz="0" w:space="0" w:color="000000"/>
@@ -1682,8 +1682,8 @@
           </w:tcPr>
           <w:p>
             <w:pPr>
-              <w:jc w:val="center"/>
-              <w:keepNext/>
+              <w:pStyle w:val="Normal"/>
+              <w:jc w:val="center"/>
               <w:pBdr>
                 <w:bottom w:val="none" w:sz="0" w:space="0" w:color="000000"/>
                 <w:top w:val="none" w:sz="0" w:space="0" w:color="000000"/>
@@ -1733,8 +1733,8 @@
           </w:tcPr>
           <w:p>
             <w:pPr>
+              <w:pStyle w:val="Normal"/>
               <w:jc w:val="left"/>
-              <w:keepNext/>
               <w:pBdr>
                 <w:bottom w:val="none" w:sz="0" w:space="0" w:color="000000"/>
                 <w:top w:val="none" w:sz="0" w:space="0" w:color="000000"/>
@@ -1777,8 +1777,8 @@
           </w:tcPr>
           <w:p>
             <w:pPr>
-              <w:jc w:val="center"/>
-              <w:keepNext/>
+              <w:pStyle w:val="Normal"/>
+              <w:jc w:val="center"/>
               <w:pBdr>
                 <w:bottom w:val="none" w:sz="0" w:space="0" w:color="000000"/>
                 <w:top w:val="none" w:sz="0" w:space="0" w:color="000000"/>
@@ -1821,8 +1821,8 @@
           </w:tcPr>
           <w:p>
             <w:pPr>
-              <w:jc w:val="center"/>
-              <w:keepNext/>
+              <w:pStyle w:val="Normal"/>
+              <w:jc w:val="center"/>
               <w:pBdr>
                 <w:bottom w:val="none" w:sz="0" w:space="0" w:color="000000"/>
                 <w:top w:val="none" w:sz="0" w:space="0" w:color="000000"/>
@@ -1872,8 +1872,8 @@
           </w:tcPr>
           <w:p>
             <w:pPr>
+              <w:pStyle w:val="Normal"/>
               <w:jc w:val="left"/>
-              <w:keepNext/>
               <w:pBdr>
                 <w:bottom w:val="none" w:sz="0" w:space="0" w:color="000000"/>
                 <w:top w:val="none" w:sz="0" w:space="0" w:color="000000"/>
@@ -1916,8 +1916,8 @@
           </w:tcPr>
           <w:p>
             <w:pPr>
-              <w:jc w:val="center"/>
-              <w:keepNext/>
+              <w:pStyle w:val="Normal"/>
+              <w:jc w:val="center"/>
               <w:pBdr>
                 <w:bottom w:val="none" w:sz="0" w:space="0" w:color="000000"/>
                 <w:top w:val="none" w:sz="0" w:space="0" w:color="000000"/>
@@ -1960,8 +1960,8 @@
           </w:tcPr>
           <w:p>
             <w:pPr>
-              <w:jc w:val="center"/>
-              <w:keepNext/>
+              <w:pStyle w:val="Normal"/>
+              <w:jc w:val="center"/>
               <w:pBdr>
                 <w:bottom w:val="none" w:sz="0" w:space="0" w:color="000000"/>
                 <w:top w:val="none" w:sz="0" w:space="0" w:color="000000"/>
@@ -2011,8 +2011,8 @@
           </w:tcPr>
           <w:p>
             <w:pPr>
+              <w:pStyle w:val="Normal"/>
               <w:jc w:val="left"/>
-              <w:keepNext/>
               <w:pBdr>
                 <w:bottom w:val="none" w:sz="0" w:space="0" w:color="000000"/>
                 <w:top w:val="none" w:sz="0" w:space="0" w:color="000000"/>
@@ -2055,8 +2055,8 @@
           </w:tcPr>
           <w:p>
             <w:pPr>
-              <w:jc w:val="center"/>
-              <w:keepNext/>
+              <w:pStyle w:val="Normal"/>
+              <w:jc w:val="center"/>
               <w:pBdr>
                 <w:bottom w:val="none" w:sz="0" w:space="0" w:color="000000"/>
                 <w:top w:val="none" w:sz="0" w:space="0" w:color="000000"/>
@@ -2099,8 +2099,8 @@
           </w:tcPr>
           <w:p>
             <w:pPr>
-              <w:jc w:val="center"/>
-              <w:keepNext/>
+              <w:pStyle w:val="Normal"/>
+              <w:jc w:val="center"/>
               <w:pBdr>
                 <w:bottom w:val="none" w:sz="0" w:space="0" w:color="000000"/>
                 <w:top w:val="none" w:sz="0" w:space="0" w:color="000000"/>
@@ -2150,8 +2150,8 @@
           </w:tcPr>
           <w:p>
             <w:pPr>
+              <w:pStyle w:val="Normal"/>
               <w:jc w:val="left"/>
-              <w:keepNext/>
               <w:pBdr>
                 <w:bottom w:val="none" w:sz="0" w:space="0" w:color="000000"/>
                 <w:top w:val="none" w:sz="0" w:space="0" w:color="000000"/>
@@ -2194,8 +2194,8 @@
           </w:tcPr>
           <w:p>
             <w:pPr>
-              <w:jc w:val="center"/>
-              <w:keepNext/>
+              <w:pStyle w:val="Normal"/>
+              <w:jc w:val="center"/>
               <w:pBdr>
                 <w:bottom w:val="none" w:sz="0" w:space="0" w:color="000000"/>
                 <w:top w:val="none" w:sz="0" w:space="0" w:color="000000"/>
@@ -2238,8 +2238,8 @@
           </w:tcPr>
           <w:p>
             <w:pPr>
-              <w:jc w:val="center"/>
-              <w:keepNext/>
+              <w:pStyle w:val="Normal"/>
+              <w:jc w:val="center"/>
               <w:pBdr>
                 <w:bottom w:val="none" w:sz="0" w:space="0" w:color="000000"/>
                 <w:top w:val="none" w:sz="0" w:space="0" w:color="000000"/>
@@ -2289,8 +2289,8 @@
           </w:tcPr>
           <w:p>
             <w:pPr>
+              <w:pStyle w:val="Normal"/>
               <w:jc w:val="left"/>
-              <w:keepNext/>
               <w:pBdr>
                 <w:bottom w:val="none" w:sz="0" w:space="0" w:color="000000"/>
                 <w:top w:val="none" w:sz="0" w:space="0" w:color="000000"/>
@@ -2346,8 +2346,8 @@
           </w:tcPr>
           <w:p>
             <w:pPr>
-              <w:jc w:val="center"/>
-              <w:keepNext/>
+              <w:pStyle w:val="Normal"/>
+              <w:jc w:val="center"/>
               <w:pBdr>
                 <w:bottom w:val="none" w:sz="0" w:space="0" w:color="000000"/>
                 <w:top w:val="none" w:sz="0" w:space="0" w:color="000000"/>
@@ -2390,8 +2390,8 @@
           </w:tcPr>
           <w:p>
             <w:pPr>
-              <w:jc w:val="center"/>
-              <w:keepNext/>
+              <w:pStyle w:val="Normal"/>
+              <w:jc w:val="center"/>
               <w:pBdr>
                 <w:bottom w:val="none" w:sz="0" w:space="0" w:color="000000"/>
                 <w:top w:val="none" w:sz="0" w:space="0" w:color="000000"/>
@@ -2441,8 +2441,8 @@
           </w:tcPr>
           <w:p>
             <w:pPr>
+              <w:pStyle w:val="Normal"/>
               <w:jc w:val="left"/>
-              <w:keepNext/>
               <w:pBdr>
                 <w:bottom w:val="none" w:sz="0" w:space="0" w:color="000000"/>
                 <w:top w:val="none" w:sz="0" w:space="0" w:color="000000"/>
@@ -2485,8 +2485,8 @@
           </w:tcPr>
           <w:p>
             <w:pPr>
-              <w:jc w:val="center"/>
-              <w:keepNext/>
+              <w:pStyle w:val="Normal"/>
+              <w:jc w:val="center"/>
               <w:pBdr>
                 <w:bottom w:val="none" w:sz="0" w:space="0" w:color="000000"/>
                 <w:top w:val="none" w:sz="0" w:space="0" w:color="000000"/>
@@ -2529,8 +2529,8 @@
           </w:tcPr>
           <w:p>
             <w:pPr>
-              <w:jc w:val="center"/>
-              <w:keepNext/>
+              <w:pStyle w:val="Normal"/>
+              <w:jc w:val="center"/>
               <w:pBdr>
                 <w:bottom w:val="none" w:sz="0" w:space="0" w:color="000000"/>
                 <w:top w:val="none" w:sz="0" w:space="0" w:color="000000"/>
@@ -2580,8 +2580,8 @@
           </w:tcPr>
           <w:p>
             <w:pPr>
+              <w:pStyle w:val="Normal"/>
               <w:jc w:val="left"/>
-              <w:keepNext/>
               <w:pBdr>
                 <w:bottom w:val="none" w:sz="0" w:space="0" w:color="000000"/>
                 <w:top w:val="none" w:sz="0" w:space="0" w:color="000000"/>
@@ -2637,8 +2637,8 @@
           </w:tcPr>
           <w:p>
             <w:pPr>
-              <w:jc w:val="center"/>
-              <w:keepNext/>
+              <w:pStyle w:val="Normal"/>
+              <w:jc w:val="center"/>
               <w:pBdr>
                 <w:bottom w:val="none" w:sz="0" w:space="0" w:color="000000"/>
                 <w:top w:val="none" w:sz="0" w:space="0" w:color="000000"/>
@@ -2681,8 +2681,8 @@
           </w:tcPr>
           <w:p>
             <w:pPr>
-              <w:jc w:val="center"/>
-              <w:keepNext/>
+              <w:pStyle w:val="Normal"/>
+              <w:jc w:val="center"/>
               <w:pBdr>
                 <w:bottom w:val="none" w:sz="0" w:space="0" w:color="000000"/>
                 <w:top w:val="none" w:sz="0" w:space="0" w:color="000000"/>
@@ -2732,8 +2732,8 @@
           </w:tcPr>
           <w:p>
             <w:pPr>
+              <w:pStyle w:val="Normal"/>
               <w:jc w:val="left"/>
-              <w:keepNext/>
               <w:pBdr>
                 <w:bottom w:val="none" w:sz="0" w:space="0" w:color="000000"/>
                 <w:top w:val="none" w:sz="0" w:space="0" w:color="000000"/>
@@ -2776,8 +2776,8 @@
           </w:tcPr>
           <w:p>
             <w:pPr>
-              <w:jc w:val="center"/>
-              <w:keepNext/>
+              <w:pStyle w:val="Normal"/>
+              <w:jc w:val="center"/>
               <w:pBdr>
                 <w:bottom w:val="none" w:sz="0" w:space="0" w:color="000000"/>
                 <w:top w:val="none" w:sz="0" w:space="0" w:color="000000"/>
@@ -2820,8 +2820,8 @@
           </w:tcPr>
           <w:p>
             <w:pPr>
-              <w:jc w:val="center"/>
-              <w:keepNext/>
+              <w:pStyle w:val="Normal"/>
+              <w:jc w:val="center"/>
               <w:pBdr>
                 <w:bottom w:val="none" w:sz="0" w:space="0" w:color="000000"/>
                 <w:top w:val="none" w:sz="0" w:space="0" w:color="000000"/>
@@ -2871,8 +2871,8 @@
           </w:tcPr>
           <w:p>
             <w:pPr>
+              <w:pStyle w:val="Normal"/>
               <w:jc w:val="left"/>
-              <w:keepNext/>
               <w:pBdr>
                 <w:bottom w:val="none" w:sz="0" w:space="0" w:color="000000"/>
                 <w:top w:val="none" w:sz="0" w:space="0" w:color="000000"/>
@@ -2915,8 +2915,8 @@
           </w:tcPr>
           <w:p>
             <w:pPr>
-              <w:jc w:val="center"/>
-              <w:keepNext/>
+              <w:pStyle w:val="Normal"/>
+              <w:jc w:val="center"/>
               <w:pBdr>
                 <w:bottom w:val="none" w:sz="0" w:space="0" w:color="000000"/>
                 <w:top w:val="none" w:sz="0" w:space="0" w:color="000000"/>
@@ -2959,8 +2959,8 @@
           </w:tcPr>
           <w:p>
             <w:pPr>
-              <w:jc w:val="center"/>
-              <w:keepNext/>
+              <w:pStyle w:val="Normal"/>
+              <w:jc w:val="center"/>
               <w:pBdr>
                 <w:bottom w:val="none" w:sz="0" w:space="0" w:color="000000"/>
                 <w:top w:val="none" w:sz="0" w:space="0" w:color="000000"/>
@@ -3010,8 +3010,8 @@
           </w:tcPr>
           <w:p>
             <w:pPr>
+              <w:pStyle w:val="Normal"/>
               <w:jc w:val="left"/>
-              <w:keepNext/>
               <w:pBdr>
                 <w:bottom w:val="none" w:sz="0" w:space="0" w:color="000000"/>
                 <w:top w:val="none" w:sz="0" w:space="0" w:color="000000"/>
@@ -3054,8 +3054,8 @@
           </w:tcPr>
           <w:p>
             <w:pPr>
-              <w:jc w:val="center"/>
-              <w:keepNext/>
+              <w:pStyle w:val="Normal"/>
+              <w:jc w:val="center"/>
               <w:pBdr>
                 <w:bottom w:val="none" w:sz="0" w:space="0" w:color="000000"/>
                 <w:top w:val="none" w:sz="0" w:space="0" w:color="000000"/>
@@ -3098,8 +3098,8 @@
           </w:tcPr>
           <w:p>
             <w:pPr>
-              <w:jc w:val="center"/>
-              <w:keepNext/>
+              <w:pStyle w:val="Normal"/>
+              <w:jc w:val="center"/>
               <w:pBdr>
                 <w:bottom w:val="none" w:sz="0" w:space="0" w:color="000000"/>
                 <w:top w:val="none" w:sz="0" w:space="0" w:color="000000"/>
@@ -3149,8 +3149,8 @@
           </w:tcPr>
           <w:p>
             <w:pPr>
+              <w:pStyle w:val="Normal"/>
               <w:jc w:val="left"/>
-              <w:keepNext/>
               <w:pBdr>
                 <w:bottom w:val="none" w:sz="0" w:space="0" w:color="000000"/>
                 <w:top w:val="none" w:sz="0" w:space="0" w:color="000000"/>
@@ -3193,8 +3193,8 @@
           </w:tcPr>
           <w:p>
             <w:pPr>
-              <w:jc w:val="center"/>
-              <w:keepNext/>
+              <w:pStyle w:val="Normal"/>
+              <w:jc w:val="center"/>
               <w:pBdr>
                 <w:bottom w:val="none" w:sz="0" w:space="0" w:color="000000"/>
                 <w:top w:val="none" w:sz="0" w:space="0" w:color="000000"/>
@@ -3237,8 +3237,8 @@
           </w:tcPr>
           <w:p>
             <w:pPr>
-              <w:jc w:val="center"/>
-              <w:keepNext/>
+              <w:pStyle w:val="Normal"/>
+              <w:jc w:val="center"/>
               <w:pBdr>
                 <w:bottom w:val="none" w:sz="0" w:space="0" w:color="000000"/>
                 <w:top w:val="none" w:sz="0" w:space="0" w:color="000000"/>
@@ -3288,8 +3288,8 @@
           </w:tcPr>
           <w:p>
             <w:pPr>
+              <w:pStyle w:val="Normal"/>
               <w:jc w:val="left"/>
-              <w:keepNext/>
               <w:pBdr>
                 <w:bottom w:val="none" w:sz="0" w:space="0" w:color="000000"/>
                 <w:top w:val="none" w:sz="0" w:space="0" w:color="000000"/>
@@ -3332,8 +3332,8 @@
           </w:tcPr>
           <w:p>
             <w:pPr>
-              <w:jc w:val="center"/>
-              <w:keepNext/>
+              <w:pStyle w:val="Normal"/>
+              <w:jc w:val="center"/>
               <w:pBdr>
                 <w:bottom w:val="none" w:sz="0" w:space="0" w:color="000000"/>
                 <w:top w:val="none" w:sz="0" w:space="0" w:color="000000"/>
@@ -3376,8 +3376,8 @@
           </w:tcPr>
           <w:p>
             <w:pPr>
-              <w:jc w:val="center"/>
-              <w:keepNext/>
+              <w:pStyle w:val="Normal"/>
+              <w:jc w:val="center"/>
               <w:pBdr>
                 <w:bottom w:val="none" w:sz="0" w:space="0" w:color="000000"/>
                 <w:top w:val="none" w:sz="0" w:space="0" w:color="000000"/>
@@ -3427,8 +3427,8 @@
           </w:tcPr>
           <w:p>
             <w:pPr>
+              <w:pStyle w:val="Normal"/>
               <w:jc w:val="left"/>
-              <w:keepNext/>
               <w:pBdr>
                 <w:bottom w:val="none" w:sz="0" w:space="0" w:color="000000"/>
                 <w:top w:val="none" w:sz="0" w:space="0" w:color="000000"/>
@@ -3471,8 +3471,8 @@
           </w:tcPr>
           <w:p>
             <w:pPr>
-              <w:jc w:val="center"/>
-              <w:keepNext/>
+              <w:pStyle w:val="Normal"/>
+              <w:jc w:val="center"/>
               <w:pBdr>
                 <w:bottom w:val="none" w:sz="0" w:space="0" w:color="000000"/>
                 <w:top w:val="none" w:sz="0" w:space="0" w:color="000000"/>
@@ -3515,8 +3515,8 @@
           </w:tcPr>
           <w:p>
             <w:pPr>
-              <w:jc w:val="center"/>
-              <w:keepNext/>
+              <w:pStyle w:val="Normal"/>
+              <w:jc w:val="center"/>
               <w:pBdr>
                 <w:bottom w:val="none" w:sz="0" w:space="0" w:color="000000"/>
                 <w:top w:val="none" w:sz="0" w:space="0" w:color="000000"/>
@@ -3566,8 +3566,8 @@
           </w:tcPr>
           <w:p>
             <w:pPr>
+              <w:pStyle w:val="Normal"/>
               <w:jc w:val="left"/>
-              <w:keepNext/>
               <w:pBdr>
                 <w:bottom w:val="none" w:sz="0" w:space="0" w:color="000000"/>
                 <w:top w:val="none" w:sz="0" w:space="0" w:color="000000"/>
@@ -3610,8 +3610,8 @@
           </w:tcPr>
           <w:p>
             <w:pPr>
-              <w:jc w:val="center"/>
-              <w:keepNext/>
+              <w:pStyle w:val="Normal"/>
+              <w:jc w:val="center"/>
               <w:pBdr>
                 <w:bottom w:val="none" w:sz="0" w:space="0" w:color="000000"/>
                 <w:top w:val="none" w:sz="0" w:space="0" w:color="000000"/>
@@ -3654,8 +3654,8 @@
           </w:tcPr>
           <w:p>
             <w:pPr>
-              <w:jc w:val="center"/>
-              <w:keepNext/>
+              <w:pStyle w:val="Normal"/>
+              <w:jc w:val="center"/>
               <w:pBdr>
                 <w:bottom w:val="none" w:sz="0" w:space="0" w:color="000000"/>
                 <w:top w:val="none" w:sz="0" w:space="0" w:color="000000"/>
@@ -3705,8 +3705,8 @@
           </w:tcPr>
           <w:p>
             <w:pPr>
+              <w:pStyle w:val="Normal"/>
               <w:jc w:val="left"/>
-              <w:keepNext/>
               <w:pBdr>
                 <w:bottom w:val="none" w:sz="0" w:space="0" w:color="000000"/>
                 <w:top w:val="none" w:sz="0" w:space="0" w:color="000000"/>
@@ -3749,8 +3749,8 @@
           </w:tcPr>
           <w:p>
             <w:pPr>
-              <w:jc w:val="center"/>
-              <w:keepNext/>
+              <w:pStyle w:val="Normal"/>
+              <w:jc w:val="center"/>
               <w:pBdr>
                 <w:bottom w:val="none" w:sz="0" w:space="0" w:color="000000"/>
                 <w:top w:val="none" w:sz="0" w:space="0" w:color="000000"/>
@@ -3793,8 +3793,8 @@
           </w:tcPr>
           <w:p>
             <w:pPr>
-              <w:jc w:val="center"/>
-              <w:keepNext/>
+              <w:pStyle w:val="Normal"/>
+              <w:jc w:val="center"/>
               <w:pBdr>
                 <w:bottom w:val="none" w:sz="0" w:space="0" w:color="000000"/>
                 <w:top w:val="none" w:sz="0" w:space="0" w:color="000000"/>
@@ -3845,8 +3845,8 @@
           </w:tcPr>
           <w:p>
             <w:pPr>
+              <w:pStyle w:val="Normal"/>
               <w:jc w:val="left"/>
-              <w:keepNext/>
               <w:pBdr>
                 <w:bottom w:val="none" w:sz="0" w:space="0" w:color="000000"/>
                 <w:top w:val="none" w:sz="0" w:space="0" w:color="000000"/>
@@ -3910,8 +3910,8 @@
           </w:tcPr>
           <w:p>
             <w:pPr>
+              <w:pStyle w:val="Normal"/>
               <w:jc w:val="left"/>
-              <w:keepNext/>
               <w:pBdr>
                 <w:bottom w:val="none" w:sz="0" w:space="0" w:color="000000"/>
                 <w:top w:val="none" w:sz="0" w:space="0" w:color="000000"/>
@@ -3975,8 +3975,8 @@
           </w:tcPr>
           <w:p>
             <w:pPr>
+              <w:pStyle w:val="Normal"/>
               <w:jc w:val="left"/>
-              <w:keepNext/>
               <w:pBdr>
                 <w:bottom w:val="none" w:sz="0" w:space="0" w:color="000000"/>
                 <w:top w:val="none" w:sz="0" w:space="0" w:color="000000"/>

</xml_diff>

<commit_message>
Update Submitting to CRAN section
</commit_message>
<xml_diff>
--- a/examples/Example Table 1.docx
+++ b/examples/Example Table 1.docx
@@ -18,7 +18,7 @@
       </w:r>
       <w:bookmarkStart w:id="0" w:name="date"/>
       <w:r>
-        <w:t>2022-12-23</w:t>
+        <w:t>2023-03-16</w:t>
       </w:r>
       <w:bookmarkEnd w:id="0"/>
     </w:p>
@@ -127,8 +127,8 @@
         <w:tc>
           <w:tcPr>
             <w:tcBorders>
-              <w:bottom w:val="single" w:sz="16" w:space="0" w:color="666666"/>
-              <w:top w:val="single" w:sz="16" w:space="0" w:color="666666"/>
+              <w:bottom w:val="single" w:sz="12" w:space="0" w:color="666666"/>
+              <w:top w:val="single" w:sz="12" w:space="0" w:color="666666"/>
               <w:left w:val="none" w:sz="0" w:space="0" w:color="000000"/>
               <w:right w:val="none" w:sz="0" w:space="0" w:color="000000"/>
             </w:tcBorders>
@@ -171,8 +171,8 @@
         <w:tc>
           <w:tcPr>
             <w:tcBorders>
-              <w:bottom w:val="single" w:sz="16" w:space="0" w:color="666666"/>
-              <w:top w:val="single" w:sz="16" w:space="0" w:color="666666"/>
+              <w:bottom w:val="single" w:sz="12" w:space="0" w:color="666666"/>
+              <w:top w:val="single" w:sz="12" w:space="0" w:color="666666"/>
               <w:left w:val="none" w:sz="0" w:space="0" w:color="000000"/>
               <w:right w:val="none" w:sz="0" w:space="0" w:color="000000"/>
             </w:tcBorders>
@@ -239,8 +239,8 @@
         <w:tc>
           <w:tcPr>
             <w:tcBorders>
-              <w:bottom w:val="single" w:sz="16" w:space="0" w:color="666666"/>
-              <w:top w:val="single" w:sz="16" w:space="0" w:color="666666"/>
+              <w:bottom w:val="single" w:sz="12" w:space="0" w:color="666666"/>
+              <w:top w:val="single" w:sz="12" w:space="0" w:color="666666"/>
               <w:left w:val="none" w:sz="0" w:space="0" w:color="000000"/>
               <w:right w:val="none" w:sz="0" w:space="0" w:color="000000"/>
             </w:tcBorders>
@@ -315,7 +315,7 @@
           <w:tcPr>
             <w:tcBorders>
               <w:bottom w:val="none" w:sz="0" w:space="0" w:color="000000"/>
-              <w:top w:val="single" w:sz="16" w:space="0" w:color="666666"/>
+              <w:top w:val="single" w:sz="12" w:space="0" w:color="666666"/>
               <w:left w:val="none" w:sz="0" w:space="0" w:color="000000"/>
               <w:right w:val="none" w:sz="0" w:space="0" w:color="000000"/>
             </w:tcBorders>
@@ -359,7 +359,7 @@
           <w:tcPr>
             <w:tcBorders>
               <w:bottom w:val="none" w:sz="0" w:space="0" w:color="000000"/>
-              <w:top w:val="single" w:sz="16" w:space="0" w:color="666666"/>
+              <w:top w:val="single" w:sz="12" w:space="0" w:color="666666"/>
               <w:left w:val="none" w:sz="0" w:space="0" w:color="000000"/>
               <w:right w:val="none" w:sz="0" w:space="0" w:color="000000"/>
             </w:tcBorders>
@@ -403,7 +403,7 @@
           <w:tcPr>
             <w:tcBorders>
               <w:bottom w:val="none" w:sz="0" w:space="0" w:color="000000"/>
-              <w:top w:val="single" w:sz="16" w:space="0" w:color="666666"/>
+              <w:top w:val="single" w:sz="12" w:space="0" w:color="666666"/>
               <w:left w:val="none" w:sz="0" w:space="0" w:color="000000"/>
               <w:right w:val="none" w:sz="0" w:space="0" w:color="000000"/>
             </w:tcBorders>
@@ -3689,7 +3689,7 @@
         <w:tc>
           <w:tcPr>
             <w:tcBorders>
-              <w:bottom w:val="single" w:sz="16" w:space="0" w:color="666666"/>
+              <w:bottom w:val="single" w:sz="12" w:space="0" w:color="666666"/>
               <w:top w:val="none" w:sz="0" w:space="0" w:color="000000"/>
               <w:left w:val="none" w:sz="0" w:space="0" w:color="000000"/>
               <w:right w:val="none" w:sz="0" w:space="0" w:color="000000"/>
@@ -3733,7 +3733,7 @@
         <w:tc>
           <w:tcPr>
             <w:tcBorders>
-              <w:bottom w:val="single" w:sz="16" w:space="0" w:color="666666"/>
+              <w:bottom w:val="single" w:sz="12" w:space="0" w:color="666666"/>
               <w:top w:val="none" w:sz="0" w:space="0" w:color="000000"/>
               <w:left w:val="none" w:sz="0" w:space="0" w:color="000000"/>
               <w:right w:val="none" w:sz="0" w:space="0" w:color="000000"/>
@@ -3777,7 +3777,7 @@
         <w:tc>
           <w:tcPr>
             <w:tcBorders>
-              <w:bottom w:val="single" w:sz="16" w:space="0" w:color="666666"/>
+              <w:bottom w:val="single" w:sz="12" w:space="0" w:color="666666"/>
               <w:top w:val="none" w:sz="0" w:space="0" w:color="000000"/>
               <w:left w:val="none" w:sz="0" w:space="0" w:color="000000"/>
               <w:right w:val="none" w:sz="0" w:space="0" w:color="000000"/>
@@ -3830,7 +3830,7 @@
             <w:gridSpan w:val="3"/>
             <w:tcBorders>
               <w:bottom w:val="none" w:sz="0" w:space="0" w:color="FFFFFF"/>
-              <w:top w:val="single" w:sz="16" w:space="0" w:color="666666"/>
+              <w:top w:val="single" w:sz="12" w:space="0" w:color="666666"/>
               <w:left w:val="none" w:sz="0" w:space="0" w:color="FFFFFF"/>
               <w:right w:val="none" w:sz="0" w:space="0" w:color="FFFFFF"/>
             </w:tcBorders>
@@ -4134,6 +4134,7 @@
       <w:pgMar w:top="1440" w:right="1440" w:bottom="1440" w:left="1440" w:header="720" w:footer="720" w:gutter="0"/>
       <w:cols w:space="720"/>
       <w:docGrid w:linePitch="360"/>
+      <w:type w:val="continuous"/>
     </w:sectPr>
   </w:body>
 </w:document>

</xml_diff>

<commit_message>
Add section about NULL parameter values to note on tidy evaluation
</commit_message>
<xml_diff>
--- a/examples/Example Table 1.docx
+++ b/examples/Example Table 1.docx
@@ -18,7 +18,7 @@
       </w:r>
       <w:bookmarkStart w:id="0" w:name="date"/>
       <w:r>
-        <w:t>2023-07-29</w:t>
+        <w:t>2024-05-31</w:t>
       </w:r>
       <w:bookmarkEnd w:id="0"/>
     </w:p>
@@ -152,7 +152,7 @@
                 <w:right w:val="none" w:sz="0" w:space="0" w:color="000000"/>
               </w:pBdr>
               <w:spacing w:after="0" w:before="0" w:line="240"/>
-              <w:ind w:firstLine="0" w:left="100" w:right="100"/>
+              <w:ind w:left="100" w:right="100" w:firstLine="0" w:firstLineChars="0"/>
             </w:pPr>
             <w:r>
               <w:rPr>
@@ -196,7 +196,7 @@
                 <w:right w:val="none" w:sz="0" w:space="0" w:color="000000"/>
               </w:pBdr>
               <w:spacing w:after="0" w:before="0" w:line="240"/>
-              <w:ind w:firstLine="0" w:left="100" w:right="100"/>
+              <w:ind w:left="100" w:right="100" w:firstLine="0" w:firstLineChars="0"/>
             </w:pPr>
             <w:r>
               <w:rPr>
@@ -264,7 +264,7 @@
                 <w:right w:val="none" w:sz="0" w:space="0" w:color="000000"/>
               </w:pBdr>
               <w:spacing w:after="0" w:before="0" w:line="240"/>
-              <w:ind w:firstLine="0" w:left="100" w:right="100"/>
+              <w:ind w:left="100" w:right="100" w:firstLine="0" w:firstLineChars="0"/>
             </w:pPr>
             <w:r>
               <w:rPr>
@@ -339,7 +339,7 @@
                 <w:right w:val="none" w:sz="0" w:space="0" w:color="000000"/>
               </w:pBdr>
               <w:spacing w:after="0" w:before="0" w:line="240"/>
-              <w:ind w:firstLine="0" w:left="100" w:right="100"/>
+              <w:ind w:left="100" w:right="100" w:firstLine="0" w:firstLineChars="0"/>
             </w:pPr>
             <w:r>
               <w:rPr>
@@ -383,7 +383,7 @@
                 <w:right w:val="none" w:sz="0" w:space="0" w:color="000000"/>
               </w:pBdr>
               <w:spacing w:after="0" w:before="0" w:line="240"/>
-              <w:ind w:firstLine="0" w:left="100" w:right="100"/>
+              <w:ind w:left="100" w:right="100" w:firstLine="0" w:firstLineChars="0"/>
             </w:pPr>
             <w:r>
               <w:rPr>
@@ -427,7 +427,7 @@
                 <w:right w:val="none" w:sz="0" w:space="0" w:color="000000"/>
               </w:pBdr>
               <w:spacing w:after="0" w:before="0" w:line="240"/>
-              <w:ind w:firstLine="0" w:left="100" w:right="100"/>
+              <w:ind w:left="100" w:right="100" w:firstLine="0" w:firstLineChars="0"/>
             </w:pPr>
             <w:r>
               <w:rPr>
@@ -478,7 +478,7 @@
                 <w:right w:val="none" w:sz="0" w:space="0" w:color="000000"/>
               </w:pBdr>
               <w:spacing w:after="0" w:before="0" w:line="240"/>
-              <w:ind w:firstLine="0" w:left="100" w:right="100"/>
+              <w:ind w:left="100" w:right="100" w:firstLine="0" w:firstLineChars="0"/>
             </w:pPr>
             <w:r>
               <w:rPr>
@@ -522,7 +522,7 @@
                 <w:right w:val="none" w:sz="0" w:space="0" w:color="000000"/>
               </w:pBdr>
               <w:spacing w:after="0" w:before="0" w:line="240"/>
-              <w:ind w:firstLine="0" w:left="100" w:right="100"/>
+              <w:ind w:left="100" w:right="100" w:firstLine="0" w:firstLineChars="0"/>
             </w:pPr>
             <w:r>
               <w:rPr>
@@ -566,7 +566,7 @@
                 <w:right w:val="none" w:sz="0" w:space="0" w:color="000000"/>
               </w:pBdr>
               <w:spacing w:after="0" w:before="0" w:line="240"/>
-              <w:ind w:firstLine="0" w:left="100" w:right="100"/>
+              <w:ind w:left="100" w:right="100" w:firstLine="0" w:firstLineChars="0"/>
             </w:pPr>
             <w:r>
               <w:rPr>
@@ -617,7 +617,7 @@
                 <w:right w:val="none" w:sz="0" w:space="0" w:color="000000"/>
               </w:pBdr>
               <w:spacing w:after="0" w:before="0" w:line="240"/>
-              <w:ind w:firstLine="0" w:left="100" w:right="100"/>
+              <w:ind w:left="100" w:right="100" w:firstLine="0" w:firstLineChars="0"/>
             </w:pPr>
             <w:r>
               <w:rPr>
@@ -661,7 +661,7 @@
                 <w:right w:val="none" w:sz="0" w:space="0" w:color="000000"/>
               </w:pBdr>
               <w:spacing w:after="0" w:before="0" w:line="240"/>
-              <w:ind w:firstLine="0" w:left="100" w:right="100"/>
+              <w:ind w:left="100" w:right="100" w:firstLine="0" w:firstLineChars="0"/>
             </w:pPr>
             <w:r>
               <w:rPr>
@@ -705,7 +705,7 @@
                 <w:right w:val="none" w:sz="0" w:space="0" w:color="000000"/>
               </w:pBdr>
               <w:spacing w:after="0" w:before="0" w:line="240"/>
-              <w:ind w:firstLine="0" w:left="100" w:right="100"/>
+              <w:ind w:left="100" w:right="100" w:firstLine="0" w:firstLineChars="0"/>
             </w:pPr>
             <w:r>
               <w:rPr>
@@ -756,7 +756,7 @@
                 <w:right w:val="none" w:sz="0" w:space="0" w:color="000000"/>
               </w:pBdr>
               <w:spacing w:after="0" w:before="0" w:line="240"/>
-              <w:ind w:firstLine="0" w:left="100" w:right="100"/>
+              <w:ind w:left="100" w:right="100" w:firstLine="0" w:firstLineChars="0"/>
             </w:pPr>
             <w:r>
               <w:rPr>
@@ -800,7 +800,7 @@
                 <w:right w:val="none" w:sz="0" w:space="0" w:color="000000"/>
               </w:pBdr>
               <w:spacing w:after="0" w:before="0" w:line="240"/>
-              <w:ind w:firstLine="0" w:left="100" w:right="100"/>
+              <w:ind w:left="100" w:right="100" w:firstLine="0" w:firstLineChars="0"/>
             </w:pPr>
             <w:r>
               <w:rPr>
@@ -844,7 +844,7 @@
                 <w:right w:val="none" w:sz="0" w:space="0" w:color="000000"/>
               </w:pBdr>
               <w:spacing w:after="0" w:before="0" w:line="240"/>
-              <w:ind w:firstLine="0" w:left="100" w:right="100"/>
+              <w:ind w:left="100" w:right="100" w:firstLine="0" w:firstLineChars="0"/>
             </w:pPr>
             <w:r>
               <w:rPr>
@@ -895,7 +895,7 @@
                 <w:right w:val="none" w:sz="0" w:space="0" w:color="000000"/>
               </w:pBdr>
               <w:spacing w:after="0" w:before="0" w:line="240"/>
-              <w:ind w:firstLine="0" w:left="100" w:right="100"/>
+              <w:ind w:left="100" w:right="100" w:firstLine="0" w:firstLineChars="0"/>
             </w:pPr>
             <w:r>
               <w:rPr>
@@ -952,7 +952,7 @@
                 <w:right w:val="none" w:sz="0" w:space="0" w:color="000000"/>
               </w:pBdr>
               <w:spacing w:after="0" w:before="0" w:line="240"/>
-              <w:ind w:firstLine="0" w:left="100" w:right="100"/>
+              <w:ind w:left="100" w:right="100" w:firstLine="0" w:firstLineChars="0"/>
             </w:pPr>
             <w:r>
               <w:rPr>
@@ -996,7 +996,7 @@
                 <w:right w:val="none" w:sz="0" w:space="0" w:color="000000"/>
               </w:pBdr>
               <w:spacing w:after="0" w:before="0" w:line="240"/>
-              <w:ind w:firstLine="0" w:left="100" w:right="100"/>
+              <w:ind w:left="100" w:right="100" w:firstLine="0" w:firstLineChars="0"/>
             </w:pPr>
             <w:r>
               <w:rPr>
@@ -1047,7 +1047,7 @@
                 <w:right w:val="none" w:sz="0" w:space="0" w:color="000000"/>
               </w:pBdr>
               <w:spacing w:after="0" w:before="0" w:line="240"/>
-              <w:ind w:firstLine="0" w:left="100" w:right="100"/>
+              <w:ind w:left="100" w:right="100" w:firstLine="0" w:firstLineChars="0"/>
             </w:pPr>
             <w:r>
               <w:rPr>
@@ -1091,7 +1091,7 @@
                 <w:right w:val="none" w:sz="0" w:space="0" w:color="000000"/>
               </w:pBdr>
               <w:spacing w:after="0" w:before="0" w:line="240"/>
-              <w:ind w:firstLine="0" w:left="100" w:right="100"/>
+              <w:ind w:left="100" w:right="100" w:firstLine="0" w:firstLineChars="0"/>
             </w:pPr>
             <w:r>
               <w:rPr>
@@ -1135,7 +1135,7 @@
                 <w:right w:val="none" w:sz="0" w:space="0" w:color="000000"/>
               </w:pBdr>
               <w:spacing w:after="0" w:before="0" w:line="240"/>
-              <w:ind w:firstLine="0" w:left="100" w:right="100"/>
+              <w:ind w:left="100" w:right="100" w:firstLine="0" w:firstLineChars="0"/>
             </w:pPr>
             <w:r>
               <w:rPr>
@@ -1186,7 +1186,7 @@
                 <w:right w:val="none" w:sz="0" w:space="0" w:color="000000"/>
               </w:pBdr>
               <w:spacing w:after="0" w:before="0" w:line="240"/>
-              <w:ind w:firstLine="0" w:left="100" w:right="100"/>
+              <w:ind w:left="100" w:right="100" w:firstLine="0" w:firstLineChars="0"/>
             </w:pPr>
             <w:r>
               <w:rPr>
@@ -1230,7 +1230,7 @@
                 <w:right w:val="none" w:sz="0" w:space="0" w:color="000000"/>
               </w:pBdr>
               <w:spacing w:after="0" w:before="0" w:line="240"/>
-              <w:ind w:firstLine="0" w:left="100" w:right="100"/>
+              <w:ind w:left="100" w:right="100" w:firstLine="0" w:firstLineChars="0"/>
             </w:pPr>
             <w:r>
               <w:rPr>
@@ -1274,7 +1274,7 @@
                 <w:right w:val="none" w:sz="0" w:space="0" w:color="000000"/>
               </w:pBdr>
               <w:spacing w:after="0" w:before="0" w:line="240"/>
-              <w:ind w:firstLine="0" w:left="100" w:right="100"/>
+              <w:ind w:left="100" w:right="100" w:firstLine="0" w:firstLineChars="0"/>
             </w:pPr>
             <w:r>
               <w:rPr>
@@ -1325,7 +1325,7 @@
                 <w:right w:val="none" w:sz="0" w:space="0" w:color="000000"/>
               </w:pBdr>
               <w:spacing w:after="0" w:before="0" w:line="240"/>
-              <w:ind w:firstLine="0" w:left="100" w:right="100"/>
+              <w:ind w:left="100" w:right="100" w:firstLine="0" w:firstLineChars="0"/>
             </w:pPr>
             <w:r>
               <w:rPr>
@@ -1369,7 +1369,7 @@
                 <w:right w:val="none" w:sz="0" w:space="0" w:color="000000"/>
               </w:pBdr>
               <w:spacing w:after="0" w:before="0" w:line="240"/>
-              <w:ind w:firstLine="0" w:left="100" w:right="100"/>
+              <w:ind w:left="100" w:right="100" w:firstLine="0" w:firstLineChars="0"/>
             </w:pPr>
             <w:r>
               <w:rPr>
@@ -1413,7 +1413,7 @@
                 <w:right w:val="none" w:sz="0" w:space="0" w:color="000000"/>
               </w:pBdr>
               <w:spacing w:after="0" w:before="0" w:line="240"/>
-              <w:ind w:firstLine="0" w:left="100" w:right="100"/>
+              <w:ind w:left="100" w:right="100" w:firstLine="0" w:firstLineChars="0"/>
             </w:pPr>
             <w:r>
               <w:rPr>
@@ -1464,7 +1464,7 @@
                 <w:right w:val="none" w:sz="0" w:space="0" w:color="000000"/>
               </w:pBdr>
               <w:spacing w:after="0" w:before="0" w:line="240"/>
-              <w:ind w:firstLine="0" w:left="100" w:right="100"/>
+              <w:ind w:left="100" w:right="100" w:firstLine="0" w:firstLineChars="0"/>
             </w:pPr>
             <w:r>
               <w:rPr>
@@ -1508,7 +1508,7 @@
                 <w:right w:val="none" w:sz="0" w:space="0" w:color="000000"/>
               </w:pBdr>
               <w:spacing w:after="0" w:before="0" w:line="240"/>
-              <w:ind w:firstLine="0" w:left="100" w:right="100"/>
+              <w:ind w:left="100" w:right="100" w:firstLine="0" w:firstLineChars="0"/>
             </w:pPr>
             <w:r>
               <w:rPr>
@@ -1552,7 +1552,7 @@
                 <w:right w:val="none" w:sz="0" w:space="0" w:color="000000"/>
               </w:pBdr>
               <w:spacing w:after="0" w:before="0" w:line="240"/>
-              <w:ind w:firstLine="0" w:left="100" w:right="100"/>
+              <w:ind w:left="100" w:right="100" w:firstLine="0" w:firstLineChars="0"/>
             </w:pPr>
             <w:r>
               <w:rPr>
@@ -1603,7 +1603,7 @@
                 <w:right w:val="none" w:sz="0" w:space="0" w:color="000000"/>
               </w:pBdr>
               <w:spacing w:after="0" w:before="0" w:line="240"/>
-              <w:ind w:firstLine="0" w:left="100" w:right="100"/>
+              <w:ind w:left="100" w:right="100" w:firstLine="0" w:firstLineChars="0"/>
             </w:pPr>
             <w:r>
               <w:rPr>
@@ -1647,7 +1647,7 @@
                 <w:right w:val="none" w:sz="0" w:space="0" w:color="000000"/>
               </w:pBdr>
               <w:spacing w:after="0" w:before="0" w:line="240"/>
-              <w:ind w:firstLine="0" w:left="100" w:right="100"/>
+              <w:ind w:left="100" w:right="100" w:firstLine="0" w:firstLineChars="0"/>
             </w:pPr>
             <w:r>
               <w:rPr>
@@ -1691,7 +1691,7 @@
                 <w:right w:val="none" w:sz="0" w:space="0" w:color="000000"/>
               </w:pBdr>
               <w:spacing w:after="0" w:before="0" w:line="240"/>
-              <w:ind w:firstLine="0" w:left="100" w:right="100"/>
+              <w:ind w:left="100" w:right="100" w:firstLine="0" w:firstLineChars="0"/>
             </w:pPr>
             <w:r>
               <w:rPr>
@@ -1742,7 +1742,7 @@
                 <w:right w:val="none" w:sz="0" w:space="0" w:color="000000"/>
               </w:pBdr>
               <w:spacing w:after="0" w:before="0" w:line="240"/>
-              <w:ind w:firstLine="0" w:left="100" w:right="100"/>
+              <w:ind w:left="100" w:right="100" w:firstLine="0" w:firstLineChars="0"/>
             </w:pPr>
             <w:r>
               <w:rPr>
@@ -1786,7 +1786,7 @@
                 <w:right w:val="none" w:sz="0" w:space="0" w:color="000000"/>
               </w:pBdr>
               <w:spacing w:after="0" w:before="0" w:line="240"/>
-              <w:ind w:firstLine="0" w:left="100" w:right="100"/>
+              <w:ind w:left="100" w:right="100" w:firstLine="0" w:firstLineChars="0"/>
             </w:pPr>
             <w:r>
               <w:rPr>
@@ -1830,7 +1830,7 @@
                 <w:right w:val="none" w:sz="0" w:space="0" w:color="000000"/>
               </w:pBdr>
               <w:spacing w:after="0" w:before="0" w:line="240"/>
-              <w:ind w:firstLine="0" w:left="100" w:right="100"/>
+              <w:ind w:left="100" w:right="100" w:firstLine="0" w:firstLineChars="0"/>
             </w:pPr>
             <w:r>
               <w:rPr>
@@ -1881,7 +1881,7 @@
                 <w:right w:val="none" w:sz="0" w:space="0" w:color="000000"/>
               </w:pBdr>
               <w:spacing w:after="0" w:before="0" w:line="240"/>
-              <w:ind w:firstLine="0" w:left="100" w:right="100"/>
+              <w:ind w:left="100" w:right="100" w:firstLine="0" w:firstLineChars="0"/>
             </w:pPr>
             <w:r>
               <w:rPr>
@@ -1925,7 +1925,7 @@
                 <w:right w:val="none" w:sz="0" w:space="0" w:color="000000"/>
               </w:pBdr>
               <w:spacing w:after="0" w:before="0" w:line="240"/>
-              <w:ind w:firstLine="0" w:left="100" w:right="100"/>
+              <w:ind w:left="100" w:right="100" w:firstLine="0" w:firstLineChars="0"/>
             </w:pPr>
             <w:r>
               <w:rPr>
@@ -1969,7 +1969,7 @@
                 <w:right w:val="none" w:sz="0" w:space="0" w:color="000000"/>
               </w:pBdr>
               <w:spacing w:after="0" w:before="0" w:line="240"/>
-              <w:ind w:firstLine="0" w:left="100" w:right="100"/>
+              <w:ind w:left="100" w:right="100" w:firstLine="0" w:firstLineChars="0"/>
             </w:pPr>
             <w:r>
               <w:rPr>
@@ -2020,7 +2020,7 @@
                 <w:right w:val="none" w:sz="0" w:space="0" w:color="000000"/>
               </w:pBdr>
               <w:spacing w:after="0" w:before="0" w:line="240"/>
-              <w:ind w:firstLine="0" w:left="100" w:right="100"/>
+              <w:ind w:left="100" w:right="100" w:firstLine="0" w:firstLineChars="0"/>
             </w:pPr>
             <w:r>
               <w:rPr>
@@ -2064,7 +2064,7 @@
                 <w:right w:val="none" w:sz="0" w:space="0" w:color="000000"/>
               </w:pBdr>
               <w:spacing w:after="0" w:before="0" w:line="240"/>
-              <w:ind w:firstLine="0" w:left="100" w:right="100"/>
+              <w:ind w:left="100" w:right="100" w:firstLine="0" w:firstLineChars="0"/>
             </w:pPr>
             <w:r>
               <w:rPr>
@@ -2108,7 +2108,7 @@
                 <w:right w:val="none" w:sz="0" w:space="0" w:color="000000"/>
               </w:pBdr>
               <w:spacing w:after="0" w:before="0" w:line="240"/>
-              <w:ind w:firstLine="0" w:left="100" w:right="100"/>
+              <w:ind w:left="100" w:right="100" w:firstLine="0" w:firstLineChars="0"/>
             </w:pPr>
             <w:r>
               <w:rPr>
@@ -2159,7 +2159,7 @@
                 <w:right w:val="none" w:sz="0" w:space="0" w:color="000000"/>
               </w:pBdr>
               <w:spacing w:after="0" w:before="0" w:line="240"/>
-              <w:ind w:firstLine="0" w:left="100" w:right="100"/>
+              <w:ind w:left="100" w:right="100" w:firstLine="0" w:firstLineChars="0"/>
             </w:pPr>
             <w:r>
               <w:rPr>
@@ -2203,7 +2203,7 @@
                 <w:right w:val="none" w:sz="0" w:space="0" w:color="000000"/>
               </w:pBdr>
               <w:spacing w:after="0" w:before="0" w:line="240"/>
-              <w:ind w:firstLine="0" w:left="100" w:right="100"/>
+              <w:ind w:left="100" w:right="100" w:firstLine="0" w:firstLineChars="0"/>
             </w:pPr>
             <w:r>
               <w:rPr>
@@ -2247,7 +2247,7 @@
                 <w:right w:val="none" w:sz="0" w:space="0" w:color="000000"/>
               </w:pBdr>
               <w:spacing w:after="0" w:before="0" w:line="240"/>
-              <w:ind w:firstLine="0" w:left="100" w:right="100"/>
+              <w:ind w:left="100" w:right="100" w:firstLine="0" w:firstLineChars="0"/>
             </w:pPr>
             <w:r>
               <w:rPr>
@@ -2298,7 +2298,7 @@
                 <w:right w:val="none" w:sz="0" w:space="0" w:color="000000"/>
               </w:pBdr>
               <w:spacing w:after="0" w:before="0" w:line="240"/>
-              <w:ind w:firstLine="0" w:left="100" w:right="100"/>
+              <w:ind w:left="100" w:right="100" w:firstLine="0" w:firstLineChars="0"/>
             </w:pPr>
             <w:r>
               <w:rPr>
@@ -2355,7 +2355,7 @@
                 <w:right w:val="none" w:sz="0" w:space="0" w:color="000000"/>
               </w:pBdr>
               <w:spacing w:after="0" w:before="0" w:line="240"/>
-              <w:ind w:firstLine="0" w:left="100" w:right="100"/>
+              <w:ind w:left="100" w:right="100" w:firstLine="0" w:firstLineChars="0"/>
             </w:pPr>
             <w:r>
               <w:rPr>
@@ -2399,7 +2399,7 @@
                 <w:right w:val="none" w:sz="0" w:space="0" w:color="000000"/>
               </w:pBdr>
               <w:spacing w:after="0" w:before="0" w:line="240"/>
-              <w:ind w:firstLine="0" w:left="100" w:right="100"/>
+              <w:ind w:left="100" w:right="100" w:firstLine="0" w:firstLineChars="0"/>
             </w:pPr>
             <w:r>
               <w:rPr>
@@ -2450,7 +2450,7 @@
                 <w:right w:val="none" w:sz="0" w:space="0" w:color="000000"/>
               </w:pBdr>
               <w:spacing w:after="0" w:before="0" w:line="240"/>
-              <w:ind w:firstLine="0" w:left="100" w:right="100"/>
+              <w:ind w:left="100" w:right="100" w:firstLine="0" w:firstLineChars="0"/>
             </w:pPr>
             <w:r>
               <w:rPr>
@@ -2494,7 +2494,7 @@
                 <w:right w:val="none" w:sz="0" w:space="0" w:color="000000"/>
               </w:pBdr>
               <w:spacing w:after="0" w:before="0" w:line="240"/>
-              <w:ind w:firstLine="0" w:left="100" w:right="100"/>
+              <w:ind w:left="100" w:right="100" w:firstLine="0" w:firstLineChars="0"/>
             </w:pPr>
             <w:r>
               <w:rPr>
@@ -2538,7 +2538,7 @@
                 <w:right w:val="none" w:sz="0" w:space="0" w:color="000000"/>
               </w:pBdr>
               <w:spacing w:after="0" w:before="0" w:line="240"/>
-              <w:ind w:firstLine="0" w:left="100" w:right="100"/>
+              <w:ind w:left="100" w:right="100" w:firstLine="0" w:firstLineChars="0"/>
             </w:pPr>
             <w:r>
               <w:rPr>
@@ -2589,7 +2589,7 @@
                 <w:right w:val="none" w:sz="0" w:space="0" w:color="000000"/>
               </w:pBdr>
               <w:spacing w:after="0" w:before="0" w:line="240"/>
-              <w:ind w:firstLine="0" w:left="100" w:right="100"/>
+              <w:ind w:left="100" w:right="100" w:firstLine="0" w:firstLineChars="0"/>
             </w:pPr>
             <w:r>
               <w:rPr>
@@ -2646,7 +2646,7 @@
                 <w:right w:val="none" w:sz="0" w:space="0" w:color="000000"/>
               </w:pBdr>
               <w:spacing w:after="0" w:before="0" w:line="240"/>
-              <w:ind w:firstLine="0" w:left="100" w:right="100"/>
+              <w:ind w:left="100" w:right="100" w:firstLine="0" w:firstLineChars="0"/>
             </w:pPr>
             <w:r>
               <w:rPr>
@@ -2690,7 +2690,7 @@
                 <w:right w:val="none" w:sz="0" w:space="0" w:color="000000"/>
               </w:pBdr>
               <w:spacing w:after="0" w:before="0" w:line="240"/>
-              <w:ind w:firstLine="0" w:left="100" w:right="100"/>
+              <w:ind w:left="100" w:right="100" w:firstLine="0" w:firstLineChars="0"/>
             </w:pPr>
             <w:r>
               <w:rPr>
@@ -2741,7 +2741,7 @@
                 <w:right w:val="none" w:sz="0" w:space="0" w:color="000000"/>
               </w:pBdr>
               <w:spacing w:after="0" w:before="0" w:line="240"/>
-              <w:ind w:firstLine="0" w:left="100" w:right="100"/>
+              <w:ind w:left="100" w:right="100" w:firstLine="0" w:firstLineChars="0"/>
             </w:pPr>
             <w:r>
               <w:rPr>
@@ -2785,7 +2785,7 @@
                 <w:right w:val="none" w:sz="0" w:space="0" w:color="000000"/>
               </w:pBdr>
               <w:spacing w:after="0" w:before="0" w:line="240"/>
-              <w:ind w:firstLine="0" w:left="100" w:right="100"/>
+              <w:ind w:left="100" w:right="100" w:firstLine="0" w:firstLineChars="0"/>
             </w:pPr>
             <w:r>
               <w:rPr>
@@ -2829,7 +2829,7 @@
                 <w:right w:val="none" w:sz="0" w:space="0" w:color="000000"/>
               </w:pBdr>
               <w:spacing w:after="0" w:before="0" w:line="240"/>
-              <w:ind w:firstLine="0" w:left="100" w:right="100"/>
+              <w:ind w:left="100" w:right="100" w:firstLine="0" w:firstLineChars="0"/>
             </w:pPr>
             <w:r>
               <w:rPr>
@@ -2880,7 +2880,7 @@
                 <w:right w:val="none" w:sz="0" w:space="0" w:color="000000"/>
               </w:pBdr>
               <w:spacing w:after="0" w:before="0" w:line="240"/>
-              <w:ind w:firstLine="0" w:left="100" w:right="100"/>
+              <w:ind w:left="100" w:right="100" w:firstLine="0" w:firstLineChars="0"/>
             </w:pPr>
             <w:r>
               <w:rPr>
@@ -2924,7 +2924,7 @@
                 <w:right w:val="none" w:sz="0" w:space="0" w:color="000000"/>
               </w:pBdr>
               <w:spacing w:after="0" w:before="0" w:line="240"/>
-              <w:ind w:firstLine="0" w:left="100" w:right="100"/>
+              <w:ind w:left="100" w:right="100" w:firstLine="0" w:firstLineChars="0"/>
             </w:pPr>
             <w:r>
               <w:rPr>
@@ -2968,7 +2968,7 @@
                 <w:right w:val="none" w:sz="0" w:space="0" w:color="000000"/>
               </w:pBdr>
               <w:spacing w:after="0" w:before="0" w:line="240"/>
-              <w:ind w:firstLine="0" w:left="100" w:right="100"/>
+              <w:ind w:left="100" w:right="100" w:firstLine="0" w:firstLineChars="0"/>
             </w:pPr>
             <w:r>
               <w:rPr>
@@ -3019,7 +3019,7 @@
                 <w:right w:val="none" w:sz="0" w:space="0" w:color="000000"/>
               </w:pBdr>
               <w:spacing w:after="0" w:before="0" w:line="240"/>
-              <w:ind w:firstLine="0" w:left="100" w:right="100"/>
+              <w:ind w:left="100" w:right="100" w:firstLine="0" w:firstLineChars="0"/>
             </w:pPr>
             <w:r>
               <w:rPr>
@@ -3063,7 +3063,7 @@
                 <w:right w:val="none" w:sz="0" w:space="0" w:color="000000"/>
               </w:pBdr>
               <w:spacing w:after="0" w:before="0" w:line="240"/>
-              <w:ind w:firstLine="0" w:left="100" w:right="100"/>
+              <w:ind w:left="100" w:right="100" w:firstLine="0" w:firstLineChars="0"/>
             </w:pPr>
             <w:r>
               <w:rPr>
@@ -3107,7 +3107,7 @@
                 <w:right w:val="none" w:sz="0" w:space="0" w:color="000000"/>
               </w:pBdr>
               <w:spacing w:after="0" w:before="0" w:line="240"/>
-              <w:ind w:firstLine="0" w:left="100" w:right="100"/>
+              <w:ind w:left="100" w:right="100" w:firstLine="0" w:firstLineChars="0"/>
             </w:pPr>
             <w:r>
               <w:rPr>
@@ -3158,7 +3158,7 @@
                 <w:right w:val="none" w:sz="0" w:space="0" w:color="000000"/>
               </w:pBdr>
               <w:spacing w:after="0" w:before="0" w:line="240"/>
-              <w:ind w:firstLine="0" w:left="100" w:right="100"/>
+              <w:ind w:left="100" w:right="100" w:firstLine="0" w:firstLineChars="0"/>
             </w:pPr>
             <w:r>
               <w:rPr>
@@ -3202,7 +3202,7 @@
                 <w:right w:val="none" w:sz="0" w:space="0" w:color="000000"/>
               </w:pBdr>
               <w:spacing w:after="0" w:before="0" w:line="240"/>
-              <w:ind w:firstLine="0" w:left="100" w:right="100"/>
+              <w:ind w:left="100" w:right="100" w:firstLine="0" w:firstLineChars="0"/>
             </w:pPr>
             <w:r>
               <w:rPr>
@@ -3246,7 +3246,7 @@
                 <w:right w:val="none" w:sz="0" w:space="0" w:color="000000"/>
               </w:pBdr>
               <w:spacing w:after="0" w:before="0" w:line="240"/>
-              <w:ind w:firstLine="0" w:left="100" w:right="100"/>
+              <w:ind w:left="100" w:right="100" w:firstLine="0" w:firstLineChars="0"/>
             </w:pPr>
             <w:r>
               <w:rPr>
@@ -3297,7 +3297,7 @@
                 <w:right w:val="none" w:sz="0" w:space="0" w:color="000000"/>
               </w:pBdr>
               <w:spacing w:after="0" w:before="0" w:line="240"/>
-              <w:ind w:firstLine="0" w:left="100" w:right="100"/>
+              <w:ind w:left="100" w:right="100" w:firstLine="0" w:firstLineChars="0"/>
             </w:pPr>
             <w:r>
               <w:rPr>
@@ -3341,7 +3341,7 @@
                 <w:right w:val="none" w:sz="0" w:space="0" w:color="000000"/>
               </w:pBdr>
               <w:spacing w:after="0" w:before="0" w:line="240"/>
-              <w:ind w:firstLine="0" w:left="100" w:right="100"/>
+              <w:ind w:left="100" w:right="100" w:firstLine="0" w:firstLineChars="0"/>
             </w:pPr>
             <w:r>
               <w:rPr>
@@ -3385,7 +3385,7 @@
                 <w:right w:val="none" w:sz="0" w:space="0" w:color="000000"/>
               </w:pBdr>
               <w:spacing w:after="0" w:before="0" w:line="240"/>
-              <w:ind w:firstLine="0" w:left="100" w:right="100"/>
+              <w:ind w:left="100" w:right="100" w:firstLine="0" w:firstLineChars="0"/>
             </w:pPr>
             <w:r>
               <w:rPr>
@@ -3436,7 +3436,7 @@
                 <w:right w:val="none" w:sz="0" w:space="0" w:color="000000"/>
               </w:pBdr>
               <w:spacing w:after="0" w:before="0" w:line="240"/>
-              <w:ind w:firstLine="0" w:left="100" w:right="100"/>
+              <w:ind w:left="100" w:right="100" w:firstLine="0" w:firstLineChars="0"/>
             </w:pPr>
             <w:r>
               <w:rPr>
@@ -3480,7 +3480,7 @@
                 <w:right w:val="none" w:sz="0" w:space="0" w:color="000000"/>
               </w:pBdr>
               <w:spacing w:after="0" w:before="0" w:line="240"/>
-              <w:ind w:firstLine="0" w:left="100" w:right="100"/>
+              <w:ind w:left="100" w:right="100" w:firstLine="0" w:firstLineChars="0"/>
             </w:pPr>
             <w:r>
               <w:rPr>
@@ -3524,7 +3524,7 @@
                 <w:right w:val="none" w:sz="0" w:space="0" w:color="000000"/>
               </w:pBdr>
               <w:spacing w:after="0" w:before="0" w:line="240"/>
-              <w:ind w:firstLine="0" w:left="100" w:right="100"/>
+              <w:ind w:left="100" w:right="100" w:firstLine="0" w:firstLineChars="0"/>
             </w:pPr>
             <w:r>
               <w:rPr>
@@ -3575,7 +3575,7 @@
                 <w:right w:val="none" w:sz="0" w:space="0" w:color="000000"/>
               </w:pBdr>
               <w:spacing w:after="0" w:before="0" w:line="240"/>
-              <w:ind w:firstLine="0" w:left="100" w:right="100"/>
+              <w:ind w:left="100" w:right="100" w:firstLine="0" w:firstLineChars="0"/>
             </w:pPr>
             <w:r>
               <w:rPr>
@@ -3619,7 +3619,7 @@
                 <w:right w:val="none" w:sz="0" w:space="0" w:color="000000"/>
               </w:pBdr>
               <w:spacing w:after="0" w:before="0" w:line="240"/>
-              <w:ind w:firstLine="0" w:left="100" w:right="100"/>
+              <w:ind w:left="100" w:right="100" w:firstLine="0" w:firstLineChars="0"/>
             </w:pPr>
             <w:r>
               <w:rPr>
@@ -3663,7 +3663,7 @@
                 <w:right w:val="none" w:sz="0" w:space="0" w:color="000000"/>
               </w:pBdr>
               <w:spacing w:after="0" w:before="0" w:line="240"/>
-              <w:ind w:firstLine="0" w:left="100" w:right="100"/>
+              <w:ind w:left="100" w:right="100" w:firstLine="0" w:firstLineChars="0"/>
             </w:pPr>
             <w:r>
               <w:rPr>
@@ -3714,7 +3714,7 @@
                 <w:right w:val="none" w:sz="0" w:space="0" w:color="000000"/>
               </w:pBdr>
               <w:spacing w:after="0" w:before="0" w:line="240"/>
-              <w:ind w:firstLine="0" w:left="100" w:right="100"/>
+              <w:ind w:left="100" w:right="100" w:firstLine="0" w:firstLineChars="0"/>
             </w:pPr>
             <w:r>
               <w:rPr>
@@ -3758,7 +3758,7 @@
                 <w:right w:val="none" w:sz="0" w:space="0" w:color="000000"/>
               </w:pBdr>
               <w:spacing w:after="0" w:before="0" w:line="240"/>
-              <w:ind w:firstLine="0" w:left="100" w:right="100"/>
+              <w:ind w:left="100" w:right="100" w:firstLine="0" w:firstLineChars="0"/>
             </w:pPr>
             <w:r>
               <w:rPr>
@@ -3802,7 +3802,7 @@
                 <w:right w:val="none" w:sz="0" w:space="0" w:color="000000"/>
               </w:pBdr>
               <w:spacing w:after="0" w:before="0" w:line="240"/>
-              <w:ind w:firstLine="0" w:left="100" w:right="100"/>
+              <w:ind w:left="100" w:right="100" w:firstLine="0" w:firstLineChars="0"/>
             </w:pPr>
             <w:r>
               <w:rPr>
@@ -3854,7 +3854,7 @@
                 <w:right w:val="none" w:sz="0" w:space="0" w:color="000000"/>
               </w:pBdr>
               <w:spacing w:after="0" w:before="0" w:line="240"/>
-              <w:ind w:firstLine="0" w:left="100" w:right="100"/>
+              <w:ind w:left="100" w:right="100" w:firstLine="0" w:firstLineChars="0"/>
             </w:pPr>
             <w:r>
               <w:rPr>
@@ -3919,7 +3919,7 @@
                 <w:right w:val="none" w:sz="0" w:space="0" w:color="000000"/>
               </w:pBdr>
               <w:spacing w:after="0" w:before="0" w:line="240"/>
-              <w:ind w:firstLine="0" w:left="100" w:right="100"/>
+              <w:ind w:left="100" w:right="100" w:firstLine="0" w:firstLineChars="0"/>
             </w:pPr>
             <w:r>
               <w:rPr>
@@ -3984,7 +3984,7 @@
                 <w:right w:val="none" w:sz="0" w:space="0" w:color="000000"/>
               </w:pBdr>
               <w:spacing w:after="0" w:before="0" w:line="240"/>
-              <w:ind w:firstLine="0" w:left="100" w:right="100"/>
+              <w:ind w:left="100" w:right="100" w:firstLine="0" w:firstLineChars="0"/>
             </w:pPr>
             <w:r>
               <w:rPr>
@@ -4138,6 +4138,11 @@
     </w:sectPr>
   </w:body>
 </w:document>
+</file>
+
+<file path=word/comments.xml><?xml version="1.0" encoding="utf-8"?>
+<w:comments xmlns:wpc="http://schemas.microsoft.com/office/word/2010/wordprocessingCanvas" xmlns:mo="http://schemas.microsoft.com/office/mac/office/2008/main" xmlns:mc="http://schemas.openxmlformats.org/markup-compatibility/2006" xmlns:mv="urn:schemas-microsoft-com:mac:vml" xmlns:o="urn:schemas-microsoft-com:office:office" xmlns:r="http://schemas.openxmlformats.org/officeDocument/2006/relationships" xmlns:m="http://schemas.openxmlformats.org/officeDocument/2006/math" xmlns:v="urn:schemas-microsoft-com:vml" xmlns:wp14="http://schemas.microsoft.com/office/word/2010/wordprocessingDrawing" xmlns:wp="http://schemas.openxmlformats.org/drawingml/2006/wordprocessingDrawing" xmlns:w10="urn:schemas-microsoft-com:office:word" xmlns:w="http://schemas.openxmlformats.org/wordprocessingml/2006/main" xmlns:w14="http://schemas.microsoft.com/office/word/2010/wordml" xmlns:wpg="http://schemas.microsoft.com/office/word/2010/wordprocessingGroup" xmlns:wpi="http://schemas.microsoft.com/office/word/2010/wordprocessingInk" xmlns:wne="http://schemas.microsoft.com/office/word/2006/wordml" xmlns:wps="http://schemas.microsoft.com/office/word/2010/wordprocessingShape" mc:Ignorable="w14 wp14">
+</w:comments>
 </file>
 
 <file path=word/footnotes.xml><?xml version="1.0" encoding="utf-8"?>

</xml_diff>